<commit_message>
add MES soft risk
</commit_message>
<xml_diff>
--- a/Mypaper/paper.docx
+++ b/Mypaper/paper.docx
@@ -19,11 +19,15 @@
       <w:pPr>
         <w:rPr>
           <w:rFonts w:asciiTheme="majorEastAsia" w:hAnsiTheme="majorEastAsia" w:eastAsiaTheme="majorEastAsia"/>
-        </w:rPr>
-      </w:pPr>
-      <w:r>
-        <w:rPr>
-          <w:rFonts w:hint="eastAsia" w:asciiTheme="majorEastAsia" w:hAnsiTheme="majorEastAsia" w:eastAsiaTheme="majorEastAsia"/>
+          <w:b/>
+          <w:bCs/>
+        </w:rPr>
+      </w:pPr>
+      <w:r>
+        <w:rPr>
+          <w:rFonts w:hint="eastAsia" w:asciiTheme="majorEastAsia" w:hAnsiTheme="majorEastAsia" w:eastAsiaTheme="majorEastAsia"/>
+          <w:b/>
+          <w:bCs/>
         </w:rPr>
         <w:t>摘要</w:t>
       </w:r>
@@ -32,11 +36,15 @@
       <w:pPr>
         <w:rPr>
           <w:rFonts w:asciiTheme="majorEastAsia" w:hAnsiTheme="majorEastAsia" w:eastAsiaTheme="majorEastAsia"/>
-        </w:rPr>
-      </w:pPr>
-      <w:r>
-        <w:rPr>
-          <w:rFonts w:hint="eastAsia" w:asciiTheme="majorEastAsia" w:hAnsiTheme="majorEastAsia" w:eastAsiaTheme="majorEastAsia"/>
+          <w:b/>
+          <w:bCs/>
+        </w:rPr>
+      </w:pPr>
+      <w:r>
+        <w:rPr>
+          <w:rFonts w:hint="eastAsia" w:asciiTheme="majorEastAsia" w:hAnsiTheme="majorEastAsia" w:eastAsiaTheme="majorEastAsia"/>
+          <w:b/>
+          <w:bCs/>
         </w:rPr>
         <w:t>第一章绪论</w:t>
       </w:r>
@@ -45,11 +53,15 @@
       <w:pPr>
         <w:rPr>
           <w:rFonts w:asciiTheme="majorEastAsia" w:hAnsiTheme="majorEastAsia" w:eastAsiaTheme="majorEastAsia"/>
-        </w:rPr>
-      </w:pPr>
-      <w:r>
-        <w:rPr>
-          <w:rFonts w:hint="eastAsia" w:asciiTheme="majorEastAsia" w:hAnsiTheme="majorEastAsia" w:eastAsiaTheme="majorEastAsia"/>
+          <w:b/>
+          <w:bCs/>
+        </w:rPr>
+      </w:pPr>
+      <w:r>
+        <w:rPr>
+          <w:rFonts w:hint="eastAsia" w:asciiTheme="majorEastAsia" w:hAnsiTheme="majorEastAsia" w:eastAsiaTheme="majorEastAsia"/>
+          <w:b/>
+          <w:bCs/>
         </w:rPr>
         <w:t>1.研究背景</w:t>
       </w:r>
@@ -58,23 +70,31 @@
       <w:pPr>
         <w:rPr>
           <w:rFonts w:asciiTheme="majorEastAsia" w:hAnsiTheme="majorEastAsia" w:eastAsiaTheme="majorEastAsia"/>
-        </w:rPr>
-      </w:pPr>
-      <w:r>
-        <w:rPr>
-          <w:rFonts w:hint="eastAsia" w:asciiTheme="majorEastAsia" w:hAnsiTheme="majorEastAsia" w:eastAsiaTheme="majorEastAsia"/>
+          <w:b/>
+          <w:bCs/>
+        </w:rPr>
+      </w:pPr>
+      <w:r>
+        <w:rPr>
+          <w:rFonts w:hint="eastAsia" w:asciiTheme="majorEastAsia" w:hAnsiTheme="majorEastAsia" w:eastAsiaTheme="majorEastAsia"/>
+          <w:b/>
+          <w:bCs/>
         </w:rPr>
         <w:t>2</w:t>
       </w:r>
       <w:r>
         <w:rPr>
           <w:rFonts w:asciiTheme="majorEastAsia" w:hAnsiTheme="majorEastAsia" w:eastAsiaTheme="majorEastAsia"/>
+          <w:b/>
+          <w:bCs/>
         </w:rPr>
         <w:t>.</w:t>
       </w:r>
       <w:r>
         <w:rPr>
           <w:rFonts w:hint="eastAsia" w:asciiTheme="majorEastAsia" w:hAnsiTheme="majorEastAsia" w:eastAsiaTheme="majorEastAsia"/>
+          <w:b/>
+          <w:bCs/>
         </w:rPr>
         <w:t>研究意义</w:t>
       </w:r>
@@ -83,110 +103,455 @@
       <w:pPr>
         <w:rPr>
           <w:rFonts w:asciiTheme="majorEastAsia" w:hAnsiTheme="majorEastAsia" w:eastAsiaTheme="majorEastAsia"/>
-        </w:rPr>
-      </w:pPr>
-      <w:r>
-        <w:rPr>
-          <w:rFonts w:hint="eastAsia" w:asciiTheme="majorEastAsia" w:hAnsiTheme="majorEastAsia" w:eastAsiaTheme="majorEastAsia"/>
+          <w:b/>
+          <w:bCs/>
+        </w:rPr>
+      </w:pPr>
+      <w:r>
+        <w:rPr>
+          <w:rFonts w:hint="eastAsia" w:asciiTheme="majorEastAsia" w:hAnsiTheme="majorEastAsia" w:eastAsiaTheme="majorEastAsia"/>
+          <w:b/>
+          <w:bCs/>
         </w:rPr>
         <w:t>2</w:t>
       </w:r>
       <w:r>
         <w:rPr>
           <w:rFonts w:asciiTheme="majorEastAsia" w:hAnsiTheme="majorEastAsia" w:eastAsiaTheme="majorEastAsia"/>
+          <w:b/>
+          <w:bCs/>
         </w:rPr>
         <w:t>.1</w:t>
       </w:r>
       <w:r>
         <w:rPr>
           <w:rFonts w:hint="eastAsia" w:asciiTheme="majorEastAsia" w:hAnsiTheme="majorEastAsia" w:eastAsiaTheme="majorEastAsia"/>
+          <w:b/>
+          <w:bCs/>
           <w:lang w:eastAsia="zh-CN"/>
         </w:rPr>
         <w:t>现实</w:t>
       </w:r>
+      <w:r>
+        <w:rPr>
+          <w:rFonts w:hint="eastAsia" w:asciiTheme="majorEastAsia" w:hAnsiTheme="majorEastAsia" w:eastAsiaTheme="majorEastAsia"/>
+          <w:b/>
+          <w:bCs/>
+        </w:rPr>
+        <w:t>研究意义</w:t>
+      </w:r>
+    </w:p>
+    <w:p>
+      <w:pPr>
+        <w:rPr>
+          <w:rFonts w:asciiTheme="majorEastAsia" w:hAnsiTheme="majorEastAsia" w:eastAsiaTheme="majorEastAsia"/>
+          <w:b/>
+          <w:bCs/>
+        </w:rPr>
+      </w:pPr>
+      <w:r>
+        <w:rPr>
+          <w:rFonts w:hint="eastAsia" w:asciiTheme="majorEastAsia" w:hAnsiTheme="majorEastAsia" w:eastAsiaTheme="majorEastAsia"/>
+          <w:b/>
+          <w:bCs/>
+        </w:rPr>
+        <w:t>2</w:t>
+      </w:r>
+      <w:r>
+        <w:rPr>
+          <w:rFonts w:asciiTheme="majorEastAsia" w:hAnsiTheme="majorEastAsia" w:eastAsiaTheme="majorEastAsia"/>
+          <w:b/>
+          <w:bCs/>
+        </w:rPr>
+        <w:t>.2</w:t>
+      </w:r>
+      <w:r>
+        <w:rPr>
+          <w:rFonts w:hint="eastAsia" w:asciiTheme="majorEastAsia" w:hAnsiTheme="majorEastAsia" w:eastAsiaTheme="majorEastAsia"/>
+          <w:b/>
+          <w:bCs/>
+        </w:rPr>
+        <w:t>理论研究意义</w:t>
+      </w:r>
+    </w:p>
+    <w:p>
+      <w:pPr>
+        <w:rPr>
+          <w:rFonts w:asciiTheme="majorEastAsia" w:hAnsiTheme="majorEastAsia" w:eastAsiaTheme="majorEastAsia"/>
+          <w:b/>
+          <w:bCs/>
+        </w:rPr>
+      </w:pPr>
+      <w:r>
+        <w:rPr>
+          <w:rFonts w:hint="eastAsia" w:asciiTheme="majorEastAsia" w:hAnsiTheme="majorEastAsia" w:eastAsiaTheme="majorEastAsia"/>
+          <w:b/>
+          <w:bCs/>
+        </w:rPr>
+        <w:t>3国内外研究现状及分析</w:t>
+      </w:r>
+    </w:p>
+    <w:p>
+      <w:pPr>
+        <w:rPr>
+          <w:rFonts w:asciiTheme="majorEastAsia" w:hAnsiTheme="majorEastAsia" w:eastAsiaTheme="majorEastAsia"/>
+          <w:b/>
+          <w:bCs/>
+        </w:rPr>
+      </w:pPr>
       <w:bookmarkStart w:id="0" w:name="_GoBack"/>
       <w:bookmarkEnd w:id="0"/>
       <w:r>
         <w:rPr>
           <w:rFonts w:hint="eastAsia" w:asciiTheme="majorEastAsia" w:hAnsiTheme="majorEastAsia" w:eastAsiaTheme="majorEastAsia"/>
-        </w:rPr>
-        <w:t>研究意义</w:t>
-      </w:r>
-    </w:p>
-    <w:p>
-      <w:pPr>
-        <w:rPr>
-          <w:rFonts w:asciiTheme="majorEastAsia" w:hAnsiTheme="majorEastAsia" w:eastAsiaTheme="majorEastAsia"/>
-        </w:rPr>
-      </w:pPr>
-      <w:r>
-        <w:rPr>
-          <w:rFonts w:hint="eastAsia" w:asciiTheme="majorEastAsia" w:hAnsiTheme="majorEastAsia" w:eastAsiaTheme="majorEastAsia"/>
+          <w:b/>
+          <w:bCs/>
+        </w:rPr>
+        <w:t>第二章 项目风险管理基本概念与理论</w:t>
+      </w:r>
+    </w:p>
+    <w:p>
+      <w:pPr>
+        <w:rPr>
+          <w:rFonts w:asciiTheme="majorEastAsia" w:hAnsiTheme="majorEastAsia" w:eastAsiaTheme="majorEastAsia"/>
+          <w:b/>
+          <w:bCs/>
+        </w:rPr>
+      </w:pPr>
+      <w:r>
+        <w:rPr>
+          <w:rFonts w:hint="eastAsia" w:asciiTheme="majorEastAsia" w:hAnsiTheme="majorEastAsia" w:eastAsiaTheme="majorEastAsia"/>
+          <w:b/>
+          <w:bCs/>
+        </w:rPr>
+        <w:t>2.</w:t>
+      </w:r>
+      <w:r>
+        <w:rPr>
+          <w:rFonts w:asciiTheme="majorEastAsia" w:hAnsiTheme="majorEastAsia" w:eastAsiaTheme="majorEastAsia"/>
+          <w:b/>
+          <w:bCs/>
+        </w:rPr>
+        <w:t>1</w:t>
+      </w:r>
+      <w:r>
+        <w:rPr>
+          <w:rFonts w:hint="eastAsia" w:asciiTheme="majorEastAsia" w:hAnsiTheme="majorEastAsia" w:eastAsiaTheme="majorEastAsia"/>
+          <w:b/>
+          <w:bCs/>
+        </w:rPr>
+        <w:t>软件项目风险特点</w:t>
+      </w:r>
+    </w:p>
+    <w:p>
+      <w:pPr>
+        <w:rPr>
+          <w:rFonts w:asciiTheme="majorEastAsia" w:hAnsiTheme="majorEastAsia" w:eastAsiaTheme="majorEastAsia"/>
+          <w:b/>
+          <w:bCs/>
+        </w:rPr>
+      </w:pPr>
+      <w:r>
+        <w:rPr>
+          <w:rFonts w:hint="eastAsia" w:asciiTheme="majorEastAsia" w:hAnsiTheme="majorEastAsia" w:eastAsiaTheme="majorEastAsia"/>
+          <w:b/>
+          <w:bCs/>
+        </w:rPr>
+        <w:t xml:space="preserve"> </w:t>
+      </w:r>
+      <w:r>
+        <w:rPr>
+          <w:rFonts w:asciiTheme="majorEastAsia" w:hAnsiTheme="majorEastAsia" w:eastAsiaTheme="majorEastAsia"/>
+          <w:b/>
+          <w:bCs/>
+        </w:rPr>
+        <w:t xml:space="preserve">   </w:t>
+      </w:r>
+    </w:p>
+    <w:p>
+      <w:pPr>
+        <w:rPr>
+          <w:rFonts w:asciiTheme="majorEastAsia" w:hAnsiTheme="majorEastAsia" w:eastAsiaTheme="majorEastAsia"/>
+          <w:b/>
+          <w:bCs/>
+        </w:rPr>
+      </w:pPr>
+      <w:r>
+        <w:rPr>
+          <w:rFonts w:hint="eastAsia" w:asciiTheme="majorEastAsia" w:hAnsiTheme="majorEastAsia" w:eastAsiaTheme="majorEastAsia"/>
+          <w:b/>
+          <w:bCs/>
         </w:rPr>
         <w:t>2</w:t>
       </w:r>
       <w:r>
         <w:rPr>
           <w:rFonts w:asciiTheme="majorEastAsia" w:hAnsiTheme="majorEastAsia" w:eastAsiaTheme="majorEastAsia"/>
+          <w:b/>
+          <w:bCs/>
         </w:rPr>
         <w:t>.2</w:t>
       </w:r>
       <w:r>
         <w:rPr>
           <w:rFonts w:hint="eastAsia" w:asciiTheme="majorEastAsia" w:hAnsiTheme="majorEastAsia" w:eastAsiaTheme="majorEastAsia"/>
-        </w:rPr>
-        <w:t>理论研究意义</w:t>
-      </w:r>
-    </w:p>
-    <w:p>
-      <w:pPr>
-        <w:rPr>
-          <w:rFonts w:asciiTheme="majorEastAsia" w:hAnsiTheme="majorEastAsia" w:eastAsiaTheme="majorEastAsia"/>
-        </w:rPr>
-      </w:pPr>
-      <w:r>
-        <w:rPr>
-          <w:rFonts w:hint="eastAsia" w:asciiTheme="majorEastAsia" w:hAnsiTheme="majorEastAsia" w:eastAsiaTheme="majorEastAsia"/>
-        </w:rPr>
-        <w:t>3国内外研究现状及分析</w:t>
-      </w:r>
-    </w:p>
-    <w:p>
-      <w:pPr>
-        <w:rPr>
-          <w:rFonts w:asciiTheme="majorEastAsia" w:hAnsiTheme="majorEastAsia" w:eastAsiaTheme="majorEastAsia"/>
-        </w:rPr>
-      </w:pPr>
-      <w:r>
-        <w:rPr>
-          <w:rFonts w:hint="eastAsia" w:asciiTheme="majorEastAsia" w:hAnsiTheme="majorEastAsia" w:eastAsiaTheme="majorEastAsia"/>
-        </w:rPr>
-        <w:t>4主要参考文献</w:t>
-      </w:r>
-    </w:p>
-    <w:p>
-      <w:pPr>
-        <w:rPr>
-          <w:rFonts w:asciiTheme="majorEastAsia" w:hAnsiTheme="majorEastAsia" w:eastAsiaTheme="majorEastAsia"/>
-          <w:b/>
-          <w:bCs/>
-        </w:rPr>
-      </w:pPr>
-      <w:r>
-        <w:rPr>
-          <w:rFonts w:hint="eastAsia" w:asciiTheme="majorEastAsia" w:hAnsiTheme="majorEastAsia" w:eastAsiaTheme="majorEastAsia"/>
-          <w:b/>
-          <w:bCs/>
-        </w:rPr>
-        <w:t>第二章 项目风险管理基本概念与理论(整体模型</w:t>
-      </w:r>
-      <w:r>
-        <w:rPr>
-          <w:rFonts w:asciiTheme="majorEastAsia" w:hAnsiTheme="majorEastAsia" w:eastAsiaTheme="majorEastAsia"/>
-          <w:b/>
-          <w:bCs/>
-        </w:rPr>
-        <w:t>)</w:t>
+          <w:b/>
+          <w:bCs/>
+        </w:rPr>
+        <w:t>风险管理过程</w:t>
+      </w:r>
+    </w:p>
+    <w:p>
+      <w:pPr>
+        <w:rPr>
+          <w:rFonts w:asciiTheme="majorEastAsia" w:hAnsiTheme="majorEastAsia" w:eastAsiaTheme="majorEastAsia"/>
+          <w:b/>
+          <w:bCs/>
+        </w:rPr>
+      </w:pPr>
+      <w:r>
+        <w:rPr>
+          <w:rFonts w:hint="eastAsia" w:asciiTheme="majorEastAsia" w:hAnsiTheme="majorEastAsia" w:eastAsiaTheme="majorEastAsia"/>
+          <w:b/>
+          <w:bCs/>
+        </w:rPr>
+        <w:t>2</w:t>
+      </w:r>
+      <w:r>
+        <w:rPr>
+          <w:rFonts w:asciiTheme="majorEastAsia" w:hAnsiTheme="majorEastAsia" w:eastAsiaTheme="majorEastAsia"/>
+          <w:b/>
+          <w:bCs/>
+        </w:rPr>
+        <w:t>.2</w:t>
+      </w:r>
+      <w:r>
+        <w:rPr>
+          <w:rFonts w:hint="eastAsia" w:asciiTheme="majorEastAsia" w:hAnsiTheme="majorEastAsia" w:eastAsiaTheme="majorEastAsia"/>
+          <w:b/>
+          <w:bCs/>
+        </w:rPr>
+        <w:t>.</w:t>
+      </w:r>
+      <w:r>
+        <w:rPr>
+          <w:rFonts w:asciiTheme="majorEastAsia" w:hAnsiTheme="majorEastAsia" w:eastAsiaTheme="majorEastAsia"/>
+          <w:b/>
+          <w:bCs/>
+        </w:rPr>
+        <w:t>1</w:t>
+      </w:r>
+      <w:r>
+        <w:rPr>
+          <w:rFonts w:hint="eastAsia" w:asciiTheme="majorEastAsia" w:hAnsiTheme="majorEastAsia" w:eastAsiaTheme="majorEastAsia"/>
+          <w:b/>
+          <w:bCs/>
+        </w:rPr>
+        <w:t>项目风险识别</w:t>
+      </w:r>
+    </w:p>
+    <w:p>
+      <w:pPr>
+        <w:rPr>
+          <w:rFonts w:hint="default" w:asciiTheme="majorEastAsia" w:hAnsiTheme="majorEastAsia" w:eastAsiaTheme="majorEastAsia"/>
+          <w:b/>
+          <w:bCs/>
+          <w:lang w:val="en-US" w:eastAsia="zh-CN"/>
+        </w:rPr>
+      </w:pPr>
+      <w:r>
+        <w:rPr>
+          <w:rFonts w:asciiTheme="majorEastAsia" w:hAnsiTheme="majorEastAsia" w:eastAsiaTheme="majorEastAsia"/>
+          <w:b/>
+          <w:bCs/>
+        </w:rPr>
+        <w:tab/>
+      </w:r>
+      <w:r>
+        <w:rPr>
+          <w:rFonts w:hint="eastAsia" w:asciiTheme="majorEastAsia" w:hAnsiTheme="majorEastAsia" w:eastAsiaTheme="majorEastAsia"/>
+          <w:b/>
+          <w:bCs/>
+          <w:lang w:val="en-US" w:eastAsia="zh-CN"/>
+        </w:rPr>
+        <w:t>1.确定目标 2.识别项目的参与者  3.</w:t>
+      </w:r>
+    </w:p>
+    <w:p>
+      <w:pPr>
+        <w:rPr>
+          <w:rFonts w:asciiTheme="majorEastAsia" w:hAnsiTheme="majorEastAsia" w:eastAsiaTheme="majorEastAsia"/>
+          <w:b/>
+          <w:bCs/>
+        </w:rPr>
+      </w:pPr>
+      <w:r>
+        <w:rPr>
+          <w:rFonts w:hint="eastAsia" w:asciiTheme="majorEastAsia" w:hAnsiTheme="majorEastAsia" w:eastAsiaTheme="majorEastAsia"/>
+          <w:b/>
+          <w:bCs/>
+        </w:rPr>
+        <w:t>2</w:t>
+      </w:r>
+      <w:r>
+        <w:rPr>
+          <w:rFonts w:asciiTheme="majorEastAsia" w:hAnsiTheme="majorEastAsia" w:eastAsiaTheme="majorEastAsia"/>
+          <w:b/>
+          <w:bCs/>
+        </w:rPr>
+        <w:t>.2</w:t>
+      </w:r>
+      <w:r>
+        <w:rPr>
+          <w:rFonts w:hint="eastAsia" w:asciiTheme="majorEastAsia" w:hAnsiTheme="majorEastAsia" w:eastAsiaTheme="majorEastAsia"/>
+          <w:b/>
+          <w:bCs/>
+        </w:rPr>
+        <w:t>项目风险分析</w:t>
+      </w:r>
+    </w:p>
+    <w:p>
+      <w:pPr>
+        <w:rPr>
+          <w:rFonts w:asciiTheme="majorEastAsia" w:hAnsiTheme="majorEastAsia" w:eastAsiaTheme="majorEastAsia"/>
+        </w:rPr>
+      </w:pPr>
+      <w:r>
+        <w:rPr>
+          <w:rFonts w:asciiTheme="majorEastAsia" w:hAnsiTheme="majorEastAsia" w:eastAsiaTheme="majorEastAsia"/>
+          <w:b/>
+          <w:bCs/>
+        </w:rPr>
+        <w:tab/>
+      </w:r>
+      <w:r>
+        <w:rPr>
+          <w:rFonts w:hint="eastAsia" w:asciiTheme="majorEastAsia" w:hAnsiTheme="majorEastAsia" w:eastAsiaTheme="majorEastAsia"/>
+        </w:rPr>
+        <w:t xml:space="preserve">终止/规避 </w:t>
+      </w:r>
+      <w:r>
+        <w:rPr>
+          <w:rFonts w:asciiTheme="majorEastAsia" w:hAnsiTheme="majorEastAsia" w:eastAsiaTheme="majorEastAsia"/>
+        </w:rPr>
+        <w:t xml:space="preserve"> </w:t>
+      </w:r>
+      <w:r>
+        <w:rPr>
+          <w:rFonts w:hint="eastAsia" w:asciiTheme="majorEastAsia" w:hAnsiTheme="majorEastAsia" w:eastAsiaTheme="majorEastAsia"/>
+        </w:rPr>
+        <w:t>放弃、替代等。</w:t>
+      </w:r>
+    </w:p>
+    <w:p>
+      <w:pPr>
+        <w:rPr>
+          <w:rFonts w:asciiTheme="majorEastAsia" w:hAnsiTheme="majorEastAsia" w:eastAsiaTheme="majorEastAsia"/>
+        </w:rPr>
+      </w:pPr>
+      <w:r>
+        <w:rPr>
+          <w:rFonts w:asciiTheme="majorEastAsia" w:hAnsiTheme="majorEastAsia" w:eastAsiaTheme="majorEastAsia"/>
+        </w:rPr>
+        <w:tab/>
+      </w:r>
+      <w:r>
+        <w:rPr>
+          <w:rFonts w:hint="eastAsia" w:asciiTheme="majorEastAsia" w:hAnsiTheme="majorEastAsia" w:eastAsiaTheme="majorEastAsia"/>
+        </w:rPr>
+        <w:t xml:space="preserve">转移 </w:t>
+      </w:r>
+      <w:r>
+        <w:rPr>
+          <w:rFonts w:asciiTheme="majorEastAsia" w:hAnsiTheme="majorEastAsia" w:eastAsiaTheme="majorEastAsia"/>
+        </w:rPr>
+        <w:t xml:space="preserve">      </w:t>
+      </w:r>
+      <w:r>
+        <w:rPr>
+          <w:rFonts w:hint="eastAsia" w:asciiTheme="majorEastAsia" w:hAnsiTheme="majorEastAsia" w:eastAsiaTheme="majorEastAsia"/>
+        </w:rPr>
+        <w:t>全部转移、部分转移，如保险、合同</w:t>
+      </w:r>
+    </w:p>
+    <w:p>
+      <w:pPr>
+        <w:rPr>
+          <w:rFonts w:asciiTheme="majorEastAsia" w:hAnsiTheme="majorEastAsia" w:eastAsiaTheme="majorEastAsia"/>
+        </w:rPr>
+      </w:pPr>
+      <w:r>
+        <w:rPr>
+          <w:rFonts w:asciiTheme="majorEastAsia" w:hAnsiTheme="majorEastAsia" w:eastAsiaTheme="majorEastAsia"/>
+        </w:rPr>
+        <w:tab/>
+      </w:r>
+      <w:r>
+        <w:rPr>
+          <w:rFonts w:hint="eastAsia" w:asciiTheme="majorEastAsia" w:hAnsiTheme="majorEastAsia" w:eastAsiaTheme="majorEastAsia"/>
+        </w:rPr>
+        <w:t>处置或降低 先接受，再控制</w:t>
+      </w:r>
+    </w:p>
+    <w:p>
+      <w:pPr>
+        <w:rPr>
+          <w:rFonts w:asciiTheme="majorEastAsia" w:hAnsiTheme="majorEastAsia" w:eastAsiaTheme="majorEastAsia"/>
+        </w:rPr>
+      </w:pPr>
+      <w:r>
+        <w:rPr>
+          <w:rFonts w:asciiTheme="majorEastAsia" w:hAnsiTheme="majorEastAsia" w:eastAsiaTheme="majorEastAsia"/>
+        </w:rPr>
+        <w:tab/>
+      </w:r>
+      <w:r>
+        <w:rPr>
+          <w:rFonts w:hint="eastAsia" w:asciiTheme="majorEastAsia" w:hAnsiTheme="majorEastAsia" w:eastAsiaTheme="majorEastAsia"/>
+        </w:rPr>
+        <w:t>容忍或保留 容忍或保留：a</w:t>
+      </w:r>
+      <w:r>
+        <w:rPr>
+          <w:rFonts w:asciiTheme="majorEastAsia" w:hAnsiTheme="majorEastAsia" w:eastAsiaTheme="majorEastAsia"/>
+        </w:rPr>
+        <w:t>.</w:t>
+      </w:r>
+      <w:r>
+        <w:rPr>
+          <w:rFonts w:hint="eastAsia" w:asciiTheme="majorEastAsia" w:hAnsiTheme="majorEastAsia" w:eastAsiaTheme="majorEastAsia"/>
+        </w:rPr>
+        <w:t>不得不接受；b</w:t>
+      </w:r>
+      <w:r>
+        <w:rPr>
+          <w:rFonts w:asciiTheme="majorEastAsia" w:hAnsiTheme="majorEastAsia" w:eastAsiaTheme="majorEastAsia"/>
+        </w:rPr>
+        <w:t>.</w:t>
+      </w:r>
+      <w:r>
+        <w:rPr>
+          <w:rFonts w:hint="eastAsia" w:asciiTheme="majorEastAsia" w:hAnsiTheme="majorEastAsia" w:eastAsiaTheme="majorEastAsia"/>
+        </w:rPr>
+        <w:t>应对成本损失；c</w:t>
+      </w:r>
+      <w:r>
+        <w:rPr>
+          <w:rFonts w:asciiTheme="majorEastAsia" w:hAnsiTheme="majorEastAsia" w:eastAsiaTheme="majorEastAsia"/>
+        </w:rPr>
+        <w:t>.</w:t>
+      </w:r>
+      <w:r>
+        <w:rPr>
+          <w:rFonts w:hint="eastAsia" w:asciiTheme="majorEastAsia" w:hAnsiTheme="majorEastAsia" w:eastAsiaTheme="majorEastAsia"/>
+        </w:rPr>
+        <w:t>预期可能通过沟通使用户承受.</w:t>
+      </w:r>
+      <w:r>
+        <w:rPr>
+          <w:rFonts w:asciiTheme="majorEastAsia" w:hAnsiTheme="majorEastAsia" w:eastAsiaTheme="majorEastAsia"/>
+        </w:rPr>
+        <w:t xml:space="preserve"> </w:t>
       </w:r>
     </w:p>
     <w:p>
@@ -211,483 +576,166 @@
           <w:b/>
           <w:bCs/>
         </w:rPr>
-        <w:t>1</w:t>
-      </w:r>
-      <w:r>
-        <w:rPr>
-          <w:rFonts w:hint="eastAsia" w:asciiTheme="majorEastAsia" w:hAnsiTheme="majorEastAsia" w:eastAsiaTheme="majorEastAsia"/>
-          <w:b/>
-          <w:bCs/>
-        </w:rPr>
-        <w:t>软件项目风险特点</w:t>
-      </w:r>
-    </w:p>
-    <w:p>
-      <w:pPr>
-        <w:rPr>
-          <w:rFonts w:asciiTheme="majorEastAsia" w:hAnsiTheme="majorEastAsia" w:eastAsiaTheme="majorEastAsia"/>
-          <w:b/>
-          <w:bCs/>
-        </w:rPr>
-      </w:pPr>
-      <w:r>
-        <w:rPr>
-          <w:rFonts w:hint="eastAsia" w:asciiTheme="majorEastAsia" w:hAnsiTheme="majorEastAsia" w:eastAsiaTheme="majorEastAsia"/>
-          <w:b/>
-          <w:bCs/>
+        <w:t>3</w:t>
+      </w:r>
+      <w:r>
+        <w:rPr>
+          <w:rFonts w:hint="eastAsia" w:asciiTheme="majorEastAsia" w:hAnsiTheme="majorEastAsia" w:eastAsiaTheme="majorEastAsia"/>
+          <w:b/>
+          <w:bCs/>
+        </w:rPr>
+        <w:t>项目风险应对</w:t>
+      </w:r>
+    </w:p>
+    <w:p>
+      <w:pPr>
+        <w:rPr>
+          <w:rFonts w:asciiTheme="majorEastAsia" w:hAnsiTheme="majorEastAsia" w:eastAsiaTheme="majorEastAsia"/>
+          <w:b/>
+          <w:bCs/>
+        </w:rPr>
+      </w:pPr>
+      <w:r>
+        <w:rPr>
+          <w:rFonts w:asciiTheme="majorEastAsia" w:hAnsiTheme="majorEastAsia" w:eastAsiaTheme="majorEastAsia"/>
+          <w:b/>
+          <w:bCs/>
+        </w:rPr>
+        <w:tab/>
+      </w:r>
+    </w:p>
+    <w:p>
+      <w:pPr>
+        <w:rPr>
+          <w:rFonts w:asciiTheme="majorEastAsia" w:hAnsiTheme="majorEastAsia" w:eastAsiaTheme="majorEastAsia"/>
+          <w:b/>
+          <w:bCs/>
+        </w:rPr>
+      </w:pPr>
+      <w:r>
+        <w:rPr>
+          <w:rFonts w:hint="eastAsia" w:asciiTheme="majorEastAsia" w:hAnsiTheme="majorEastAsia" w:eastAsiaTheme="majorEastAsia"/>
+          <w:b/>
+          <w:bCs/>
+        </w:rPr>
+        <w:t>2</w:t>
+      </w:r>
+      <w:r>
+        <w:rPr>
+          <w:rFonts w:asciiTheme="majorEastAsia" w:hAnsiTheme="majorEastAsia" w:eastAsiaTheme="majorEastAsia"/>
+          <w:b/>
+          <w:bCs/>
+        </w:rPr>
+        <w:t>.4</w:t>
+      </w:r>
+      <w:r>
+        <w:rPr>
+          <w:rFonts w:hint="eastAsia" w:asciiTheme="majorEastAsia" w:hAnsiTheme="majorEastAsia" w:eastAsiaTheme="majorEastAsia"/>
+          <w:b/>
+          <w:bCs/>
+        </w:rPr>
+        <w:t>项目风险监控（跟踪）</w:t>
+      </w:r>
+    </w:p>
+    <w:p>
+      <w:pPr>
+        <w:rPr>
+          <w:rFonts w:asciiTheme="majorEastAsia" w:hAnsiTheme="majorEastAsia" w:eastAsiaTheme="majorEastAsia"/>
+          <w:b/>
+          <w:bCs/>
+        </w:rPr>
+      </w:pPr>
+      <w:r>
+        <w:rPr>
+          <w:rFonts w:asciiTheme="majorEastAsia" w:hAnsiTheme="majorEastAsia" w:eastAsiaTheme="majorEastAsia"/>
+          <w:b/>
+          <w:bCs/>
+        </w:rPr>
+        <w:tab/>
+      </w:r>
+    </w:p>
+    <w:p>
+      <w:pPr>
+        <w:rPr>
+          <w:rFonts w:asciiTheme="majorEastAsia" w:hAnsiTheme="majorEastAsia" w:eastAsiaTheme="majorEastAsia"/>
+          <w:b/>
+          <w:bCs/>
+        </w:rPr>
+      </w:pPr>
+      <w:r>
+        <w:rPr>
+          <w:rFonts w:hint="eastAsia" w:asciiTheme="majorEastAsia" w:hAnsiTheme="majorEastAsia" w:eastAsiaTheme="majorEastAsia"/>
+          <w:b/>
+          <w:bCs/>
+        </w:rPr>
+        <w:t>2</w:t>
+      </w:r>
+      <w:r>
+        <w:rPr>
+          <w:rFonts w:asciiTheme="majorEastAsia" w:hAnsiTheme="majorEastAsia" w:eastAsiaTheme="majorEastAsia"/>
+          <w:b/>
+          <w:bCs/>
+        </w:rPr>
+        <w:t>.5</w:t>
+      </w:r>
+      <w:r>
+        <w:rPr>
+          <w:rFonts w:hint="eastAsia" w:asciiTheme="majorEastAsia" w:hAnsiTheme="majorEastAsia" w:eastAsiaTheme="majorEastAsia"/>
+          <w:b/>
+          <w:bCs/>
+        </w:rPr>
+        <w:t>项目风险控制</w:t>
+      </w:r>
+    </w:p>
+    <w:p>
+      <w:pPr>
+        <w:rPr>
+          <w:rFonts w:asciiTheme="majorEastAsia" w:hAnsiTheme="majorEastAsia" w:eastAsiaTheme="majorEastAsia"/>
+          <w:b/>
+          <w:bCs/>
+        </w:rPr>
+      </w:pPr>
+      <w:r>
+        <w:rPr>
+          <w:rFonts w:asciiTheme="majorEastAsia" w:hAnsiTheme="majorEastAsia" w:eastAsiaTheme="majorEastAsia"/>
+          <w:b/>
+          <w:bCs/>
+        </w:rPr>
+        <w:tab/>
+      </w:r>
+    </w:p>
+    <w:p>
+      <w:pPr>
+        <w:rPr>
+          <w:rFonts w:asciiTheme="majorEastAsia" w:hAnsiTheme="majorEastAsia" w:eastAsiaTheme="majorEastAsia"/>
+          <w:b/>
+          <w:bCs/>
+        </w:rPr>
+      </w:pPr>
+      <w:r>
+        <w:rPr>
+          <w:rFonts w:hint="eastAsia" w:asciiTheme="majorEastAsia" w:hAnsiTheme="majorEastAsia" w:eastAsiaTheme="majorEastAsia"/>
+          <w:b/>
+          <w:bCs/>
+        </w:rPr>
+        <w:t>第三章</w:t>
+      </w:r>
+      <w:r>
+        <w:rPr>
+          <w:rFonts w:hint="eastAsia" w:asciiTheme="majorEastAsia" w:hAnsiTheme="majorEastAsia" w:eastAsiaTheme="majorEastAsia"/>
+          <w:b/>
+          <w:bCs/>
+          <w:lang w:val="en-US" w:eastAsia="zh-CN"/>
         </w:rPr>
         <w:t xml:space="preserve"> </w:t>
       </w:r>
       <w:r>
         <w:rPr>
-          <w:rFonts w:asciiTheme="majorEastAsia" w:hAnsiTheme="majorEastAsia" w:eastAsiaTheme="majorEastAsia"/>
-          <w:b/>
-          <w:bCs/>
-        </w:rPr>
-        <w:t xml:space="preserve">   </w:t>
-      </w:r>
-    </w:p>
-    <w:p>
-      <w:pPr>
-        <w:rPr>
-          <w:rFonts w:asciiTheme="majorEastAsia" w:hAnsiTheme="majorEastAsia" w:eastAsiaTheme="majorEastAsia"/>
-          <w:b/>
-          <w:bCs/>
-        </w:rPr>
-      </w:pPr>
-      <w:r>
-        <w:rPr>
-          <w:rFonts w:hint="eastAsia" w:asciiTheme="majorEastAsia" w:hAnsiTheme="majorEastAsia" w:eastAsiaTheme="majorEastAsia"/>
-          <w:b/>
-          <w:bCs/>
-        </w:rPr>
-        <w:t>2</w:t>
-      </w:r>
-      <w:r>
-        <w:rPr>
-          <w:rFonts w:asciiTheme="majorEastAsia" w:hAnsiTheme="majorEastAsia" w:eastAsiaTheme="majorEastAsia"/>
-          <w:b/>
-          <w:bCs/>
-        </w:rPr>
-        <w:t>.2</w:t>
-      </w:r>
-      <w:r>
-        <w:rPr>
-          <w:rFonts w:hint="eastAsia" w:asciiTheme="majorEastAsia" w:hAnsiTheme="majorEastAsia" w:eastAsiaTheme="majorEastAsia"/>
-          <w:b/>
-          <w:bCs/>
-        </w:rPr>
-        <w:t>风险管理过程</w:t>
-      </w:r>
-    </w:p>
-    <w:p>
-      <w:pPr>
-        <w:rPr>
-          <w:rFonts w:asciiTheme="majorEastAsia" w:hAnsiTheme="majorEastAsia" w:eastAsiaTheme="majorEastAsia"/>
-          <w:b/>
-          <w:bCs/>
-        </w:rPr>
-      </w:pPr>
-      <w:r>
-        <w:rPr>
-          <w:rFonts w:hint="eastAsia" w:asciiTheme="majorEastAsia" w:hAnsiTheme="majorEastAsia" w:eastAsiaTheme="majorEastAsia"/>
-          <w:b/>
-          <w:bCs/>
-        </w:rPr>
-        <w:t>2</w:t>
-      </w:r>
-      <w:r>
-        <w:rPr>
-          <w:rFonts w:asciiTheme="majorEastAsia" w:hAnsiTheme="majorEastAsia" w:eastAsiaTheme="majorEastAsia"/>
-          <w:b/>
-          <w:bCs/>
-        </w:rPr>
-        <w:t>.2</w:t>
-      </w:r>
-      <w:r>
-        <w:rPr>
-          <w:rFonts w:hint="eastAsia" w:asciiTheme="majorEastAsia" w:hAnsiTheme="majorEastAsia" w:eastAsiaTheme="majorEastAsia"/>
-          <w:b/>
-          <w:bCs/>
-        </w:rPr>
-        <w:t>.</w:t>
-      </w:r>
-      <w:r>
-        <w:rPr>
-          <w:rFonts w:asciiTheme="majorEastAsia" w:hAnsiTheme="majorEastAsia" w:eastAsiaTheme="majorEastAsia"/>
-          <w:b/>
-          <w:bCs/>
-        </w:rPr>
-        <w:t>1</w:t>
-      </w:r>
-      <w:r>
-        <w:rPr>
-          <w:rFonts w:hint="eastAsia" w:asciiTheme="majorEastAsia" w:hAnsiTheme="majorEastAsia" w:eastAsiaTheme="majorEastAsia"/>
-          <w:b/>
-          <w:bCs/>
-        </w:rPr>
-        <w:t>项目风险识别</w:t>
-      </w:r>
-    </w:p>
-    <w:p>
-      <w:pPr>
-        <w:rPr>
-          <w:rFonts w:asciiTheme="majorEastAsia" w:hAnsiTheme="majorEastAsia" w:eastAsiaTheme="majorEastAsia"/>
-          <w:b/>
-          <w:bCs/>
-        </w:rPr>
-      </w:pPr>
-      <w:r>
-        <w:rPr>
-          <w:rFonts w:asciiTheme="majorEastAsia" w:hAnsiTheme="majorEastAsia" w:eastAsiaTheme="majorEastAsia"/>
-          <w:b/>
-          <w:bCs/>
-        </w:rPr>
-        <w:tab/>
-      </w:r>
-    </w:p>
-    <w:p>
-      <w:pPr>
-        <w:rPr>
-          <w:rFonts w:asciiTheme="majorEastAsia" w:hAnsiTheme="majorEastAsia" w:eastAsiaTheme="majorEastAsia"/>
-          <w:b/>
-          <w:bCs/>
-        </w:rPr>
-      </w:pPr>
-      <w:r>
-        <w:rPr>
-          <w:rFonts w:hint="eastAsia" w:asciiTheme="majorEastAsia" w:hAnsiTheme="majorEastAsia" w:eastAsiaTheme="majorEastAsia"/>
-          <w:b/>
-          <w:bCs/>
-        </w:rPr>
-        <w:t>2</w:t>
-      </w:r>
-      <w:r>
-        <w:rPr>
-          <w:rFonts w:asciiTheme="majorEastAsia" w:hAnsiTheme="majorEastAsia" w:eastAsiaTheme="majorEastAsia"/>
-          <w:b/>
-          <w:bCs/>
-        </w:rPr>
-        <w:t>.2</w:t>
-      </w:r>
-      <w:r>
-        <w:rPr>
-          <w:rFonts w:hint="eastAsia" w:asciiTheme="majorEastAsia" w:hAnsiTheme="majorEastAsia" w:eastAsiaTheme="majorEastAsia"/>
-          <w:b/>
-          <w:bCs/>
-        </w:rPr>
-        <w:t>项目风险分析</w:t>
-      </w:r>
-    </w:p>
-    <w:p>
-      <w:pPr>
-        <w:rPr>
-          <w:rFonts w:asciiTheme="majorEastAsia" w:hAnsiTheme="majorEastAsia" w:eastAsiaTheme="majorEastAsia"/>
-        </w:rPr>
-      </w:pPr>
-      <w:r>
-        <w:rPr>
-          <w:rFonts w:asciiTheme="majorEastAsia" w:hAnsiTheme="majorEastAsia" w:eastAsiaTheme="majorEastAsia"/>
-          <w:b/>
-          <w:bCs/>
-        </w:rPr>
-        <w:tab/>
-      </w:r>
-      <w:r>
-        <w:rPr>
-          <w:rFonts w:hint="eastAsia" w:asciiTheme="majorEastAsia" w:hAnsiTheme="majorEastAsia" w:eastAsiaTheme="majorEastAsia"/>
-        </w:rPr>
-        <w:t xml:space="preserve">终止/规避 </w:t>
-      </w:r>
-      <w:r>
-        <w:rPr>
-          <w:rFonts w:asciiTheme="majorEastAsia" w:hAnsiTheme="majorEastAsia" w:eastAsiaTheme="majorEastAsia"/>
-        </w:rPr>
-        <w:t xml:space="preserve"> </w:t>
-      </w:r>
-      <w:r>
-        <w:rPr>
-          <w:rFonts w:hint="eastAsia" w:asciiTheme="majorEastAsia" w:hAnsiTheme="majorEastAsia" w:eastAsiaTheme="majorEastAsia"/>
-        </w:rPr>
-        <w:t>放弃、替代等。</w:t>
-      </w:r>
-    </w:p>
-    <w:p>
-      <w:pPr>
-        <w:rPr>
-          <w:rFonts w:asciiTheme="majorEastAsia" w:hAnsiTheme="majorEastAsia" w:eastAsiaTheme="majorEastAsia"/>
-        </w:rPr>
-      </w:pPr>
-      <w:r>
-        <w:rPr>
-          <w:rFonts w:asciiTheme="majorEastAsia" w:hAnsiTheme="majorEastAsia" w:eastAsiaTheme="majorEastAsia"/>
-        </w:rPr>
-        <w:tab/>
-      </w:r>
-      <w:r>
-        <w:rPr>
-          <w:rFonts w:hint="eastAsia" w:asciiTheme="majorEastAsia" w:hAnsiTheme="majorEastAsia" w:eastAsiaTheme="majorEastAsia"/>
-        </w:rPr>
-        <w:t xml:space="preserve">转移 </w:t>
-      </w:r>
-      <w:r>
-        <w:rPr>
-          <w:rFonts w:asciiTheme="majorEastAsia" w:hAnsiTheme="majorEastAsia" w:eastAsiaTheme="majorEastAsia"/>
-        </w:rPr>
-        <w:t xml:space="preserve">      </w:t>
-      </w:r>
-      <w:r>
-        <w:rPr>
-          <w:rFonts w:hint="eastAsia" w:asciiTheme="majorEastAsia" w:hAnsiTheme="majorEastAsia" w:eastAsiaTheme="majorEastAsia"/>
-        </w:rPr>
-        <w:t>全部转移、部分转移，如保险、合同</w:t>
-      </w:r>
-    </w:p>
-    <w:p>
-      <w:pPr>
-        <w:rPr>
-          <w:rFonts w:asciiTheme="majorEastAsia" w:hAnsiTheme="majorEastAsia" w:eastAsiaTheme="majorEastAsia"/>
-        </w:rPr>
-      </w:pPr>
-      <w:r>
-        <w:rPr>
-          <w:rFonts w:asciiTheme="majorEastAsia" w:hAnsiTheme="majorEastAsia" w:eastAsiaTheme="majorEastAsia"/>
-        </w:rPr>
-        <w:tab/>
-      </w:r>
-      <w:r>
-        <w:rPr>
-          <w:rFonts w:hint="eastAsia" w:asciiTheme="majorEastAsia" w:hAnsiTheme="majorEastAsia" w:eastAsiaTheme="majorEastAsia"/>
-        </w:rPr>
-        <w:t>处置或降低 先接受，再控制</w:t>
-      </w:r>
-    </w:p>
-    <w:p>
-      <w:pPr>
-        <w:rPr>
-          <w:rFonts w:asciiTheme="majorEastAsia" w:hAnsiTheme="majorEastAsia" w:eastAsiaTheme="majorEastAsia"/>
-        </w:rPr>
-      </w:pPr>
-      <w:r>
-        <w:rPr>
-          <w:rFonts w:asciiTheme="majorEastAsia" w:hAnsiTheme="majorEastAsia" w:eastAsiaTheme="majorEastAsia"/>
-        </w:rPr>
-        <w:tab/>
-      </w:r>
-      <w:r>
-        <w:rPr>
-          <w:rFonts w:hint="eastAsia" w:asciiTheme="majorEastAsia" w:hAnsiTheme="majorEastAsia" w:eastAsiaTheme="majorEastAsia"/>
-        </w:rPr>
-        <w:t>容忍或保留 容忍或保留：a</w:t>
-      </w:r>
-      <w:r>
-        <w:rPr>
-          <w:rFonts w:asciiTheme="majorEastAsia" w:hAnsiTheme="majorEastAsia" w:eastAsiaTheme="majorEastAsia"/>
-        </w:rPr>
-        <w:t>.</w:t>
-      </w:r>
-      <w:r>
-        <w:rPr>
-          <w:rFonts w:hint="eastAsia" w:asciiTheme="majorEastAsia" w:hAnsiTheme="majorEastAsia" w:eastAsiaTheme="majorEastAsia"/>
-        </w:rPr>
-        <w:t>不得不接受；b</w:t>
-      </w:r>
-      <w:r>
-        <w:rPr>
-          <w:rFonts w:asciiTheme="majorEastAsia" w:hAnsiTheme="majorEastAsia" w:eastAsiaTheme="majorEastAsia"/>
-        </w:rPr>
-        <w:t>.</w:t>
-      </w:r>
-      <w:r>
-        <w:rPr>
-          <w:rFonts w:hint="eastAsia" w:asciiTheme="majorEastAsia" w:hAnsiTheme="majorEastAsia" w:eastAsiaTheme="majorEastAsia"/>
-        </w:rPr>
-        <w:t>应对成本损失；c</w:t>
-      </w:r>
-      <w:r>
-        <w:rPr>
-          <w:rFonts w:asciiTheme="majorEastAsia" w:hAnsiTheme="majorEastAsia" w:eastAsiaTheme="majorEastAsia"/>
-        </w:rPr>
-        <w:t>.</w:t>
-      </w:r>
-      <w:r>
-        <w:rPr>
-          <w:rFonts w:hint="eastAsia" w:asciiTheme="majorEastAsia" w:hAnsiTheme="majorEastAsia" w:eastAsiaTheme="majorEastAsia"/>
-        </w:rPr>
-        <w:t>预期可能通过沟通使用户承受.</w:t>
-      </w:r>
-      <w:r>
-        <w:rPr>
-          <w:rFonts w:asciiTheme="majorEastAsia" w:hAnsiTheme="majorEastAsia" w:eastAsiaTheme="majorEastAsia"/>
-        </w:rPr>
-        <w:t xml:space="preserve"> </w:t>
-      </w:r>
-    </w:p>
-    <w:p>
-      <w:pPr>
-        <w:rPr>
-          <w:rFonts w:asciiTheme="majorEastAsia" w:hAnsiTheme="majorEastAsia" w:eastAsiaTheme="majorEastAsia"/>
-          <w:b/>
-          <w:bCs/>
-        </w:rPr>
-      </w:pPr>
-      <w:r>
-        <w:rPr>
-          <w:rFonts w:hint="eastAsia" w:asciiTheme="majorEastAsia" w:hAnsiTheme="majorEastAsia" w:eastAsiaTheme="majorEastAsia"/>
-          <w:b/>
-          <w:bCs/>
-        </w:rPr>
-        <w:t>2.</w:t>
-      </w:r>
-      <w:r>
-        <w:rPr>
-          <w:rFonts w:asciiTheme="majorEastAsia" w:hAnsiTheme="majorEastAsia" w:eastAsiaTheme="majorEastAsia"/>
-          <w:b/>
-          <w:bCs/>
-        </w:rPr>
-        <w:t>3</w:t>
-      </w:r>
-      <w:r>
-        <w:rPr>
-          <w:rFonts w:hint="eastAsia" w:asciiTheme="majorEastAsia" w:hAnsiTheme="majorEastAsia" w:eastAsiaTheme="majorEastAsia"/>
-          <w:b/>
-          <w:bCs/>
-        </w:rPr>
-        <w:t>项目风险应对</w:t>
-      </w:r>
-    </w:p>
-    <w:p>
-      <w:pPr>
-        <w:rPr>
-          <w:rFonts w:asciiTheme="majorEastAsia" w:hAnsiTheme="majorEastAsia" w:eastAsiaTheme="majorEastAsia"/>
-          <w:b/>
-          <w:bCs/>
-        </w:rPr>
-      </w:pPr>
-      <w:r>
-        <w:rPr>
-          <w:rFonts w:asciiTheme="majorEastAsia" w:hAnsiTheme="majorEastAsia" w:eastAsiaTheme="majorEastAsia"/>
-          <w:b/>
-          <w:bCs/>
-        </w:rPr>
-        <w:tab/>
-      </w:r>
-    </w:p>
-    <w:p>
-      <w:pPr>
-        <w:rPr>
-          <w:rFonts w:asciiTheme="majorEastAsia" w:hAnsiTheme="majorEastAsia" w:eastAsiaTheme="majorEastAsia"/>
-          <w:b/>
-          <w:bCs/>
-        </w:rPr>
-      </w:pPr>
-      <w:r>
-        <w:rPr>
-          <w:rFonts w:hint="eastAsia" w:asciiTheme="majorEastAsia" w:hAnsiTheme="majorEastAsia" w:eastAsiaTheme="majorEastAsia"/>
-          <w:b/>
-          <w:bCs/>
-        </w:rPr>
-        <w:t>2</w:t>
-      </w:r>
-      <w:r>
-        <w:rPr>
-          <w:rFonts w:asciiTheme="majorEastAsia" w:hAnsiTheme="majorEastAsia" w:eastAsiaTheme="majorEastAsia"/>
-          <w:b/>
-          <w:bCs/>
-        </w:rPr>
-        <w:t>.4</w:t>
-      </w:r>
-      <w:r>
-        <w:rPr>
-          <w:rFonts w:hint="eastAsia" w:asciiTheme="majorEastAsia" w:hAnsiTheme="majorEastAsia" w:eastAsiaTheme="majorEastAsia"/>
-          <w:b/>
-          <w:bCs/>
-        </w:rPr>
-        <w:t>项目风险监控（跟踪）</w:t>
-      </w:r>
-    </w:p>
-    <w:p>
-      <w:pPr>
-        <w:rPr>
-          <w:rFonts w:asciiTheme="majorEastAsia" w:hAnsiTheme="majorEastAsia" w:eastAsiaTheme="majorEastAsia"/>
-          <w:b/>
-          <w:bCs/>
-        </w:rPr>
-      </w:pPr>
-      <w:r>
-        <w:rPr>
-          <w:rFonts w:asciiTheme="majorEastAsia" w:hAnsiTheme="majorEastAsia" w:eastAsiaTheme="majorEastAsia"/>
-          <w:b/>
-          <w:bCs/>
-        </w:rPr>
-        <w:tab/>
-      </w:r>
-    </w:p>
-    <w:p>
-      <w:pPr>
-        <w:rPr>
-          <w:rFonts w:asciiTheme="majorEastAsia" w:hAnsiTheme="majorEastAsia" w:eastAsiaTheme="majorEastAsia"/>
-          <w:b/>
-          <w:bCs/>
-        </w:rPr>
-      </w:pPr>
-      <w:r>
-        <w:rPr>
-          <w:rFonts w:hint="eastAsia" w:asciiTheme="majorEastAsia" w:hAnsiTheme="majorEastAsia" w:eastAsiaTheme="majorEastAsia"/>
-          <w:b/>
-          <w:bCs/>
-        </w:rPr>
-        <w:t>2</w:t>
-      </w:r>
-      <w:r>
-        <w:rPr>
-          <w:rFonts w:asciiTheme="majorEastAsia" w:hAnsiTheme="majorEastAsia" w:eastAsiaTheme="majorEastAsia"/>
-          <w:b/>
-          <w:bCs/>
-        </w:rPr>
-        <w:t>.5</w:t>
-      </w:r>
-      <w:r>
-        <w:rPr>
-          <w:rFonts w:hint="eastAsia" w:asciiTheme="majorEastAsia" w:hAnsiTheme="majorEastAsia" w:eastAsiaTheme="majorEastAsia"/>
-          <w:b/>
-          <w:bCs/>
-        </w:rPr>
-        <w:t>项目风险控制</w:t>
-      </w:r>
-    </w:p>
-    <w:p>
-      <w:pPr>
-        <w:rPr>
-          <w:rFonts w:asciiTheme="majorEastAsia" w:hAnsiTheme="majorEastAsia" w:eastAsiaTheme="majorEastAsia"/>
-          <w:b/>
-          <w:bCs/>
-        </w:rPr>
-      </w:pPr>
-      <w:r>
-        <w:rPr>
-          <w:rFonts w:asciiTheme="majorEastAsia" w:hAnsiTheme="majorEastAsia" w:eastAsiaTheme="majorEastAsia"/>
-          <w:b/>
-          <w:bCs/>
-        </w:rPr>
-        <w:tab/>
-      </w:r>
-    </w:p>
-    <w:p>
-      <w:pPr>
-        <w:rPr>
-          <w:rFonts w:asciiTheme="majorEastAsia" w:hAnsiTheme="majorEastAsia" w:eastAsiaTheme="majorEastAsia"/>
-          <w:b/>
-          <w:bCs/>
-        </w:rPr>
-      </w:pPr>
-      <w:r>
-        <w:rPr>
-          <w:rFonts w:hint="eastAsia" w:asciiTheme="majorEastAsia" w:hAnsiTheme="majorEastAsia" w:eastAsiaTheme="majorEastAsia"/>
-          <w:b/>
-          <w:bCs/>
-        </w:rPr>
-        <w:t>第三章Z公司化工企业安全管理一体化平台风险管理研究</w:t>
+          <w:rFonts w:hint="eastAsia" w:asciiTheme="majorEastAsia" w:hAnsiTheme="majorEastAsia" w:eastAsiaTheme="majorEastAsia"/>
+          <w:b/>
+          <w:bCs/>
+        </w:rPr>
+        <w:t>化工企业安全管理一体化平台风险管理研究</w:t>
       </w:r>
     </w:p>
     <w:p>
@@ -894,11 +942,15 @@
       <w:pPr>
         <w:rPr>
           <w:rFonts w:asciiTheme="majorEastAsia" w:hAnsiTheme="majorEastAsia" w:eastAsiaTheme="majorEastAsia"/>
-        </w:rPr>
-      </w:pPr>
-      <w:r>
-        <w:rPr>
-          <w:rFonts w:hint="eastAsia" w:asciiTheme="majorEastAsia" w:hAnsiTheme="majorEastAsia" w:eastAsiaTheme="majorEastAsia"/>
+          <w:b/>
+          <w:bCs/>
+        </w:rPr>
+      </w:pPr>
+      <w:r>
+        <w:rPr>
+          <w:rFonts w:hint="eastAsia" w:asciiTheme="majorEastAsia" w:hAnsiTheme="majorEastAsia" w:eastAsiaTheme="majorEastAsia"/>
+          <w:b/>
+          <w:bCs/>
         </w:rPr>
         <w:t>第四章基于STAR模型的风险管理</w:t>
       </w:r>
@@ -1052,7 +1104,7 @@
     <w:lsdException w:unhideWhenUsed="0" w:uiPriority="0" w:semiHidden="0" w:name="HTML Sample"/>
     <w:lsdException w:unhideWhenUsed="0" w:uiPriority="0" w:semiHidden="0" w:name="HTML Typewriter"/>
     <w:lsdException w:unhideWhenUsed="0" w:uiPriority="0" w:semiHidden="0" w:name="HTML Variable"/>
-    <w:lsdException w:uiPriority="99" w:name="Normal Table"/>
+    <w:lsdException w:qFormat="1" w:uiPriority="99" w:name="Normal Table"/>
     <w:lsdException w:unhideWhenUsed="0" w:uiPriority="0" w:semiHidden="0" w:name="annotation subject"/>
     <w:lsdException w:uiPriority="0" w:name="Table Simple 1"/>
     <w:lsdException w:uiPriority="0" w:name="Table Simple 2"/>
@@ -1225,6 +1277,7 @@
     <w:name w:val="Normal Table"/>
     <w:semiHidden/>
     <w:unhideWhenUsed/>
+    <w:qFormat/>
     <w:uiPriority w:val="99"/>
     <w:tblPr>
       <w:tblCellMar>

</xml_diff>

<commit_message>
renew my paper for part 1
</commit_message>
<xml_diff>
--- a/Mypaper/paper.docx
+++ b/Mypaper/paper.docx
@@ -176,8 +176,17 @@
           <w:rFonts w:hint="eastAsia" w:asciiTheme="majorEastAsia" w:hAnsiTheme="majorEastAsia" w:eastAsiaTheme="majorEastAsia"/>
           <w:b/>
           <w:bCs/>
-        </w:rPr>
-        <w:t>研究背景</w:t>
+          <w:lang w:eastAsia="zh-CN"/>
+        </w:rPr>
+        <w:t>实践</w:t>
+      </w:r>
+      <w:r>
+        <w:rPr>
+          <w:rFonts w:hint="eastAsia" w:asciiTheme="majorEastAsia" w:hAnsiTheme="majorEastAsia" w:eastAsiaTheme="majorEastAsia"/>
+          <w:b/>
+          <w:bCs/>
+        </w:rPr>
+        <w:t>背景</w:t>
       </w:r>
     </w:p>
     <w:p>
@@ -297,387 +306,846 @@
         <w:rPr>
           <w:rFonts w:hint="eastAsia"/>
         </w:rPr>
-        <w:t>%，有1/</w:t>
-      </w:r>
-      <w:r>
+        <w:t>%，有</w:t>
+      </w:r>
+      <w:r>
+        <w:rPr>
+          <w:rFonts w:hint="eastAsia"/>
+          <w:lang w:eastAsia="zh-CN"/>
+        </w:rPr>
+        <w:t>二分之一</w:t>
+      </w:r>
+      <w:r>
+        <w:rPr>
+          <w:rFonts w:hint="eastAsia"/>
+        </w:rPr>
+        <w:t>的项目以失败告终。通过这些资料可以得知，化工业信息系统开发是经典的高风险项目。项目的成本巨大，一旦项目开发失败，不仅对公司在经济上造成很大损失，而且有可能对化工企业的整体运营产生不可扭转的严重后果。</w:t>
+      </w:r>
+    </w:p>
+    <w:p>
+      <w:pPr>
+        <w:ind w:firstLine="420"/>
+      </w:pPr>
+      <w:r>
+        <w:t>Z</w:t>
+      </w:r>
+      <w:r>
+        <w:rPr>
+          <w:rFonts w:hint="eastAsia"/>
+        </w:rPr>
+        <w:t>公司是国内一家知名的化工产品加工生产企业，为了实现两化融合，增强公司信息化管理的整体水平，增加国际竞争力，打入国际市场，公司决定开发</w:t>
+      </w:r>
+      <w:r>
+        <w:rPr>
+          <w:rFonts w:hint="eastAsia"/>
+          <w:lang w:val="en-US" w:eastAsia="zh-CN"/>
+        </w:rPr>
+        <w:t>W工业软件</w:t>
+      </w:r>
+      <w:r>
+        <w:rPr>
+          <w:rFonts w:hint="eastAsia"/>
+        </w:rPr>
+        <w:t>项目。</w:t>
+      </w:r>
+    </w:p>
+    <w:p>
+      <w:pPr>
+        <w:ind w:firstLine="420"/>
+      </w:pPr>
+      <w:r>
+        <w:rPr>
+          <w:rFonts w:hint="eastAsia"/>
+        </w:rPr>
+        <w:t>化工企业属于我国传统制造业，企业信息化起步晚，覆盖面窄，化工企业缺少软件开发管理经验在业界内众所周知的，相较于专业的软件公司，化工业软件开发技术更加薄弱，</w:t>
+      </w:r>
+      <w:r>
+        <w:rPr>
+          <w:rFonts w:hint="eastAsia"/>
+          <w:lang w:eastAsia="zh-CN"/>
+        </w:rPr>
+        <w:t>不仅</w:t>
+      </w:r>
+      <w:r>
+        <w:rPr>
+          <w:rFonts w:hint="eastAsia"/>
+        </w:rPr>
+        <w:t>缺少</w:t>
+      </w:r>
+      <w:r>
+        <w:rPr>
+          <w:rFonts w:hint="eastAsia"/>
+          <w:lang w:eastAsia="zh-CN"/>
+        </w:rPr>
+        <w:t>经验丰富</w:t>
+      </w:r>
+      <w:r>
+        <w:rPr>
+          <w:rFonts w:hint="eastAsia"/>
+        </w:rPr>
+        <w:t>的软件开发人员，</w:t>
+      </w:r>
+      <w:r>
+        <w:rPr>
+          <w:rFonts w:hint="eastAsia"/>
+          <w:lang w:eastAsia="zh-CN"/>
+        </w:rPr>
+        <w:t>而且</w:t>
+      </w:r>
+      <w:r>
+        <w:rPr>
+          <w:rFonts w:hint="eastAsia"/>
+        </w:rPr>
+        <w:t>公司管理层</w:t>
+      </w:r>
+      <w:r>
+        <w:rPr>
+          <w:rFonts w:hint="eastAsia"/>
+          <w:lang w:eastAsia="zh-CN"/>
+        </w:rPr>
+        <w:t>缺乏</w:t>
+      </w:r>
+      <w:r>
+        <w:rPr>
+          <w:rFonts w:hint="eastAsia"/>
+        </w:rPr>
+        <w:t>软件系统项目管理经验。所以，化工公司在软件开发与构建过程中比软件开发公司将会承担更大的风险</w:t>
+      </w:r>
+      <w:r>
+        <w:rPr>
+          <w:rFonts w:hint="eastAsia"/>
+          <w:lang w:eastAsia="zh-CN"/>
+        </w:rPr>
+        <w:t>。</w:t>
+      </w:r>
+      <w:r>
+        <w:rPr>
+          <w:rFonts w:hint="eastAsia"/>
+        </w:rPr>
+        <w:t>本研究将系统的分析化工企业</w:t>
+      </w:r>
+      <w:r>
+        <w:rPr>
+          <w:rFonts w:hint="eastAsia"/>
+          <w:lang w:eastAsia="zh-CN"/>
+        </w:rPr>
+        <w:t>软件风险因素、风险优先级、风险应对策略</w:t>
+      </w:r>
+      <w:r>
+        <w:rPr>
+          <w:rFonts w:hint="eastAsia"/>
+        </w:rPr>
+        <w:t>，以提高软件项目的成功率。</w:t>
+      </w:r>
+    </w:p>
+    <w:p>
+      <w:pPr>
+        <w:ind w:firstLine="420" w:firstLineChars="0"/>
+        <w:rPr>
+          <w:rFonts w:hint="eastAsia"/>
+          <w:lang w:eastAsia="zh-CN"/>
+        </w:rPr>
+      </w:pPr>
+      <w:r>
+        <w:rPr>
+          <w:rFonts w:hint="eastAsia"/>
+          <w:lang w:eastAsia="zh-CN"/>
+        </w:rPr>
+        <w:t>结合我过化工软件的实际情况，国内化工业自主研发软件还存在很多需要完善的部分。</w:t>
+      </w:r>
+    </w:p>
+    <w:p>
+      <w:pPr>
+        <w:rPr>
+          <w:rFonts w:hint="eastAsia"/>
+          <w:lang w:eastAsia="zh-CN"/>
+        </w:rPr>
+      </w:pPr>
+      <w:r>
+        <w:rPr>
+          <w:rFonts w:hint="eastAsia"/>
+          <w:lang w:eastAsia="zh-CN"/>
+        </w:rPr>
+        <w:t>主要体现在如下：</w:t>
+      </w:r>
+    </w:p>
+    <w:p>
+      <w:pPr>
+        <w:ind w:firstLine="420" w:firstLineChars="0"/>
+        <w:rPr>
+          <w:rFonts w:hint="default"/>
+          <w:lang w:val="en-US" w:eastAsia="zh-CN"/>
+        </w:rPr>
+      </w:pPr>
+      <w:r>
+        <w:rPr>
+          <w:rFonts w:hint="eastAsia"/>
+          <w:lang w:val="en-US" w:eastAsia="zh-CN"/>
+        </w:rPr>
+        <w:t>(1)风险意识不强。化工行业属于传统制造行业，自研团队缺乏丰富的软件项目风险管理经验，大多数化工企业忽视软件风险或者对风险管控的意识弱，并且团队缺少可以借鉴的关于风险管理的组织过程资产和事业环境因素，极少在软件开发全过程执行风险管理。</w:t>
+      </w:r>
+    </w:p>
+    <w:p>
+      <w:pPr>
+        <w:ind w:firstLine="420" w:firstLineChars="0"/>
+        <w:rPr>
+          <w:rFonts w:hint="eastAsia"/>
+          <w:lang w:val="en-US" w:eastAsia="zh-CN"/>
+        </w:rPr>
+      </w:pPr>
+      <w:r>
+        <w:rPr>
+          <w:rFonts w:hint="eastAsia"/>
+          <w:lang w:val="en-US" w:eastAsia="zh-CN"/>
+        </w:rPr>
+        <w:t>(2)研发人员对化工业务生疏。通常情况下，研发人员只处理自己负责的功能模块，对化工行业这种特殊制造业的实际业务理解存在一定的误解，做出来的产品很可能与实际需求存在较大的分歧，容易造成验收不通过、项目返工甚至项目延期等各类事故。</w:t>
+      </w:r>
+    </w:p>
+    <w:p>
+      <w:pPr>
+        <w:keepNext w:val="0"/>
+        <w:keepLines w:val="0"/>
+        <w:widowControl/>
+        <w:suppressLineNumbers w:val="0"/>
+        <w:jc w:val="left"/>
+      </w:pPr>
+      <w:r>
+        <w:rPr>
+          <w:rFonts w:hint="eastAsia"/>
+          <w:lang w:val="en-US" w:eastAsia="zh-CN"/>
+        </w:rPr>
+        <w:t>(3)PM专业性弱。化工企业中很多公司的软件研发部项目经理是从其他部门抽调过来的，对软件知识了解是片面的，缺乏系统的培训和专业的学习，</w:t>
+      </w:r>
+      <w:r>
+        <w:rPr>
+          <w:rFonts w:hint="eastAsia" w:ascii="宋体" w:hAnsi="宋体" w:eastAsia="宋体" w:cs="宋体"/>
+          <w:color w:val="000000"/>
+          <w:kern w:val="0"/>
+          <w:sz w:val="24"/>
+          <w:szCs w:val="24"/>
+          <w:lang w:val="en-US" w:eastAsia="zh-CN" w:bidi="ar"/>
+        </w:rPr>
+        <w:t>对项目风险的管理形不成体系。</w:t>
+      </w:r>
+    </w:p>
+    <w:p>
+      <w:pPr>
+        <w:ind w:firstLine="420" w:firstLineChars="0"/>
+        <w:rPr>
+          <w:rFonts w:hint="default"/>
+          <w:lang w:val="en-US" w:eastAsia="zh-CN"/>
+        </w:rPr>
+      </w:pPr>
+    </w:p>
+    <w:p>
+      <w:pPr>
+        <w:rPr>
+          <w:b/>
+          <w:bCs/>
+        </w:rPr>
+      </w:pPr>
+      <w:r>
+        <w:tab/>
+      </w:r>
+      <w:r>
+        <w:rPr>
+          <w:b/>
+          <w:bCs/>
+        </w:rPr>
+        <w:t>1</w:t>
+      </w:r>
+      <w:r>
+        <w:rPr>
+          <w:rFonts w:hint="eastAsia"/>
+          <w:b/>
+          <w:bCs/>
+        </w:rPr>
+        <w:t>.</w:t>
+      </w:r>
+      <w:r>
+        <w:rPr>
+          <w:b/>
+          <w:bCs/>
+        </w:rPr>
+        <w:t>1.</w:t>
+      </w:r>
+      <w:r>
+        <w:rPr>
+          <w:rFonts w:hint="eastAsia"/>
+          <w:b/>
+          <w:bCs/>
+          <w:lang w:val="en-US" w:eastAsia="zh-CN"/>
+        </w:rPr>
         <w:t>2</w:t>
       </w:r>
       <w:r>
         <w:rPr>
           <w:rFonts w:hint="eastAsia"/>
-        </w:rPr>
-        <w:t>的项目以失败告终。通过这些资料可以得知，化工业信息系统开发是经典的高风险项目。项目的成本巨大，一旦项目开发失败，不仅对公司在经济上造成很大损失，而且有可能对化工企业的整体运营产生不可扭转的严重后果。</w:t>
+          <w:b/>
+          <w:bCs/>
+        </w:rPr>
+        <w:t>研究问题的提出</w:t>
+      </w:r>
+    </w:p>
+    <w:p>
+      <w:pPr>
+        <w:rPr>
+          <w:rFonts w:hint="default" w:eastAsiaTheme="minorEastAsia"/>
+          <w:b w:val="0"/>
+          <w:bCs w:val="0"/>
+          <w:lang w:val="en-US" w:eastAsia="zh-CN"/>
+        </w:rPr>
+      </w:pPr>
+      <w:r>
+        <w:rPr>
+          <w:b/>
+          <w:bCs/>
+        </w:rPr>
+        <w:tab/>
+      </w:r>
+      <w:r>
+        <w:rPr>
+          <w:rFonts w:hint="eastAsia"/>
+          <w:b w:val="0"/>
+          <w:bCs w:val="0"/>
+          <w:lang w:eastAsia="zh-CN"/>
+        </w:rPr>
+        <w:t>围绕软件风险管理的主要存在三个问题：第一，软件项目风险因素的识别应该采取何种方式？第二，软件项目风险管理中风险优先级应该如何确定？第三，排序后的风险因素应该采取哪些应对措施？鉴于以上三个问题，本文将以软件项目风险管理为研究对象，探讨软件风险管理中的识别风险因素、风险评估并提出相对应的风险应对策略。以期在拓展软件风险管理研究的同时，为后续研究软件风险管理的学者提供参考。</w:t>
+      </w:r>
+    </w:p>
+    <w:p>
+      <w:pPr>
+        <w:rPr>
+          <w:rFonts w:hint="eastAsia"/>
+          <w:b/>
+          <w:bCs/>
+          <w:lang w:eastAsia="zh-CN"/>
+        </w:rPr>
+      </w:pPr>
+    </w:p>
+    <w:p>
+      <w:pPr>
+        <w:rPr>
+          <w:b/>
+          <w:bCs/>
+        </w:rPr>
+      </w:pPr>
+      <w:r>
+        <w:rPr>
+          <w:b/>
+          <w:bCs/>
+        </w:rPr>
+        <w:t>1.</w:t>
+      </w:r>
+      <w:r>
+        <w:rPr>
+          <w:rFonts w:hint="eastAsia"/>
+          <w:b/>
+          <w:bCs/>
+        </w:rPr>
+        <w:t>2研究目的与研究意义</w:t>
+      </w:r>
+    </w:p>
+    <w:p>
+      <w:pPr>
+        <w:rPr>
+          <w:rFonts w:hint="eastAsia"/>
+          <w:b/>
+          <w:bCs/>
+        </w:rPr>
+      </w:pPr>
+      <w:r>
+        <w:rPr>
+          <w:b/>
+          <w:bCs/>
+        </w:rPr>
+        <w:tab/>
+      </w:r>
+      <w:r>
+        <w:rPr>
+          <w:b/>
+          <w:bCs/>
+        </w:rPr>
+        <w:t>1.2.1</w:t>
+      </w:r>
+      <w:r>
+        <w:rPr>
+          <w:rFonts w:hint="eastAsia"/>
+          <w:b/>
+          <w:bCs/>
+        </w:rPr>
+        <w:t>研究目的</w:t>
+      </w:r>
+    </w:p>
+    <w:p>
+      <w:pPr>
+        <w:rPr>
+          <w:rFonts w:hint="eastAsia"/>
+          <w:b/>
+          <w:bCs/>
+        </w:rPr>
+      </w:pPr>
+    </w:p>
+    <w:p>
+      <w:pPr>
+        <w:ind w:firstLine="420" w:firstLineChars="0"/>
+        <w:rPr>
+          <w:rFonts w:hint="eastAsia"/>
+          <w:b w:val="0"/>
+          <w:bCs w:val="0"/>
+          <w:lang w:eastAsia="zh-CN"/>
+        </w:rPr>
+      </w:pPr>
+      <w:r>
+        <w:rPr>
+          <w:rFonts w:hint="eastAsia"/>
+          <w:b w:val="0"/>
+          <w:bCs w:val="0"/>
+          <w:lang w:eastAsia="zh-CN"/>
+        </w:rPr>
+        <w:t>理论上，</w:t>
+      </w:r>
+      <w:r>
+        <w:rPr>
+          <w:rFonts w:hint="eastAsia"/>
+          <w:b w:val="0"/>
+          <w:bCs w:val="0"/>
+          <w:lang w:eastAsia="zh-CN"/>
+        </w:rPr>
+        <w:t>在软件项目风险管理研究的基础上，细化到化工行业软件风险管理研究，系统识别和分析化工业全过程软件开发中风险因素，深化化工行业软件风险管理研究，为进一步展开化工行业软件风险管理研究提供理论支持。</w:t>
+      </w:r>
+    </w:p>
+    <w:p>
+      <w:pPr>
+        <w:ind w:firstLine="420" w:firstLineChars="0"/>
+        <w:rPr>
+          <w:rFonts w:hint="eastAsia"/>
+          <w:b w:val="0"/>
+          <w:bCs w:val="0"/>
+          <w:lang w:eastAsia="zh-CN"/>
+        </w:rPr>
+      </w:pPr>
+      <w:r>
+        <w:rPr>
+          <w:rFonts w:hint="eastAsia"/>
+          <w:b w:val="0"/>
+          <w:bCs w:val="0"/>
+          <w:lang w:eastAsia="zh-CN"/>
+        </w:rPr>
+        <w:t>实践上，</w:t>
+      </w:r>
+      <w:r>
+        <w:rPr>
+          <w:rFonts w:hint="eastAsia"/>
+          <w:b w:val="0"/>
+          <w:bCs w:val="0"/>
+          <w:lang w:eastAsia="zh-CN"/>
+        </w:rPr>
+        <w:t>就化工行业如何在软件全生命周期开发过程中识别风险因素，风险评估并制定相应的风险应对策略，更好的发挥风险管理在软件开发过程中的实际作用，以期在为软件风险提出相对应的应对策略的同时，为促进我国化工业软件风险管理的发展提供帮助。</w:t>
+      </w:r>
+    </w:p>
+    <w:p>
+      <w:pPr>
+        <w:ind w:firstLine="420" w:firstLineChars="0"/>
+        <w:rPr>
+          <w:rFonts w:hint="eastAsia"/>
+          <w:b w:val="0"/>
+          <w:bCs w:val="0"/>
+          <w:lang w:eastAsia="zh-CN"/>
+        </w:rPr>
+      </w:pPr>
+    </w:p>
+    <w:p>
+      <w:pPr>
+        <w:rPr>
+          <w:b/>
+          <w:bCs/>
+        </w:rPr>
+      </w:pPr>
+      <w:r>
+        <w:rPr>
+          <w:b/>
+          <w:bCs/>
+        </w:rPr>
+        <w:tab/>
+      </w:r>
+      <w:r>
+        <w:rPr>
+          <w:b/>
+          <w:bCs/>
+        </w:rPr>
+        <w:t>1</w:t>
+      </w:r>
+      <w:r>
+        <w:rPr>
+          <w:rFonts w:hint="eastAsia"/>
+          <w:b/>
+          <w:bCs/>
+        </w:rPr>
+        <w:t>.</w:t>
+      </w:r>
+      <w:r>
+        <w:rPr>
+          <w:b/>
+          <w:bCs/>
+        </w:rPr>
+        <w:t>2.2</w:t>
+      </w:r>
+      <w:r>
+        <w:rPr>
+          <w:rFonts w:hint="eastAsia"/>
+          <w:b/>
+          <w:bCs/>
+        </w:rPr>
+        <w:t>研究意义</w:t>
+      </w:r>
+    </w:p>
+    <w:p>
+      <w:r>
+        <w:rPr>
+          <w:b/>
+          <w:bCs/>
+        </w:rPr>
+        <w:tab/>
+      </w:r>
+      <w:r>
+        <w:rPr>
+          <w:rFonts w:hint="eastAsia"/>
+        </w:rPr>
+        <w:t>软件项目风险管理是对软件项目需求、立项、设计、开发、验收、收尾、维护各阶段的潜在风险和已知风险进行综合的分析、监控与应对的过程。软件行业是高新科技行业，在理论上将软件项目风险分成多种类型，提出了项目软件风险管理的总体思路，在实际项目开发中，也通过定性与定量相结合的管理风险的方法，实现了各类信息系统。然而，随着时代的发展，技术过于新颖以致研发不能应用、现有的软件不满足现有实际场景需求、核心技术人员离职等各种问题，都会给软件开发过程中带来各种不可预期的风险，项目的开发成果不能满足项目干系人的基本业务需求，导致项目CPI&gt;</w:t>
+      </w:r>
+      <w:r>
+        <w:t>1,SPI&lt;1</w:t>
+      </w:r>
+      <w:r>
+        <w:rPr>
+          <w:rFonts w:hint="eastAsia"/>
+        </w:rPr>
+        <w:t>的情况屡屡发生，对于这些严重后果的发生，最后在验收项目结束后，项目经理整理经验教训入库公司组织过程资产，事后研究分析后发现，假如公司在项目前期制定风险应对计划、对风险因素识别、风险分析，并采取相应的风险应对措施，部分风险因素是可以避免或者减轻对软件项目的整体影响。综上，成功的软件风险管理可以为软件项目分析出风险因素，并制定相应的措施以应对这些因素发生。</w:t>
+      </w:r>
+    </w:p>
+    <w:p>
+      <w:pPr>
+        <w:rPr>
+          <w:b/>
+          <w:bCs/>
+        </w:rPr>
+      </w:pPr>
+    </w:p>
+    <w:p>
+      <w:pPr>
+        <w:rPr>
+          <w:b/>
+          <w:bCs/>
+        </w:rPr>
+      </w:pPr>
+      <w:r>
+        <w:rPr>
+          <w:rFonts w:hint="eastAsia"/>
+          <w:b/>
+          <w:bCs/>
+        </w:rPr>
+        <w:t>1</w:t>
+      </w:r>
+      <w:r>
+        <w:rPr>
+          <w:b/>
+          <w:bCs/>
+        </w:rPr>
+        <w:t>.3</w:t>
+      </w:r>
+      <w:r>
+        <w:rPr>
+          <w:rFonts w:hint="eastAsia"/>
+          <w:b/>
+          <w:bCs/>
+        </w:rPr>
+        <w:t>研究内容与研究方法</w:t>
       </w:r>
     </w:p>
     <w:p>
       <w:pPr>
         <w:ind w:firstLine="420"/>
-      </w:pPr>
-      <w:r>
-        <w:t>Z</w:t>
-      </w:r>
-      <w:r>
-        <w:rPr>
-          <w:rFonts w:hint="eastAsia"/>
-        </w:rPr>
-        <w:t>公司是国内一家知名的化工产品加工生产企业，为了实现两化融合，增强公司信息化管理的整体水平，增加国际竞争力，打入国际市场，公司决定开发H项目。</w:t>
+        <w:rPr>
+          <w:b/>
+          <w:bCs/>
+        </w:rPr>
+      </w:pPr>
+      <w:r>
+        <w:rPr>
+          <w:rFonts w:hint="eastAsia"/>
+          <w:b/>
+          <w:bCs/>
+        </w:rPr>
+        <w:t>1</w:t>
+      </w:r>
+      <w:r>
+        <w:rPr>
+          <w:b/>
+          <w:bCs/>
+        </w:rPr>
+        <w:t>.3.1</w:t>
+      </w:r>
+      <w:r>
+        <w:rPr>
+          <w:rFonts w:hint="eastAsia"/>
+          <w:b/>
+          <w:bCs/>
+        </w:rPr>
+        <w:t>研究内容</w:t>
+      </w:r>
+    </w:p>
+    <w:p>
+      <w:pPr>
+        <w:ind w:firstLine="420" w:firstLineChars="0"/>
+        <w:rPr>
+          <w:rFonts w:hint="eastAsia"/>
+          <w:b w:val="0"/>
+          <w:bCs w:val="0"/>
+          <w:lang w:eastAsia="zh-CN"/>
+        </w:rPr>
+      </w:pPr>
+      <w:r>
+        <w:rPr>
+          <w:rFonts w:hint="eastAsia"/>
+          <w:b w:val="0"/>
+          <w:bCs w:val="0"/>
+          <w:lang w:eastAsia="zh-CN"/>
+        </w:rPr>
+        <w:t>本文基于国内外学者对软件项目风险管理研究，探索性地将化工企业自主研发的软件系统作为研究对象，本文采用问卷调查法与专家判断法相结合的方式对此软件系统进行风险因素识别和风险评估，并针对性地对各个风险提出相对应的风险应对策略，论文的主要研究内容如下：</w:t>
+      </w:r>
+    </w:p>
+    <w:p>
+      <w:pPr>
+        <w:ind w:firstLine="420" w:firstLineChars="0"/>
+        <w:rPr>
+          <w:rFonts w:hint="eastAsia" w:eastAsiaTheme="minorEastAsia"/>
+          <w:b w:val="0"/>
+          <w:bCs w:val="0"/>
+          <w:sz w:val="21"/>
+          <w:szCs w:val="21"/>
+          <w:lang w:eastAsia="zh-CN"/>
+        </w:rPr>
+      </w:pPr>
+      <w:r>
+        <w:rPr>
+          <w:rFonts w:hint="default" w:ascii="Times New Roman" w:hAnsi="Times New Roman" w:cs="Times New Roman"/>
+          <w:sz w:val="21"/>
+          <w:szCs w:val="21"/>
+        </w:rPr>
+        <w:t>第一章：绪论。首先阐述了本选题的</w:t>
+      </w:r>
+      <w:r>
+        <w:rPr>
+          <w:rFonts w:hint="eastAsia" w:ascii="Times New Roman" w:hAnsi="Times New Roman" w:cs="Times New Roman"/>
+          <w:sz w:val="21"/>
+          <w:szCs w:val="21"/>
+          <w:lang w:eastAsia="zh-CN"/>
+        </w:rPr>
+        <w:t>研究背景，提出了当前化工企业自主研发软件系统项目存在的问题，并在此研究背景下，引出了本文的研究问题。并且同时分析了本文的研究目的和研究意义，然后阐述了本文的研究内容与研究方法，在本章的最后，阐述了本文可能存在的创新点。</w:t>
       </w:r>
     </w:p>
     <w:p>
       <w:pPr>
         <w:ind w:firstLine="420"/>
-      </w:pPr>
-      <w:r>
-        <w:rPr>
-          <w:rFonts w:hint="eastAsia"/>
-        </w:rPr>
-        <w:t>化工企业属于我国传统制造业，企业信息化起步晚，覆盖面窄，化工企业缺少软件开发管理经验在业界内众所周知的，相较于专业的软件公司，化工业软件开发技术更加薄弱，缺乏核心的软件开发人员，并且公司管理层缺少软件系统项目管理经验。所以，化工公司在软件开发与构建过程中比软件开发公司将会承担更大的风险，因此，本研究将系统的分析化工企业软件项目风险管理，以提高软件项目的成功率。</w:t>
+        <w:rPr>
+          <w:rFonts w:hint="eastAsia" w:asciiTheme="majorEastAsia" w:hAnsiTheme="majorEastAsia" w:eastAsiaTheme="majorEastAsia"/>
+          <w:b w:val="0"/>
+          <w:bCs w:val="0"/>
+          <w:lang w:val="en-US" w:eastAsia="zh-CN"/>
+        </w:rPr>
+      </w:pPr>
+      <w:r>
+        <w:rPr>
+          <w:rFonts w:hint="eastAsia"/>
+          <w:b w:val="0"/>
+          <w:bCs w:val="0"/>
+          <w:lang w:eastAsia="zh-CN"/>
+        </w:rPr>
+        <w:t>第二章：</w:t>
+      </w:r>
+      <w:r>
+        <w:rPr>
+          <w:rFonts w:hint="eastAsia" w:asciiTheme="majorEastAsia" w:hAnsiTheme="majorEastAsia" w:eastAsiaTheme="majorEastAsia"/>
+          <w:b w:val="0"/>
+          <w:bCs w:val="0"/>
+        </w:rPr>
+        <w:t>基本概念与文献综述</w:t>
+      </w:r>
+      <w:r>
+        <w:rPr>
+          <w:rFonts w:hint="eastAsia" w:asciiTheme="majorEastAsia" w:hAnsiTheme="majorEastAsia" w:eastAsiaTheme="majorEastAsia"/>
+          <w:b w:val="0"/>
+          <w:bCs w:val="0"/>
+          <w:lang w:eastAsia="zh-CN"/>
+        </w:rPr>
+        <w:t>。第一步对研究中涉及到的项目风险管理基本理论、项目管理计划、项目风险识别、项目风险分析、项目风险应对、项目风险控制进行概念阐述，然后对国内外软件风险管理研究进展进行梳理，指出当前研究中存在的不足，进而提出研究内容：</w:t>
+      </w:r>
+      <w:r>
+        <w:rPr>
+          <w:rFonts w:hint="eastAsia" w:asciiTheme="majorEastAsia" w:hAnsiTheme="majorEastAsia" w:eastAsiaTheme="majorEastAsia"/>
+          <w:b w:val="0"/>
+          <w:bCs w:val="0"/>
+          <w:lang w:val="en-US" w:eastAsia="zh-CN"/>
+        </w:rPr>
+        <w:t>Z集团W项目风险因素识别及应对策略研究。</w:t>
       </w:r>
     </w:p>
     <w:p>
       <w:pPr>
         <w:ind w:firstLine="420"/>
         <w:rPr>
-          <w:rFonts w:hint="eastAsia"/>
-        </w:rPr>
-      </w:pPr>
-    </w:p>
-    <w:p>
-      <w:r>
-        <w:tab/>
-      </w:r>
-    </w:p>
-    <w:p>
-      <w:pPr>
-        <w:rPr>
-          <w:b/>
-          <w:bCs/>
-        </w:rPr>
-      </w:pPr>
-      <w:r>
-        <w:tab/>
-      </w:r>
-      <w:r>
-        <w:rPr>
-          <w:b/>
-          <w:bCs/>
-        </w:rPr>
-        <w:t>1</w:t>
-      </w:r>
-      <w:r>
-        <w:rPr>
-          <w:rFonts w:hint="eastAsia"/>
-          <w:b/>
-          <w:bCs/>
-        </w:rPr>
-        <w:t>.</w:t>
-      </w:r>
-      <w:r>
-        <w:rPr>
-          <w:b/>
-          <w:bCs/>
-        </w:rPr>
-        <w:t>1.</w:t>
-      </w:r>
-      <w:r>
-        <w:rPr>
-          <w:rFonts w:hint="eastAsia"/>
-          <w:b/>
-          <w:bCs/>
+          <w:rFonts w:hint="default" w:asciiTheme="majorEastAsia" w:hAnsiTheme="majorEastAsia" w:eastAsiaTheme="majorEastAsia"/>
+          <w:b w:val="0"/>
+          <w:bCs w:val="0"/>
           <w:lang w:val="en-US" w:eastAsia="zh-CN"/>
         </w:rPr>
-        <w:t>2</w:t>
-      </w:r>
-      <w:r>
-        <w:rPr>
-          <w:rFonts w:hint="eastAsia"/>
-          <w:b/>
-          <w:bCs/>
-        </w:rPr>
-        <w:t>研究问题的提出</w:t>
-      </w:r>
-    </w:p>
-    <w:p>
-      <w:pPr>
-        <w:rPr>
-          <w:b/>
-          <w:bCs/>
-        </w:rPr>
-      </w:pPr>
-      <w:r>
-        <w:rPr>
-          <w:b/>
-          <w:bCs/>
-        </w:rPr>
-        <w:tab/>
-      </w:r>
-    </w:p>
-    <w:p>
-      <w:pPr>
-        <w:ind w:firstLine="420" w:firstLineChars="0"/>
-        <w:rPr>
-          <w:b/>
-          <w:bCs/>
-        </w:rPr>
-      </w:pPr>
-    </w:p>
-    <w:p>
-      <w:pPr>
-        <w:ind w:firstLine="420" w:firstLineChars="0"/>
-        <w:rPr>
-          <w:rFonts w:hint="eastAsia"/>
-          <w:b/>
-          <w:bCs/>
-          <w:lang w:eastAsia="zh-CN"/>
-        </w:rPr>
-      </w:pPr>
-    </w:p>
-    <w:p>
-      <w:pPr>
-        <w:rPr>
-          <w:b/>
-          <w:bCs/>
-        </w:rPr>
-      </w:pPr>
-      <w:r>
-        <w:rPr>
-          <w:b/>
-          <w:bCs/>
-        </w:rPr>
-        <w:t>1.</w:t>
-      </w:r>
-      <w:r>
-        <w:rPr>
-          <w:rFonts w:hint="eastAsia"/>
-          <w:b/>
-          <w:bCs/>
-        </w:rPr>
-        <w:t>2研究目的与研究意义</w:t>
-      </w:r>
-    </w:p>
-    <w:p>
-      <w:pPr>
-        <w:rPr>
-          <w:b/>
-          <w:bCs/>
-        </w:rPr>
-      </w:pPr>
-      <w:r>
-        <w:rPr>
-          <w:b/>
-          <w:bCs/>
-        </w:rPr>
-        <w:tab/>
-      </w:r>
-      <w:r>
-        <w:rPr>
-          <w:b/>
-          <w:bCs/>
-        </w:rPr>
-        <w:t>1.2.1</w:t>
-      </w:r>
-      <w:r>
-        <w:rPr>
-          <w:rFonts w:hint="eastAsia"/>
-          <w:b/>
-          <w:bCs/>
-        </w:rPr>
-        <w:t>研究目的</w:t>
-      </w:r>
-    </w:p>
-    <w:p>
-      <w:pPr>
-        <w:rPr>
-          <w:b/>
-          <w:bCs/>
-        </w:rPr>
-      </w:pPr>
-      <w:r>
-        <w:rPr>
-          <w:b/>
-          <w:bCs/>
-        </w:rPr>
-        <w:tab/>
-      </w:r>
-      <w:r>
-        <w:rPr>
-          <w:b/>
-          <w:bCs/>
-        </w:rPr>
-        <w:tab/>
-      </w:r>
-      <w:r>
-        <w:rPr>
-          <w:b/>
-          <w:bCs/>
-        </w:rPr>
-        <w:t>1</w:t>
-      </w:r>
-      <w:r>
-        <w:rPr>
-          <w:rFonts w:hint="eastAsia"/>
-          <w:b/>
-          <w:bCs/>
-        </w:rPr>
-        <w:t>.</w:t>
-      </w:r>
-      <w:r>
-        <w:rPr>
-          <w:b/>
-          <w:bCs/>
-        </w:rPr>
-        <w:t>2.2</w:t>
-      </w:r>
-      <w:r>
-        <w:rPr>
-          <w:rFonts w:hint="eastAsia"/>
-          <w:b/>
-          <w:bCs/>
-        </w:rPr>
-        <w:t>研究意义</w:t>
-      </w:r>
-    </w:p>
-    <w:p>
-      <w:r>
-        <w:rPr>
-          <w:b/>
-          <w:bCs/>
-        </w:rPr>
-        <w:tab/>
-      </w:r>
-      <w:r>
-        <w:rPr>
-          <w:rFonts w:hint="eastAsia"/>
-        </w:rPr>
-        <w:t>软件项目风险管理是对软件项目需求、立项、设计、开发、验收、收尾、维护各阶段的潜在风险和已知风险进行综合的分析、监控与应对的过程。软件行业是高新科技行业，在理论上将软件项目风险分成多种类型，提出了项目软件风险管理的总体思路，在实际项目开发中，也通过定性与定量相结合的管理风险的方法，实现了各类信息系统。然而，随着时代的发展，技术过于新颖以致研发不能应用、现有的软件不满足现有实际场景需求、核心技术人员离职等各种问题，都会给软件开发过程中带来各种不可预期的风险，项目的开发成果不能满足项目干系人的基本业务需求，导致项目CPI&gt;</w:t>
-      </w:r>
-      <w:r>
-        <w:t>1,SPI&lt;1</w:t>
-      </w:r>
-      <w:r>
-        <w:rPr>
-          <w:rFonts w:hint="eastAsia"/>
-        </w:rPr>
-        <w:t>的情况屡屡发生，对于这些严重后果的发生，最后在验收项目结束后，项目经理整理经验教训入库公司组织过程资产，事后研究分析后发现，假如公司在项目前期制定风险应对计划、对风险因素识别、风险分析，并采取相应的风险应对措施，部分风险因素是可以避免或者减轻对软件项目的整体影响。综上，成功的软件风险管理可以为软件项目分析出风险因素，并制定相应的措施以应对这些因素发生。</w:t>
-      </w:r>
-    </w:p>
-    <w:p>
-      <w:pPr>
-        <w:rPr>
-          <w:b/>
-          <w:bCs/>
-        </w:rPr>
-      </w:pPr>
-    </w:p>
-    <w:p>
-      <w:pPr>
-        <w:rPr>
-          <w:b/>
-          <w:bCs/>
-        </w:rPr>
-      </w:pPr>
-      <w:r>
-        <w:rPr>
-          <w:rFonts w:hint="eastAsia"/>
-          <w:b/>
-          <w:bCs/>
-        </w:rPr>
-        <w:t>1</w:t>
-      </w:r>
-      <w:r>
-        <w:rPr>
-          <w:b/>
-          <w:bCs/>
-        </w:rPr>
-        <w:t>.3</w:t>
-      </w:r>
-      <w:r>
-        <w:rPr>
-          <w:rFonts w:hint="eastAsia"/>
-          <w:b/>
-          <w:bCs/>
-        </w:rPr>
-        <w:t>研究内容与研究方法</w:t>
-      </w:r>
+      </w:pPr>
+      <w:r>
+        <w:rPr>
+          <w:rFonts w:hint="eastAsia" w:asciiTheme="majorEastAsia" w:hAnsiTheme="majorEastAsia" w:eastAsiaTheme="majorEastAsia"/>
+          <w:b w:val="0"/>
+          <w:bCs w:val="0"/>
+          <w:lang w:val="en-US" w:eastAsia="zh-CN"/>
+        </w:rPr>
+        <w:t>第三章：</w:t>
+      </w:r>
+      <w:r>
+        <w:rPr>
+          <w:rFonts w:hint="eastAsia" w:asciiTheme="majorEastAsia" w:hAnsiTheme="majorEastAsia" w:eastAsiaTheme="majorEastAsia"/>
+          <w:b w:val="0"/>
+          <w:bCs w:val="0"/>
+        </w:rPr>
+        <w:t>Z集团</w:t>
+      </w:r>
+      <w:r>
+        <w:rPr>
+          <w:rFonts w:hint="eastAsia" w:asciiTheme="majorEastAsia" w:hAnsiTheme="majorEastAsia" w:eastAsiaTheme="majorEastAsia"/>
+          <w:b w:val="0"/>
+          <w:bCs w:val="0"/>
+          <w:lang w:val="en-US" w:eastAsia="zh-CN"/>
+        </w:rPr>
+        <w:t>W</w:t>
+      </w:r>
+      <w:r>
+        <w:rPr>
+          <w:rFonts w:hint="eastAsia" w:asciiTheme="majorEastAsia" w:hAnsiTheme="majorEastAsia" w:eastAsiaTheme="majorEastAsia"/>
+          <w:b w:val="0"/>
+          <w:bCs w:val="0"/>
+        </w:rPr>
+        <w:t>软件开发的</w:t>
+      </w:r>
+      <w:r>
+        <w:rPr>
+          <w:rFonts w:hint="eastAsia" w:asciiTheme="majorEastAsia" w:hAnsiTheme="majorEastAsia" w:eastAsiaTheme="majorEastAsia"/>
+          <w:b w:val="0"/>
+          <w:bCs w:val="0"/>
+          <w:lang w:eastAsia="zh-CN"/>
+        </w:rPr>
+        <w:t>风险因素分析。首先介绍了</w:t>
+      </w:r>
+      <w:r>
+        <w:rPr>
+          <w:rFonts w:hint="eastAsia" w:asciiTheme="majorEastAsia" w:hAnsiTheme="majorEastAsia" w:eastAsiaTheme="majorEastAsia"/>
+          <w:b w:val="0"/>
+          <w:bCs w:val="0"/>
+          <w:lang w:val="en-US" w:eastAsia="zh-CN"/>
+        </w:rPr>
+        <w:t>Z集团的基础资料和W项目的研发背景，其次分了</w:t>
+      </w:r>
+    </w:p>
+    <w:p>
+      <w:pPr>
+        <w:rPr>
+          <w:rFonts w:hint="eastAsia" w:asciiTheme="majorEastAsia" w:hAnsiTheme="majorEastAsia" w:eastAsiaTheme="majorEastAsia"/>
+          <w:b w:val="0"/>
+          <w:bCs w:val="0"/>
+          <w:lang w:val="en-US" w:eastAsia="zh-CN"/>
+        </w:rPr>
+      </w:pPr>
     </w:p>
     <w:p>
       <w:pPr>
         <w:ind w:firstLine="420"/>
         <w:rPr>
-          <w:b/>
-          <w:bCs/>
-        </w:rPr>
-      </w:pPr>
-      <w:r>
-        <w:rPr>
-          <w:rFonts w:hint="eastAsia"/>
-          <w:b/>
-          <w:bCs/>
-        </w:rPr>
-        <w:t>1</w:t>
-      </w:r>
-      <w:r>
-        <w:rPr>
-          <w:b/>
-          <w:bCs/>
-        </w:rPr>
-        <w:t>.3.1</w:t>
-      </w:r>
-      <w:r>
-        <w:rPr>
-          <w:rFonts w:hint="eastAsia"/>
-          <w:b/>
-          <w:bCs/>
-        </w:rPr>
-        <w:t>研究内容</w:t>
-      </w:r>
-    </w:p>
-    <w:p>
-      <w:pPr>
-        <w:ind w:firstLine="420" w:firstLineChars="0"/>
-        <w:rPr>
-          <w:rFonts w:hint="eastAsia"/>
-          <w:b w:val="0"/>
-          <w:bCs w:val="0"/>
-          <w:lang w:eastAsia="zh-CN"/>
-        </w:rPr>
-      </w:pPr>
-      <w:r>
-        <w:rPr>
-          <w:rFonts w:hint="eastAsia"/>
-          <w:b w:val="0"/>
-          <w:bCs w:val="0"/>
-          <w:lang w:eastAsia="zh-CN"/>
-        </w:rPr>
-        <w:t>本文基于国内外学者对软件项目风险管理研究，探索性地将化工企业自主研发的软件系统作为研究对象，本文采用问卷调查法与专家判断法相结合的方式对此软件系统进行风险因素识别和风险评估，并针对性地对各个风险提出相对应的风险应对策略，论文的主要研究内容如下：</w:t>
-      </w:r>
-    </w:p>
-    <w:p>
-      <w:pPr>
-        <w:ind w:firstLine="420" w:firstLineChars="0"/>
-        <w:rPr>
-          <w:rFonts w:hint="eastAsia" w:eastAsiaTheme="minorEastAsia"/>
-          <w:b w:val="0"/>
-          <w:bCs w:val="0"/>
-          <w:lang w:eastAsia="zh-CN"/>
-        </w:rPr>
-      </w:pPr>
-      <w:r>
+          <w:rFonts w:hint="eastAsia" w:asciiTheme="majorEastAsia" w:hAnsiTheme="majorEastAsia" w:eastAsiaTheme="majorEastAsia"/>
+          <w:b w:val="0"/>
+          <w:bCs w:val="0"/>
+          <w:lang w:val="en-US" w:eastAsia="zh-CN"/>
+        </w:rPr>
+      </w:pPr>
+      <w:r>
+        <w:rPr>
+          <w:rFonts w:hint="eastAsia" w:asciiTheme="majorEastAsia" w:hAnsiTheme="majorEastAsia" w:eastAsiaTheme="majorEastAsia"/>
+          <w:b w:val="0"/>
+          <w:bCs w:val="0"/>
+          <w:lang w:val="en-US" w:eastAsia="zh-CN"/>
+        </w:rPr>
+        <w:t>第四章：</w:t>
+      </w:r>
+      <w:r>
+        <w:rPr>
+          <w:rFonts w:hint="eastAsia" w:asciiTheme="majorEastAsia" w:hAnsiTheme="majorEastAsia" w:eastAsiaTheme="majorEastAsia"/>
+          <w:b w:val="0"/>
+          <w:bCs w:val="0"/>
+          <w:lang w:val="en-US" w:eastAsia="zh-CN"/>
+        </w:rPr>
+        <w:t>W项目</w:t>
+      </w:r>
+      <w:r>
+        <w:rPr>
+          <w:rFonts w:hint="eastAsia" w:asciiTheme="majorEastAsia" w:hAnsiTheme="majorEastAsia" w:eastAsiaTheme="majorEastAsia"/>
+          <w:b w:val="0"/>
+          <w:bCs w:val="0"/>
+        </w:rPr>
+        <w:t>关键风险规避与对策</w:t>
+      </w:r>
+      <w:r>
+        <w:rPr>
+          <w:rFonts w:hint="eastAsia" w:asciiTheme="majorEastAsia" w:hAnsiTheme="majorEastAsia" w:eastAsiaTheme="majorEastAsia"/>
+          <w:b w:val="0"/>
+          <w:bCs w:val="0"/>
+          <w:lang w:eastAsia="zh-CN"/>
+        </w:rPr>
+        <w:t>。</w:t>
+      </w:r>
+    </w:p>
+    <w:p>
+      <w:pPr>
+        <w:rPr>
+          <w:rFonts w:hint="eastAsia" w:asciiTheme="majorEastAsia" w:hAnsiTheme="majorEastAsia" w:eastAsiaTheme="majorEastAsia"/>
+          <w:b w:val="0"/>
+          <w:bCs w:val="0"/>
+          <w:lang w:val="en-US" w:eastAsia="zh-CN"/>
+        </w:rPr>
+      </w:pPr>
+    </w:p>
+    <w:p>
+      <w:pPr>
+        <w:spacing w:line="400" w:lineRule="exact"/>
+        <w:ind w:firstLine="420" w:firstLineChars="200"/>
         <w:rPr>
           <w:rFonts w:hint="default" w:ascii="Times New Roman" w:hAnsi="Times New Roman" w:cs="Times New Roman"/>
           <w:sz w:val="24"/>
           <w:szCs w:val="24"/>
         </w:rPr>
-        <w:t>第一章：绪论。首先阐述了本选题的</w:t>
-      </w:r>
-      <w:r>
-        <w:rPr>
-          <w:rFonts w:hint="eastAsia" w:ascii="Times New Roman" w:hAnsi="Times New Roman" w:cs="Times New Roman"/>
-          <w:sz w:val="24"/>
-          <w:szCs w:val="24"/>
-          <w:lang w:eastAsia="zh-CN"/>
-        </w:rPr>
-        <w:t>研究背景，提出了当前化工企业自主研发软件系统项目存在的问题，并在此研究背景下，引出了本文的研究问题。并且同时分析了本文的研究目的和研究意义，然后阐述了本文的研究内容与研究方法，在本章的最后，阐述了本文可能存在的创新点。</w:t>
+      </w:pPr>
+      <w:r>
+        <w:rPr>
+          <w:rFonts w:hint="eastAsia" w:asciiTheme="majorEastAsia" w:hAnsiTheme="majorEastAsia" w:eastAsiaTheme="majorEastAsia"/>
+          <w:b w:val="0"/>
+          <w:bCs w:val="0"/>
+          <w:lang w:val="en-US" w:eastAsia="zh-CN"/>
+        </w:rPr>
+        <w:t>第五章：总结与展望。结合W项目风险管理进行本研究总结。根据本研究得到的结论，对化工行业软件风险识别、风险评估、风险应对策略提供一些参考建议。</w:t>
+      </w:r>
+      <w:r>
+        <w:rPr>
+          <w:rFonts w:hint="default" w:ascii="Times New Roman" w:hAnsi="Times New Roman" w:cs="Times New Roman"/>
+          <w:sz w:val="21"/>
+          <w:szCs w:val="21"/>
+        </w:rPr>
+        <w:t>最后，指出本次研究中的不足，以及后期的研究展望。</w:t>
       </w:r>
     </w:p>
     <w:p>
@@ -690,63 +1158,16 @@
           <w:lang w:val="en-US" w:eastAsia="zh-CN"/>
         </w:rPr>
       </w:pPr>
-      <w:r>
-        <w:rPr>
-          <w:rFonts w:hint="eastAsia"/>
-          <w:b w:val="0"/>
-          <w:bCs w:val="0"/>
-          <w:lang w:eastAsia="zh-CN"/>
-        </w:rPr>
-        <w:t>第二章：</w:t>
-      </w:r>
-      <w:r>
-        <w:rPr>
-          <w:rFonts w:hint="eastAsia" w:asciiTheme="majorEastAsia" w:hAnsiTheme="majorEastAsia" w:eastAsiaTheme="majorEastAsia"/>
-          <w:b w:val="0"/>
-          <w:bCs w:val="0"/>
-        </w:rPr>
-        <w:t>基本概念与文献综述</w:t>
-      </w:r>
-      <w:r>
-        <w:rPr>
-          <w:rFonts w:hint="eastAsia" w:asciiTheme="majorEastAsia" w:hAnsiTheme="majorEastAsia" w:eastAsiaTheme="majorEastAsia"/>
-          <w:b w:val="0"/>
-          <w:bCs w:val="0"/>
-          <w:lang w:eastAsia="zh-CN"/>
-        </w:rPr>
-        <w:t>。第一步对研究中涉及到的项目风险管理基本理论、项目管理计划、项目风险识别、项目风险分析、项目风险应对、项目风险控制进行概念阐述，然后对国内外软件风险管理研究进展进行梳理，指出当前研究中存在的不足，进而提出研究内容：</w:t>
-      </w:r>
-      <w:r>
-        <w:rPr>
-          <w:rFonts w:hint="eastAsia" w:asciiTheme="majorEastAsia" w:hAnsiTheme="majorEastAsia" w:eastAsiaTheme="majorEastAsia"/>
+    </w:p>
+    <w:p>
+      <w:pPr>
+        <w:rPr>
+          <w:rFonts w:hint="default" w:asciiTheme="majorEastAsia" w:hAnsiTheme="majorEastAsia" w:eastAsiaTheme="majorEastAsia"/>
           <w:b w:val="0"/>
           <w:bCs w:val="0"/>
           <w:lang w:val="en-US" w:eastAsia="zh-CN"/>
         </w:rPr>
-        <w:t>Z公司W项目风险因素识别及应对策略研究。</w:t>
-      </w:r>
-    </w:p>
-    <w:p>
-      <w:pPr>
-        <w:ind w:firstLine="420"/>
-        <w:rPr>
-          <w:rFonts w:hint="default" w:asciiTheme="majorEastAsia" w:hAnsiTheme="majorEastAsia" w:eastAsiaTheme="majorEastAsia"/>
-          <w:b w:val="0"/>
-          <w:bCs w:val="0"/>
-          <w:lang w:val="en-US" w:eastAsia="zh-CN"/>
-        </w:rPr>
-      </w:pPr>
-      <w:r>
-        <w:rPr>
-          <w:rFonts w:hint="eastAsia" w:asciiTheme="majorEastAsia" w:hAnsiTheme="majorEastAsia" w:eastAsiaTheme="majorEastAsia"/>
-          <w:b w:val="0"/>
-          <w:bCs w:val="0"/>
-          <w:lang w:val="en-US" w:eastAsia="zh-CN"/>
-        </w:rPr>
-        <w:t>第三章：</w:t>
-      </w:r>
-      <w:bookmarkStart w:id="0" w:name="_GoBack"/>
-      <w:bookmarkEnd w:id="0"/>
+      </w:pPr>
     </w:p>
     <w:p>
       <w:pPr>
@@ -784,7 +1205,7 @@
           <w:ilvl w:val="0"/>
           <w:numId w:val="1"/>
         </w:numPr>
-        <w:ind w:left="420" w:leftChars="0" w:firstLine="0" w:firstLineChars="0"/>
+        <w:ind w:left="0" w:leftChars="0" w:firstLine="0" w:firstLineChars="0"/>
         <w:rPr>
           <w:rFonts w:hint="eastAsia" w:ascii="宋体" w:hAnsi="宋体" w:eastAsia="宋体" w:cs="宋体"/>
           <w:b w:val="0"/>
@@ -799,15 +1220,13 @@
           <w:bCs w:val="0"/>
           <w:lang w:eastAsia="zh-CN"/>
         </w:rPr>
-        <w:t>文献研究法：广泛地收集与查阅国内外文献材料，</w:t>
-      </w:r>
-    </w:p>
-    <w:p>
-      <w:pPr>
-        <w:numPr>
-          <w:numId w:val="0"/>
-        </w:numPr>
-        <w:ind w:left="420" w:leftChars="0"/>
+        <w:t>文献研究法：广泛地收集与查阅中外文献材料，对化工业软件风险管理之识别软件全过程开发过程的风险因素，对软件风险因素进行优先级排序，并提出相应的软件风险应对策略。</w:t>
+      </w:r>
+    </w:p>
+    <w:p>
+      <w:pPr>
+        <w:spacing w:line="400" w:lineRule="exact"/>
+        <w:ind w:firstLine="420" w:firstLineChars="200"/>
         <w:rPr>
           <w:rFonts w:hint="eastAsia" w:ascii="宋体" w:hAnsi="宋体" w:eastAsia="宋体" w:cs="宋体"/>
           <w:b w:val="0"/>
@@ -840,7 +1259,72 @@
           <w:bCs w:val="0"/>
           <w:lang w:eastAsia="zh-CN"/>
         </w:rPr>
-        <w:t>）问卷调查法：</w:t>
+        <w:t>）问卷调查法：在明确风险管理</w:t>
+      </w:r>
+      <w:r>
+        <w:rPr>
+          <w:rFonts w:hint="eastAsia"/>
+          <w:color w:val="000000"/>
+          <w:sz w:val="24"/>
+          <w:szCs w:val="24"/>
+        </w:rPr>
+        <w:t>内涵和内容维度的基础上</w:t>
+      </w:r>
+      <w:r>
+        <w:rPr>
+          <w:rFonts w:hint="eastAsia" w:ascii="宋体" w:hAnsi="宋体" w:eastAsia="宋体" w:cs="宋体"/>
+          <w:b w:val="0"/>
+          <w:bCs w:val="0"/>
+          <w:lang w:eastAsia="zh-CN"/>
+        </w:rPr>
+        <w:t>，编写调查问卷，</w:t>
+      </w:r>
+      <w:r>
+        <w:rPr>
+          <w:rFonts w:hint="eastAsia"/>
+          <w:color w:val="000000"/>
+          <w:sz w:val="24"/>
+          <w:szCs w:val="24"/>
+        </w:rPr>
+        <w:t>通过线上和线下相结合的方式在全国范围内完成</w:t>
+      </w:r>
+      <w:r>
+        <w:rPr>
+          <w:rFonts w:hint="eastAsia"/>
+          <w:color w:val="000000"/>
+          <w:sz w:val="24"/>
+          <w:szCs w:val="24"/>
+          <w:lang w:val="en-US" w:eastAsia="zh-CN"/>
+        </w:rPr>
+        <w:t>5</w:t>
+      </w:r>
+      <w:r>
+        <w:rPr>
+          <w:rFonts w:hint="eastAsia"/>
+          <w:color w:val="000000"/>
+          <w:sz w:val="24"/>
+          <w:szCs w:val="24"/>
+        </w:rPr>
+        <w:t>00份</w:t>
+      </w:r>
+      <w:r>
+        <w:rPr>
+          <w:rFonts w:hint="eastAsia"/>
+          <w:color w:val="000000"/>
+          <w:sz w:val="24"/>
+          <w:szCs w:val="24"/>
+          <w:lang w:eastAsia="zh-CN"/>
+        </w:rPr>
+        <w:t>化工行业的风险因素</w:t>
+      </w:r>
+      <w:r>
+        <w:rPr>
+          <w:rFonts w:hint="eastAsia"/>
+          <w:color w:val="000000"/>
+          <w:sz w:val="24"/>
+          <w:szCs w:val="24"/>
+        </w:rPr>
+        <w:t>的问卷调查。</w:t>
       </w:r>
     </w:p>
     <w:p>
@@ -878,7 +1362,7 @@
           <w:bCs w:val="0"/>
           <w:lang w:eastAsia="zh-CN"/>
         </w:rPr>
-        <w:t>）专家判断法：</w:t>
+        <w:t>）德尔菲法：在确定化工行业风险因素的基础上，组成专家讨论小组，向专家提出所要预测的风险因素发生的概率与影响，对专家的意见进行统计，最后经过计算对化工行业风险因素进行排序整理成表。</w:t>
       </w:r>
     </w:p>
     <w:p>
@@ -940,7 +1424,27 @@
         <w:rPr>
           <w:rFonts w:hint="eastAsia" w:asciiTheme="majorEastAsia" w:hAnsiTheme="majorEastAsia" w:eastAsiaTheme="majorEastAsia"/>
         </w:rPr>
-        <w:t>本文的研究思路是综合考虑化工企业安全监管一体化平台与传统I</w:t>
+        <w:t>本文的研究思路是综合考虑化工企</w:t>
+      </w:r>
+      <w:r>
+        <w:rPr>
+          <w:rFonts w:hint="eastAsia" w:asciiTheme="majorEastAsia" w:hAnsiTheme="majorEastAsia" w:eastAsiaTheme="majorEastAsia"/>
+          <w:lang w:eastAsia="zh-CN"/>
+        </w:rPr>
+        <w:t>业</w:t>
+      </w:r>
+      <w:r>
+        <w:rPr>
+          <w:rFonts w:hint="eastAsia" w:asciiTheme="majorEastAsia" w:hAnsiTheme="majorEastAsia" w:eastAsiaTheme="majorEastAsia"/>
+          <w:lang w:val="en-US" w:eastAsia="zh-CN"/>
+        </w:rPr>
+        <w:t>W项目</w:t>
+      </w:r>
+      <w:r>
+        <w:rPr>
+          <w:rFonts w:hint="eastAsia" w:asciiTheme="majorEastAsia" w:hAnsiTheme="majorEastAsia" w:eastAsiaTheme="majorEastAsia"/>
+        </w:rPr>
+        <w:t>与传统I</w:t>
       </w:r>
       <w:r>
         <w:rPr>
@@ -952,7 +1456,40 @@
         <w:rPr>
           <w:rFonts w:hint="eastAsia" w:asciiTheme="majorEastAsia" w:hAnsiTheme="majorEastAsia" w:eastAsiaTheme="majorEastAsia"/>
         </w:rPr>
-        <w:t>软件项目有共通性与独特性，以传统IT软件项目风险管理模型作为理论基础， 结合理论研究和实践，采用定性研究为辅，定量研究为主的方式。</w:t>
+        <w:t>软件项目有共通性</w:t>
+      </w:r>
+      <w:r>
+        <w:rPr>
+          <w:rFonts w:hint="eastAsia" w:asciiTheme="majorEastAsia" w:hAnsiTheme="majorEastAsia" w:eastAsiaTheme="majorEastAsia"/>
+          <w:lang w:eastAsia="zh-CN"/>
+        </w:rPr>
+        <w:t>，但与传统</w:t>
+      </w:r>
+      <w:r>
+        <w:rPr>
+          <w:rFonts w:hint="eastAsia" w:asciiTheme="majorEastAsia" w:hAnsiTheme="majorEastAsia" w:eastAsiaTheme="majorEastAsia"/>
+          <w:lang w:val="en-US" w:eastAsia="zh-CN"/>
+        </w:rPr>
+        <w:t>IT软件项目之间仍存在</w:t>
+      </w:r>
+      <w:r>
+        <w:rPr>
+          <w:rFonts w:hint="eastAsia" w:asciiTheme="majorEastAsia" w:hAnsiTheme="majorEastAsia" w:eastAsiaTheme="majorEastAsia"/>
+        </w:rPr>
+        <w:t>独特性，</w:t>
+      </w:r>
+      <w:r>
+        <w:rPr>
+          <w:rFonts w:hint="eastAsia" w:asciiTheme="majorEastAsia" w:hAnsiTheme="majorEastAsia" w:eastAsiaTheme="majorEastAsia"/>
+          <w:lang w:eastAsia="zh-CN"/>
+        </w:rPr>
+        <w:t>遂</w:t>
+      </w:r>
+      <w:r>
+        <w:rPr>
+          <w:rFonts w:hint="eastAsia" w:asciiTheme="majorEastAsia" w:hAnsiTheme="majorEastAsia" w:eastAsiaTheme="majorEastAsia"/>
+        </w:rPr>
+        <w:t>以传统IT软件项目风险管理模型作为理论基础， 结合理论研究和实践，采用定性研究为辅，定量研究为主的方式。</w:t>
       </w:r>
     </w:p>
     <w:p>
@@ -1391,6 +1928,16 @@
     </w:p>
     <w:p>
       <w:pPr>
+        <w:ind w:firstLine="420"/>
+        <w:rPr>
+          <w:rFonts w:hint="eastAsia" w:asciiTheme="majorEastAsia" w:hAnsiTheme="majorEastAsia" w:eastAsiaTheme="majorEastAsia"/>
+          <w:b/>
+          <w:bCs/>
+        </w:rPr>
+      </w:pPr>
+    </w:p>
+    <w:p>
+      <w:pPr>
         <w:rPr>
           <w:rFonts w:asciiTheme="majorEastAsia" w:hAnsiTheme="majorEastAsia" w:eastAsiaTheme="majorEastAsia"/>
           <w:b/>
@@ -1515,10 +2062,71 @@
     </w:p>
     <w:p>
       <w:pPr>
-        <w:rPr>
-          <w:rFonts w:hint="eastAsia" w:asciiTheme="majorEastAsia" w:hAnsiTheme="majorEastAsia" w:eastAsiaTheme="majorEastAsia"/>
-          <w:b/>
-          <w:bCs/>
+        <w:ind w:firstLine="420" w:firstLineChars="0"/>
+        <w:rPr>
+          <w:rFonts w:hint="eastAsia" w:asciiTheme="majorEastAsia" w:hAnsiTheme="majorEastAsia" w:eastAsiaTheme="majorEastAsia"/>
+          <w:b/>
+          <w:bCs/>
+          <w:lang w:val="en-US" w:eastAsia="zh-CN"/>
+        </w:rPr>
+      </w:pPr>
+      <w:r>
+        <w:rPr>
+          <w:rFonts w:hint="eastAsia" w:asciiTheme="majorEastAsia" w:hAnsiTheme="majorEastAsia" w:eastAsiaTheme="majorEastAsia"/>
+        </w:rPr>
+        <w:t>由于历史原因，我国的风险管理发展晚于国外，在1</w:t>
+      </w:r>
+      <w:r>
+        <w:rPr>
+          <w:rFonts w:asciiTheme="majorEastAsia" w:hAnsiTheme="majorEastAsia" w:eastAsiaTheme="majorEastAsia"/>
+        </w:rPr>
+        <w:t>980</w:t>
+      </w:r>
+      <w:r>
+        <w:rPr>
+          <w:rFonts w:hint="eastAsia" w:asciiTheme="majorEastAsia" w:hAnsiTheme="majorEastAsia" w:eastAsiaTheme="majorEastAsia"/>
+        </w:rPr>
+        <w:t>年以前，我国风险管理的绝大多数理论是借鉴西方国家的，缺乏学者更深刻的研究。</w:t>
+      </w:r>
+    </w:p>
+    <w:p>
+      <w:pPr>
+        <w:rPr>
+          <w:rFonts w:hint="eastAsia" w:asciiTheme="majorEastAsia" w:hAnsiTheme="majorEastAsia" w:eastAsiaTheme="majorEastAsia"/>
+          <w:b/>
+          <w:bCs/>
+          <w:lang w:val="en-US" w:eastAsia="zh-CN"/>
+        </w:rPr>
+      </w:pPr>
+    </w:p>
+    <w:p>
+      <w:pPr>
+        <w:rPr>
+          <w:rFonts w:hint="eastAsia" w:asciiTheme="majorEastAsia" w:hAnsiTheme="majorEastAsia" w:eastAsiaTheme="majorEastAsia"/>
+          <w:b/>
+          <w:bCs/>
+          <w:lang w:val="en-US" w:eastAsia="zh-CN"/>
+        </w:rPr>
+      </w:pPr>
+      <w:bookmarkStart w:id="0" w:name="_GoBack"/>
+      <w:bookmarkEnd w:id="0"/>
+      <w:r>
+        <w:rPr>
+          <w:rFonts w:hint="eastAsia" w:asciiTheme="majorEastAsia" w:hAnsiTheme="majorEastAsia" w:eastAsiaTheme="majorEastAsia"/>
+          <w:b/>
+          <w:bCs/>
+          <w:lang w:val="en-US" w:eastAsia="zh-CN"/>
+        </w:rPr>
+        <w:t>2.3软件项目风险管理经典理论</w:t>
+      </w:r>
+    </w:p>
+    <w:p>
+      <w:pPr>
+        <w:rPr>
+          <w:rFonts w:hint="default" w:asciiTheme="majorEastAsia" w:hAnsiTheme="majorEastAsia" w:eastAsiaTheme="majorEastAsia"/>
+          <w:b/>
+          <w:bCs/>
+          <w:lang w:val="en-US" w:eastAsia="zh-CN"/>
         </w:rPr>
       </w:pPr>
     </w:p>
@@ -1536,24 +2144,6 @@
         </w:rPr>
         <w:tab/>
       </w:r>
-      <w:r>
-        <w:rPr>
-          <w:rFonts w:hint="eastAsia" w:asciiTheme="majorEastAsia" w:hAnsiTheme="majorEastAsia" w:eastAsiaTheme="majorEastAsia"/>
-        </w:rPr>
-        <w:t>由于历史原因，我国的风险管理发展晚于国外，在1</w:t>
-      </w:r>
-      <w:r>
-        <w:rPr>
-          <w:rFonts w:asciiTheme="majorEastAsia" w:hAnsiTheme="majorEastAsia" w:eastAsiaTheme="majorEastAsia"/>
-        </w:rPr>
-        <w:t>980</w:t>
-      </w:r>
-      <w:r>
-        <w:rPr>
-          <w:rFonts w:hint="eastAsia" w:asciiTheme="majorEastAsia" w:hAnsiTheme="majorEastAsia" w:eastAsiaTheme="majorEastAsia"/>
-        </w:rPr>
-        <w:t>年以前，我国风险管理的绝大多数理论是借鉴西方国家的，缺乏学者更深刻的研究。</w:t>
-      </w:r>
     </w:p>
     <w:p>
       <w:pPr>
@@ -1814,18 +2404,45 @@
     <w:p>
       <w:pPr>
         <w:rPr>
-          <w:rFonts w:asciiTheme="majorEastAsia" w:hAnsiTheme="majorEastAsia" w:eastAsiaTheme="majorEastAsia"/>
-          <w:b/>
-          <w:bCs/>
-        </w:rPr>
-      </w:pPr>
-      <w:r>
-        <w:rPr>
-          <w:rFonts w:hint="eastAsia" w:asciiTheme="majorEastAsia" w:hAnsiTheme="majorEastAsia" w:eastAsiaTheme="majorEastAsia"/>
-          <w:b/>
-          <w:bCs/>
-        </w:rPr>
-        <w:t>第三章Z集团MES软件开发的风险管理</w:t>
+          <w:rFonts w:hint="eastAsia" w:asciiTheme="majorEastAsia" w:hAnsiTheme="majorEastAsia" w:eastAsiaTheme="majorEastAsia"/>
+          <w:b/>
+          <w:bCs/>
+          <w:lang w:eastAsia="zh-CN"/>
+        </w:rPr>
+      </w:pPr>
+      <w:r>
+        <w:rPr>
+          <w:rFonts w:hint="eastAsia" w:asciiTheme="majorEastAsia" w:hAnsiTheme="majorEastAsia" w:eastAsiaTheme="majorEastAsia"/>
+          <w:b/>
+          <w:bCs/>
+        </w:rPr>
+        <w:t>第三章Z集团</w:t>
+      </w:r>
+      <w:r>
+        <w:rPr>
+          <w:rFonts w:hint="eastAsia" w:asciiTheme="majorEastAsia" w:hAnsiTheme="majorEastAsia" w:eastAsiaTheme="majorEastAsia"/>
+          <w:b/>
+          <w:bCs/>
+          <w:lang w:val="en-US" w:eastAsia="zh-CN"/>
+        </w:rPr>
+        <w:t>W</w:t>
+      </w:r>
+      <w:r>
+        <w:rPr>
+          <w:rFonts w:hint="eastAsia" w:asciiTheme="majorEastAsia" w:hAnsiTheme="majorEastAsia" w:eastAsiaTheme="majorEastAsia"/>
+          <w:b/>
+          <w:bCs/>
+        </w:rPr>
+        <w:t>软件开发的</w:t>
+      </w:r>
+      <w:r>
+        <w:rPr>
+          <w:rFonts w:hint="eastAsia" w:asciiTheme="majorEastAsia" w:hAnsiTheme="majorEastAsia" w:eastAsiaTheme="majorEastAsia"/>
+          <w:b/>
+          <w:bCs/>
+          <w:lang w:eastAsia="zh-CN"/>
+        </w:rPr>
+        <w:t>风险因素分析</w:t>
       </w:r>
     </w:p>
     <w:p>
@@ -1951,7 +2568,20 @@
         <w:rPr>
           <w:rFonts w:hint="eastAsia" w:asciiTheme="majorEastAsia" w:hAnsiTheme="majorEastAsia" w:eastAsiaTheme="majorEastAsia"/>
         </w:rPr>
-        <w:t>个省份设立子公司。</w:t>
+        <w:t>个省份设立</w:t>
+      </w:r>
+      <w:r>
+        <w:rPr>
+          <w:rFonts w:hint="eastAsia" w:asciiTheme="majorEastAsia" w:hAnsiTheme="majorEastAsia" w:eastAsiaTheme="majorEastAsia"/>
+          <w:lang w:eastAsia="zh-CN"/>
+        </w:rPr>
+        <w:t>多个</w:t>
+      </w:r>
+      <w:r>
+        <w:rPr>
+          <w:rFonts w:hint="eastAsia" w:asciiTheme="majorEastAsia" w:hAnsiTheme="majorEastAsia" w:eastAsiaTheme="majorEastAsia"/>
+        </w:rPr>
+        <w:t>子公司。</w:t>
       </w:r>
     </w:p>
     <w:p>
@@ -2178,7 +2808,20 @@
         <w:rPr>
           <w:rFonts w:hint="eastAsia" w:asciiTheme="majorEastAsia" w:hAnsiTheme="majorEastAsia" w:eastAsiaTheme="majorEastAsia"/>
         </w:rPr>
-        <w:t>年使用某SAAS公司的一体化软件系统，系统使用过程中，遇到诸多问题。例如：服务器宕机必须联系该公司售后重新启动服务器、公司员工个人信息掌握在该公司、租赁费用高昂且得不到应有的技术支持、软件功能与实际需求差别大等。</w:t>
+        <w:t>年使用某公司的SAAS一体化软件系统，系统使用过程中，遇到诸多问题。例如：服务器宕机必须联系该公司售后重新启动服务器、公司员工个人信息掌握在该公司、租赁费用高昂且得不到应有的技术支持、软件功能与实际需求</w:t>
+      </w:r>
+      <w:r>
+        <w:rPr>
+          <w:rFonts w:hint="eastAsia" w:asciiTheme="majorEastAsia" w:hAnsiTheme="majorEastAsia" w:eastAsiaTheme="majorEastAsia"/>
+          <w:lang w:eastAsia="zh-CN"/>
+        </w:rPr>
+        <w:t>存在</w:t>
+      </w:r>
+      <w:r>
+        <w:rPr>
+          <w:rFonts w:hint="eastAsia" w:asciiTheme="majorEastAsia" w:hAnsiTheme="majorEastAsia" w:eastAsiaTheme="majorEastAsia"/>
+        </w:rPr>
+        <w:t>差别等。</w:t>
       </w:r>
     </w:p>
     <w:p>
@@ -2847,60 +3490,77 @@
           <w:b/>
           <w:bCs/>
         </w:rPr>
-        <w:t>第四章基于STAR模型的风险应对</w:t>
-      </w:r>
-    </w:p>
-    <w:p>
-      <w:pPr>
-        <w:rPr>
-          <w:rFonts w:asciiTheme="majorEastAsia" w:hAnsiTheme="majorEastAsia" w:eastAsiaTheme="majorEastAsia"/>
-          <w:b/>
-          <w:bCs/>
-        </w:rPr>
-      </w:pPr>
-    </w:p>
-    <w:p>
-      <w:pPr>
-        <w:rPr>
-          <w:rFonts w:asciiTheme="majorEastAsia" w:hAnsiTheme="majorEastAsia" w:eastAsiaTheme="majorEastAsia"/>
-          <w:b/>
-          <w:bCs/>
-        </w:rPr>
-      </w:pPr>
-      <w:r>
-        <w:rPr>
-          <w:rFonts w:hint="eastAsia" w:asciiTheme="majorEastAsia" w:hAnsiTheme="majorEastAsia" w:eastAsiaTheme="majorEastAsia"/>
-          <w:b/>
-          <w:bCs/>
-        </w:rPr>
-        <w:t>第五章化工企业安全管理一体化平台关键风险规避与对策</w:t>
-      </w:r>
-    </w:p>
-    <w:p>
-      <w:pPr>
-        <w:rPr>
-          <w:rFonts w:asciiTheme="majorEastAsia" w:hAnsiTheme="majorEastAsia" w:eastAsiaTheme="majorEastAsia"/>
-          <w:b/>
-          <w:bCs/>
-        </w:rPr>
-      </w:pPr>
-    </w:p>
-    <w:p>
-      <w:pPr>
-        <w:rPr>
-          <w:rFonts w:asciiTheme="majorEastAsia" w:hAnsiTheme="majorEastAsia" w:eastAsiaTheme="majorEastAsia"/>
-          <w:b/>
-          <w:bCs/>
-        </w:rPr>
-      </w:pPr>
-      <w:r>
-        <w:rPr>
-          <w:rFonts w:hint="eastAsia" w:asciiTheme="majorEastAsia" w:hAnsiTheme="majorEastAsia" w:eastAsiaTheme="majorEastAsia"/>
-          <w:b/>
-          <w:bCs/>
-        </w:rPr>
-        <w:t>第六章总结与展望</w:t>
-      </w:r>
+        <w:t>第四章</w:t>
+      </w:r>
+      <w:r>
+        <w:rPr>
+          <w:rFonts w:hint="eastAsia" w:asciiTheme="majorEastAsia" w:hAnsiTheme="majorEastAsia" w:eastAsiaTheme="majorEastAsia"/>
+          <w:b/>
+          <w:bCs/>
+          <w:lang w:val="en-US" w:eastAsia="zh-CN"/>
+        </w:rPr>
+        <w:t>W项目</w:t>
+      </w:r>
+      <w:r>
+        <w:rPr>
+          <w:rFonts w:hint="eastAsia" w:asciiTheme="majorEastAsia" w:hAnsiTheme="majorEastAsia" w:eastAsiaTheme="majorEastAsia"/>
+          <w:b/>
+          <w:bCs/>
+        </w:rPr>
+        <w:t>关键风险规避与对策</w:t>
+      </w:r>
+    </w:p>
+    <w:p>
+      <w:pPr>
+        <w:rPr>
+          <w:rFonts w:asciiTheme="majorEastAsia" w:hAnsiTheme="majorEastAsia" w:eastAsiaTheme="majorEastAsia"/>
+          <w:b/>
+          <w:bCs/>
+        </w:rPr>
+      </w:pPr>
+    </w:p>
+    <w:p>
+      <w:pPr>
+        <w:rPr>
+          <w:rFonts w:asciiTheme="majorEastAsia" w:hAnsiTheme="majorEastAsia" w:eastAsiaTheme="majorEastAsia"/>
+          <w:b/>
+          <w:bCs/>
+        </w:rPr>
+      </w:pPr>
+      <w:r>
+        <w:rPr>
+          <w:rFonts w:hint="eastAsia" w:asciiTheme="majorEastAsia" w:hAnsiTheme="majorEastAsia" w:eastAsiaTheme="majorEastAsia"/>
+          <w:b/>
+          <w:bCs/>
+        </w:rPr>
+        <w:t>第五章</w:t>
+      </w:r>
+      <w:r>
+        <w:rPr>
+          <w:rFonts w:hint="eastAsia" w:asciiTheme="majorEastAsia" w:hAnsiTheme="majorEastAsia" w:eastAsiaTheme="majorEastAsia"/>
+          <w:b/>
+          <w:bCs/>
+          <w:lang w:val="en-US" w:eastAsia="zh-CN"/>
+        </w:rPr>
+        <w:t xml:space="preserve"> </w:t>
+      </w:r>
+      <w:r>
+        <w:rPr>
+          <w:rFonts w:hint="eastAsia" w:asciiTheme="majorEastAsia" w:hAnsiTheme="majorEastAsia" w:eastAsiaTheme="majorEastAsia"/>
+          <w:b/>
+          <w:bCs/>
+        </w:rPr>
+        <w:t>总结与展望</w:t>
+      </w:r>
+    </w:p>
+    <w:p>
+      <w:pPr>
+        <w:rPr>
+          <w:rFonts w:asciiTheme="majorEastAsia" w:hAnsiTheme="majorEastAsia" w:eastAsiaTheme="majorEastAsia"/>
+          <w:b/>
+          <w:bCs/>
+        </w:rPr>
+      </w:pPr>
     </w:p>
     <w:p>
       <w:pPr>
@@ -2974,7 +3634,7 @@
       <w:lvlText w:val="（%1）"/>
       <w:lvlJc w:val="left"/>
       <w:pPr>
-        <w:ind w:left="420" w:leftChars="0" w:firstLine="0" w:firstLineChars="0"/>
+        <w:ind w:left="0" w:leftChars="0" w:firstLine="0" w:firstLineChars="0"/>
       </w:pPr>
     </w:lvl>
   </w:abstractNum>
@@ -2989,7 +3649,7 @@
   <w:docDefaults>
     <w:rPrDefault>
       <w:rPr>
-        <w:rFonts w:asciiTheme="minorHAnsi" w:hAnsiTheme="minorHAnsi" w:eastAsiaTheme="minorEastAsia" w:cstheme="minorBidi"/>
+        <w:rFonts w:ascii="Times New Roman" w:hAnsi="Times New Roman" w:eastAsia="宋体" w:cs="Times New Roman"/>
       </w:rPr>
     </w:rPrDefault>
     <w:pPrDefault/>

</xml_diff>

<commit_message>
add word in part 2 of my paper
</commit_message>
<xml_diff>
--- a/Mypaper/paper.docx
+++ b/Mypaper/paper.docx
@@ -16,7 +16,24 @@
           <w:b/>
           <w:bCs/>
         </w:rPr>
-        <w:t>Z公司W软件项目风险因素识别及应对策略研究</w:t>
+        <w:t>Z公司</w:t>
+      </w:r>
+      <w:r>
+        <w:rPr>
+          <w:rFonts w:hint="eastAsia" w:asciiTheme="majorEastAsia" w:hAnsiTheme="majorEastAsia" w:eastAsiaTheme="majorEastAsia"/>
+          <w:b/>
+          <w:bCs/>
+          <w:lang w:val="en-US" w:eastAsia="zh-CN"/>
+        </w:rPr>
+        <w:t>Android</w:t>
+      </w:r>
+      <w:r>
+        <w:rPr>
+          <w:rFonts w:hint="eastAsia" w:asciiTheme="majorEastAsia" w:hAnsiTheme="majorEastAsia" w:eastAsiaTheme="majorEastAsia"/>
+          <w:b/>
+          <w:bCs/>
+        </w:rPr>
+        <w:t>软件项目风险因素识别及应对策略研究</w:t>
       </w:r>
     </w:p>
     <w:p>
@@ -800,7 +817,20 @@
         <w:rPr>
           <w:rFonts w:hint="eastAsia" w:asciiTheme="majorEastAsia" w:hAnsiTheme="majorEastAsia" w:eastAsiaTheme="majorEastAsia"/>
         </w:rPr>
-        <w:t>基本概念与文献综述。第一步对研究中涉及到的项目风险管理基本理论、项目管理计划、项目风险识别、项目风险分析、项目风险应对、项目风险控制进行概念阐述，然后对国内外软件风险管理研究进展进行梳理，指出当前研究中存在的不足，进而提出研究内容：Z集团W项目风险因素识别及应对策略研究。</w:t>
+        <w:t>基本概念与文献综述。第一步对研究中涉及到的项目风险管理基本理论、项目管理计划、项目风险识别、项目风险分析、项目风险应对、项目风险控制进行概念阐述，然后对国内外软件风险管理研究进展进行梳理，指出当前研究中存在的不足，进而提出研究内容：Z集团</w:t>
+      </w:r>
+      <w:r>
+        <w:rPr>
+          <w:rFonts w:hint="eastAsia" w:asciiTheme="majorEastAsia" w:hAnsiTheme="majorEastAsia" w:eastAsiaTheme="majorEastAsia"/>
+          <w:lang w:val="en-US" w:eastAsia="zh-CN"/>
+        </w:rPr>
+        <w:t>Android</w:t>
+      </w:r>
+      <w:r>
+        <w:rPr>
+          <w:rFonts w:hint="eastAsia" w:asciiTheme="majorEastAsia" w:hAnsiTheme="majorEastAsia" w:eastAsiaTheme="majorEastAsia"/>
+        </w:rPr>
+        <w:t>项目风险因素识别及应对策略研究。</w:t>
       </w:r>
     </w:p>
     <w:p>
@@ -815,7 +845,20 @@
         <w:rPr>
           <w:rFonts w:hint="eastAsia" w:asciiTheme="majorEastAsia" w:hAnsiTheme="majorEastAsia" w:eastAsiaTheme="majorEastAsia"/>
         </w:rPr>
-        <w:t>第三章：Z集团W软件开发</w:t>
+        <w:t>第三章：Z集团</w:t>
+      </w:r>
+      <w:r>
+        <w:rPr>
+          <w:rFonts w:hint="eastAsia" w:asciiTheme="majorEastAsia" w:hAnsiTheme="majorEastAsia" w:eastAsiaTheme="majorEastAsia"/>
+          <w:lang w:val="en-US" w:eastAsia="zh-CN"/>
+        </w:rPr>
+        <w:t>Android</w:t>
+      </w:r>
+      <w:r>
+        <w:rPr>
+          <w:rFonts w:hint="eastAsia" w:asciiTheme="majorEastAsia" w:hAnsiTheme="majorEastAsia" w:eastAsiaTheme="majorEastAsia"/>
+        </w:rPr>
+        <w:t>软件开发</w:t>
       </w:r>
       <w:r>
         <w:rPr>
@@ -864,7 +907,20 @@
         <w:rPr>
           <w:rFonts w:hint="eastAsia" w:asciiTheme="majorEastAsia" w:hAnsiTheme="majorEastAsia" w:eastAsiaTheme="majorEastAsia"/>
         </w:rPr>
-        <w:t>第四章：W项目关键风险规避与对策。</w:t>
+        <w:t>第四章：</w:t>
+      </w:r>
+      <w:r>
+        <w:rPr>
+          <w:rFonts w:hint="eastAsia" w:asciiTheme="majorEastAsia" w:hAnsiTheme="majorEastAsia" w:eastAsiaTheme="majorEastAsia"/>
+          <w:lang w:val="en-US" w:eastAsia="zh-CN"/>
+        </w:rPr>
+        <w:t>Android</w:t>
+      </w:r>
+      <w:r>
+        <w:rPr>
+          <w:rFonts w:hint="eastAsia" w:asciiTheme="majorEastAsia" w:hAnsiTheme="majorEastAsia" w:eastAsiaTheme="majorEastAsia"/>
+        </w:rPr>
+        <w:t>项目关键风险规避与对策。</w:t>
       </w:r>
       <w:r>
         <w:rPr>
@@ -878,7 +934,7 @@
           <w:rFonts w:hint="eastAsia" w:asciiTheme="majorEastAsia" w:hAnsiTheme="majorEastAsia" w:eastAsiaTheme="majorEastAsia"/>
           <w:lang w:val="en-US" w:eastAsia="zh-CN"/>
         </w:rPr>
-        <w:t>W软件</w:t>
+        <w:t>Android软件</w:t>
       </w:r>
       <w:r>
         <w:rPr>
@@ -908,7 +964,20 @@
         <w:rPr>
           <w:rFonts w:hint="eastAsia" w:asciiTheme="majorEastAsia" w:hAnsiTheme="majorEastAsia" w:eastAsiaTheme="majorEastAsia"/>
         </w:rPr>
-        <w:t>第五章：总结与展望。结合W项目风险管理进行本研究总结。根据本研究得到的结论，对化工行业软件风险识别、风险评估、风险应对策略提供一些参考建议。</w:t>
+        <w:t>第五章：总结与展望。结合</w:t>
+      </w:r>
+      <w:r>
+        <w:rPr>
+          <w:rFonts w:hint="eastAsia" w:asciiTheme="majorEastAsia" w:hAnsiTheme="majorEastAsia" w:eastAsiaTheme="majorEastAsia"/>
+          <w:lang w:val="en-US" w:eastAsia="zh-CN"/>
+        </w:rPr>
+        <w:t>Android</w:t>
+      </w:r>
+      <w:r>
+        <w:rPr>
+          <w:rFonts w:hint="eastAsia" w:asciiTheme="majorEastAsia" w:hAnsiTheme="majorEastAsia" w:eastAsiaTheme="majorEastAsia"/>
+        </w:rPr>
+        <w:t>项目风险管理进行本研究总结。根据本研究得到的结论，对化工行业软件风险识别、风险评估、风险应对策略提供一些参考建议。</w:t>
       </w:r>
       <w:r>
         <w:rPr>
@@ -1047,7 +1116,20 @@
         <w:rPr>
           <w:rFonts w:hint="eastAsia" w:asciiTheme="majorEastAsia" w:hAnsiTheme="majorEastAsia" w:eastAsiaTheme="majorEastAsia"/>
         </w:rPr>
-        <w:t>（4）案例研究法：通过分析W项目存在的问题，总结归纳，提出相应的风险应对策略。</w:t>
+        <w:t>（4）案例研究法：通过分析</w:t>
+      </w:r>
+      <w:r>
+        <w:rPr>
+          <w:rFonts w:hint="eastAsia" w:asciiTheme="majorEastAsia" w:hAnsiTheme="majorEastAsia" w:eastAsiaTheme="majorEastAsia"/>
+          <w:lang w:val="en-US" w:eastAsia="zh-CN"/>
+        </w:rPr>
+        <w:t>Android</w:t>
+      </w:r>
+      <w:r>
+        <w:rPr>
+          <w:rFonts w:hint="eastAsia" w:asciiTheme="majorEastAsia" w:hAnsiTheme="majorEastAsia" w:eastAsiaTheme="majorEastAsia"/>
+        </w:rPr>
+        <w:t>项目存在的问题，总结归纳，提出相应的风险应对策略。</w:t>
       </w:r>
     </w:p>
     <w:p>
@@ -1109,7 +1191,20 @@
         <w:rPr>
           <w:rFonts w:hint="eastAsia" w:asciiTheme="majorEastAsia" w:hAnsiTheme="majorEastAsia" w:eastAsiaTheme="majorEastAsia"/>
         </w:rPr>
-        <w:t>本文的研究思路是综合考虑化工企业W项目与传统I</w:t>
+        <w:t>本文的研究思路是综合考虑</w:t>
+      </w:r>
+      <w:r>
+        <w:rPr>
+          <w:rFonts w:hint="eastAsia" w:asciiTheme="majorEastAsia" w:hAnsiTheme="majorEastAsia" w:eastAsiaTheme="majorEastAsia"/>
+          <w:lang w:val="en-US" w:eastAsia="zh-CN"/>
+        </w:rPr>
+        <w:t>Z公司Android</w:t>
+      </w:r>
+      <w:r>
+        <w:rPr>
+          <w:rFonts w:hint="eastAsia" w:asciiTheme="majorEastAsia" w:hAnsiTheme="majorEastAsia" w:eastAsiaTheme="majorEastAsia"/>
+        </w:rPr>
+        <w:t>项目与传统I</w:t>
       </w:r>
       <w:r>
         <w:rPr>
@@ -1244,7 +1339,20 @@
         <w:rPr>
           <w:rFonts w:hint="eastAsia" w:asciiTheme="majorEastAsia" w:hAnsiTheme="majorEastAsia" w:eastAsiaTheme="majorEastAsia"/>
         </w:rPr>
-        <w:t>Z公司属于传统化工企业，W项目是Z公司首个自主研发的信息化项目，</w:t>
+        <w:t>Z公司属于传统化工企业，</w:t>
+      </w:r>
+      <w:r>
+        <w:rPr>
+          <w:rFonts w:hint="eastAsia" w:asciiTheme="majorEastAsia" w:hAnsiTheme="majorEastAsia" w:eastAsiaTheme="majorEastAsia"/>
+          <w:lang w:val="en-US" w:eastAsia="zh-CN"/>
+        </w:rPr>
+        <w:t>Android</w:t>
+      </w:r>
+      <w:r>
+        <w:rPr>
+          <w:rFonts w:hint="eastAsia" w:asciiTheme="majorEastAsia" w:hAnsiTheme="majorEastAsia" w:eastAsiaTheme="majorEastAsia"/>
+        </w:rPr>
+        <w:t>项目是Z公司首个自主研发的信息化项目，</w:t>
       </w:r>
       <w:r>
         <w:rPr>
@@ -1302,11 +1410,12 @@
       </w:r>
       <w:r>
         <w:rPr>
-          <w:rFonts w:asciiTheme="majorEastAsia" w:hAnsiTheme="majorEastAsia" w:eastAsiaTheme="majorEastAsia"/>
-          <w:b/>
-          <w:bCs/>
-        </w:rPr>
-        <w:t>1</w:t>
+          <w:rFonts w:hint="eastAsia" w:asciiTheme="majorEastAsia" w:hAnsiTheme="majorEastAsia" w:eastAsiaTheme="majorEastAsia"/>
+          <w:b/>
+          <w:bCs/>
+          <w:lang w:val="en-US" w:eastAsia="zh-CN"/>
+        </w:rPr>
+        <w:t>2</w:t>
       </w:r>
       <w:r>
         <w:rPr>
@@ -1348,7 +1457,24 @@
           <w:b/>
           <w:bCs/>
         </w:rPr>
-        <w:t>2.1.1</w:t>
+        <w:t>2.</w:t>
+      </w:r>
+      <w:r>
+        <w:rPr>
+          <w:rFonts w:hint="eastAsia" w:asciiTheme="majorEastAsia" w:hAnsiTheme="majorEastAsia" w:eastAsiaTheme="majorEastAsia"/>
+          <w:b/>
+          <w:bCs/>
+          <w:lang w:val="en-US" w:eastAsia="zh-CN"/>
+        </w:rPr>
+        <w:t>2</w:t>
+      </w:r>
+      <w:r>
+        <w:rPr>
+          <w:rFonts w:asciiTheme="majorEastAsia" w:hAnsiTheme="majorEastAsia" w:eastAsiaTheme="majorEastAsia"/>
+          <w:b/>
+          <w:bCs/>
+        </w:rPr>
+        <w:t>.1</w:t>
       </w:r>
       <w:r>
         <w:rPr>
@@ -1538,7 +1664,20 @@
         <w:rPr>
           <w:rFonts w:asciiTheme="majorEastAsia" w:hAnsiTheme="majorEastAsia" w:eastAsiaTheme="majorEastAsia"/>
         </w:rPr>
-        <w:t>2.1.2</w:t>
+        <w:t>2.</w:t>
+      </w:r>
+      <w:r>
+        <w:rPr>
+          <w:rFonts w:hint="eastAsia" w:asciiTheme="majorEastAsia" w:hAnsiTheme="majorEastAsia" w:eastAsiaTheme="majorEastAsia"/>
+          <w:lang w:val="en-US" w:eastAsia="zh-CN"/>
+        </w:rPr>
+        <w:t>2</w:t>
+      </w:r>
+      <w:r>
+        <w:rPr>
+          <w:rFonts w:asciiTheme="majorEastAsia" w:hAnsiTheme="majorEastAsia" w:eastAsiaTheme="majorEastAsia"/>
+        </w:rPr>
+        <w:t>.2</w:t>
       </w:r>
       <w:r>
         <w:rPr>
@@ -1612,16 +1751,26 @@
           <w:rFonts w:hint="eastAsia" w:asciiTheme="majorEastAsia" w:hAnsiTheme="majorEastAsia" w:eastAsiaTheme="majorEastAsia"/>
           <w:lang w:val="en-US" w:eastAsia="zh-CN"/>
         </w:rPr>
-        <w:t>（1）风险管理计划</w:t>
-      </w:r>
-    </w:p>
-    <w:p>
-      <w:pPr>
+        <w:t>（1）项目风险管理计划</w:t>
+      </w:r>
+    </w:p>
+    <w:p>
+      <w:pPr>
+        <w:ind w:firstLine="420" w:firstLineChars="0"/>
         <w:rPr>
           <w:rFonts w:hint="default" w:asciiTheme="majorEastAsia" w:hAnsiTheme="majorEastAsia" w:eastAsiaTheme="majorEastAsia"/>
           <w:lang w:val="en-US" w:eastAsia="zh-CN"/>
         </w:rPr>
       </w:pPr>
+      <w:r>
+        <w:rPr>
+          <w:rFonts w:hint="eastAsia" w:asciiTheme="majorEastAsia" w:hAnsiTheme="majorEastAsia" w:eastAsiaTheme="majorEastAsia"/>
+          <w:lang w:val="en-US" w:eastAsia="zh-CN"/>
+        </w:rPr>
+        <w:t>项目风险管理计划一般制定于项目启动前或者项目刚刚启动的阶段，制定项目风险管理计划的目标是判断组织内部对风险项目风险的发生概率和影响的预期与项目实际风险的概率与影响是否一致。项目风险管理计划为项目风险管理提供适当的工具与技巧，项目风险管理计划还定义了如何对应风险的负责人和相应的风险应对方法、风险上报的流程。</w:t>
+      </w:r>
+      <w:bookmarkStart w:id="0" w:name="_GoBack"/>
+      <w:bookmarkEnd w:id="0"/>
     </w:p>
     <w:p>
       <w:pPr>
@@ -2019,7 +2168,7 @@
           <w:rFonts w:hint="eastAsia" w:asciiTheme="majorEastAsia" w:hAnsiTheme="majorEastAsia" w:eastAsiaTheme="majorEastAsia"/>
           <w:lang w:eastAsia="zh-CN"/>
         </w:rPr>
-        <w:t>认为，风险应对的重点是及时采取应对风险的行动，从而实现目标，风险应对的主要目标也是尽快获得风险控制，最好是从需求工程阶段开始。风险处理使得为减轻风险和满足项目目标而采取的控制行动进行建模、分析、推理和跟踪。Elzamly</w:t>
+        <w:t>认为，风险应对的重点是及时采取应对风险的行动从而实现风险应对目标，风险应对的主要目标也是尽快获得风险控制，最好是从需求分析阶段开始。风险应对使得为减轻风险和满足项目目标而采取的控制行动进行建模、分析、推理和跟踪。Elzamly</w:t>
       </w:r>
       <w:r>
         <w:rPr>
@@ -2033,7 +2182,205 @@
           <w:rFonts w:hint="eastAsia" w:asciiTheme="majorEastAsia" w:hAnsiTheme="majorEastAsia" w:eastAsiaTheme="majorEastAsia"/>
           <w:lang w:eastAsia="zh-CN"/>
         </w:rPr>
-        <w:t>关注风险应对的四种策略可以应对风险；这些是：(i)避免风险，以便可以采取适当的行动使风险的概率降至零，（2）风险转移，旨在与团队的其他成员分享风险管理，(iii)减轻风险，旨在减少风险的概率，或其影响，或两者兼有，以及(iv)接受风险，使我们能够分析和理解风险发生的后果和影响。Keshlaf和Hashim</w:t>
+        <w:t>关注风险应对的四种策略可以应对风险，这些分别是：</w:t>
+      </w:r>
+    </w:p>
+    <w:p>
+      <w:pPr>
+        <w:numPr>
+          <w:numId w:val="0"/>
+        </w:numPr>
+        <w:ind w:firstLine="420" w:firstLineChars="0"/>
+        <w:rPr>
+          <w:rFonts w:hint="eastAsia" w:asciiTheme="majorEastAsia" w:hAnsiTheme="majorEastAsia" w:eastAsiaTheme="majorEastAsia"/>
+          <w:lang w:eastAsia="zh-CN"/>
+        </w:rPr>
+      </w:pPr>
+      <w:r>
+        <w:rPr>
+          <w:rFonts w:hint="eastAsia" w:asciiTheme="majorEastAsia" w:hAnsiTheme="majorEastAsia" w:eastAsiaTheme="majorEastAsia"/>
+          <w:lang w:val="en-US" w:eastAsia="zh-CN"/>
+        </w:rPr>
+        <w:t>A.</w:t>
+      </w:r>
+      <w:r>
+        <w:rPr>
+          <w:rFonts w:hint="eastAsia" w:asciiTheme="majorEastAsia" w:hAnsiTheme="majorEastAsia" w:eastAsiaTheme="majorEastAsia"/>
+          <w:lang w:eastAsia="zh-CN"/>
+        </w:rPr>
+        <w:t>风险回避</w:t>
+      </w:r>
+    </w:p>
+    <w:p>
+      <w:pPr>
+        <w:numPr>
+          <w:numId w:val="0"/>
+        </w:numPr>
+        <w:ind w:firstLine="420" w:firstLineChars="0"/>
+        <w:rPr>
+          <w:rFonts w:hint="eastAsia" w:asciiTheme="majorEastAsia" w:hAnsiTheme="majorEastAsia" w:eastAsiaTheme="majorEastAsia"/>
+          <w:lang w:eastAsia="zh-CN"/>
+        </w:rPr>
+      </w:pPr>
+      <w:r>
+        <w:rPr>
+          <w:rFonts w:hint="eastAsia" w:asciiTheme="majorEastAsia" w:hAnsiTheme="majorEastAsia" w:eastAsiaTheme="majorEastAsia"/>
+          <w:lang w:eastAsia="zh-CN"/>
+        </w:rPr>
+        <w:t>当风险发生的概率非常大，对项目影响巨大的时候，以下风险应对措施不足以解决当下风险，此时，需要采取措施规避风险。在风险尚未发生的情况下，项目负责人可以采取改变项目目标或者直接放弃项目，这样的好处是可以使风险的概率降至几乎为零，且对项目的整体运行无实质影响。风险回避是一把双刃剑，它可以降低公司的项目成本，但是也可能由于消极地放弃项目而使得公司错过一个优秀的项目。总之，在执行风险回避时，应该更加谨慎。</w:t>
+      </w:r>
+    </w:p>
+    <w:p>
+      <w:pPr>
+        <w:numPr>
+          <w:numId w:val="0"/>
+        </w:numPr>
+        <w:ind w:firstLine="420" w:firstLineChars="0"/>
+        <w:rPr>
+          <w:rFonts w:hint="eastAsia" w:asciiTheme="majorEastAsia" w:hAnsiTheme="majorEastAsia" w:eastAsiaTheme="majorEastAsia"/>
+          <w:lang w:eastAsia="zh-CN"/>
+        </w:rPr>
+      </w:pPr>
+      <w:r>
+        <w:rPr>
+          <w:rFonts w:hint="eastAsia" w:asciiTheme="majorEastAsia" w:hAnsiTheme="majorEastAsia" w:eastAsiaTheme="majorEastAsia"/>
+          <w:lang w:val="en-US" w:eastAsia="zh-CN"/>
+        </w:rPr>
+        <w:t>B.</w:t>
+      </w:r>
+      <w:r>
+        <w:rPr>
+          <w:rFonts w:hint="eastAsia" w:asciiTheme="majorEastAsia" w:hAnsiTheme="majorEastAsia" w:eastAsiaTheme="majorEastAsia"/>
+          <w:lang w:eastAsia="zh-CN"/>
+        </w:rPr>
+        <w:t>风险转移</w:t>
+      </w:r>
+    </w:p>
+    <w:p>
+      <w:pPr>
+        <w:numPr>
+          <w:numId w:val="0"/>
+        </w:numPr>
+        <w:ind w:firstLine="420" w:firstLineChars="0"/>
+        <w:rPr>
+          <w:rFonts w:hint="eastAsia" w:asciiTheme="majorEastAsia" w:hAnsiTheme="majorEastAsia" w:eastAsiaTheme="majorEastAsia"/>
+          <w:lang w:eastAsia="zh-CN"/>
+        </w:rPr>
+      </w:pPr>
+      <w:r>
+        <w:rPr>
+          <w:rFonts w:hint="eastAsia" w:asciiTheme="majorEastAsia" w:hAnsiTheme="majorEastAsia" w:eastAsiaTheme="majorEastAsia"/>
+          <w:lang w:eastAsia="zh-CN"/>
+        </w:rPr>
+        <w:t>当公司内部不愿意承担某类或者某些风险时，公司会通过其他方式把项目存在的风险转移到其他团队或者其他机构，这旨在与其他团队或者机构分享风险。一般地，比较常见的方式是通过外包或者购买保险实现风险转移，公司自身不承担对应风险。然而，这种方式有可能会给公司带来新的风险，比如外包公司延期交付项目风险、与保险公司的合同内容签订不明确导致保险公司拒绝赔付风险。</w:t>
+      </w:r>
+    </w:p>
+    <w:p>
+      <w:pPr>
+        <w:numPr>
+          <w:numId w:val="0"/>
+        </w:numPr>
+        <w:ind w:firstLine="420" w:firstLineChars="0"/>
+        <w:rPr>
+          <w:rFonts w:hint="eastAsia" w:asciiTheme="majorEastAsia" w:hAnsiTheme="majorEastAsia" w:eastAsiaTheme="majorEastAsia"/>
+          <w:lang w:eastAsia="zh-CN"/>
+        </w:rPr>
+      </w:pPr>
+      <w:r>
+        <w:rPr>
+          <w:rFonts w:hint="eastAsia" w:asciiTheme="majorEastAsia" w:hAnsiTheme="majorEastAsia" w:eastAsiaTheme="majorEastAsia"/>
+          <w:lang w:val="en-US" w:eastAsia="zh-CN"/>
+        </w:rPr>
+        <w:t>C.</w:t>
+      </w:r>
+      <w:r>
+        <w:rPr>
+          <w:rFonts w:hint="eastAsia" w:asciiTheme="majorEastAsia" w:hAnsiTheme="majorEastAsia" w:eastAsiaTheme="majorEastAsia"/>
+          <w:lang w:eastAsia="zh-CN"/>
+        </w:rPr>
+        <w:t>风险减轻</w:t>
+      </w:r>
+    </w:p>
+    <w:p>
+      <w:pPr>
+        <w:numPr>
+          <w:numId w:val="0"/>
+        </w:numPr>
+        <w:ind w:firstLine="420" w:firstLineChars="0"/>
+        <w:rPr>
+          <w:rFonts w:hint="eastAsia" w:asciiTheme="majorEastAsia" w:hAnsiTheme="majorEastAsia" w:eastAsiaTheme="majorEastAsia"/>
+          <w:lang w:eastAsia="zh-CN"/>
+        </w:rPr>
+      </w:pPr>
+      <w:r>
+        <w:rPr>
+          <w:rFonts w:hint="eastAsia" w:asciiTheme="majorEastAsia" w:hAnsiTheme="majorEastAsia" w:eastAsiaTheme="majorEastAsia"/>
+          <w:lang w:eastAsia="zh-CN"/>
+        </w:rPr>
+        <w:t>项目经理或者项目干系人采取一系列措施，旨在减少风险的概率或影响或两者兼有。这种风险应对措施的目的在项目发生之前或者风险刚发生时及时付诸行动，此刻风险发生的成本更容易被降低，其可以有效杜绝风险发生后造成的损失过于庞大。</w:t>
+      </w:r>
+    </w:p>
+    <w:p>
+      <w:pPr>
+        <w:numPr>
+          <w:numId w:val="0"/>
+        </w:numPr>
+        <w:ind w:firstLine="420" w:firstLineChars="0"/>
+        <w:rPr>
+          <w:rFonts w:hint="eastAsia" w:asciiTheme="majorEastAsia" w:hAnsiTheme="majorEastAsia" w:eastAsiaTheme="majorEastAsia"/>
+          <w:lang w:eastAsia="zh-CN"/>
+        </w:rPr>
+      </w:pPr>
+      <w:r>
+        <w:rPr>
+          <w:rFonts w:hint="eastAsia" w:asciiTheme="majorEastAsia" w:hAnsiTheme="majorEastAsia" w:eastAsiaTheme="majorEastAsia"/>
+          <w:lang w:val="en-US" w:eastAsia="zh-CN"/>
+        </w:rPr>
+        <w:t>D.</w:t>
+      </w:r>
+      <w:r>
+        <w:rPr>
+          <w:rFonts w:hint="eastAsia" w:asciiTheme="majorEastAsia" w:hAnsiTheme="majorEastAsia" w:eastAsiaTheme="majorEastAsia"/>
+          <w:lang w:eastAsia="zh-CN"/>
+        </w:rPr>
+        <w:t>风险接受</w:t>
+      </w:r>
+    </w:p>
+    <w:p>
+      <w:pPr>
+        <w:numPr>
+          <w:numId w:val="0"/>
+        </w:numPr>
+        <w:ind w:firstLine="420" w:firstLineChars="0"/>
+        <w:rPr>
+          <w:rFonts w:hint="eastAsia" w:asciiTheme="majorEastAsia" w:hAnsiTheme="majorEastAsia" w:eastAsiaTheme="majorEastAsia"/>
+          <w:lang w:eastAsia="zh-CN"/>
+        </w:rPr>
+      </w:pPr>
+      <w:r>
+        <w:rPr>
+          <w:rFonts w:hint="eastAsia" w:asciiTheme="majorEastAsia" w:hAnsiTheme="majorEastAsia" w:eastAsiaTheme="majorEastAsia"/>
+          <w:lang w:eastAsia="zh-CN"/>
+        </w:rPr>
+        <w:t>风险接受是指在风险规划初期或者风险发生时，选择接受风险发生时所造成的的损失和影响。选择接受风险的原因是能够分析风险发生的后果和影响，风险发生的概率较小并且可能发生的风险处于可控的范围内。虽然风险接受任由风险发生，但这不代表风险发生时，项目负责人不需要对该风险采取任何行动，项目负责人需要准备项目储备资金，当风险发生时需要采取积极的措施。如果在风险发生时，采取消极的风险接受方式，可能会使风险转换为项目的关键风险，对更替项目造成极大的损失甚至项目失败。</w:t>
+      </w:r>
+    </w:p>
+    <w:p>
+      <w:pPr>
+        <w:numPr>
+          <w:numId w:val="0"/>
+        </w:numPr>
+        <w:rPr>
+          <w:rFonts w:hint="eastAsia" w:asciiTheme="majorEastAsia" w:hAnsiTheme="majorEastAsia" w:eastAsiaTheme="majorEastAsia"/>
+          <w:lang w:eastAsia="zh-CN"/>
+        </w:rPr>
+      </w:pPr>
+      <w:r>
+        <w:rPr>
+          <w:rFonts w:hint="eastAsia" w:asciiTheme="majorEastAsia" w:hAnsiTheme="majorEastAsia" w:eastAsiaTheme="majorEastAsia"/>
+          <w:lang w:eastAsia="zh-CN"/>
+        </w:rPr>
+        <w:t>Keshlaf和Hashim</w:t>
       </w:r>
       <w:r>
         <w:rPr>
@@ -2068,69 +2415,62 @@
       <w:pPr>
         <w:rPr>
           <w:rFonts w:hint="eastAsia" w:asciiTheme="majorEastAsia" w:hAnsiTheme="majorEastAsia" w:eastAsiaTheme="majorEastAsia"/>
-        </w:rPr>
-      </w:pPr>
-      <w:r>
-        <w:rPr>
-          <w:rFonts w:asciiTheme="majorEastAsia" w:hAnsiTheme="majorEastAsia" w:eastAsiaTheme="majorEastAsia"/>
+          <w:b/>
+          <w:bCs/>
+          <w:lang w:eastAsia="zh-CN"/>
+        </w:rPr>
+      </w:pPr>
+      <w:r>
+        <w:rPr>
+          <w:rFonts w:asciiTheme="majorEastAsia" w:hAnsiTheme="majorEastAsia" w:eastAsiaTheme="majorEastAsia"/>
+          <w:b/>
+          <w:bCs/>
         </w:rPr>
         <w:tab/>
       </w:r>
       <w:r>
         <w:rPr>
-          <w:rFonts w:asciiTheme="majorEastAsia" w:hAnsiTheme="majorEastAsia" w:eastAsiaTheme="majorEastAsia"/>
-        </w:rPr>
-        <w:t>2.1.3</w:t>
-      </w:r>
-      <w:r>
-        <w:rPr>
-          <w:rFonts w:hint="eastAsia" w:asciiTheme="majorEastAsia" w:hAnsiTheme="majorEastAsia" w:eastAsiaTheme="majorEastAsia"/>
-        </w:rPr>
-        <w:t>软件风险管理的定义</w:t>
-      </w:r>
-    </w:p>
-    <w:p>
-      <w:pPr>
-        <w:ind w:firstLine="435"/>
-        <w:rPr>
-          <w:rFonts w:asciiTheme="majorEastAsia" w:hAnsiTheme="majorEastAsia" w:eastAsiaTheme="majorEastAsia"/>
-          <w:b/>
-          <w:bCs/>
-        </w:rPr>
-      </w:pPr>
-      <w:r>
-        <w:rPr>
-          <w:rFonts w:asciiTheme="majorEastAsia" w:hAnsiTheme="majorEastAsia" w:eastAsiaTheme="majorEastAsia"/>
-          <w:b/>
-          <w:bCs/>
-        </w:rPr>
-        <w:t>2.1.1</w:t>
-      </w:r>
-      <w:r>
-        <w:rPr>
-          <w:rFonts w:hint="eastAsia" w:asciiTheme="majorEastAsia" w:hAnsiTheme="majorEastAsia" w:eastAsiaTheme="majorEastAsia"/>
-          <w:b/>
-          <w:bCs/>
-        </w:rPr>
-        <w:t>项目风险管理基本理论</w:t>
-      </w:r>
-    </w:p>
-    <w:p>
-      <w:pPr>
-        <w:rPr>
-          <w:rFonts w:asciiTheme="majorEastAsia" w:hAnsiTheme="majorEastAsia" w:eastAsiaTheme="majorEastAsia"/>
-          <w:b/>
-          <w:bCs/>
-        </w:rPr>
-      </w:pPr>
-      <w:r>
-        <w:rPr>
-          <w:rFonts w:asciiTheme="majorEastAsia" w:hAnsiTheme="majorEastAsia" w:eastAsiaTheme="majorEastAsia"/>
-          <w:b/>
-          <w:bCs/>
-        </w:rPr>
-        <w:tab/>
-      </w:r>
+          <w:rFonts w:hint="eastAsia" w:asciiTheme="majorEastAsia" w:hAnsiTheme="majorEastAsia" w:eastAsiaTheme="majorEastAsia"/>
+          <w:b/>
+          <w:bCs/>
+        </w:rPr>
+        <w:t>2.</w:t>
+      </w:r>
+      <w:r>
+        <w:rPr>
+          <w:rFonts w:hint="eastAsia" w:asciiTheme="majorEastAsia" w:hAnsiTheme="majorEastAsia" w:eastAsiaTheme="majorEastAsia"/>
+          <w:b/>
+          <w:bCs/>
+          <w:lang w:val="en-US" w:eastAsia="zh-CN"/>
+        </w:rPr>
+        <w:t>2.</w:t>
+      </w:r>
+      <w:r>
+        <w:rPr>
+          <w:rFonts w:hint="eastAsia" w:asciiTheme="majorEastAsia" w:hAnsiTheme="majorEastAsia" w:eastAsiaTheme="majorEastAsia"/>
+          <w:b/>
+          <w:bCs/>
+        </w:rPr>
+        <w:t>3 软件项目风险管理经典</w:t>
+      </w:r>
+      <w:r>
+        <w:rPr>
+          <w:rFonts w:hint="eastAsia" w:asciiTheme="majorEastAsia" w:hAnsiTheme="majorEastAsia" w:eastAsiaTheme="majorEastAsia"/>
+          <w:b/>
+          <w:bCs/>
+          <w:lang w:eastAsia="zh-CN"/>
+        </w:rPr>
+        <w:t>模型</w:t>
+      </w:r>
+    </w:p>
+    <w:p>
+      <w:pPr>
+        <w:rPr>
+          <w:rFonts w:asciiTheme="majorEastAsia" w:hAnsiTheme="majorEastAsia" w:eastAsiaTheme="majorEastAsia"/>
+          <w:b/>
+          <w:bCs/>
+        </w:rPr>
+      </w:pPr>
     </w:p>
     <w:p>
       <w:pPr>
@@ -2541,26 +2881,7 @@
           <w:szCs w:val="21"/>
           <w:lang w:val="en-US" w:eastAsia="zh-CN"/>
         </w:rPr>
-        <w:t>PMI</w:t>
-      </w:r>
-    </w:p>
-    <w:p>
-      <w:pPr>
-        <w:widowControl/>
-        <w:jc w:val="left"/>
-        <w:rPr>
-          <w:rFonts w:hint="eastAsia" w:eastAsia="宋体"/>
-          <w:szCs w:val="21"/>
-          <w:lang w:val="en-US" w:eastAsia="zh-CN"/>
-        </w:rPr>
-      </w:pPr>
-      <w:r>
-        <w:rPr>
-          <w:rFonts w:hint="eastAsia" w:eastAsia="宋体"/>
-          <w:szCs w:val="21"/>
-          <w:lang w:val="en-US" w:eastAsia="zh-CN"/>
-        </w:rPr>
-        <w:t>最近对参与项目管理的专业人员进行的一项研究表明，对风险和机会的不良管理仍然是项目失败的主要原因之一，除此之外，项目经理和组织还缺乏应对所出现的挑战的能力。PMI还强调了标准化项目管理的使用要点是能够降低风险并获得更好的结果，只要标准化项目管理的做法能够在整个组织中得到推广，就能够产生降低风险和控制成本的效果，也能够适应不断变化的市场需求并提高每个项目的价值交付。</w:t>
+        <w:t>PMI对最近对参与项目管理的专业人员进行的一项研究表明，对风险和机会的不良管理仍然是项目失败的主要原因之一，除此之外，项目经理和组织还缺乏应对所出现的挑战的能力。PMI还强调了标准化项目管理的使用要点是能够降低风险并获得更好的结果，只要标准化项目管理的做法能够在整个组织中得到推广，就能够产生降低风险和控制成本的效果，也能够适应不断变化的市场需求并提高每个项目的价值交付。</w:t>
       </w:r>
     </w:p>
     <w:p>
@@ -2580,17 +2901,7 @@
           <w:szCs w:val="21"/>
           <w:lang w:val="en-US" w:eastAsia="zh-CN"/>
         </w:rPr>
-        <w:t>21世纪以来，随着互联网技术的高速发展，从项目可行性分析到项目的正式收尾，项目的开发方对于项目的开发进度、项目成本和项目质量的要求越来高，Kevin[]([1] Vlaanderen K ,  Jansen S ,  Brinkkemper S , et al. The agile requirements refinery: Applying SCRUM principles to software product management[J]. Information &amp; Software Technology, 2011, 53(1):58-70.)邓然将敏捷方法SCRUM原理应用于软件产品管理，产品经理能够轻松应付敏捷开发环境下的项目需求，并能够将SCRUM敏捷开发的应用于组织中的实际项</w:t>
-      </w:r>
-      <w:bookmarkStart w:id="0" w:name="_GoBack"/>
-      <w:bookmarkEnd w:id="0"/>
-      <w:r>
-        <w:rPr>
-          <w:rFonts w:hint="eastAsia" w:eastAsia="宋体"/>
-          <w:szCs w:val="21"/>
-          <w:lang w:val="en-US" w:eastAsia="zh-CN"/>
-        </w:rPr>
-        <w:t>目。</w:t>
+        <w:t>21世纪以来，随着互联网技术的高速发展，从项目可行性分析到项目的正式收尾，项目的开发方对于项目的开发进度、项目成本和项目质量的要求越来高，Kevin[]([1] Vlaanderen K ,  Jansen S ,  Brinkkemper S , et al. The agile requirements refinery: Applying SCRUM principles to software product management[J]. Information &amp; Software Technology, 2011, 53(1):58-70.)邓然将敏捷方法SCRUM原理应用于软件产品管理，产品经理能够轻松应付敏捷开发环境下的项目需求，并能够将SCRUM敏捷开发的应用于组织中的实际项目。</w:t>
       </w:r>
     </w:p>
     <w:p>
@@ -2781,23 +3092,7 @@
     </w:p>
     <w:p>
       <w:pPr>
-        <w:rPr>
-          <w:rFonts w:asciiTheme="majorEastAsia" w:hAnsiTheme="majorEastAsia" w:eastAsiaTheme="majorEastAsia"/>
-          <w:b/>
-          <w:bCs/>
-        </w:rPr>
-      </w:pPr>
-      <w:r>
-        <w:rPr>
-          <w:rFonts w:hint="eastAsia" w:asciiTheme="majorEastAsia" w:hAnsiTheme="majorEastAsia" w:eastAsiaTheme="majorEastAsia"/>
-          <w:b/>
-          <w:bCs/>
-        </w:rPr>
-        <w:t>2.3 软件项目风险管理经典理论</w:t>
-      </w:r>
-    </w:p>
-    <w:p>
-      <w:pPr>
+        <w:ind w:firstLine="420" w:firstLineChars="0"/>
         <w:rPr>
           <w:rFonts w:asciiTheme="majorEastAsia" w:hAnsiTheme="majorEastAsia" w:eastAsiaTheme="majorEastAsia"/>
           <w:b/>
@@ -2822,6 +3117,7 @@
     </w:p>
     <w:p>
       <w:pPr>
+        <w:ind w:firstLine="420" w:firstLineChars="0"/>
         <w:rPr>
           <w:rFonts w:asciiTheme="majorEastAsia" w:hAnsiTheme="majorEastAsia" w:eastAsiaTheme="majorEastAsia"/>
           <w:b/>
@@ -3090,7 +3386,24 @@
           <w:b/>
           <w:bCs/>
         </w:rPr>
-        <w:t>第三章Z集团W软件开发</w:t>
+        <w:t>第三章Z集团</w:t>
+      </w:r>
+      <w:r>
+        <w:rPr>
+          <w:rFonts w:hint="eastAsia" w:asciiTheme="majorEastAsia" w:hAnsiTheme="majorEastAsia" w:eastAsiaTheme="majorEastAsia"/>
+          <w:b/>
+          <w:bCs/>
+          <w:lang w:val="en-US" w:eastAsia="zh-CN"/>
+        </w:rPr>
+        <w:t>Android</w:t>
+      </w:r>
+      <w:r>
+        <w:rPr>
+          <w:rFonts w:hint="eastAsia" w:asciiTheme="majorEastAsia" w:hAnsiTheme="majorEastAsia" w:eastAsiaTheme="majorEastAsia"/>
+          <w:b/>
+          <w:bCs/>
+        </w:rPr>
+        <w:t>软件开发</w:t>
       </w:r>
       <w:r>
         <w:rPr>
@@ -3361,7 +3674,41 @@
         <w:rPr>
           <w:rFonts w:hint="eastAsia" w:asciiTheme="majorEastAsia" w:hAnsiTheme="majorEastAsia" w:eastAsiaTheme="majorEastAsia"/>
         </w:rPr>
-        <w:t>年公司决定建设W信息化平台，以期实现 “两化融合”,提升企业核心竞争力，在国际的舞台上崭露头角。</w:t>
+        <w:t>年公司决定建设信息化平台</w:t>
+      </w:r>
+      <w:r>
+        <w:rPr>
+          <w:rFonts w:hint="eastAsia" w:asciiTheme="majorEastAsia" w:hAnsiTheme="majorEastAsia" w:eastAsiaTheme="majorEastAsia"/>
+          <w:lang w:eastAsia="zh-CN"/>
+        </w:rPr>
+        <w:t>和与之交互的</w:t>
+      </w:r>
+      <w:r>
+        <w:rPr>
+          <w:rFonts w:hint="eastAsia" w:asciiTheme="majorEastAsia" w:hAnsiTheme="majorEastAsia" w:eastAsiaTheme="majorEastAsia"/>
+          <w:lang w:val="en-US" w:eastAsia="zh-CN"/>
+        </w:rPr>
+        <w:t>Android</w:t>
+      </w:r>
+      <w:r>
+        <w:rPr>
+          <w:rFonts w:hint="eastAsia" w:asciiTheme="majorEastAsia" w:hAnsiTheme="majorEastAsia" w:eastAsiaTheme="majorEastAsia"/>
+          <w:lang w:eastAsia="zh-CN"/>
+        </w:rPr>
+        <w:t>移动应用</w:t>
+      </w:r>
+      <w:r>
+        <w:rPr>
+          <w:rFonts w:hint="eastAsia" w:asciiTheme="majorEastAsia" w:hAnsiTheme="majorEastAsia" w:eastAsiaTheme="majorEastAsia"/>
+          <w:lang w:val="en-US" w:eastAsia="zh-CN"/>
+        </w:rPr>
+        <w:t>APP</w:t>
+      </w:r>
+      <w:r>
+        <w:rPr>
+          <w:rFonts w:hint="eastAsia" w:asciiTheme="majorEastAsia" w:hAnsiTheme="majorEastAsia" w:eastAsiaTheme="majorEastAsia"/>
+        </w:rPr>
+        <w:t>，以期实现 “两化融合”,提升企业核心竞争力，在国际的舞台上崭露头角。</w:t>
       </w:r>
     </w:p>
     <w:p>
@@ -3393,8 +3740,17 @@
           <w:rFonts w:hint="eastAsia" w:asciiTheme="majorEastAsia" w:hAnsiTheme="majorEastAsia" w:eastAsiaTheme="majorEastAsia"/>
           <w:b/>
           <w:bCs/>
-        </w:rPr>
-        <w:t>W软件项目简介</w:t>
+          <w:lang w:val="en-US" w:eastAsia="zh-CN"/>
+        </w:rPr>
+        <w:t>Android</w:t>
+      </w:r>
+      <w:r>
+        <w:rPr>
+          <w:rFonts w:hint="eastAsia" w:asciiTheme="majorEastAsia" w:hAnsiTheme="majorEastAsia" w:eastAsiaTheme="majorEastAsia"/>
+          <w:b/>
+          <w:bCs/>
+        </w:rPr>
+        <w:t>软件项目简介</w:t>
       </w:r>
     </w:p>
     <w:p>
@@ -3477,7 +3833,22 @@
         <w:rPr>
           <w:rFonts w:hint="eastAsia" w:asciiTheme="majorEastAsia" w:hAnsiTheme="majorEastAsia" w:eastAsiaTheme="majorEastAsia"/>
         </w:rPr>
-        <w:t>个月，集团为研发W项目，招聘软件开发和管理人才超过</w:t>
+        <w:t>个月，集团为研发</w:t>
+      </w:r>
+      <w:r>
+        <w:rPr>
+          <w:rFonts w:hint="eastAsia" w:asciiTheme="majorEastAsia" w:hAnsiTheme="majorEastAsia" w:eastAsiaTheme="majorEastAsia"/>
+          <w:b w:val="0"/>
+          <w:bCs w:val="0"/>
+          <w:lang w:val="en-US" w:eastAsia="zh-CN"/>
+        </w:rPr>
+        <w:t>Android</w:t>
+      </w:r>
+      <w:r>
+        <w:rPr>
+          <w:rFonts w:hint="eastAsia" w:asciiTheme="majorEastAsia" w:hAnsiTheme="majorEastAsia" w:eastAsiaTheme="majorEastAsia"/>
+        </w:rPr>
+        <w:t>项目，招聘软件开发和管理人才超过</w:t>
       </w:r>
       <w:r>
         <w:rPr>
@@ -3594,7 +3965,27 @@
         <w:rPr>
           <w:rFonts w:hint="eastAsia" w:asciiTheme="majorEastAsia" w:hAnsiTheme="majorEastAsia" w:eastAsiaTheme="majorEastAsia"/>
         </w:rPr>
-        <w:t>化工生产具有易燃、易爆、有毒、高温、高压等危险，稍有不慎很容易发生火灾、触电事故，造成很大的损失。人员在岗在位管理首要任务是将集团所有员工的在岗信息和录入到一体化平台中，其次将人员定位模块的虚拟ID与对应员工在信息化平台上进行绑定。负责人可以登录一体化平台，查询公司所有员工的人员实时位置和行动轨迹，在发生安全事故时有利于对未能够及时撤离的公司员工实施救援工作。</w:t>
+        <w:t>化工生产具有易燃、易爆、有毒、高温、高压等危险，稍有不慎很容易发生火灾、触电事故，造成很大的损失。人员在岗在位管理首要任务是将集团所有员工的在岗信息和录入到一体化平台中，其次将人员定位模块的虚拟ID与对应员工在信息化平台上进行绑定。负责人可以登录</w:t>
+      </w:r>
+      <w:r>
+        <w:rPr>
+          <w:rFonts w:hint="eastAsia" w:asciiTheme="majorEastAsia" w:hAnsiTheme="majorEastAsia" w:eastAsiaTheme="majorEastAsia"/>
+          <w:lang w:eastAsia="zh-CN"/>
+        </w:rPr>
+        <w:t>手机</w:t>
+      </w:r>
+      <w:r>
+        <w:rPr>
+          <w:rFonts w:hint="eastAsia" w:asciiTheme="majorEastAsia" w:hAnsiTheme="majorEastAsia" w:eastAsiaTheme="majorEastAsia"/>
+          <w:lang w:val="en-US" w:eastAsia="zh-CN"/>
+        </w:rPr>
+        <w:t>App</w:t>
+      </w:r>
+      <w:r>
+        <w:rPr>
+          <w:rFonts w:hint="eastAsia" w:asciiTheme="majorEastAsia" w:hAnsiTheme="majorEastAsia" w:eastAsiaTheme="majorEastAsia"/>
+        </w:rPr>
+        <w:t>，查询公司所有员工的人员实时位置和行动轨迹，在发生安全事故时有利于对未能够及时撤离的公司员工实施救援工作。</w:t>
       </w:r>
     </w:p>
     <w:p>
@@ -3613,7 +4004,99 @@
         <w:rPr>
           <w:rFonts w:hint="eastAsia" w:asciiTheme="majorEastAsia" w:hAnsiTheme="majorEastAsia" w:eastAsiaTheme="majorEastAsia"/>
         </w:rPr>
-        <w:t>文档管理包括教育培训、制度化管理、应急预案管理，公司员工自行登录网站进行三级安全培训和日常培训，节约了管理人员批阅试卷的所浪费的人力成本，公司所有员工都可以登录平台查询公司制度和应急预案，与在公司档案室查阅纸质文档相比，节约了大量的时间成本。</w:t>
+        <w:t>文档管理包括教育培训、制度化管理、应急预案管理，公司员工自行</w:t>
+      </w:r>
+      <w:r>
+        <w:rPr>
+          <w:rFonts w:hint="eastAsia" w:asciiTheme="majorEastAsia" w:hAnsiTheme="majorEastAsia" w:eastAsiaTheme="majorEastAsia"/>
+          <w:lang w:eastAsia="zh-CN"/>
+        </w:rPr>
+        <w:t>使用手机</w:t>
+      </w:r>
+      <w:r>
+        <w:rPr>
+          <w:rFonts w:hint="eastAsia" w:asciiTheme="majorEastAsia" w:hAnsiTheme="majorEastAsia" w:eastAsiaTheme="majorEastAsia"/>
+        </w:rPr>
+        <w:t>登录</w:t>
+      </w:r>
+      <w:r>
+        <w:rPr>
+          <w:rFonts w:hint="eastAsia" w:asciiTheme="majorEastAsia" w:hAnsiTheme="majorEastAsia" w:eastAsiaTheme="majorEastAsia"/>
+          <w:lang w:val="en-US" w:eastAsia="zh-CN"/>
+        </w:rPr>
+        <w:t>App</w:t>
+      </w:r>
+      <w:r>
+        <w:rPr>
+          <w:rFonts w:hint="eastAsia" w:asciiTheme="majorEastAsia" w:hAnsiTheme="majorEastAsia" w:eastAsiaTheme="majorEastAsia"/>
+        </w:rPr>
+        <w:t>进行三级安全培训和日常培训，</w:t>
+      </w:r>
+      <w:r>
+        <w:rPr>
+          <w:rFonts w:hint="eastAsia" w:asciiTheme="majorEastAsia" w:hAnsiTheme="majorEastAsia" w:eastAsiaTheme="majorEastAsia"/>
+          <w:lang w:eastAsia="zh-CN"/>
+        </w:rPr>
+        <w:t>员工完成后提交试卷，</w:t>
+      </w:r>
+      <w:r>
+        <w:rPr>
+          <w:rFonts w:hint="eastAsia" w:asciiTheme="majorEastAsia" w:hAnsiTheme="majorEastAsia" w:eastAsiaTheme="majorEastAsia"/>
+          <w:lang w:val="en-US" w:eastAsia="zh-CN"/>
+        </w:rPr>
+        <w:t>App会请求网络数据，根据服务器题库里的正确答案对试卷进行打分，不合格的员工，App在指定时间内推送给不合格员工复试，知道员工达到合格线。使用该App</w:t>
+      </w:r>
+      <w:r>
+        <w:rPr>
+          <w:rFonts w:hint="eastAsia" w:asciiTheme="majorEastAsia" w:hAnsiTheme="majorEastAsia" w:eastAsiaTheme="majorEastAsia"/>
+        </w:rPr>
+        <w:t>节约了管理人员批阅试卷的人力成本，</w:t>
+      </w:r>
+      <w:r>
+        <w:rPr>
+          <w:rFonts w:hint="eastAsia" w:asciiTheme="majorEastAsia" w:hAnsiTheme="majorEastAsia" w:eastAsiaTheme="majorEastAsia"/>
+          <w:lang w:eastAsia="zh-CN"/>
+        </w:rPr>
+        <w:t>而且这还有助于公司节约资源，减少了对纸质试卷的使用，</w:t>
+      </w:r>
+      <w:r>
+        <w:rPr>
+          <w:rFonts w:hint="eastAsia" w:asciiTheme="majorEastAsia" w:hAnsiTheme="majorEastAsia" w:eastAsiaTheme="majorEastAsia"/>
+        </w:rPr>
+        <w:t>公司所有员工可以登录</w:t>
+      </w:r>
+      <w:r>
+        <w:rPr>
+          <w:rFonts w:hint="eastAsia" w:asciiTheme="majorEastAsia" w:hAnsiTheme="majorEastAsia" w:eastAsiaTheme="majorEastAsia"/>
+          <w:lang w:eastAsia="zh-CN"/>
+        </w:rPr>
+        <w:t>手机</w:t>
+      </w:r>
+      <w:r>
+        <w:rPr>
+          <w:rFonts w:hint="eastAsia" w:asciiTheme="majorEastAsia" w:hAnsiTheme="majorEastAsia" w:eastAsiaTheme="majorEastAsia"/>
+          <w:lang w:val="en-US" w:eastAsia="zh-CN"/>
+        </w:rPr>
+        <w:t>App</w:t>
+      </w:r>
+      <w:r>
+        <w:rPr>
+          <w:rFonts w:hint="eastAsia" w:asciiTheme="majorEastAsia" w:hAnsiTheme="majorEastAsia" w:eastAsiaTheme="majorEastAsia"/>
+        </w:rPr>
+        <w:t>查询公司制度和应急预案，与</w:t>
+      </w:r>
+      <w:r>
+        <w:rPr>
+          <w:rFonts w:hint="eastAsia" w:asciiTheme="majorEastAsia" w:hAnsiTheme="majorEastAsia" w:eastAsiaTheme="majorEastAsia"/>
+          <w:lang w:eastAsia="zh-CN"/>
+        </w:rPr>
+        <w:t>查阅</w:t>
+      </w:r>
+      <w:r>
+        <w:rPr>
+          <w:rFonts w:hint="eastAsia" w:asciiTheme="majorEastAsia" w:hAnsiTheme="majorEastAsia" w:eastAsiaTheme="majorEastAsia"/>
+        </w:rPr>
+        <w:t>公司档案室纸质文档相比，节约了大量的时间成本。</w:t>
       </w:r>
     </w:p>
     <w:p>
@@ -3684,8 +4167,17 @@
           <w:rFonts w:hint="eastAsia" w:asciiTheme="majorEastAsia" w:hAnsiTheme="majorEastAsia" w:eastAsiaTheme="majorEastAsia"/>
           <w:b/>
           <w:bCs/>
-        </w:rPr>
-        <w:t>1．软件项目风险</w:t>
+          <w:lang w:val="en-US" w:eastAsia="zh-CN"/>
+        </w:rPr>
+        <w:t>2</w:t>
+      </w:r>
+      <w:r>
+        <w:rPr>
+          <w:rFonts w:hint="eastAsia" w:asciiTheme="majorEastAsia" w:hAnsiTheme="majorEastAsia" w:eastAsiaTheme="majorEastAsia"/>
+          <w:b/>
+          <w:bCs/>
+        </w:rPr>
+        <w:t>．软件项目风险</w:t>
       </w:r>
     </w:p>
     <w:p>
@@ -4030,7 +4522,24 @@
           <w:b/>
           <w:bCs/>
         </w:rPr>
-        <w:t>第四章W项目关键风险规避与对策</w:t>
+        <w:t>第四章</w:t>
+      </w:r>
+      <w:r>
+        <w:rPr>
+          <w:rFonts w:hint="eastAsia" w:asciiTheme="majorEastAsia" w:hAnsiTheme="majorEastAsia" w:eastAsiaTheme="majorEastAsia"/>
+          <w:b/>
+          <w:bCs/>
+          <w:lang w:val="en-US" w:eastAsia="zh-CN"/>
+        </w:rPr>
+        <w:t>Android</w:t>
+      </w:r>
+      <w:r>
+        <w:rPr>
+          <w:rFonts w:hint="eastAsia" w:asciiTheme="majorEastAsia" w:hAnsiTheme="majorEastAsia" w:eastAsiaTheme="majorEastAsia"/>
+          <w:b/>
+          <w:bCs/>
+        </w:rPr>
+        <w:t>项目关键风险规避与对策</w:t>
       </w:r>
     </w:p>
     <w:p>
@@ -4252,7 +4761,7 @@
     <w:lsdException w:qFormat="1" w:unhideWhenUsed="0" w:uiPriority="0" w:semiHidden="0" w:name="Title"/>
     <w:lsdException w:unhideWhenUsed="0" w:uiPriority="0" w:semiHidden="0" w:name="Closing"/>
     <w:lsdException w:unhideWhenUsed="0" w:uiPriority="0" w:semiHidden="0" w:name="Signature"/>
-    <w:lsdException w:uiPriority="1" w:name="Default Paragraph Font"/>
+    <w:lsdException w:qFormat="1" w:uiPriority="1" w:name="Default Paragraph Font"/>
     <w:lsdException w:unhideWhenUsed="0" w:uiPriority="0" w:semiHidden="0" w:name="Body Text"/>
     <w:lsdException w:unhideWhenUsed="0" w:uiPriority="0" w:semiHidden="0" w:name="Body Text Indent"/>
     <w:lsdException w:unhideWhenUsed="0" w:uiPriority="0" w:semiHidden="0" w:name="List Continue"/>
@@ -4457,6 +4966,7 @@
     <w:name w:val="Default Paragraph Font"/>
     <w:semiHidden/>
     <w:unhideWhenUsed/>
+    <w:qFormat/>
     <w:uiPriority w:val="1"/>
   </w:style>
   <w:style w:type="table" w:default="1" w:styleId="5">

</xml_diff>

<commit_message>
add chapter 3 of my paper
</commit_message>
<xml_diff>
--- a/Mypaper/paper.docx
+++ b/Mypaper/paper.docx
@@ -189,7 +189,20 @@
         <w:rPr>
           <w:rFonts w:hint="eastAsia" w:asciiTheme="majorEastAsia" w:hAnsiTheme="majorEastAsia" w:eastAsiaTheme="majorEastAsia"/>
         </w:rPr>
-        <w:t>随着科技的不断发展和社会的不断进步，信息行业与传统工业得到了前所未有的发展并逐步两化融合，整个社会的信息化进程离不开软件行业的产生与发展。到目前为止，软件技术被应用于每行每业，不同业务的软件系统如雨后春竹出现在人的平常生活中。软件技术的产生和发展，正明显地改变着人类的生活和生产方式。</w:t>
+        <w:t>随着科技的不断发展和社会的不断进步，信息行业与传统工业得到了前所未有的发展并逐步两化融合，整个社会的信息化进程离不开软件行业的产生与发展。到目前为止，软件技术被应用于每行每业，不同业务的软件</w:t>
+      </w:r>
+      <w:r>
+        <w:rPr>
+          <w:rFonts w:hint="eastAsia" w:asciiTheme="majorEastAsia" w:hAnsiTheme="majorEastAsia" w:eastAsiaTheme="majorEastAsia"/>
+          <w:lang w:val="en-US" w:eastAsia="zh-CN"/>
+        </w:rPr>
+        <w:t>产品</w:t>
+      </w:r>
+      <w:r>
+        <w:rPr>
+          <w:rFonts w:hint="eastAsia" w:asciiTheme="majorEastAsia" w:hAnsiTheme="majorEastAsia" w:eastAsiaTheme="majorEastAsia"/>
+        </w:rPr>
+        <w:t>如雨后春竹出现在人的平常生活中。软件技术的产生和发展，正明显地改变着人类的生活和生产方式。</w:t>
       </w:r>
     </w:p>
     <w:p>
@@ -1415,7 +1428,7 @@
           <w:bCs/>
           <w:lang w:val="en-US" w:eastAsia="zh-CN"/>
         </w:rPr>
-        <w:t>2</w:t>
+        <w:t>1</w:t>
       </w:r>
       <w:r>
         <w:rPr>
@@ -1466,7 +1479,7 @@
           <w:bCs/>
           <w:lang w:val="en-US" w:eastAsia="zh-CN"/>
         </w:rPr>
-        <w:t>2</w:t>
+        <w:t>1</w:t>
       </w:r>
       <w:r>
         <w:rPr>
@@ -1769,8 +1782,6 @@
         </w:rPr>
         <w:t>项目风险管理计划一般制定于项目启动前或者项目刚刚启动的阶段，制定项目风险管理计划的目标是判断组织内部对风险项目风险的发生概率和影响的预期与项目实际风险的概率与影响是否一致。项目风险管理计划为项目风险管理提供适当的工具与技巧，项目风险管理计划还定义了如何对应风险的负责人和相应的风险应对方法、风险上报的流程。</w:t>
       </w:r>
-      <w:bookmarkStart w:id="0" w:name="_GoBack"/>
-      <w:bookmarkEnd w:id="0"/>
     </w:p>
     <w:p>
       <w:pPr>
@@ -1873,7 +1884,135 @@
           <w:rFonts w:hint="eastAsia" w:ascii="宋体" w:hAnsi="宋体" w:eastAsia="宋体" w:cs="宋体"/>
           <w:lang w:eastAsia="zh-CN"/>
         </w:rPr>
-        <w:t>）认为，风险识别是一个阶段，应该能够识别项目中的存在的所有潜在风险；它可以从两个不同的角度出发:(a)使用可以在任何类型的软件开发项目中使用的风险数据，(b)在可能影响计划项目的特定项目中使用的风险数据。</w:t>
+        <w:t>）认为，风险识别是一个阶段，应该能够识别项目中的存在的所有潜在风险；它可以从两个不同的角度出发:</w:t>
+      </w:r>
+    </w:p>
+    <w:p>
+      <w:pPr>
+        <w:widowControl w:val="0"/>
+        <w:numPr>
+          <w:ilvl w:val="0"/>
+          <w:numId w:val="1"/>
+        </w:numPr>
+        <w:ind w:firstLine="420" w:firstLineChars="0"/>
+        <w:jc w:val="both"/>
+        <w:rPr>
+          <w:rFonts w:hint="eastAsia" w:ascii="宋体" w:hAnsi="宋体" w:eastAsia="宋体" w:cs="宋体"/>
+          <w:lang w:eastAsia="zh-CN"/>
+        </w:rPr>
+      </w:pPr>
+      <w:r>
+        <w:rPr>
+          <w:rFonts w:hint="eastAsia" w:ascii="宋体" w:hAnsi="宋体" w:eastAsia="宋体" w:cs="宋体"/>
+          <w:lang w:eastAsia="zh-CN"/>
+        </w:rPr>
+        <w:t>使用可以在任何类型的软件开发项目中使用的风险数据；</w:t>
+      </w:r>
+    </w:p>
+    <w:p>
+      <w:pPr>
+        <w:widowControl w:val="0"/>
+        <w:numPr>
+          <w:ilvl w:val="0"/>
+          <w:numId w:val="1"/>
+        </w:numPr>
+        <w:ind w:left="0" w:leftChars="0" w:firstLine="420" w:firstLineChars="0"/>
+        <w:jc w:val="both"/>
+        <w:rPr>
+          <w:rFonts w:hint="eastAsia" w:ascii="宋体" w:hAnsi="宋体" w:eastAsia="宋体" w:cs="宋体"/>
+          <w:lang w:eastAsia="zh-CN"/>
+        </w:rPr>
+      </w:pPr>
+      <w:r>
+        <w:rPr>
+          <w:rFonts w:hint="eastAsia" w:ascii="宋体" w:hAnsi="宋体" w:eastAsia="宋体" w:cs="宋体"/>
+          <w:lang w:eastAsia="zh-CN"/>
+        </w:rPr>
+        <w:t>在可能影响计划项目的特定项目中使用的风险数据。</w:t>
+      </w:r>
+    </w:p>
+    <w:p>
+      <w:pPr>
+        <w:widowControl w:val="0"/>
+        <w:numPr>
+          <w:numId w:val="0"/>
+        </w:numPr>
+        <w:ind w:firstLine="420"/>
+        <w:jc w:val="both"/>
+        <w:rPr>
+          <w:rFonts w:hint="eastAsia" w:ascii="宋体" w:hAnsi="宋体" w:eastAsia="宋体" w:cs="宋体"/>
+          <w:lang w:val="en-US" w:eastAsia="zh-CN"/>
+        </w:rPr>
+      </w:pPr>
+      <w:r>
+        <w:rPr>
+          <w:rFonts w:hint="eastAsia" w:ascii="宋体" w:hAnsi="宋体" w:eastAsia="宋体" w:cs="宋体"/>
+          <w:lang w:val="en-US" w:eastAsia="zh-CN"/>
+        </w:rPr>
+        <w:t>风险识别发展至今，实践中已经有许多风险识别的方法，项目中较为常见的风险识别方法主要有以下几种：</w:t>
+      </w:r>
+    </w:p>
+    <w:p>
+      <w:pPr>
+        <w:widowControl w:val="0"/>
+        <w:numPr>
+          <w:numId w:val="0"/>
+        </w:numPr>
+        <w:ind w:firstLine="420" w:firstLineChars="0"/>
+        <w:jc w:val="both"/>
+        <w:rPr>
+          <w:rFonts w:hint="eastAsia" w:ascii="宋体" w:hAnsi="宋体" w:eastAsia="宋体" w:cs="宋体"/>
+          <w:lang w:val="en-US" w:eastAsia="zh-CN"/>
+        </w:rPr>
+      </w:pPr>
+      <w:r>
+        <w:rPr>
+          <w:rFonts w:hint="eastAsia" w:ascii="宋体" w:hAnsi="宋体" w:eastAsia="宋体" w:cs="宋体"/>
+          <w:lang w:val="en-US" w:eastAsia="zh-CN"/>
+        </w:rPr>
+        <w:t>(a)故障树分析法</w:t>
+      </w:r>
+    </w:p>
+    <w:p>
+      <w:pPr>
+        <w:widowControl w:val="0"/>
+        <w:numPr>
+          <w:numId w:val="0"/>
+        </w:numPr>
+        <w:ind w:firstLine="420" w:firstLineChars="0"/>
+        <w:jc w:val="both"/>
+        <w:rPr>
+          <w:rFonts w:hint="eastAsia" w:ascii="宋体" w:hAnsi="宋体" w:eastAsia="宋体" w:cs="宋体"/>
+          <w:lang w:val="en-US" w:eastAsia="zh-CN"/>
+        </w:rPr>
+      </w:pPr>
+      <w:r>
+        <w:rPr>
+          <w:rFonts w:hint="eastAsia" w:ascii="宋体" w:hAnsi="宋体" w:eastAsia="宋体" w:cs="宋体"/>
+          <w:lang w:val="en-US" w:eastAsia="zh-CN"/>
+        </w:rPr>
+        <w:t>(b)德尔菲法</w:t>
+      </w:r>
+    </w:p>
+    <w:p>
+      <w:pPr>
+        <w:widowControl w:val="0"/>
+        <w:numPr>
+          <w:numId w:val="0"/>
+        </w:numPr>
+        <w:ind w:firstLine="420" w:firstLineChars="0"/>
+        <w:jc w:val="both"/>
+        <w:rPr>
+          <w:rFonts w:hint="default" w:ascii="宋体" w:hAnsi="宋体" w:eastAsia="宋体" w:cs="宋体"/>
+          <w:lang w:val="en-US" w:eastAsia="zh-CN"/>
+        </w:rPr>
+      </w:pPr>
+      <w:r>
+        <w:rPr>
+          <w:rFonts w:hint="eastAsia" w:ascii="宋体" w:hAnsi="宋体" w:eastAsia="宋体" w:cs="宋体"/>
+          <w:lang w:val="en-US" w:eastAsia="zh-CN"/>
+        </w:rPr>
+        <w:t>(c)头脑风暴法</w:t>
       </w:r>
     </w:p>
     <w:p>
@@ -2022,7 +2161,7 @@
       <w:pPr>
         <w:numPr>
           <w:ilvl w:val="0"/>
-          <w:numId w:val="1"/>
+          <w:numId w:val="2"/>
         </w:numPr>
         <w:rPr>
           <w:rFonts w:hint="eastAsia" w:asciiTheme="majorEastAsia" w:hAnsiTheme="majorEastAsia" w:eastAsiaTheme="majorEastAsia"/>
@@ -2188,6 +2327,7 @@
     <w:p>
       <w:pPr>
         <w:numPr>
+          <w:ilvl w:val="0"/>
           <w:numId w:val="0"/>
         </w:numPr>
         <w:ind w:firstLine="420" w:firstLineChars="0"/>
@@ -2214,6 +2354,7 @@
     <w:p>
       <w:pPr>
         <w:numPr>
+          <w:ilvl w:val="0"/>
           <w:numId w:val="0"/>
         </w:numPr>
         <w:ind w:firstLine="420" w:firstLineChars="0"/>
@@ -2233,6 +2374,7 @@
     <w:p>
       <w:pPr>
         <w:numPr>
+          <w:ilvl w:val="0"/>
           <w:numId w:val="0"/>
         </w:numPr>
         <w:ind w:firstLine="420" w:firstLineChars="0"/>
@@ -2259,6 +2401,7 @@
     <w:p>
       <w:pPr>
         <w:numPr>
+          <w:ilvl w:val="0"/>
           <w:numId w:val="0"/>
         </w:numPr>
         <w:ind w:firstLine="420" w:firstLineChars="0"/>
@@ -2278,6 +2421,7 @@
     <w:p>
       <w:pPr>
         <w:numPr>
+          <w:ilvl w:val="0"/>
           <w:numId w:val="0"/>
         </w:numPr>
         <w:ind w:firstLine="420" w:firstLineChars="0"/>
@@ -2304,6 +2448,7 @@
     <w:p>
       <w:pPr>
         <w:numPr>
+          <w:ilvl w:val="0"/>
           <w:numId w:val="0"/>
         </w:numPr>
         <w:ind w:firstLine="420" w:firstLineChars="0"/>
@@ -2323,6 +2468,7 @@
     <w:p>
       <w:pPr>
         <w:numPr>
+          <w:ilvl w:val="0"/>
           <w:numId w:val="0"/>
         </w:numPr>
         <w:ind w:firstLine="420" w:firstLineChars="0"/>
@@ -2349,6 +2495,7 @@
     <w:p>
       <w:pPr>
         <w:numPr>
+          <w:ilvl w:val="0"/>
           <w:numId w:val="0"/>
         </w:numPr>
         <w:ind w:firstLine="420" w:firstLineChars="0"/>
@@ -2368,6 +2515,7 @@
     <w:p>
       <w:pPr>
         <w:numPr>
+          <w:ilvl w:val="0"/>
           <w:numId w:val="0"/>
         </w:numPr>
         <w:rPr>
@@ -2443,7 +2591,7 @@
           <w:bCs/>
           <w:lang w:val="en-US" w:eastAsia="zh-CN"/>
         </w:rPr>
-        <w:t>2.</w:t>
+        <w:t>1.</w:t>
       </w:r>
       <w:r>
         <w:rPr>
@@ -2465,6 +2613,7 @@
     </w:p>
     <w:p>
       <w:pPr>
+        <w:ind w:firstLine="420" w:firstLineChars="0"/>
         <w:rPr>
           <w:rFonts w:asciiTheme="majorEastAsia" w:hAnsiTheme="majorEastAsia" w:eastAsiaTheme="majorEastAsia"/>
           <w:b/>
@@ -2485,9 +2634,10 @@
     <w:p>
       <w:pPr>
         <w:rPr>
-          <w:rFonts w:asciiTheme="majorEastAsia" w:hAnsiTheme="majorEastAsia" w:eastAsiaTheme="majorEastAsia"/>
-          <w:b/>
-          <w:bCs/>
+          <w:rFonts w:hint="default" w:asciiTheme="majorEastAsia" w:hAnsiTheme="majorEastAsia" w:eastAsiaTheme="majorEastAsia"/>
+          <w:b/>
+          <w:bCs/>
+          <w:lang w:val="en-US" w:eastAsia="zh-CN"/>
         </w:rPr>
       </w:pPr>
       <w:r>
@@ -2520,7 +2670,16 @@
           <w:b/>
           <w:bCs/>
         </w:rPr>
-        <w:t>国内外研究现状及分析</w:t>
+        <w:t>国内外研究现状及</w:t>
+      </w:r>
+      <w:r>
+        <w:rPr>
+          <w:rFonts w:hint="eastAsia" w:asciiTheme="majorEastAsia" w:hAnsiTheme="majorEastAsia" w:eastAsiaTheme="majorEastAsia"/>
+          <w:b/>
+          <w:bCs/>
+          <w:lang w:val="en-US" w:eastAsia="zh-CN"/>
+        </w:rPr>
+        <w:t>文献综述</w:t>
       </w:r>
     </w:p>
     <w:p>
@@ -3884,7 +4043,14 @@
         <w:rPr>
           <w:rFonts w:hint="eastAsia" w:asciiTheme="majorEastAsia" w:hAnsiTheme="majorEastAsia" w:eastAsiaTheme="majorEastAsia"/>
         </w:rPr>
-        <w:t>Web工程师2</w:t>
+        <w:t>Web工程师</w:t>
+      </w:r>
+      <w:r>
+        <w:rPr>
+          <w:rFonts w:hint="eastAsia" w:asciiTheme="majorEastAsia" w:hAnsiTheme="majorEastAsia" w:eastAsiaTheme="majorEastAsia"/>
+          <w:lang w:val="en-US" w:eastAsia="zh-CN"/>
+        </w:rPr>
+        <w:t>1</w:t>
       </w:r>
       <w:r>
         <w:rPr>
@@ -3896,7 +4062,33 @@
         <w:rPr>
           <w:rFonts w:hint="eastAsia" w:asciiTheme="majorEastAsia" w:hAnsiTheme="majorEastAsia" w:eastAsiaTheme="majorEastAsia"/>
         </w:rPr>
-        <w:t>人，Android端开发工程师和IOS端开发工程师各5人，前端Html</w:t>
+        <w:t>人，Android端</w:t>
+      </w:r>
+      <w:r>
+        <w:rPr>
+          <w:rFonts w:hint="eastAsia" w:asciiTheme="majorEastAsia" w:hAnsiTheme="majorEastAsia" w:eastAsiaTheme="majorEastAsia"/>
+          <w:lang w:val="en-US" w:eastAsia="zh-CN"/>
+        </w:rPr>
+        <w:t>高级</w:t>
+      </w:r>
+      <w:r>
+        <w:rPr>
+          <w:rFonts w:hint="eastAsia" w:asciiTheme="majorEastAsia" w:hAnsiTheme="majorEastAsia" w:eastAsiaTheme="majorEastAsia"/>
+        </w:rPr>
+        <w:t>开发工程师5人，</w:t>
+      </w:r>
+      <w:r>
+        <w:rPr>
+          <w:rFonts w:hint="eastAsia" w:asciiTheme="majorEastAsia" w:hAnsiTheme="majorEastAsia" w:eastAsiaTheme="majorEastAsia"/>
+          <w:lang w:val="en-US" w:eastAsia="zh-CN"/>
+        </w:rPr>
+        <w:t>Android中级开发工程师10人，Android初级工程师5人，</w:t>
+      </w:r>
+      <w:r>
+        <w:rPr>
+          <w:rFonts w:hint="eastAsia" w:asciiTheme="majorEastAsia" w:hAnsiTheme="majorEastAsia" w:eastAsiaTheme="majorEastAsia"/>
+        </w:rPr>
+        <w:t>前端Html</w:t>
       </w:r>
       <w:r>
         <w:rPr>
@@ -4149,9 +4341,10 @@
     <w:p>
       <w:pPr>
         <w:rPr>
-          <w:rFonts w:asciiTheme="majorEastAsia" w:hAnsiTheme="majorEastAsia" w:eastAsiaTheme="majorEastAsia"/>
-          <w:b/>
-          <w:bCs/>
+          <w:rFonts w:hint="eastAsia" w:asciiTheme="majorEastAsia" w:hAnsiTheme="majorEastAsia" w:eastAsiaTheme="majorEastAsia"/>
+          <w:b/>
+          <w:bCs/>
+          <w:lang w:val="en-US" w:eastAsia="zh-CN"/>
         </w:rPr>
       </w:pPr>
       <w:r>
@@ -4169,16 +4362,584 @@
           <w:bCs/>
           <w:lang w:val="en-US" w:eastAsia="zh-CN"/>
         </w:rPr>
-        <w:t>2</w:t>
-      </w:r>
-      <w:r>
-        <w:rPr>
-          <w:rFonts w:hint="eastAsia" w:asciiTheme="majorEastAsia" w:hAnsiTheme="majorEastAsia" w:eastAsiaTheme="majorEastAsia"/>
-          <w:b/>
-          <w:bCs/>
-        </w:rPr>
-        <w:t>．软件项目风险</w:t>
-      </w:r>
+        <w:t>2 Android</w:t>
+      </w:r>
+      <w:r>
+        <w:rPr>
+          <w:rFonts w:hint="eastAsia" w:asciiTheme="majorEastAsia" w:hAnsiTheme="majorEastAsia" w:eastAsiaTheme="majorEastAsia"/>
+          <w:b/>
+          <w:bCs/>
+        </w:rPr>
+        <w:t>软件项目风险</w:t>
+      </w:r>
+      <w:r>
+        <w:rPr>
+          <w:rFonts w:hint="eastAsia" w:asciiTheme="majorEastAsia" w:hAnsiTheme="majorEastAsia" w:eastAsiaTheme="majorEastAsia"/>
+          <w:b/>
+          <w:bCs/>
+          <w:lang w:val="en-US" w:eastAsia="zh-CN"/>
+        </w:rPr>
+        <w:t>因素识别</w:t>
+      </w:r>
+    </w:p>
+    <w:p>
+      <w:pPr>
+        <w:ind w:firstLine="420" w:firstLineChars="0"/>
+        <w:rPr>
+          <w:rFonts w:hint="eastAsia" w:asciiTheme="majorEastAsia" w:hAnsiTheme="majorEastAsia" w:eastAsiaTheme="majorEastAsia"/>
+          <w:b/>
+          <w:bCs/>
+          <w:lang w:val="en-US" w:eastAsia="zh-CN"/>
+        </w:rPr>
+      </w:pPr>
+      <w:r>
+        <w:rPr>
+          <w:rFonts w:hint="eastAsia" w:asciiTheme="majorEastAsia" w:hAnsiTheme="majorEastAsia" w:eastAsiaTheme="majorEastAsia"/>
+          <w:b/>
+          <w:bCs/>
+          <w:lang w:val="en-US" w:eastAsia="zh-CN"/>
+        </w:rPr>
+        <w:t>3.2.1需求风险因素</w:t>
+      </w:r>
+    </w:p>
+    <w:p>
+      <w:pPr>
+        <w:ind w:firstLine="420" w:firstLineChars="0"/>
+        <w:rPr>
+          <w:rFonts w:hint="eastAsia" w:asciiTheme="majorEastAsia" w:hAnsiTheme="majorEastAsia" w:eastAsiaTheme="majorEastAsia"/>
+          <w:b/>
+          <w:bCs/>
+          <w:lang w:val="en-US" w:eastAsia="zh-CN"/>
+        </w:rPr>
+      </w:pPr>
+      <w:r>
+        <w:rPr>
+          <w:rFonts w:hint="eastAsia" w:asciiTheme="majorEastAsia" w:hAnsiTheme="majorEastAsia" w:eastAsiaTheme="majorEastAsia"/>
+          <w:b/>
+          <w:bCs/>
+          <w:lang w:val="en-US" w:eastAsia="zh-CN"/>
+        </w:rPr>
+        <w:t>(1)</w:t>
+      </w:r>
+    </w:p>
+    <w:p>
+      <w:pPr>
+        <w:ind w:firstLine="420" w:firstLineChars="0"/>
+        <w:rPr>
+          <w:rFonts w:hint="eastAsia" w:asciiTheme="majorEastAsia" w:hAnsiTheme="majorEastAsia" w:eastAsiaTheme="majorEastAsia"/>
+          <w:b/>
+          <w:bCs/>
+          <w:lang w:val="en-US" w:eastAsia="zh-CN"/>
+        </w:rPr>
+      </w:pPr>
+      <w:r>
+        <w:rPr>
+          <w:rFonts w:hint="eastAsia" w:asciiTheme="majorEastAsia" w:hAnsiTheme="majorEastAsia" w:eastAsiaTheme="majorEastAsia"/>
+          <w:b/>
+          <w:bCs/>
+          <w:lang w:val="en-US" w:eastAsia="zh-CN"/>
+        </w:rPr>
+        <w:t>(2)</w:t>
+      </w:r>
+    </w:p>
+    <w:p>
+      <w:pPr>
+        <w:ind w:firstLine="420" w:firstLineChars="0"/>
+        <w:rPr>
+          <w:rFonts w:hint="default" w:asciiTheme="majorEastAsia" w:hAnsiTheme="majorEastAsia" w:eastAsiaTheme="majorEastAsia"/>
+          <w:b/>
+          <w:bCs/>
+          <w:lang w:val="en-US" w:eastAsia="zh-CN"/>
+        </w:rPr>
+      </w:pPr>
+      <w:r>
+        <w:rPr>
+          <w:rFonts w:hint="eastAsia" w:asciiTheme="majorEastAsia" w:hAnsiTheme="majorEastAsia" w:eastAsiaTheme="majorEastAsia"/>
+          <w:b/>
+          <w:bCs/>
+          <w:lang w:val="en-US" w:eastAsia="zh-CN"/>
+        </w:rPr>
+        <w:t>(3)</w:t>
+      </w:r>
+    </w:p>
+    <w:p>
+      <w:pPr>
+        <w:ind w:firstLine="420" w:firstLineChars="0"/>
+        <w:rPr>
+          <w:rFonts w:hint="default" w:asciiTheme="majorEastAsia" w:hAnsiTheme="majorEastAsia" w:eastAsiaTheme="majorEastAsia"/>
+          <w:b/>
+          <w:bCs/>
+          <w:lang w:val="en-US" w:eastAsia="zh-CN"/>
+        </w:rPr>
+      </w:pPr>
+      <w:r>
+        <w:rPr>
+          <w:rFonts w:hint="eastAsia" w:asciiTheme="majorEastAsia" w:hAnsiTheme="majorEastAsia" w:eastAsiaTheme="majorEastAsia"/>
+          <w:b/>
+          <w:bCs/>
+          <w:lang w:val="en-US" w:eastAsia="zh-CN"/>
+        </w:rPr>
+        <w:t>3.2.2技术风险因素</w:t>
+      </w:r>
+    </w:p>
+    <w:p>
+      <w:pPr>
+        <w:ind w:firstLine="420" w:firstLineChars="0"/>
+        <w:rPr>
+          <w:rFonts w:hint="eastAsia" w:asciiTheme="majorEastAsia" w:hAnsiTheme="majorEastAsia" w:eastAsiaTheme="majorEastAsia"/>
+          <w:b/>
+          <w:bCs/>
+          <w:lang w:val="en-US" w:eastAsia="zh-CN"/>
+        </w:rPr>
+      </w:pPr>
+      <w:r>
+        <w:rPr>
+          <w:rFonts w:hint="eastAsia" w:asciiTheme="majorEastAsia" w:hAnsiTheme="majorEastAsia" w:eastAsiaTheme="majorEastAsia"/>
+          <w:b/>
+          <w:bCs/>
+          <w:lang w:val="en-US" w:eastAsia="zh-CN"/>
+        </w:rPr>
+        <w:t>(1)</w:t>
+      </w:r>
+    </w:p>
+    <w:p>
+      <w:pPr>
+        <w:ind w:firstLine="420" w:firstLineChars="0"/>
+        <w:rPr>
+          <w:rFonts w:hint="eastAsia" w:asciiTheme="majorEastAsia" w:hAnsiTheme="majorEastAsia" w:eastAsiaTheme="majorEastAsia"/>
+          <w:b/>
+          <w:bCs/>
+          <w:lang w:val="en-US" w:eastAsia="zh-CN"/>
+        </w:rPr>
+      </w:pPr>
+      <w:r>
+        <w:rPr>
+          <w:rFonts w:hint="eastAsia" w:asciiTheme="majorEastAsia" w:hAnsiTheme="majorEastAsia" w:eastAsiaTheme="majorEastAsia"/>
+          <w:b/>
+          <w:bCs/>
+          <w:lang w:val="en-US" w:eastAsia="zh-CN"/>
+        </w:rPr>
+        <w:t>(2)</w:t>
+      </w:r>
+    </w:p>
+    <w:p>
+      <w:pPr>
+        <w:ind w:firstLine="420" w:firstLineChars="0"/>
+        <w:rPr>
+          <w:rFonts w:hint="default" w:asciiTheme="majorEastAsia" w:hAnsiTheme="majorEastAsia" w:eastAsiaTheme="majorEastAsia"/>
+          <w:b/>
+          <w:bCs/>
+          <w:lang w:val="en-US" w:eastAsia="zh-CN"/>
+        </w:rPr>
+      </w:pPr>
+      <w:r>
+        <w:rPr>
+          <w:rFonts w:hint="eastAsia" w:asciiTheme="majorEastAsia" w:hAnsiTheme="majorEastAsia" w:eastAsiaTheme="majorEastAsia"/>
+          <w:b/>
+          <w:bCs/>
+          <w:lang w:val="en-US" w:eastAsia="zh-CN"/>
+        </w:rPr>
+        <w:t>(3)</w:t>
+      </w:r>
+    </w:p>
+    <w:p>
+      <w:pPr>
+        <w:ind w:firstLine="420" w:firstLineChars="0"/>
+        <w:rPr>
+          <w:rFonts w:hint="default" w:asciiTheme="majorEastAsia" w:hAnsiTheme="majorEastAsia" w:eastAsiaTheme="majorEastAsia"/>
+          <w:b/>
+          <w:bCs/>
+          <w:lang w:val="en-US" w:eastAsia="zh-CN"/>
+        </w:rPr>
+      </w:pPr>
+      <w:r>
+        <w:rPr>
+          <w:rFonts w:hint="eastAsia" w:asciiTheme="majorEastAsia" w:hAnsiTheme="majorEastAsia" w:eastAsiaTheme="majorEastAsia"/>
+          <w:b/>
+          <w:bCs/>
+          <w:lang w:val="en-US" w:eastAsia="zh-CN"/>
+        </w:rPr>
+        <w:t>3.2.3人力资源风险风险因素</w:t>
+      </w:r>
+    </w:p>
+    <w:p>
+      <w:pPr>
+        <w:ind w:firstLine="420" w:firstLineChars="0"/>
+        <w:rPr>
+          <w:rFonts w:hint="default" w:asciiTheme="majorEastAsia" w:hAnsiTheme="majorEastAsia" w:eastAsiaTheme="majorEastAsia"/>
+          <w:b/>
+          <w:bCs/>
+          <w:lang w:val="en-US" w:eastAsia="zh-CN"/>
+        </w:rPr>
+      </w:pPr>
+      <w:r>
+        <w:rPr>
+          <w:rFonts w:hint="eastAsia" w:asciiTheme="majorEastAsia" w:hAnsiTheme="majorEastAsia" w:eastAsiaTheme="majorEastAsia"/>
+          <w:b/>
+          <w:bCs/>
+          <w:lang w:val="en-US" w:eastAsia="zh-CN"/>
+        </w:rPr>
+        <w:t>(1)</w:t>
+      </w:r>
+      <w:r>
+        <w:rPr>
+          <w:rFonts w:hint="eastAsia" w:asciiTheme="majorEastAsia" w:hAnsiTheme="majorEastAsia" w:eastAsiaTheme="majorEastAsia"/>
+          <w:b/>
+          <w:bCs/>
+          <w:lang w:val="en-US" w:eastAsia="zh-CN"/>
+        </w:rPr>
+        <w:br w:type="textWrapping"/>
+      </w:r>
+      <w:r>
+        <w:rPr>
+          <w:rFonts w:hint="eastAsia" w:asciiTheme="majorEastAsia" w:hAnsiTheme="majorEastAsia" w:eastAsiaTheme="majorEastAsia"/>
+          <w:b/>
+          <w:bCs/>
+          <w:lang w:val="en-US" w:eastAsia="zh-CN"/>
+        </w:rPr>
+        <w:tab/>
+        <w:t>(2)</w:t>
+      </w:r>
+      <w:r>
+        <w:rPr>
+          <w:rFonts w:hint="eastAsia" w:asciiTheme="majorEastAsia" w:hAnsiTheme="majorEastAsia" w:eastAsiaTheme="majorEastAsia"/>
+          <w:b/>
+          <w:bCs/>
+          <w:lang w:val="en-US" w:eastAsia="zh-CN"/>
+        </w:rPr>
+        <w:br w:type="textWrapping"/>
+      </w:r>
+      <w:r>
+        <w:rPr>
+          <w:rFonts w:hint="eastAsia" w:asciiTheme="majorEastAsia" w:hAnsiTheme="majorEastAsia" w:eastAsiaTheme="majorEastAsia"/>
+          <w:b/>
+          <w:bCs/>
+          <w:lang w:val="en-US" w:eastAsia="zh-CN"/>
+        </w:rPr>
+        <w:tab/>
+        <w:t>(3)</w:t>
+      </w:r>
+    </w:p>
+    <w:p>
+      <w:pPr>
+        <w:ind w:firstLine="420" w:firstLineChars="0"/>
+        <w:rPr>
+          <w:rFonts w:hint="eastAsia" w:asciiTheme="majorEastAsia" w:hAnsiTheme="majorEastAsia" w:eastAsiaTheme="majorEastAsia"/>
+          <w:b/>
+          <w:bCs/>
+          <w:lang w:val="en-US" w:eastAsia="zh-CN"/>
+        </w:rPr>
+      </w:pPr>
+      <w:r>
+        <w:rPr>
+          <w:rFonts w:hint="eastAsia" w:asciiTheme="majorEastAsia" w:hAnsiTheme="majorEastAsia" w:eastAsiaTheme="majorEastAsia"/>
+          <w:b/>
+          <w:bCs/>
+          <w:lang w:val="en-US" w:eastAsia="zh-CN"/>
+        </w:rPr>
+        <w:t>3.2.4管理风险因素</w:t>
+      </w:r>
+    </w:p>
+    <w:p>
+      <w:pPr>
+        <w:ind w:firstLine="420" w:firstLineChars="0"/>
+        <w:rPr>
+          <w:rFonts w:hint="default" w:asciiTheme="majorEastAsia" w:hAnsiTheme="majorEastAsia" w:eastAsiaTheme="majorEastAsia"/>
+          <w:b/>
+          <w:bCs/>
+          <w:lang w:val="en-US" w:eastAsia="zh-CN"/>
+        </w:rPr>
+      </w:pPr>
+      <w:r>
+        <w:rPr>
+          <w:rFonts w:hint="eastAsia" w:asciiTheme="majorEastAsia" w:hAnsiTheme="majorEastAsia" w:eastAsiaTheme="majorEastAsia"/>
+          <w:b/>
+          <w:bCs/>
+          <w:lang w:val="en-US" w:eastAsia="zh-CN"/>
+        </w:rPr>
+        <w:t>(1)</w:t>
+      </w:r>
+      <w:r>
+        <w:rPr>
+          <w:rFonts w:hint="eastAsia" w:asciiTheme="majorEastAsia" w:hAnsiTheme="majorEastAsia" w:eastAsiaTheme="majorEastAsia"/>
+          <w:b/>
+          <w:bCs/>
+          <w:lang w:val="en-US" w:eastAsia="zh-CN"/>
+        </w:rPr>
+        <w:br w:type="textWrapping"/>
+      </w:r>
+      <w:r>
+        <w:rPr>
+          <w:rFonts w:hint="eastAsia" w:asciiTheme="majorEastAsia" w:hAnsiTheme="majorEastAsia" w:eastAsiaTheme="majorEastAsia"/>
+          <w:b/>
+          <w:bCs/>
+          <w:lang w:val="en-US" w:eastAsia="zh-CN"/>
+        </w:rPr>
+        <w:tab/>
+        <w:t>(2)</w:t>
+      </w:r>
+    </w:p>
+    <w:p>
+      <w:pPr>
+        <w:ind w:firstLine="420" w:firstLineChars="0"/>
+        <w:rPr>
+          <w:rFonts w:hint="default" w:asciiTheme="majorEastAsia" w:hAnsiTheme="majorEastAsia" w:eastAsiaTheme="majorEastAsia"/>
+          <w:b/>
+          <w:bCs/>
+          <w:lang w:val="en-US" w:eastAsia="zh-CN"/>
+        </w:rPr>
+      </w:pPr>
+      <w:r>
+        <w:rPr>
+          <w:rFonts w:hint="eastAsia" w:asciiTheme="majorEastAsia" w:hAnsiTheme="majorEastAsia" w:eastAsiaTheme="majorEastAsia"/>
+          <w:b/>
+          <w:bCs/>
+          <w:lang w:val="en-US" w:eastAsia="zh-CN"/>
+        </w:rPr>
+        <w:t>3.2.5用户风险因素</w:t>
+      </w:r>
+    </w:p>
+    <w:p>
+      <w:pPr>
+        <w:ind w:firstLine="420" w:firstLineChars="0"/>
+        <w:rPr>
+          <w:rFonts w:hint="default" w:asciiTheme="majorEastAsia" w:hAnsiTheme="majorEastAsia" w:eastAsiaTheme="majorEastAsia"/>
+          <w:b/>
+          <w:bCs/>
+          <w:lang w:val="en-US" w:eastAsia="zh-CN"/>
+        </w:rPr>
+      </w:pPr>
+      <w:r>
+        <w:rPr>
+          <w:rFonts w:hint="eastAsia" w:asciiTheme="majorEastAsia" w:hAnsiTheme="majorEastAsia" w:eastAsiaTheme="majorEastAsia"/>
+          <w:b/>
+          <w:bCs/>
+          <w:lang w:val="en-US" w:eastAsia="zh-CN"/>
+        </w:rPr>
+        <w:t>(1)</w:t>
+      </w:r>
+      <w:r>
+        <w:rPr>
+          <w:rFonts w:hint="eastAsia" w:asciiTheme="majorEastAsia" w:hAnsiTheme="majorEastAsia" w:eastAsiaTheme="majorEastAsia"/>
+          <w:b/>
+          <w:bCs/>
+          <w:lang w:val="en-US" w:eastAsia="zh-CN"/>
+        </w:rPr>
+        <w:br w:type="textWrapping"/>
+      </w:r>
+      <w:r>
+        <w:rPr>
+          <w:rFonts w:hint="eastAsia" w:asciiTheme="majorEastAsia" w:hAnsiTheme="majorEastAsia" w:eastAsiaTheme="majorEastAsia"/>
+          <w:b/>
+          <w:bCs/>
+          <w:lang w:val="en-US" w:eastAsia="zh-CN"/>
+        </w:rPr>
+        <w:tab/>
+        <w:t>(2)</w:t>
+      </w:r>
+    </w:p>
+    <w:p>
+      <w:pPr>
+        <w:ind w:firstLine="420" w:firstLineChars="0"/>
+        <w:rPr>
+          <w:rFonts w:hint="eastAsia" w:asciiTheme="majorEastAsia" w:hAnsiTheme="majorEastAsia" w:eastAsiaTheme="majorEastAsia"/>
+          <w:b/>
+          <w:bCs/>
+          <w:lang w:val="en-US" w:eastAsia="zh-CN"/>
+        </w:rPr>
+      </w:pPr>
+      <w:r>
+        <w:rPr>
+          <w:rFonts w:hint="eastAsia" w:asciiTheme="majorEastAsia" w:hAnsiTheme="majorEastAsia" w:eastAsiaTheme="majorEastAsia"/>
+          <w:b/>
+          <w:bCs/>
+          <w:lang w:val="en-US" w:eastAsia="zh-CN"/>
+        </w:rPr>
+        <w:t>3.2.6供应商风险因素</w:t>
+      </w:r>
+    </w:p>
+    <w:p>
+      <w:pPr>
+        <w:ind w:firstLine="420" w:firstLineChars="0"/>
+        <w:rPr>
+          <w:rFonts w:hint="eastAsia" w:asciiTheme="majorEastAsia" w:hAnsiTheme="majorEastAsia" w:eastAsiaTheme="majorEastAsia"/>
+          <w:b/>
+          <w:bCs/>
+          <w:lang w:val="en-US" w:eastAsia="zh-CN"/>
+        </w:rPr>
+      </w:pPr>
+      <w:r>
+        <w:rPr>
+          <w:rFonts w:hint="eastAsia" w:asciiTheme="majorEastAsia" w:hAnsiTheme="majorEastAsia" w:eastAsiaTheme="majorEastAsia"/>
+          <w:b/>
+          <w:bCs/>
+          <w:lang w:val="en-US" w:eastAsia="zh-CN"/>
+        </w:rPr>
+        <w:t>(1)</w:t>
+      </w:r>
+      <w:r>
+        <w:rPr>
+          <w:rFonts w:hint="eastAsia" w:asciiTheme="majorEastAsia" w:hAnsiTheme="majorEastAsia" w:eastAsiaTheme="majorEastAsia"/>
+          <w:b/>
+          <w:bCs/>
+          <w:lang w:val="en-US" w:eastAsia="zh-CN"/>
+        </w:rPr>
+        <w:br w:type="textWrapping"/>
+      </w:r>
+      <w:r>
+        <w:rPr>
+          <w:rFonts w:hint="eastAsia" w:asciiTheme="majorEastAsia" w:hAnsiTheme="majorEastAsia" w:eastAsiaTheme="majorEastAsia"/>
+          <w:b/>
+          <w:bCs/>
+          <w:lang w:val="en-US" w:eastAsia="zh-CN"/>
+        </w:rPr>
+        <w:tab/>
+      </w:r>
+      <w:r>
+        <w:rPr>
+          <w:rFonts w:hint="eastAsia" w:asciiTheme="majorEastAsia" w:hAnsiTheme="majorEastAsia" w:eastAsiaTheme="majorEastAsia"/>
+          <w:b/>
+          <w:bCs/>
+          <w:lang w:val="en-US" w:eastAsia="zh-CN"/>
+        </w:rPr>
+        <w:t>(2)</w:t>
+      </w:r>
+    </w:p>
+    <w:p>
+      <w:pPr>
+        <w:ind w:firstLine="420" w:firstLineChars="0"/>
+        <w:rPr>
+          <w:rFonts w:hint="default" w:asciiTheme="majorEastAsia" w:hAnsiTheme="majorEastAsia" w:eastAsiaTheme="majorEastAsia"/>
+          <w:b/>
+          <w:bCs/>
+          <w:lang w:val="en-US" w:eastAsia="zh-CN"/>
+        </w:rPr>
+      </w:pPr>
+      <w:r>
+        <w:rPr>
+          <w:rFonts w:hint="eastAsia" w:asciiTheme="majorEastAsia" w:hAnsiTheme="majorEastAsia" w:eastAsiaTheme="majorEastAsia"/>
+          <w:b/>
+          <w:bCs/>
+          <w:lang w:val="en-US" w:eastAsia="zh-CN"/>
+        </w:rPr>
+        <w:t>3.2.7组织环境风险因素</w:t>
+      </w:r>
+    </w:p>
+    <w:p>
+      <w:pPr>
+        <w:ind w:firstLine="420" w:firstLineChars="0"/>
+        <w:rPr>
+          <w:rFonts w:hint="eastAsia" w:asciiTheme="majorEastAsia" w:hAnsiTheme="majorEastAsia" w:eastAsiaTheme="majorEastAsia"/>
+          <w:b/>
+          <w:bCs/>
+          <w:lang w:val="en-US" w:eastAsia="zh-CN"/>
+        </w:rPr>
+      </w:pPr>
+      <w:r>
+        <w:rPr>
+          <w:rFonts w:hint="eastAsia" w:asciiTheme="majorEastAsia" w:hAnsiTheme="majorEastAsia" w:eastAsiaTheme="majorEastAsia"/>
+          <w:b/>
+          <w:bCs/>
+          <w:lang w:val="en-US" w:eastAsia="zh-CN"/>
+        </w:rPr>
+        <w:t>(1)</w:t>
+      </w:r>
+      <w:r>
+        <w:rPr>
+          <w:rFonts w:hint="eastAsia" w:asciiTheme="majorEastAsia" w:hAnsiTheme="majorEastAsia" w:eastAsiaTheme="majorEastAsia"/>
+          <w:b/>
+          <w:bCs/>
+          <w:lang w:val="en-US" w:eastAsia="zh-CN"/>
+        </w:rPr>
+        <w:br w:type="textWrapping"/>
+      </w:r>
+      <w:r>
+        <w:rPr>
+          <w:rFonts w:hint="eastAsia" w:asciiTheme="majorEastAsia" w:hAnsiTheme="majorEastAsia" w:eastAsiaTheme="majorEastAsia"/>
+          <w:b/>
+          <w:bCs/>
+          <w:lang w:val="en-US" w:eastAsia="zh-CN"/>
+        </w:rPr>
+        <w:tab/>
+      </w:r>
+      <w:r>
+        <w:rPr>
+          <w:rFonts w:hint="eastAsia" w:asciiTheme="majorEastAsia" w:hAnsiTheme="majorEastAsia" w:eastAsiaTheme="majorEastAsia"/>
+          <w:b/>
+          <w:bCs/>
+          <w:lang w:val="en-US" w:eastAsia="zh-CN"/>
+        </w:rPr>
+        <w:t>(2)</w:t>
+      </w:r>
+    </w:p>
+    <w:p>
+      <w:pPr>
+        <w:ind w:firstLine="420" w:firstLineChars="0"/>
+        <w:rPr>
+          <w:rFonts w:hint="eastAsia" w:asciiTheme="majorEastAsia" w:hAnsiTheme="majorEastAsia" w:eastAsiaTheme="majorEastAsia"/>
+          <w:b/>
+          <w:bCs/>
+          <w:lang w:val="en-US" w:eastAsia="zh-CN"/>
+        </w:rPr>
+      </w:pPr>
+      <w:r>
+        <w:rPr>
+          <w:rFonts w:hint="eastAsia" w:asciiTheme="majorEastAsia" w:hAnsiTheme="majorEastAsia" w:eastAsiaTheme="majorEastAsia"/>
+          <w:b/>
+          <w:bCs/>
+          <w:lang w:val="en-US" w:eastAsia="zh-CN"/>
+        </w:rPr>
+        <w:t>3.2.8政策法律风险因素</w:t>
+      </w:r>
+    </w:p>
+    <w:p>
+      <w:pPr>
+        <w:ind w:firstLine="420" w:firstLineChars="0"/>
+        <w:rPr>
+          <w:rFonts w:hint="default" w:asciiTheme="majorEastAsia" w:hAnsiTheme="majorEastAsia" w:eastAsiaTheme="majorEastAsia"/>
+          <w:b/>
+          <w:bCs/>
+          <w:lang w:val="en-US" w:eastAsia="zh-CN"/>
+        </w:rPr>
+      </w:pPr>
+      <w:r>
+        <w:rPr>
+          <w:rFonts w:hint="eastAsia" w:asciiTheme="majorEastAsia" w:hAnsiTheme="majorEastAsia" w:eastAsiaTheme="majorEastAsia"/>
+          <w:b/>
+          <w:bCs/>
+          <w:lang w:val="en-US" w:eastAsia="zh-CN"/>
+        </w:rPr>
+        <w:t>(1)</w:t>
+      </w:r>
+      <w:r>
+        <w:rPr>
+          <w:rFonts w:hint="eastAsia" w:asciiTheme="majorEastAsia" w:hAnsiTheme="majorEastAsia" w:eastAsiaTheme="majorEastAsia"/>
+          <w:b/>
+          <w:bCs/>
+          <w:lang w:val="en-US" w:eastAsia="zh-CN"/>
+        </w:rPr>
+        <w:br w:type="textWrapping"/>
+      </w:r>
+      <w:r>
+        <w:rPr>
+          <w:rFonts w:hint="eastAsia" w:asciiTheme="majorEastAsia" w:hAnsiTheme="majorEastAsia" w:eastAsiaTheme="majorEastAsia"/>
+          <w:b/>
+          <w:bCs/>
+          <w:lang w:val="en-US" w:eastAsia="zh-CN"/>
+        </w:rPr>
+        <w:tab/>
+      </w:r>
+      <w:r>
+        <w:rPr>
+          <w:rFonts w:hint="eastAsia" w:asciiTheme="majorEastAsia" w:hAnsiTheme="majorEastAsia" w:eastAsiaTheme="majorEastAsia"/>
+          <w:b/>
+          <w:bCs/>
+          <w:lang w:val="en-US" w:eastAsia="zh-CN"/>
+        </w:rPr>
+        <w:t>(2)</w:t>
+      </w:r>
+      <w:bookmarkStart w:id="0" w:name="_GoBack"/>
+      <w:bookmarkEnd w:id="0"/>
     </w:p>
     <w:p>
       <w:pPr>
@@ -4531,7 +5292,7 @@
           <w:bCs/>
           <w:lang w:val="en-US" w:eastAsia="zh-CN"/>
         </w:rPr>
-        <w:t>Android</w:t>
+        <w:t>Z集团Android</w:t>
       </w:r>
       <w:r>
         <w:rPr>
@@ -4544,6 +5305,7 @@
     </w:p>
     <w:p>
       <w:pPr>
+        <w:ind w:firstLine="420" w:firstLineChars="0"/>
         <w:rPr>
           <w:rFonts w:asciiTheme="majorEastAsia" w:hAnsiTheme="majorEastAsia" w:eastAsiaTheme="majorEastAsia"/>
           <w:b/>
@@ -4679,7 +5441,26 @@
       <w:lvlJc w:val="left"/>
     </w:lvl>
   </w:abstractNum>
+  <w:abstractNum w:abstractNumId="1">
+    <w:nsid w:val="F2A1028F"/>
+    <w:multiLevelType w:val="singleLevel"/>
+    <w:tmpl w:val="F2A1028F"/>
+    <w:lvl w:ilvl="0" w:tentative="0">
+      <w:start w:val="1"/>
+      <w:numFmt w:val="lowerLetter"/>
+      <w:lvlText w:val="(%1)"/>
+      <w:lvlJc w:val="left"/>
+      <w:pPr>
+        <w:tabs>
+          <w:tab w:val="left" w:pos="312"/>
+        </w:tabs>
+      </w:pPr>
+    </w:lvl>
+  </w:abstractNum>
   <w:num w:numId="1">
+    <w:abstractNumId w:val="1"/>
+  </w:num>
+  <w:num w:numId="2">
     <w:abstractNumId w:val="0"/>
   </w:num>
 </w:numbering>
@@ -4799,7 +5580,7 @@
     <w:lsdException w:unhideWhenUsed="0" w:uiPriority="0" w:semiHidden="0" w:name="HTML Sample"/>
     <w:lsdException w:unhideWhenUsed="0" w:uiPriority="0" w:semiHidden="0" w:name="HTML Typewriter"/>
     <w:lsdException w:unhideWhenUsed="0" w:uiPriority="0" w:semiHidden="0" w:name="HTML Variable"/>
-    <w:lsdException w:uiPriority="99" w:name="Normal Table"/>
+    <w:lsdException w:qFormat="1" w:uiPriority="99" w:name="Normal Table"/>
     <w:lsdException w:unhideWhenUsed="0" w:uiPriority="0" w:semiHidden="0" w:name="annotation subject"/>
     <w:lsdException w:uiPriority="0" w:name="Table Simple 1"/>
     <w:lsdException w:uiPriority="0" w:name="Table Simple 2"/>
@@ -4973,6 +5754,7 @@
     <w:name w:val="Normal Table"/>
     <w:semiHidden/>
     <w:unhideWhenUsed/>
+    <w:qFormat/>
     <w:uiPriority w:val="99"/>
     <w:tblPr>
       <w:tblCellMar>

</xml_diff>

<commit_message>
finish chapter 2 and start chapter 3
</commit_message>
<xml_diff>
--- a/Mypaper/paper.docx
+++ b/Mypaper/paper.docx
@@ -1408,6 +1408,544 @@
     <w:p>
       <w:pPr>
         <w:rPr>
+          <w:rFonts w:hint="eastAsia" w:asciiTheme="majorEastAsia" w:hAnsiTheme="majorEastAsia" w:eastAsiaTheme="majorEastAsia"/>
+          <w:b/>
+          <w:bCs/>
+          <w:lang w:val="en-US" w:eastAsia="zh-CN"/>
+        </w:rPr>
+      </w:pPr>
+      <w:r>
+        <w:rPr>
+          <w:rFonts w:hint="eastAsia" w:asciiTheme="majorEastAsia" w:hAnsiTheme="majorEastAsia" w:eastAsiaTheme="majorEastAsia"/>
+          <w:b/>
+          <w:bCs/>
+          <w:lang w:val="en-US" w:eastAsia="zh-CN"/>
+        </w:rPr>
+        <w:t>2.1 Android系统的基本概念</w:t>
+      </w:r>
+    </w:p>
+    <w:p>
+      <w:pPr>
+        <w:ind w:firstLine="420" w:firstLineChars="0"/>
+        <w:rPr>
+          <w:rFonts w:hint="eastAsia" w:asciiTheme="majorEastAsia" w:hAnsiTheme="majorEastAsia" w:eastAsiaTheme="majorEastAsia"/>
+          <w:b/>
+          <w:bCs/>
+          <w:lang w:val="en-US" w:eastAsia="zh-CN"/>
+        </w:rPr>
+      </w:pPr>
+      <w:r>
+        <w:rPr>
+          <w:rFonts w:hint="eastAsia" w:asciiTheme="majorEastAsia" w:hAnsiTheme="majorEastAsia" w:eastAsiaTheme="majorEastAsia"/>
+          <w:b/>
+          <w:bCs/>
+          <w:lang w:val="en-US" w:eastAsia="zh-CN"/>
+        </w:rPr>
+        <w:t>2.1.1Android系统的起源</w:t>
+      </w:r>
+    </w:p>
+    <w:p>
+      <w:pPr>
+        <w:ind w:firstLine="420" w:firstLineChars="0"/>
+        <w:rPr>
+          <w:rFonts w:hint="default" w:asciiTheme="majorEastAsia" w:hAnsiTheme="majorEastAsia" w:eastAsiaTheme="majorEastAsia"/>
+          <w:b w:val="0"/>
+          <w:bCs w:val="0"/>
+          <w:lang w:val="en-US" w:eastAsia="zh-CN"/>
+        </w:rPr>
+      </w:pPr>
+      <w:r>
+        <w:rPr>
+          <w:rFonts w:hint="eastAsia" w:asciiTheme="majorEastAsia" w:hAnsiTheme="majorEastAsia" w:eastAsiaTheme="majorEastAsia"/>
+          <w:b w:val="0"/>
+          <w:bCs w:val="0"/>
+          <w:lang w:val="en-US" w:eastAsia="zh-CN"/>
+        </w:rPr>
+        <w:t>Android是由Google推出的一款针对于手机的操作系统。它的Logo是一个绿色的小机器人，它的名称来源于科幻小说《未来夏娃》里面一个名字叫做android的小机器人。最初，一个名为android的</w:t>
+      </w:r>
+      <w:r>
+        <w:rPr>
+          <w:rFonts w:hint="eastAsia" w:asciiTheme="majorEastAsia" w:hAnsiTheme="majorEastAsia" w:eastAsiaTheme="majorEastAsia"/>
+          <w:b w:val="0"/>
+          <w:bCs w:val="0"/>
+          <w:lang w:val="en-US" w:eastAsia="zh-CN"/>
+        </w:rPr>
+        <w:t>公司创作了android系统，这家公司的CEO与研发团队主要将android系统应用于在移动智能手表，后来android公司被Google收购，android系统也逐渐从智能手表移植到手机。2006年，Google发布了android 1.0系统并将其开源，随着android系统健康快速地发展和不断的升级，越来越多的手机厂商选择android系统作为手机操作系统。</w:t>
+      </w:r>
+    </w:p>
+    <w:p>
+      <w:pPr>
+        <w:ind w:firstLine="420" w:firstLineChars="0"/>
+        <w:rPr>
+          <w:rFonts w:hint="eastAsia" w:asciiTheme="majorEastAsia" w:hAnsiTheme="majorEastAsia" w:eastAsiaTheme="majorEastAsia"/>
+          <w:b/>
+          <w:bCs/>
+          <w:lang w:val="en-US" w:eastAsia="zh-CN"/>
+        </w:rPr>
+      </w:pPr>
+      <w:r>
+        <w:rPr>
+          <w:rFonts w:hint="eastAsia" w:asciiTheme="majorEastAsia" w:hAnsiTheme="majorEastAsia" w:eastAsiaTheme="majorEastAsia"/>
+          <w:b/>
+          <w:bCs/>
+          <w:lang w:val="en-US" w:eastAsia="zh-CN"/>
+        </w:rPr>
+        <w:t>2.1.2Android的四大组件</w:t>
+      </w:r>
+    </w:p>
+    <w:p>
+      <w:pPr>
+        <w:ind w:firstLine="420" w:firstLineChars="0"/>
+        <w:rPr>
+          <w:rFonts w:hint="eastAsia" w:asciiTheme="majorEastAsia" w:hAnsiTheme="majorEastAsia" w:eastAsiaTheme="majorEastAsia"/>
+          <w:b w:val="0"/>
+          <w:bCs w:val="0"/>
+          <w:lang w:val="en-US" w:eastAsia="zh-CN"/>
+        </w:rPr>
+      </w:pPr>
+      <w:r>
+        <w:rPr>
+          <w:rFonts w:hint="eastAsia" w:asciiTheme="majorEastAsia" w:hAnsiTheme="majorEastAsia" w:eastAsiaTheme="majorEastAsia"/>
+          <w:b w:val="0"/>
+          <w:bCs w:val="0"/>
+          <w:lang w:val="en-US" w:eastAsia="zh-CN"/>
+        </w:rPr>
+        <w:t>Android的四大组件分别是Activity、Service、Contentprovider和BroadcastReceiver。</w:t>
+      </w:r>
+    </w:p>
+    <w:p>
+      <w:pPr>
+        <w:ind w:firstLine="420" w:firstLineChars="0"/>
+        <w:rPr>
+          <w:rFonts w:hint="eastAsia" w:asciiTheme="majorEastAsia" w:hAnsiTheme="majorEastAsia" w:eastAsiaTheme="majorEastAsia"/>
+          <w:b w:val="0"/>
+          <w:bCs w:val="0"/>
+          <w:lang w:val="en-US" w:eastAsia="zh-CN"/>
+        </w:rPr>
+      </w:pPr>
+      <w:r>
+        <w:rPr>
+          <w:rFonts w:hint="eastAsia" w:asciiTheme="majorEastAsia" w:hAnsiTheme="majorEastAsia" w:eastAsiaTheme="majorEastAsia"/>
+          <w:b w:val="0"/>
+          <w:bCs w:val="0"/>
+          <w:lang w:val="en-US" w:eastAsia="zh-CN"/>
+        </w:rPr>
+        <w:t>Activity的主要作用是与用户交互，Activity类似于一个窗口，用于显示Android定制化界面。开发者在Activity的OnCreate方法中绑定xml，并Activity里面实现逻辑代码处理点击、触摸、滑动等一系列事件。</w:t>
+      </w:r>
+    </w:p>
+    <w:p>
+      <w:pPr>
+        <w:ind w:firstLine="420" w:firstLineChars="0"/>
+        <w:rPr>
+          <w:rFonts w:hint="eastAsia" w:asciiTheme="majorEastAsia" w:hAnsiTheme="majorEastAsia" w:eastAsiaTheme="majorEastAsia"/>
+          <w:b w:val="0"/>
+          <w:bCs w:val="0"/>
+          <w:lang w:val="en-US" w:eastAsia="zh-CN"/>
+        </w:rPr>
+      </w:pPr>
+      <w:r>
+        <w:rPr>
+          <w:rFonts w:hint="eastAsia" w:asciiTheme="majorEastAsia" w:hAnsiTheme="majorEastAsia" w:eastAsiaTheme="majorEastAsia"/>
+          <w:b w:val="0"/>
+          <w:bCs w:val="0"/>
+          <w:lang w:val="en-US" w:eastAsia="zh-CN"/>
+        </w:rPr>
+        <w:t>Service是Android系统的服务，没有任何界面，即使App不在前台运行，Service依然活跃在后台。Service一般可以通过在Activity中编写代码调用启动，主要有两种启动方式，分别是StartService和BindService。两种方式虽然都可以启动Service，但由于其生命周期的不同存在些许差异：使用StartService方式启动服务，即使在与之绑定的Activity被销毁时，Service仍然作为一个独立的进程在后台运行，而使用BindService方法Service会随着绑定的Activity的被销毁而被终止。Service是Android系统的核心，Android系统之所以能够稳定的运行，与Framework层的PakageManagerService、ActivtyManagerService、WindowMangerService等Service进程有非常重要的关系，如果其中任意一个Service运行出错，Android系统就可能死机、</w:t>
+      </w:r>
+      <w:r>
+        <w:rPr>
+          <w:rFonts w:hint="eastAsia" w:asciiTheme="majorEastAsia" w:hAnsiTheme="majorEastAsia" w:eastAsiaTheme="majorEastAsia"/>
+          <w:b w:val="0"/>
+          <w:bCs w:val="0"/>
+          <w:lang w:val="en-US" w:eastAsia="zh-CN"/>
+        </w:rPr>
+        <w:t>重启或</w:t>
+      </w:r>
+      <w:r>
+        <w:rPr>
+          <w:rFonts w:hint="eastAsia" w:asciiTheme="majorEastAsia" w:hAnsiTheme="majorEastAsia" w:eastAsiaTheme="majorEastAsia"/>
+          <w:b w:val="0"/>
+          <w:bCs w:val="0"/>
+          <w:lang w:val="en-US" w:eastAsia="zh-CN"/>
+        </w:rPr>
+        <w:t>无法启动的情况。</w:t>
+      </w:r>
+    </w:p>
+    <w:p>
+      <w:pPr>
+        <w:ind w:firstLine="420" w:firstLineChars="0"/>
+        <w:rPr>
+          <w:rFonts w:hint="eastAsia" w:asciiTheme="majorEastAsia" w:hAnsiTheme="majorEastAsia" w:eastAsiaTheme="majorEastAsia"/>
+          <w:b w:val="0"/>
+          <w:bCs w:val="0"/>
+          <w:lang w:val="en-US" w:eastAsia="zh-CN"/>
+        </w:rPr>
+      </w:pPr>
+      <w:r>
+        <w:rPr>
+          <w:rFonts w:hint="eastAsia" w:asciiTheme="majorEastAsia" w:hAnsiTheme="majorEastAsia" w:eastAsiaTheme="majorEastAsia"/>
+          <w:b w:val="0"/>
+          <w:bCs w:val="0"/>
+          <w:lang w:val="en-US" w:eastAsia="zh-CN"/>
+        </w:rPr>
+        <w:t>ContentProvider的字面意思是内容提供者，当一个App应用A想要访问另一个App应用B的数据库时，这涉及到数据安全性问题，每一个App是一个单独的进程，进程间直接获取数据代码中会编译不过或获取到Null数据或者抛异常后APP闪退。正确做法是应用B通过实现ContentProvider必须实现的六个抽象方法并对外暴露接口，应用A带权限访问应用B的数据库。</w:t>
+      </w:r>
+    </w:p>
+    <w:p>
+      <w:pPr>
+        <w:ind w:firstLine="420" w:firstLineChars="0"/>
+        <w:rPr>
+          <w:rFonts w:hint="default" w:asciiTheme="majorEastAsia" w:hAnsiTheme="majorEastAsia" w:eastAsiaTheme="majorEastAsia"/>
+          <w:b w:val="0"/>
+          <w:bCs w:val="0"/>
+          <w:lang w:val="en-US" w:eastAsia="zh-CN"/>
+        </w:rPr>
+      </w:pPr>
+      <w:r>
+        <w:rPr>
+          <w:rFonts w:hint="eastAsia" w:asciiTheme="majorEastAsia" w:hAnsiTheme="majorEastAsia" w:eastAsiaTheme="majorEastAsia"/>
+          <w:b w:val="0"/>
+          <w:bCs w:val="0"/>
+          <w:lang w:val="en-US" w:eastAsia="zh-CN"/>
+        </w:rPr>
+        <w:t>BroadcastReceiver是Android系统的广播，广播不仅可以在进程内通信与传送信息，而且可以实现进程间通信。以优先级划分，广播分为有序广播和普通广播，以注册方式区分，广播分为静态注册方式与动态注册方式。广播事件发生在用户使用手机时的时时刻刻，例如开机广播、息屏广播、收到短信时声音提醒等等。</w:t>
+      </w:r>
+    </w:p>
+    <w:p>
+      <w:pPr>
+        <w:ind w:firstLine="420" w:firstLineChars="0"/>
+        <w:rPr>
+          <w:rFonts w:hint="eastAsia" w:asciiTheme="majorEastAsia" w:hAnsiTheme="majorEastAsia" w:eastAsiaTheme="majorEastAsia"/>
+          <w:b/>
+          <w:bCs/>
+          <w:lang w:val="en-US" w:eastAsia="zh-CN"/>
+        </w:rPr>
+      </w:pPr>
+      <w:r>
+        <w:rPr>
+          <w:rFonts w:hint="eastAsia" w:asciiTheme="majorEastAsia" w:hAnsiTheme="majorEastAsia" w:eastAsiaTheme="majorEastAsia"/>
+          <w:b/>
+          <w:bCs/>
+          <w:lang w:val="en-US" w:eastAsia="zh-CN"/>
+        </w:rPr>
+        <w:t>2.1.3Android的开发语言</w:t>
+      </w:r>
+    </w:p>
+    <w:p>
+      <w:pPr>
+        <w:ind w:firstLine="420" w:firstLineChars="0"/>
+        <w:rPr>
+          <w:rFonts w:hint="eastAsia" w:asciiTheme="majorEastAsia" w:hAnsiTheme="majorEastAsia" w:eastAsiaTheme="majorEastAsia"/>
+          <w:b w:val="0"/>
+          <w:bCs w:val="0"/>
+          <w:lang w:val="en-US" w:eastAsia="zh-CN"/>
+        </w:rPr>
+      </w:pPr>
+      <w:r>
+        <w:rPr>
+          <w:rFonts w:hint="eastAsia" w:asciiTheme="majorEastAsia" w:hAnsiTheme="majorEastAsia" w:eastAsiaTheme="majorEastAsia"/>
+          <w:b w:val="0"/>
+          <w:bCs w:val="0"/>
+          <w:lang w:val="en-US" w:eastAsia="zh-CN"/>
+        </w:rPr>
+        <w:t>2017年之前，Android的首选开发语言是Java，Java是印度尼西亚爪哇岛的英文名称，该岛屿盛产咖啡，Java之父James Gosling[]{[1]Nicolle, L. James Gosling[J]. Computer Bulletin, 1998, 40(2):16-17.}起初用于于1995年发布了Java语言，与C语言面向过程编程不同，Java是一门面向对象的语言，这种编程模式带给Java语言多个优点：</w:t>
+      </w:r>
+    </w:p>
+    <w:p>
+      <w:pPr>
+        <w:ind w:firstLine="420" w:firstLineChars="0"/>
+        <w:rPr>
+          <w:rFonts w:hint="eastAsia" w:asciiTheme="majorEastAsia" w:hAnsiTheme="majorEastAsia" w:eastAsiaTheme="majorEastAsia"/>
+          <w:b w:val="0"/>
+          <w:bCs w:val="0"/>
+          <w:lang w:val="en-US" w:eastAsia="zh-CN"/>
+        </w:rPr>
+      </w:pPr>
+      <w:r>
+        <w:rPr>
+          <w:rFonts w:hint="eastAsia" w:asciiTheme="majorEastAsia" w:hAnsiTheme="majorEastAsia" w:eastAsiaTheme="majorEastAsia"/>
+          <w:b w:val="0"/>
+          <w:bCs w:val="0"/>
+          <w:lang w:val="en-US" w:eastAsia="zh-CN"/>
+        </w:rPr>
+        <w:t>a.</w:t>
+      </w:r>
+      <w:r>
+        <w:rPr>
+          <w:rFonts w:hint="eastAsia" w:asciiTheme="majorEastAsia" w:hAnsiTheme="majorEastAsia" w:eastAsiaTheme="majorEastAsia"/>
+          <w:b w:val="0"/>
+          <w:bCs w:val="0"/>
+          <w:lang w:val="en-US" w:eastAsia="zh-CN"/>
+        </w:rPr>
+        <w:t>方便</w:t>
+      </w:r>
+      <w:r>
+        <w:rPr>
+          <w:rFonts w:hint="eastAsia" w:asciiTheme="majorEastAsia" w:hAnsiTheme="majorEastAsia" w:eastAsiaTheme="majorEastAsia"/>
+          <w:b w:val="0"/>
+          <w:bCs w:val="0"/>
+          <w:lang w:val="en-US" w:eastAsia="zh-CN"/>
+        </w:rPr>
+        <w:t>代码复用复写以及重构</w:t>
+      </w:r>
+    </w:p>
+    <w:p>
+      <w:pPr>
+        <w:ind w:firstLine="420" w:firstLineChars="0"/>
+        <w:rPr>
+          <w:rFonts w:hint="eastAsia" w:asciiTheme="majorEastAsia" w:hAnsiTheme="majorEastAsia" w:eastAsiaTheme="majorEastAsia"/>
+          <w:b w:val="0"/>
+          <w:bCs w:val="0"/>
+          <w:lang w:val="en-US" w:eastAsia="zh-CN"/>
+        </w:rPr>
+      </w:pPr>
+      <w:r>
+        <w:rPr>
+          <w:rFonts w:hint="eastAsia" w:asciiTheme="majorEastAsia" w:hAnsiTheme="majorEastAsia" w:eastAsiaTheme="majorEastAsia"/>
+          <w:b w:val="0"/>
+          <w:bCs w:val="0"/>
+          <w:lang w:val="en-US" w:eastAsia="zh-CN"/>
+        </w:rPr>
+        <w:t>b.方便代码的编写与维护</w:t>
+      </w:r>
+    </w:p>
+    <w:p>
+      <w:pPr>
+        <w:ind w:firstLine="420" w:firstLineChars="0"/>
+        <w:rPr>
+          <w:rFonts w:hint="eastAsia" w:asciiTheme="majorEastAsia" w:hAnsiTheme="majorEastAsia" w:eastAsiaTheme="majorEastAsia"/>
+          <w:b w:val="0"/>
+          <w:bCs w:val="0"/>
+          <w:lang w:val="en-US" w:eastAsia="zh-CN"/>
+        </w:rPr>
+      </w:pPr>
+      <w:r>
+        <w:rPr>
+          <w:rFonts w:hint="eastAsia" w:asciiTheme="majorEastAsia" w:hAnsiTheme="majorEastAsia" w:eastAsiaTheme="majorEastAsia"/>
+          <w:b w:val="0"/>
+          <w:bCs w:val="0"/>
+          <w:lang w:val="en-US" w:eastAsia="zh-CN"/>
+        </w:rPr>
+        <w:t>c.JavaBean对象易于解析，提升运行效率</w:t>
+      </w:r>
+    </w:p>
+    <w:p>
+      <w:pPr>
+        <w:ind w:firstLine="420" w:firstLineChars="0"/>
+        <w:rPr>
+          <w:rFonts w:hint="default" w:asciiTheme="majorEastAsia" w:hAnsiTheme="majorEastAsia" w:eastAsiaTheme="majorEastAsia"/>
+          <w:b w:val="0"/>
+          <w:bCs w:val="0"/>
+          <w:lang w:val="en-US" w:eastAsia="zh-CN"/>
+        </w:rPr>
+      </w:pPr>
+      <w:r>
+        <w:rPr>
+          <w:rFonts w:hint="eastAsia" w:asciiTheme="majorEastAsia" w:hAnsiTheme="majorEastAsia" w:eastAsiaTheme="majorEastAsia"/>
+          <w:b w:val="0"/>
+          <w:bCs w:val="0"/>
+          <w:lang w:val="en-US" w:eastAsia="zh-CN"/>
+        </w:rPr>
+        <w:t>2017年，Google开完I/O大会，官方宣布Kotlin讲作为Android开发的第一语言，相较于Java语言，Kotlin更适合用于Android开发。Kotlin与JDK完美兼容，并且安装插件后，Java代码可以转换为Kotlin代码，除此之外，Kotlin是一门轻量级的语言，其代码较Java代码更为简洁，减轻代码的冗余。</w:t>
+      </w:r>
+    </w:p>
+    <w:p>
+      <w:pPr>
+        <w:ind w:firstLine="420" w:firstLineChars="0"/>
+        <w:rPr>
+          <w:rFonts w:hint="eastAsia" w:asciiTheme="majorEastAsia" w:hAnsiTheme="majorEastAsia" w:eastAsiaTheme="majorEastAsia"/>
+          <w:b/>
+          <w:bCs/>
+          <w:lang w:val="en-US" w:eastAsia="zh-CN"/>
+        </w:rPr>
+      </w:pPr>
+      <w:r>
+        <w:rPr>
+          <w:rFonts w:hint="eastAsia" w:asciiTheme="majorEastAsia" w:hAnsiTheme="majorEastAsia" w:eastAsiaTheme="majorEastAsia"/>
+          <w:b/>
+          <w:bCs/>
+          <w:lang w:val="en-US" w:eastAsia="zh-CN"/>
+        </w:rPr>
+        <w:t>2.1.4</w:t>
+      </w:r>
+      <w:r>
+        <w:rPr>
+          <w:rFonts w:hint="eastAsia" w:asciiTheme="majorEastAsia" w:hAnsiTheme="majorEastAsia" w:eastAsiaTheme="majorEastAsia"/>
+          <w:b/>
+          <w:bCs/>
+          <w:lang w:val="en-US" w:eastAsia="zh-CN"/>
+        </w:rPr>
+        <w:t>Android的开发工具</w:t>
+      </w:r>
+    </w:p>
+    <w:p>
+      <w:pPr>
+        <w:ind w:firstLine="420" w:firstLineChars="0"/>
+        <w:rPr>
+          <w:rFonts w:hint="default" w:asciiTheme="majorEastAsia" w:hAnsiTheme="majorEastAsia" w:eastAsiaTheme="majorEastAsia"/>
+          <w:b w:val="0"/>
+          <w:bCs w:val="0"/>
+          <w:lang w:val="en-US" w:eastAsia="zh-CN"/>
+        </w:rPr>
+      </w:pPr>
+      <w:r>
+        <w:rPr>
+          <w:rFonts w:hint="eastAsia" w:asciiTheme="majorEastAsia" w:hAnsiTheme="majorEastAsia" w:eastAsiaTheme="majorEastAsia"/>
+          <w:b w:val="0"/>
+          <w:bCs w:val="0"/>
+          <w:lang w:val="en-US" w:eastAsia="zh-CN"/>
+        </w:rPr>
+        <w:t>Android系统发展初期，adt(android development tool)是使用Oracle公司的Eclipse作为软件开发工具，开发者在使用eclipse作为Android开发工具时需要自己下载JDK(Java Development Kit)和Android SDK(Software Development Kit)，由此可见，在进行Android开发前期的配置工作过于复杂。</w:t>
+      </w:r>
+    </w:p>
+    <w:p>
+      <w:pPr>
+        <w:ind w:firstLine="420" w:firstLineChars="0"/>
+        <w:rPr>
+          <w:rFonts w:hint="default" w:asciiTheme="majorEastAsia" w:hAnsiTheme="majorEastAsia" w:eastAsiaTheme="majorEastAsia"/>
+          <w:b w:val="0"/>
+          <w:bCs w:val="0"/>
+          <w:lang w:val="en-US" w:eastAsia="zh-CN"/>
+        </w:rPr>
+      </w:pPr>
+      <w:r>
+        <w:rPr>
+          <w:rFonts w:hint="eastAsia" w:asciiTheme="majorEastAsia" w:hAnsiTheme="majorEastAsia" w:eastAsiaTheme="majorEastAsia"/>
+          <w:b w:val="0"/>
+          <w:bCs w:val="0"/>
+          <w:lang w:val="en-US" w:eastAsia="zh-CN"/>
+        </w:rPr>
+        <w:t>2013年，Google首次提出自研开发工具Android Studio这一概念并于第二年12月8日上线Android studio 1.0稳定版本，开发者只需在官方网站下载开发工具一键安装，Android studio会自动下载Android开发所需要的Java JDK与Android SDK。</w:t>
+      </w:r>
+    </w:p>
+    <w:p>
+      <w:pPr>
+        <w:ind w:firstLine="420" w:firstLineChars="0"/>
+        <w:rPr>
+          <w:rFonts w:hint="default" w:asciiTheme="majorEastAsia" w:hAnsiTheme="majorEastAsia" w:eastAsiaTheme="majorEastAsia"/>
+          <w:b/>
+          <w:bCs/>
+          <w:lang w:val="en-US" w:eastAsia="zh-CN"/>
+        </w:rPr>
+      </w:pPr>
+      <w:r>
+        <w:rPr>
+          <w:rFonts w:hint="eastAsia" w:asciiTheme="majorEastAsia" w:hAnsiTheme="majorEastAsia" w:eastAsiaTheme="majorEastAsia"/>
+          <w:b/>
+          <w:bCs/>
+          <w:lang w:val="en-US" w:eastAsia="zh-CN"/>
+        </w:rPr>
+        <w:t>2.1.5Android设计架构</w:t>
+      </w:r>
+    </w:p>
+    <w:p>
+      <w:pPr>
+        <w:ind w:firstLine="420" w:firstLineChars="0"/>
+        <w:rPr>
+          <w:rFonts w:hint="default" w:asciiTheme="majorEastAsia" w:hAnsiTheme="majorEastAsia" w:eastAsiaTheme="majorEastAsia"/>
+          <w:b w:val="0"/>
+          <w:bCs w:val="0"/>
+          <w:lang w:val="en-US" w:eastAsia="zh-CN"/>
+        </w:rPr>
+      </w:pPr>
+      <w:r>
+        <w:rPr>
+          <w:rFonts w:hint="eastAsia" w:asciiTheme="majorEastAsia" w:hAnsiTheme="majorEastAsia" w:eastAsiaTheme="majorEastAsia"/>
+          <w:b w:val="0"/>
+          <w:bCs w:val="0"/>
+          <w:lang w:eastAsia="zh-CN"/>
+        </w:rPr>
+        <w:t>最初的</w:t>
+      </w:r>
+      <w:r>
+        <w:rPr>
+          <w:rFonts w:hint="eastAsia" w:asciiTheme="majorEastAsia" w:hAnsiTheme="majorEastAsia" w:eastAsiaTheme="majorEastAsia"/>
+          <w:b w:val="0"/>
+          <w:bCs w:val="0"/>
+          <w:lang w:val="en-US" w:eastAsia="zh-CN"/>
+        </w:rPr>
+        <w:t>Android设计架构是MVC模式，即Model-View-Controller(模型-视图-控制器)，结构模型如图所示。</w:t>
+      </w:r>
+      <w:r>
+        <w:rPr>
+          <w:rFonts w:hint="eastAsia" w:asciiTheme="majorEastAsia" w:hAnsiTheme="majorEastAsia" w:eastAsiaTheme="majorEastAsia"/>
+          <w:b w:val="0"/>
+          <w:bCs w:val="0"/>
+          <w:lang w:val="en-US" w:eastAsia="zh-CN"/>
+        </w:rPr>
+        <w:t>开发工程师</w:t>
+      </w:r>
+      <w:r>
+        <w:rPr>
+          <w:rFonts w:hint="eastAsia" w:asciiTheme="majorEastAsia" w:hAnsiTheme="majorEastAsia" w:eastAsiaTheme="majorEastAsia"/>
+          <w:b w:val="0"/>
+          <w:bCs w:val="0"/>
+          <w:lang w:val="en-US" w:eastAsia="zh-CN"/>
+        </w:rPr>
+        <w:t>在模型层编写代码处理网络数据或本地数据库数据的增删改查，Android数据库一般是轻量级的，例如Sqlite数据库和JSON数据库。在Activity中进行View层的绑定，View层是一个xml格式的文件，该文件中最常用的布局方式是RelativeLayout、LinearLayout、FrameLayout和TableLayout。Controller层代码编写在Act</w:t>
+      </w:r>
+      <w:r>
+        <w:rPr>
+          <w:rFonts w:hint="eastAsia" w:asciiTheme="majorEastAsia" w:hAnsiTheme="majorEastAsia" w:eastAsiaTheme="majorEastAsia"/>
+          <w:b w:val="0"/>
+          <w:bCs w:val="0"/>
+          <w:lang w:val="en-US" w:eastAsia="zh-CN"/>
+        </w:rPr>
+        <w:t>i</w:t>
+      </w:r>
+      <w:r>
+        <w:rPr>
+          <w:rFonts w:hint="eastAsia" w:asciiTheme="majorEastAsia" w:hAnsiTheme="majorEastAsia" w:eastAsiaTheme="majorEastAsia"/>
+          <w:b w:val="0"/>
+          <w:bCs w:val="0"/>
+          <w:lang w:val="en-US" w:eastAsia="zh-CN"/>
+        </w:rPr>
+        <w:t>vity或Fragment中，开发者会在Activity和Fragment中进行数据操作、事件监听、界面设置。这样导致Activity和Fragment类中代码量非常大，耦合性相对比较高，而且不利于其他开发工程师的阅读与理解。</w:t>
+      </w:r>
+    </w:p>
+    <w:p>
+      <w:pPr>
+        <w:ind w:firstLine="420" w:firstLineChars="0"/>
+        <w:rPr>
+          <w:rFonts w:hint="eastAsia" w:asciiTheme="majorEastAsia" w:hAnsiTheme="majorEastAsia" w:eastAsiaTheme="majorEastAsia"/>
+          <w:b w:val="0"/>
+          <w:bCs w:val="0"/>
+          <w:lang w:val="en-US" w:eastAsia="zh-CN"/>
+        </w:rPr>
+      </w:pPr>
+      <w:r>
+        <w:rPr>
+          <w:rFonts w:hint="eastAsia" w:asciiTheme="majorEastAsia" w:hAnsiTheme="majorEastAsia" w:eastAsiaTheme="majorEastAsia"/>
+          <w:b w:val="0"/>
+          <w:bCs w:val="0"/>
+          <w:lang w:val="en-US" w:eastAsia="zh-CN"/>
+        </w:rPr>
+        <w:t>为降低耦合性，MVP设计架构被引入到Android开发。MVP是Model-View-Presenter（模型-视图-）的缩写，具体结构模型下图所示。MVP模式是基于MVC模式的优化与改善版本，由于View层与Model层耦合性高，在MVP模式中，将View层所需要实现的业务逻辑方法抽象到Presenter层，View层实现Presenter层所有方法，在View层调用Presenter层方法，通过这样的方式解耦Model层与View层。MVP设计架构主要应用于大型项目，当业务逻辑较少时仍可采用MVC模式。</w:t>
+      </w:r>
+    </w:p>
+    <w:p>
+      <w:pPr>
+        <w:ind w:firstLine="420" w:firstLineChars="0"/>
+        <w:rPr>
+          <w:rFonts w:hint="default" w:asciiTheme="majorEastAsia" w:hAnsiTheme="majorEastAsia" w:eastAsiaTheme="majorEastAsia"/>
+          <w:b w:val="0"/>
+          <w:bCs w:val="0"/>
+          <w:lang w:val="en-US" w:eastAsia="zh-CN"/>
+        </w:rPr>
+      </w:pPr>
+      <w:r>
+        <w:rPr>
+          <w:rFonts w:hint="eastAsia" w:asciiTheme="majorEastAsia" w:hAnsiTheme="majorEastAsia" w:eastAsiaTheme="majorEastAsia"/>
+          <w:b w:val="0"/>
+          <w:bCs w:val="0"/>
+          <w:lang w:val="en-US" w:eastAsia="zh-CN"/>
+        </w:rPr>
+        <w:t>最新的Android设计架构是MVVM模式，即Model-View-ViewModel，结构模型如图所示。MVVM模式与MVP模式结构上很相似，区别在与MVVM使用databinding将Model层与View层进行绑定，其中一层数据的变化会影响的另一侧数据相同的变化。ViewModel层是View层与Model层沟通的桥梁，不参与UI界面的刷新，只关注业务逻辑的处理。因此，相比于MVP模式，MVVM模式解耦的效果更彻底。</w:t>
+      </w:r>
+    </w:p>
+    <w:p>
+      <w:pPr>
+        <w:rPr>
           <w:rFonts w:asciiTheme="majorEastAsia" w:hAnsiTheme="majorEastAsia" w:eastAsiaTheme="majorEastAsia"/>
           <w:b/>
           <w:bCs/>
@@ -1428,7 +1966,7 @@
           <w:bCs/>
           <w:lang w:val="en-US" w:eastAsia="zh-CN"/>
         </w:rPr>
-        <w:t>1</w:t>
+        <w:t>2</w:t>
       </w:r>
       <w:r>
         <w:rPr>
@@ -1447,15 +1985,6 @@
           <w:bCs/>
         </w:rPr>
       </w:pPr>
-    </w:p>
-    <w:p>
-      <w:pPr>
-        <w:rPr>
-          <w:rFonts w:asciiTheme="majorEastAsia" w:hAnsiTheme="majorEastAsia" w:eastAsiaTheme="majorEastAsia"/>
-          <w:b/>
-          <w:bCs/>
-        </w:rPr>
-      </w:pPr>
       <w:r>
         <w:rPr>
           <w:rFonts w:asciiTheme="majorEastAsia" w:hAnsiTheme="majorEastAsia" w:eastAsiaTheme="majorEastAsia"/>
@@ -1479,7 +2008,7 @@
           <w:bCs/>
           <w:lang w:val="en-US" w:eastAsia="zh-CN"/>
         </w:rPr>
-        <w:t>1</w:t>
+        <w:t>2</w:t>
       </w:r>
       <w:r>
         <w:rPr>
@@ -1935,6 +2464,7 @@
       <w:pPr>
         <w:widowControl w:val="0"/>
         <w:numPr>
+          <w:ilvl w:val="0"/>
           <w:numId w:val="0"/>
         </w:numPr>
         <w:ind w:firstLine="420"/>
@@ -1950,104 +2480,6 @@
           <w:lang w:val="en-US" w:eastAsia="zh-CN"/>
         </w:rPr>
         <w:t>风险识别发展至今，实践中已经有许多风险识别的方法，项目中较为常见的风险识别方法主要有以下几种：</w:t>
-      </w:r>
-    </w:p>
-    <w:p>
-      <w:pPr>
-        <w:widowControl w:val="0"/>
-        <w:numPr>
-          <w:numId w:val="0"/>
-        </w:numPr>
-        <w:ind w:firstLine="420" w:firstLineChars="0"/>
-        <w:jc w:val="both"/>
-        <w:rPr>
-          <w:rFonts w:hint="eastAsia" w:ascii="宋体" w:hAnsi="宋体" w:eastAsia="宋体" w:cs="宋体"/>
-          <w:lang w:val="en-US" w:eastAsia="zh-CN"/>
-        </w:rPr>
-      </w:pPr>
-      <w:r>
-        <w:rPr>
-          <w:rFonts w:hint="eastAsia" w:ascii="宋体" w:hAnsi="宋体" w:eastAsia="宋体" w:cs="宋体"/>
-          <w:lang w:val="en-US" w:eastAsia="zh-CN"/>
-        </w:rPr>
-        <w:t>(a)故障树分析法</w:t>
-      </w:r>
-    </w:p>
-    <w:p>
-      <w:pPr>
-        <w:widowControl w:val="0"/>
-        <w:numPr>
-          <w:numId w:val="0"/>
-        </w:numPr>
-        <w:ind w:firstLine="420" w:firstLineChars="0"/>
-        <w:jc w:val="both"/>
-        <w:rPr>
-          <w:rFonts w:hint="eastAsia" w:ascii="宋体" w:hAnsi="宋体" w:eastAsia="宋体" w:cs="宋体"/>
-          <w:lang w:val="en-US" w:eastAsia="zh-CN"/>
-        </w:rPr>
-      </w:pPr>
-      <w:r>
-        <w:rPr>
-          <w:rFonts w:hint="eastAsia" w:ascii="宋体" w:hAnsi="宋体" w:eastAsia="宋体" w:cs="宋体"/>
-          <w:lang w:val="en-US" w:eastAsia="zh-CN"/>
-        </w:rPr>
-        <w:t>(b)德尔菲法</w:t>
-      </w:r>
-    </w:p>
-    <w:p>
-      <w:pPr>
-        <w:widowControl w:val="0"/>
-        <w:numPr>
-          <w:numId w:val="0"/>
-        </w:numPr>
-        <w:ind w:firstLine="420" w:firstLineChars="0"/>
-        <w:jc w:val="both"/>
-        <w:rPr>
-          <w:rFonts w:hint="default" w:ascii="宋体" w:hAnsi="宋体" w:eastAsia="宋体" w:cs="宋体"/>
-          <w:lang w:val="en-US" w:eastAsia="zh-CN"/>
-        </w:rPr>
-      </w:pPr>
-      <w:r>
-        <w:rPr>
-          <w:rFonts w:hint="eastAsia" w:ascii="宋体" w:hAnsi="宋体" w:eastAsia="宋体" w:cs="宋体"/>
-          <w:lang w:val="en-US" w:eastAsia="zh-CN"/>
-        </w:rPr>
-        <w:t>(c)头脑风暴法</w:t>
-      </w:r>
-    </w:p>
-    <w:p>
-      <w:pPr>
-        <w:widowControl w:val="0"/>
-        <w:numPr>
-          <w:ilvl w:val="0"/>
-          <w:numId w:val="0"/>
-        </w:numPr>
-        <w:jc w:val="both"/>
-        <w:rPr>
-          <w:rFonts w:hint="eastAsia" w:asciiTheme="majorEastAsia" w:hAnsiTheme="majorEastAsia" w:eastAsiaTheme="majorEastAsia"/>
-          <w:lang w:eastAsia="zh-CN"/>
-        </w:rPr>
-      </w:pPr>
-      <w:r>
-        <w:rPr>
-          <w:rFonts w:hint="eastAsia" w:asciiTheme="majorEastAsia" w:hAnsiTheme="majorEastAsia" w:eastAsiaTheme="majorEastAsia"/>
-          <w:lang w:eastAsia="zh-CN"/>
-        </w:rPr>
-        <w:t>（</w:t>
-      </w:r>
-      <w:r>
-        <w:rPr>
-          <w:rFonts w:hint="eastAsia" w:asciiTheme="majorEastAsia" w:hAnsiTheme="majorEastAsia" w:eastAsiaTheme="majorEastAsia"/>
-          <w:lang w:val="en-US" w:eastAsia="zh-CN"/>
-        </w:rPr>
-        <w:t>3</w:t>
-      </w:r>
-      <w:r>
-        <w:rPr>
-          <w:rFonts w:hint="eastAsia" w:asciiTheme="majorEastAsia" w:hAnsiTheme="majorEastAsia" w:eastAsiaTheme="majorEastAsia"/>
-          <w:lang w:eastAsia="zh-CN"/>
-        </w:rPr>
-        <w:t>）项目风险分析</w:t>
       </w:r>
     </w:p>
     <w:p>
@@ -2060,65 +2492,16 @@
         <w:ind w:firstLine="420" w:firstLineChars="0"/>
         <w:jc w:val="both"/>
         <w:rPr>
-          <w:rFonts w:hint="eastAsia" w:asciiTheme="majorEastAsia" w:hAnsiTheme="majorEastAsia" w:eastAsiaTheme="majorEastAsia"/>
-          <w:lang w:eastAsia="zh-CN"/>
-        </w:rPr>
-      </w:pPr>
-      <w:r>
-        <w:rPr>
-          <w:rFonts w:hint="eastAsia" w:asciiTheme="majorEastAsia" w:hAnsiTheme="majorEastAsia" w:eastAsiaTheme="majorEastAsia"/>
-          <w:lang w:eastAsia="zh-CN"/>
-        </w:rPr>
-        <w:t>这一过程使我们能够了解风险的性质，同时也确定了风险的水平（以所涉风险的后果和原因来表示）。此外，对于风险评估也是如此，它还承担着为风险评估提供基础的任务，作为解决、处理每种风险最适合的策略和方法等各类决策的输入。林德霍尔姆·[57]，在她关于风险分析的讨论中，认为这是与确定的每个危险情况相关的风险；它通过风险严重程度和风险概率的尺度进行估计，其中风险值是通过将风险的严重程度乘以概率值来定义的。Elzamly等人在他们的贡献中指出，风险分析有助于分析涉及那些已确定的风险的风险概率及其后果。他们还认为，在风险分析中，有可能对影响、暴露和风险之间的关系进行估算，并分析缓解风险的备选办法和实际使用的缓解战略。Haisjackl</w:t>
-      </w:r>
-      <w:r>
-        <w:rPr>
-          <w:rFonts w:hint="eastAsia" w:asciiTheme="majorEastAsia" w:hAnsiTheme="majorEastAsia" w:eastAsiaTheme="majorEastAsia"/>
-          <w:lang w:val="en-US" w:eastAsia="zh-CN"/>
-        </w:rPr>
-        <w:t>[]([1] Haisjackl C ,  Felderer M ,  Breu R . RisCal -- A Risk Estimation Tool for Software Engineering Purposes[C]// Software Engineering &amp; Advanced Applications. IEEE, 2013:292-299.)</w:t>
-      </w:r>
-      <w:r>
-        <w:rPr>
-          <w:rFonts w:hint="eastAsia" w:asciiTheme="majorEastAsia" w:hAnsiTheme="majorEastAsia" w:eastAsiaTheme="majorEastAsia"/>
-          <w:lang w:eastAsia="zh-CN"/>
-        </w:rPr>
-        <w:t>证实，在风险分析中，风险暴露可以通过应用某些指标来计算。Jaiswal等人[]（[1] Jaiswal A ,  Sharma M . Expert Webest Tool: A Web Based Application, Estimate the Cost and Risk of Software Project Using Function Points[J].  2013.）指出，在风险分析中，可以使用性能模型、网络分析和成本模型等来评估所确定的每个风险要素的损失幅度和概率。</w:t>
-      </w:r>
-    </w:p>
-    <w:p>
-      <w:pPr>
-        <w:widowControl w:val="0"/>
-        <w:numPr>
-          <w:ilvl w:val="0"/>
-          <w:numId w:val="0"/>
-        </w:numPr>
-        <w:jc w:val="both"/>
-        <w:rPr>
-          <w:rFonts w:hint="eastAsia" w:asciiTheme="majorEastAsia" w:hAnsiTheme="majorEastAsia" w:eastAsiaTheme="majorEastAsia"/>
-          <w:lang w:eastAsia="zh-CN"/>
-        </w:rPr>
-      </w:pPr>
-      <w:r>
-        <w:rPr>
-          <w:rFonts w:hint="eastAsia" w:asciiTheme="majorEastAsia" w:hAnsiTheme="majorEastAsia" w:eastAsiaTheme="majorEastAsia"/>
-          <w:lang w:eastAsia="zh-CN"/>
-        </w:rPr>
-        <w:t>（</w:t>
-      </w:r>
-      <w:r>
-        <w:rPr>
-          <w:rFonts w:hint="eastAsia" w:asciiTheme="majorEastAsia" w:hAnsiTheme="majorEastAsia" w:eastAsiaTheme="majorEastAsia"/>
-          <w:lang w:val="en-US" w:eastAsia="zh-CN"/>
-        </w:rPr>
-        <w:t>4</w:t>
-      </w:r>
-      <w:r>
-        <w:rPr>
-          <w:rFonts w:hint="eastAsia" w:asciiTheme="majorEastAsia" w:hAnsiTheme="majorEastAsia" w:eastAsiaTheme="majorEastAsia"/>
-          <w:lang w:eastAsia="zh-CN"/>
-        </w:rPr>
-        <w:t>）项目风险评估</w:t>
+          <w:rFonts w:hint="eastAsia" w:ascii="宋体" w:hAnsi="宋体" w:eastAsia="宋体" w:cs="宋体"/>
+          <w:lang w:val="en-US" w:eastAsia="zh-CN"/>
+        </w:rPr>
+      </w:pPr>
+      <w:r>
+        <w:rPr>
+          <w:rFonts w:hint="eastAsia" w:ascii="宋体" w:hAnsi="宋体" w:eastAsia="宋体" w:cs="宋体"/>
+          <w:lang w:val="en-US" w:eastAsia="zh-CN"/>
+        </w:rPr>
+        <w:t>(a)故障树分析法</w:t>
       </w:r>
     </w:p>
     <w:p>
@@ -2131,244 +2514,199 @@
         <w:ind w:firstLine="420" w:firstLineChars="0"/>
         <w:jc w:val="both"/>
         <w:rPr>
-          <w:rFonts w:hint="eastAsia" w:asciiTheme="majorEastAsia" w:hAnsiTheme="majorEastAsia" w:eastAsiaTheme="majorEastAsia"/>
-          <w:lang w:eastAsia="zh-CN"/>
-        </w:rPr>
-      </w:pPr>
-      <w:r>
-        <w:rPr>
-          <w:rFonts w:hint="eastAsia" w:asciiTheme="majorEastAsia" w:hAnsiTheme="majorEastAsia" w:eastAsiaTheme="majorEastAsia"/>
-          <w:lang w:eastAsia="zh-CN"/>
-        </w:rPr>
-        <w:t>风险评估是将风险分析结果与每个标准或职权范围进行比较的过程，风险评估允许对风险进行优先排序，并就风险处理的行为做出决定。Lindholm[]（C. Lindholm, Involving user perspective in a software risk management process, J.Softw.: Evol. Process 27 (2015) 953–975）认为风险评估是对每一个风险与降低风险的关系的决策，这些决策是通过基于控制措施的标准做出的，这些措施可以进行讨论后部署，以达到降低风险的效果。如果执行风险应对措施过程中发现新的风险，应该将新的风险记录并进行分析，以便确定风险的整体规模。Elzamly（</w:t>
-      </w:r>
-      <w:r>
-        <w:rPr>
-          <w:rFonts w:hint="eastAsia" w:asciiTheme="majorEastAsia" w:hAnsiTheme="majorEastAsia" w:eastAsiaTheme="majorEastAsia"/>
-          <w:lang w:val="en-US" w:eastAsia="zh-CN"/>
-        </w:rPr>
-        <w:t>2015</w:t>
-      </w:r>
-      <w:r>
-        <w:rPr>
-          <w:rFonts w:hint="eastAsia" w:asciiTheme="majorEastAsia" w:hAnsiTheme="majorEastAsia" w:eastAsiaTheme="majorEastAsia"/>
-          <w:lang w:eastAsia="zh-CN"/>
-        </w:rPr>
-        <w:t>）认为，风险评估的目的是确定识别出的所有风险的优先级别，以便项目管理者可以实施不同的风险应对策略，同时也防止风险成为项目延期完成的原因。</w:t>
-      </w:r>
-    </w:p>
-    <w:p>
-      <w:pPr>
-        <w:numPr>
-          <w:ilvl w:val="0"/>
-          <w:numId w:val="2"/>
-        </w:numPr>
-        <w:rPr>
-          <w:rFonts w:hint="eastAsia" w:asciiTheme="majorEastAsia" w:hAnsiTheme="majorEastAsia" w:eastAsiaTheme="majorEastAsia"/>
-          <w:lang w:eastAsia="zh-CN"/>
-        </w:rPr>
-      </w:pPr>
-      <w:r>
-        <w:rPr>
-          <w:rFonts w:hint="eastAsia" w:asciiTheme="majorEastAsia" w:hAnsiTheme="majorEastAsia" w:eastAsiaTheme="majorEastAsia"/>
-          <w:lang w:eastAsia="zh-CN"/>
-        </w:rPr>
-        <w:t>项目风险应对</w:t>
-      </w:r>
-    </w:p>
-    <w:p>
-      <w:pPr>
+          <w:rFonts w:hint="eastAsia" w:ascii="宋体" w:hAnsi="宋体" w:eastAsia="宋体" w:cs="宋体"/>
+          <w:lang w:val="en-US" w:eastAsia="zh-CN"/>
+        </w:rPr>
+      </w:pPr>
+      <w:r>
+        <w:rPr>
+          <w:rFonts w:hint="eastAsia" w:ascii="宋体" w:hAnsi="宋体" w:eastAsia="宋体" w:cs="宋体"/>
+          <w:lang w:val="en-US" w:eastAsia="zh-CN"/>
+        </w:rPr>
+        <w:t>(b)德尔菲法</w:t>
+      </w:r>
+    </w:p>
+    <w:p>
+      <w:pPr>
+        <w:widowControl w:val="0"/>
         <w:numPr>
           <w:ilvl w:val="0"/>
           <w:numId w:val="0"/>
         </w:numPr>
         <w:ind w:firstLine="420" w:firstLineChars="0"/>
-        <w:rPr>
-          <w:rFonts w:hint="eastAsia" w:asciiTheme="majorEastAsia" w:hAnsiTheme="majorEastAsia" w:eastAsiaTheme="majorEastAsia"/>
-          <w:lang w:eastAsia="zh-CN"/>
-        </w:rPr>
-      </w:pPr>
-    </w:p>
-    <w:p>
-      <w:pPr>
-        <w:ind w:firstLine="420"/>
-        <w:rPr>
-          <w:rFonts w:hint="eastAsia" w:asciiTheme="majorEastAsia" w:hAnsiTheme="majorEastAsia" w:eastAsiaTheme="majorEastAsia"/>
-          <w:lang w:eastAsia="zh-CN"/>
-        </w:rPr>
-      </w:pPr>
-      <w:r>
-        <w:rPr>
-          <w:rFonts w:hint="eastAsia" w:asciiTheme="majorEastAsia" w:hAnsiTheme="majorEastAsia" w:eastAsiaTheme="majorEastAsia"/>
-          <w:lang w:eastAsia="zh-CN"/>
-        </w:rPr>
-        <w:t>风险应对</w:t>
-      </w:r>
-      <w:r>
-        <w:rPr>
-          <w:rFonts w:hint="eastAsia" w:asciiTheme="majorEastAsia" w:hAnsiTheme="majorEastAsia" w:eastAsiaTheme="majorEastAsia"/>
-        </w:rPr>
-        <w:t>被视为一个可以通过选择</w:t>
-      </w:r>
-      <w:r>
-        <w:rPr>
-          <w:rFonts w:hint="eastAsia" w:asciiTheme="majorEastAsia" w:hAnsiTheme="majorEastAsia" w:eastAsiaTheme="majorEastAsia"/>
-          <w:lang w:eastAsia="zh-CN"/>
-        </w:rPr>
-        <w:t>应对</w:t>
-      </w:r>
-      <w:r>
-        <w:rPr>
-          <w:rFonts w:hint="eastAsia" w:asciiTheme="majorEastAsia" w:hAnsiTheme="majorEastAsia" w:eastAsiaTheme="majorEastAsia"/>
-        </w:rPr>
-        <w:t>计划的实施来改变风险</w:t>
-      </w:r>
-      <w:r>
-        <w:rPr>
-          <w:rFonts w:hint="eastAsia" w:asciiTheme="majorEastAsia" w:hAnsiTheme="majorEastAsia" w:eastAsiaTheme="majorEastAsia"/>
-          <w:lang w:eastAsia="zh-CN"/>
-        </w:rPr>
-        <w:t>的</w:t>
-      </w:r>
-      <w:r>
-        <w:rPr>
-          <w:rFonts w:hint="eastAsia" w:asciiTheme="majorEastAsia" w:hAnsiTheme="majorEastAsia" w:eastAsiaTheme="majorEastAsia"/>
-        </w:rPr>
-        <w:t>过程</w:t>
-      </w:r>
-      <w:r>
-        <w:rPr>
-          <w:rFonts w:hint="eastAsia" w:asciiTheme="majorEastAsia" w:hAnsiTheme="majorEastAsia" w:eastAsiaTheme="majorEastAsia"/>
-          <w:lang w:eastAsia="zh-CN"/>
-        </w:rPr>
-        <w:t>，</w:t>
-      </w:r>
-      <w:r>
-        <w:rPr>
-          <w:rFonts w:hint="eastAsia" w:asciiTheme="majorEastAsia" w:hAnsiTheme="majorEastAsia" w:eastAsiaTheme="majorEastAsia"/>
-        </w:rPr>
-        <w:t>这个过程旨在消除风险或改变</w:t>
-      </w:r>
-      <w:r>
-        <w:rPr>
-          <w:rFonts w:hint="eastAsia" w:asciiTheme="majorEastAsia" w:hAnsiTheme="majorEastAsia" w:eastAsiaTheme="majorEastAsia"/>
-          <w:lang w:eastAsia="zh-CN"/>
-        </w:rPr>
-        <w:t>风险发生的</w:t>
-      </w:r>
-      <w:r>
-        <w:rPr>
-          <w:rFonts w:hint="eastAsia" w:asciiTheme="majorEastAsia" w:hAnsiTheme="majorEastAsia" w:eastAsiaTheme="majorEastAsia"/>
-        </w:rPr>
-        <w:t>概率或</w:t>
-      </w:r>
-      <w:r>
-        <w:rPr>
-          <w:rFonts w:hint="eastAsia" w:asciiTheme="majorEastAsia" w:hAnsiTheme="majorEastAsia" w:eastAsiaTheme="majorEastAsia"/>
-          <w:lang w:eastAsia="zh-CN"/>
-        </w:rPr>
-        <w:t>风险发生造成的</w:t>
-      </w:r>
-      <w:r>
-        <w:rPr>
-          <w:rFonts w:hint="eastAsia" w:asciiTheme="majorEastAsia" w:hAnsiTheme="majorEastAsia" w:eastAsiaTheme="majorEastAsia"/>
-        </w:rPr>
-        <w:t>后果或</w:t>
-      </w:r>
-      <w:r>
-        <w:rPr>
-          <w:rFonts w:hint="eastAsia" w:asciiTheme="majorEastAsia" w:hAnsiTheme="majorEastAsia" w:eastAsiaTheme="majorEastAsia"/>
-          <w:lang w:eastAsia="zh-CN"/>
-        </w:rPr>
-        <w:t>三</w:t>
-      </w:r>
-      <w:r>
-        <w:rPr>
-          <w:rFonts w:hint="eastAsia" w:asciiTheme="majorEastAsia" w:hAnsiTheme="majorEastAsia" w:eastAsiaTheme="majorEastAsia"/>
-        </w:rPr>
-        <w:t>者</w:t>
-      </w:r>
-      <w:r>
-        <w:rPr>
-          <w:rFonts w:hint="eastAsia" w:asciiTheme="majorEastAsia" w:hAnsiTheme="majorEastAsia" w:eastAsiaTheme="majorEastAsia"/>
-          <w:lang w:eastAsia="zh-CN"/>
-        </w:rPr>
-        <w:t>兼有。Islam</w:t>
-      </w:r>
-      <w:r>
-        <w:rPr>
-          <w:rFonts w:hint="eastAsia" w:asciiTheme="majorEastAsia" w:hAnsiTheme="majorEastAsia" w:eastAsiaTheme="majorEastAsia"/>
-          <w:lang w:val="en-US" w:eastAsia="zh-CN"/>
-        </w:rPr>
-        <w:t>[]([1] Islam S ,  Mouratidis H ,  Weippl E R . An empirical study on the implementation and evaluation of a goal-driven software development risk management model[J]. Information &amp; Software Technology, 2014, 56(2):117-133.)</w:t>
-      </w:r>
-      <w:r>
-        <w:rPr>
-          <w:rFonts w:hint="eastAsia" w:asciiTheme="majorEastAsia" w:hAnsiTheme="majorEastAsia" w:eastAsiaTheme="majorEastAsia"/>
-          <w:lang w:eastAsia="zh-CN"/>
-        </w:rPr>
-        <w:t>认为，风险应对的重点是及时采取应对风险的行动从而实现风险应对目标，风险应对的主要目标也是尽快获得风险控制，最好是从需求分析阶段开始。风险应对使得为减轻风险和满足项目目标而采取的控制行动进行建模、分析、推理和跟踪。Elzamly</w:t>
-      </w:r>
-      <w:r>
-        <w:rPr>
-          <w:rFonts w:hint="eastAsia" w:asciiTheme="majorEastAsia" w:hAnsiTheme="majorEastAsia" w:eastAsiaTheme="majorEastAsia"/>
-          <w:lang w:val="en-US" w:eastAsia="zh-CN"/>
-        </w:rPr>
-        <w:t>(2014)</w:t>
-      </w:r>
-      <w:r>
-        <w:rPr>
-          <w:rFonts w:hint="eastAsia" w:asciiTheme="majorEastAsia" w:hAnsiTheme="majorEastAsia" w:eastAsiaTheme="majorEastAsia"/>
-          <w:lang w:eastAsia="zh-CN"/>
-        </w:rPr>
-        <w:t>关注风险应对的四种策略可以应对风险，这些分别是：</w:t>
-      </w:r>
-    </w:p>
-    <w:p>
-      <w:pPr>
+        <w:jc w:val="both"/>
+        <w:rPr>
+          <w:rFonts w:hint="default" w:ascii="宋体" w:hAnsi="宋体" w:eastAsia="宋体" w:cs="宋体"/>
+          <w:lang w:val="en-US" w:eastAsia="zh-CN"/>
+        </w:rPr>
+      </w:pPr>
+      <w:r>
+        <w:rPr>
+          <w:rFonts w:hint="eastAsia" w:ascii="宋体" w:hAnsi="宋体" w:eastAsia="宋体" w:cs="宋体"/>
+          <w:lang w:val="en-US" w:eastAsia="zh-CN"/>
+        </w:rPr>
+        <w:t>(c)头脑风暴法</w:t>
+      </w:r>
+    </w:p>
+    <w:p>
+      <w:pPr>
+        <w:widowControl w:val="0"/>
+        <w:numPr>
+          <w:ilvl w:val="0"/>
+          <w:numId w:val="0"/>
+        </w:numPr>
+        <w:jc w:val="both"/>
+        <w:rPr>
+          <w:rFonts w:hint="eastAsia" w:asciiTheme="majorEastAsia" w:hAnsiTheme="majorEastAsia" w:eastAsiaTheme="majorEastAsia"/>
+          <w:lang w:eastAsia="zh-CN"/>
+        </w:rPr>
+      </w:pPr>
+      <w:r>
+        <w:rPr>
+          <w:rFonts w:hint="eastAsia" w:asciiTheme="majorEastAsia" w:hAnsiTheme="majorEastAsia" w:eastAsiaTheme="majorEastAsia"/>
+          <w:lang w:eastAsia="zh-CN"/>
+        </w:rPr>
+        <w:t>（</w:t>
+      </w:r>
+      <w:r>
+        <w:rPr>
+          <w:rFonts w:hint="eastAsia" w:asciiTheme="majorEastAsia" w:hAnsiTheme="majorEastAsia" w:eastAsiaTheme="majorEastAsia"/>
+          <w:lang w:val="en-US" w:eastAsia="zh-CN"/>
+        </w:rPr>
+        <w:t>3</w:t>
+      </w:r>
+      <w:r>
+        <w:rPr>
+          <w:rFonts w:hint="eastAsia" w:asciiTheme="majorEastAsia" w:hAnsiTheme="majorEastAsia" w:eastAsiaTheme="majorEastAsia"/>
+          <w:lang w:eastAsia="zh-CN"/>
+        </w:rPr>
+        <w:t>）项目风险分析</w:t>
+      </w:r>
+    </w:p>
+    <w:p>
+      <w:pPr>
+        <w:widowControl w:val="0"/>
         <w:numPr>
           <w:ilvl w:val="0"/>
           <w:numId w:val="0"/>
         </w:numPr>
         <w:ind w:firstLine="420" w:firstLineChars="0"/>
-        <w:rPr>
-          <w:rFonts w:hint="eastAsia" w:asciiTheme="majorEastAsia" w:hAnsiTheme="majorEastAsia" w:eastAsiaTheme="majorEastAsia"/>
-          <w:lang w:eastAsia="zh-CN"/>
-        </w:rPr>
-      </w:pPr>
-      <w:r>
-        <w:rPr>
-          <w:rFonts w:hint="eastAsia" w:asciiTheme="majorEastAsia" w:hAnsiTheme="majorEastAsia" w:eastAsiaTheme="majorEastAsia"/>
-          <w:lang w:val="en-US" w:eastAsia="zh-CN"/>
-        </w:rPr>
-        <w:t>A.</w:t>
-      </w:r>
-      <w:r>
-        <w:rPr>
-          <w:rFonts w:hint="eastAsia" w:asciiTheme="majorEastAsia" w:hAnsiTheme="majorEastAsia" w:eastAsiaTheme="majorEastAsia"/>
-          <w:lang w:eastAsia="zh-CN"/>
-        </w:rPr>
-        <w:t>风险回避</w:t>
-      </w:r>
-    </w:p>
-    <w:p>
-      <w:pPr>
+        <w:jc w:val="both"/>
+        <w:rPr>
+          <w:rFonts w:hint="eastAsia" w:asciiTheme="majorEastAsia" w:hAnsiTheme="majorEastAsia" w:eastAsiaTheme="majorEastAsia"/>
+          <w:lang w:eastAsia="zh-CN"/>
+        </w:rPr>
+      </w:pPr>
+      <w:r>
+        <w:rPr>
+          <w:rFonts w:hint="eastAsia" w:asciiTheme="majorEastAsia" w:hAnsiTheme="majorEastAsia" w:eastAsiaTheme="majorEastAsia"/>
+          <w:lang w:eastAsia="zh-CN"/>
+        </w:rPr>
+        <w:t>这一过程使我们能够了解风险的性质，同时也确定了风险的水平（以所涉风险的后果和原因来表示）。此外，对于风险评估也是如此，它还承担着为风险评估提供基础的任务，作为解决、处理每种风险最适合的策略和方法等各类决策的输入。林德霍尔姆·[57]，在她关于风险分析的讨论中，认为这是与确定的每个危险情况相关的风险；它通过风险严重程度和风险概率的尺度进行估计，其中风险值是通过将风险的严重程度乘以概率值来定义的。Elzamly等人在他们的贡献中指出，风险分析有助于分析涉及那些已确定的风险的风险概率及其后果。他们还认为，在风险分析中，有可能对影响、暴露和风险之间的关系进行估算，并分析缓解风险的备选办法和实际使用的缓解战略。Haisjackl</w:t>
+      </w:r>
+      <w:r>
+        <w:rPr>
+          <w:rFonts w:hint="eastAsia" w:asciiTheme="majorEastAsia" w:hAnsiTheme="majorEastAsia" w:eastAsiaTheme="majorEastAsia"/>
+          <w:lang w:val="en-US" w:eastAsia="zh-CN"/>
+        </w:rPr>
+        <w:t>[]([1] Haisjackl C ,  Felderer M ,  Breu R . RisCal -- A Risk Estimation Tool for Software Engineering Purposes[C]// Software Engineering &amp; Advanced Applications. IEEE, 2013:292-299.)</w:t>
+      </w:r>
+      <w:r>
+        <w:rPr>
+          <w:rFonts w:hint="eastAsia" w:asciiTheme="majorEastAsia" w:hAnsiTheme="majorEastAsia" w:eastAsiaTheme="majorEastAsia"/>
+          <w:lang w:eastAsia="zh-CN"/>
+        </w:rPr>
+        <w:t>证实，在风险分析中，风险暴露可以通过应用某些指标来计算。Jaiswal等人[]（[1] Jaiswal A ,  Sharma M . Expert Webest Tool: A Web Based Application, Estimate the Cost and Risk of Software Project Using Function Points[J].  2013.）指出，在风险分析中，可以使用性能模型、网络分析和成本模型等来评估所确定的每个风险要素的损失幅度和概率。</w:t>
+      </w:r>
+    </w:p>
+    <w:p>
+      <w:pPr>
+        <w:widowControl w:val="0"/>
+        <w:numPr>
+          <w:ilvl w:val="0"/>
+          <w:numId w:val="0"/>
+        </w:numPr>
+        <w:jc w:val="both"/>
+        <w:rPr>
+          <w:rFonts w:hint="eastAsia" w:asciiTheme="majorEastAsia" w:hAnsiTheme="majorEastAsia" w:eastAsiaTheme="majorEastAsia"/>
+          <w:lang w:eastAsia="zh-CN"/>
+        </w:rPr>
+      </w:pPr>
+      <w:r>
+        <w:rPr>
+          <w:rFonts w:hint="eastAsia" w:asciiTheme="majorEastAsia" w:hAnsiTheme="majorEastAsia" w:eastAsiaTheme="majorEastAsia"/>
+          <w:lang w:eastAsia="zh-CN"/>
+        </w:rPr>
+        <w:t>（</w:t>
+      </w:r>
+      <w:r>
+        <w:rPr>
+          <w:rFonts w:hint="eastAsia" w:asciiTheme="majorEastAsia" w:hAnsiTheme="majorEastAsia" w:eastAsiaTheme="majorEastAsia"/>
+          <w:lang w:val="en-US" w:eastAsia="zh-CN"/>
+        </w:rPr>
+        <w:t>4</w:t>
+      </w:r>
+      <w:r>
+        <w:rPr>
+          <w:rFonts w:hint="eastAsia" w:asciiTheme="majorEastAsia" w:hAnsiTheme="majorEastAsia" w:eastAsiaTheme="majorEastAsia"/>
+          <w:lang w:eastAsia="zh-CN"/>
+        </w:rPr>
+        <w:t>）项目风险评估</w:t>
+      </w:r>
+    </w:p>
+    <w:p>
+      <w:pPr>
+        <w:widowControl w:val="0"/>
         <w:numPr>
           <w:ilvl w:val="0"/>
           <w:numId w:val="0"/>
         </w:numPr>
         <w:ind w:firstLine="420" w:firstLineChars="0"/>
-        <w:rPr>
-          <w:rFonts w:hint="eastAsia" w:asciiTheme="majorEastAsia" w:hAnsiTheme="majorEastAsia" w:eastAsiaTheme="majorEastAsia"/>
-          <w:lang w:eastAsia="zh-CN"/>
-        </w:rPr>
-      </w:pPr>
-      <w:r>
-        <w:rPr>
-          <w:rFonts w:hint="eastAsia" w:asciiTheme="majorEastAsia" w:hAnsiTheme="majorEastAsia" w:eastAsiaTheme="majorEastAsia"/>
-          <w:lang w:eastAsia="zh-CN"/>
-        </w:rPr>
-        <w:t>当风险发生的概率非常大，对项目影响巨大的时候，以下风险应对措施不足以解决当下风险，此时，需要采取措施规避风险。在风险尚未发生的情况下，项目负责人可以采取改变项目目标或者直接放弃项目，这样的好处是可以使风险的概率降至几乎为零，且对项目的整体运行无实质影响。风险回避是一把双刃剑，它可以降低公司的项目成本，但是也可能由于消极地放弃项目而使得公司错过一个优秀的项目。总之，在执行风险回避时，应该更加谨慎。</w:t>
+        <w:jc w:val="both"/>
+        <w:rPr>
+          <w:rFonts w:hint="eastAsia" w:asciiTheme="majorEastAsia" w:hAnsiTheme="majorEastAsia" w:eastAsiaTheme="majorEastAsia"/>
+          <w:lang w:eastAsia="zh-CN"/>
+        </w:rPr>
+      </w:pPr>
+      <w:r>
+        <w:rPr>
+          <w:rFonts w:hint="eastAsia" w:asciiTheme="majorEastAsia" w:hAnsiTheme="majorEastAsia" w:eastAsiaTheme="majorEastAsia"/>
+          <w:lang w:eastAsia="zh-CN"/>
+        </w:rPr>
+        <w:t>风险评估是将风险分析结果与每个标准或职权范围进行比较的过程，风险评估允许对风险进行优先排序，并就风险处理的行为做出决定。Lindholm[]（C. Lindholm, Involving user perspective in a software risk management process, J.Softw.: Evol. Process 27 (2015) 953–975）认为风险评估是对每一个风险与降低风险的关系的决策，这些决策是通过基于控制措施的标准做出的，这些措施可以进行讨论后部署，以达到降低风险的效果。如果执行风险应对措施过程中发现新的风险，应该将新的风险记录并进行分析，以便确定风险的整体规模。Elzamly（</w:t>
+      </w:r>
+      <w:r>
+        <w:rPr>
+          <w:rFonts w:hint="eastAsia" w:asciiTheme="majorEastAsia" w:hAnsiTheme="majorEastAsia" w:eastAsiaTheme="majorEastAsia"/>
+          <w:lang w:val="en-US" w:eastAsia="zh-CN"/>
+        </w:rPr>
+        <w:t>2015</w:t>
+      </w:r>
+      <w:r>
+        <w:rPr>
+          <w:rFonts w:hint="eastAsia" w:asciiTheme="majorEastAsia" w:hAnsiTheme="majorEastAsia" w:eastAsiaTheme="majorEastAsia"/>
+          <w:lang w:eastAsia="zh-CN"/>
+        </w:rPr>
+        <w:t>）认为，风险评估的目的是确定识别出的所有风险的优先级别，以便项目管理者可以实施不同的风险应对策略，同时也防止风险成为项目延期完成的原因。</w:t>
+      </w:r>
+    </w:p>
+    <w:p>
+      <w:pPr>
+        <w:numPr>
+          <w:ilvl w:val="0"/>
+          <w:numId w:val="2"/>
+        </w:numPr>
+        <w:rPr>
+          <w:rFonts w:hint="eastAsia" w:asciiTheme="majorEastAsia" w:hAnsiTheme="majorEastAsia" w:eastAsiaTheme="majorEastAsia"/>
+          <w:lang w:eastAsia="zh-CN"/>
+        </w:rPr>
+      </w:pPr>
+      <w:r>
+        <w:rPr>
+          <w:rFonts w:hint="eastAsia" w:asciiTheme="majorEastAsia" w:hAnsiTheme="majorEastAsia" w:eastAsiaTheme="majorEastAsia"/>
+          <w:lang w:eastAsia="zh-CN"/>
+        </w:rPr>
+        <w:t>项目风险应对</w:t>
       </w:r>
     </w:p>
     <w:p>
@@ -2383,19 +2721,140 @@
           <w:lang w:eastAsia="zh-CN"/>
         </w:rPr>
       </w:pPr>
-      <w:r>
-        <w:rPr>
-          <w:rFonts w:hint="eastAsia" w:asciiTheme="majorEastAsia" w:hAnsiTheme="majorEastAsia" w:eastAsiaTheme="majorEastAsia"/>
-          <w:lang w:val="en-US" w:eastAsia="zh-CN"/>
-        </w:rPr>
-        <w:t>B.</w:t>
-      </w:r>
-      <w:r>
-        <w:rPr>
-          <w:rFonts w:hint="eastAsia" w:asciiTheme="majorEastAsia" w:hAnsiTheme="majorEastAsia" w:eastAsiaTheme="majorEastAsia"/>
-          <w:lang w:eastAsia="zh-CN"/>
-        </w:rPr>
-        <w:t>风险转移</w:t>
+    </w:p>
+    <w:p>
+      <w:pPr>
+        <w:ind w:firstLine="420"/>
+        <w:rPr>
+          <w:rFonts w:hint="eastAsia" w:asciiTheme="majorEastAsia" w:hAnsiTheme="majorEastAsia" w:eastAsiaTheme="majorEastAsia"/>
+          <w:lang w:eastAsia="zh-CN"/>
+        </w:rPr>
+      </w:pPr>
+      <w:r>
+        <w:rPr>
+          <w:rFonts w:hint="eastAsia" w:asciiTheme="majorEastAsia" w:hAnsiTheme="majorEastAsia" w:eastAsiaTheme="majorEastAsia"/>
+          <w:lang w:eastAsia="zh-CN"/>
+        </w:rPr>
+        <w:t>风险应对</w:t>
+      </w:r>
+      <w:r>
+        <w:rPr>
+          <w:rFonts w:hint="eastAsia" w:asciiTheme="majorEastAsia" w:hAnsiTheme="majorEastAsia" w:eastAsiaTheme="majorEastAsia"/>
+        </w:rPr>
+        <w:t>被视为一个可以通过选择</w:t>
+      </w:r>
+      <w:r>
+        <w:rPr>
+          <w:rFonts w:hint="eastAsia" w:asciiTheme="majorEastAsia" w:hAnsiTheme="majorEastAsia" w:eastAsiaTheme="majorEastAsia"/>
+          <w:lang w:eastAsia="zh-CN"/>
+        </w:rPr>
+        <w:t>应对</w:t>
+      </w:r>
+      <w:r>
+        <w:rPr>
+          <w:rFonts w:hint="eastAsia" w:asciiTheme="majorEastAsia" w:hAnsiTheme="majorEastAsia" w:eastAsiaTheme="majorEastAsia"/>
+        </w:rPr>
+        <w:t>计划的实施来改变风险</w:t>
+      </w:r>
+      <w:r>
+        <w:rPr>
+          <w:rFonts w:hint="eastAsia" w:asciiTheme="majorEastAsia" w:hAnsiTheme="majorEastAsia" w:eastAsiaTheme="majorEastAsia"/>
+          <w:lang w:eastAsia="zh-CN"/>
+        </w:rPr>
+        <w:t>的</w:t>
+      </w:r>
+      <w:r>
+        <w:rPr>
+          <w:rFonts w:hint="eastAsia" w:asciiTheme="majorEastAsia" w:hAnsiTheme="majorEastAsia" w:eastAsiaTheme="majorEastAsia"/>
+        </w:rPr>
+        <w:t>过程</w:t>
+      </w:r>
+      <w:r>
+        <w:rPr>
+          <w:rFonts w:hint="eastAsia" w:asciiTheme="majorEastAsia" w:hAnsiTheme="majorEastAsia" w:eastAsiaTheme="majorEastAsia"/>
+          <w:lang w:eastAsia="zh-CN"/>
+        </w:rPr>
+        <w:t>，</w:t>
+      </w:r>
+      <w:r>
+        <w:rPr>
+          <w:rFonts w:hint="eastAsia" w:asciiTheme="majorEastAsia" w:hAnsiTheme="majorEastAsia" w:eastAsiaTheme="majorEastAsia"/>
+        </w:rPr>
+        <w:t>这个过程旨在消除风险或改变</w:t>
+      </w:r>
+      <w:r>
+        <w:rPr>
+          <w:rFonts w:hint="eastAsia" w:asciiTheme="majorEastAsia" w:hAnsiTheme="majorEastAsia" w:eastAsiaTheme="majorEastAsia"/>
+          <w:lang w:eastAsia="zh-CN"/>
+        </w:rPr>
+        <w:t>风险发生的</w:t>
+      </w:r>
+      <w:r>
+        <w:rPr>
+          <w:rFonts w:hint="eastAsia" w:asciiTheme="majorEastAsia" w:hAnsiTheme="majorEastAsia" w:eastAsiaTheme="majorEastAsia"/>
+        </w:rPr>
+        <w:t>概率或</w:t>
+      </w:r>
+      <w:r>
+        <w:rPr>
+          <w:rFonts w:hint="eastAsia" w:asciiTheme="majorEastAsia" w:hAnsiTheme="majorEastAsia" w:eastAsiaTheme="majorEastAsia"/>
+          <w:lang w:eastAsia="zh-CN"/>
+        </w:rPr>
+        <w:t>风险发生造成的</w:t>
+      </w:r>
+      <w:r>
+        <w:rPr>
+          <w:rFonts w:hint="eastAsia" w:asciiTheme="majorEastAsia" w:hAnsiTheme="majorEastAsia" w:eastAsiaTheme="majorEastAsia"/>
+        </w:rPr>
+        <w:t>后果或</w:t>
+      </w:r>
+      <w:r>
+        <w:rPr>
+          <w:rFonts w:hint="eastAsia" w:asciiTheme="majorEastAsia" w:hAnsiTheme="majorEastAsia" w:eastAsiaTheme="majorEastAsia"/>
+          <w:lang w:eastAsia="zh-CN"/>
+        </w:rPr>
+        <w:t>三</w:t>
+      </w:r>
+      <w:r>
+        <w:rPr>
+          <w:rFonts w:hint="eastAsia" w:asciiTheme="majorEastAsia" w:hAnsiTheme="majorEastAsia" w:eastAsiaTheme="majorEastAsia"/>
+        </w:rPr>
+        <w:t>者</w:t>
+      </w:r>
+      <w:r>
+        <w:rPr>
+          <w:rFonts w:hint="eastAsia" w:asciiTheme="majorEastAsia" w:hAnsiTheme="majorEastAsia" w:eastAsiaTheme="majorEastAsia"/>
+          <w:lang w:eastAsia="zh-CN"/>
+        </w:rPr>
+        <w:t>兼有。Islam</w:t>
+      </w:r>
+      <w:r>
+        <w:rPr>
+          <w:rFonts w:hint="eastAsia" w:asciiTheme="majorEastAsia" w:hAnsiTheme="majorEastAsia" w:eastAsiaTheme="majorEastAsia"/>
+          <w:lang w:val="en-US" w:eastAsia="zh-CN"/>
+        </w:rPr>
+        <w:t>[]([1] Islam S ,  Mouratidis H ,  Weippl E R . An empirical study on the implementation and evaluation of a goal-driven software development risk management model[J]. Information &amp; Software Technology, 2014, 56(2):117-133.)</w:t>
+      </w:r>
+      <w:r>
+        <w:rPr>
+          <w:rFonts w:hint="eastAsia" w:asciiTheme="majorEastAsia" w:hAnsiTheme="majorEastAsia" w:eastAsiaTheme="majorEastAsia"/>
+          <w:lang w:eastAsia="zh-CN"/>
+        </w:rPr>
+        <w:t>认为，风险应对的重点是及时采取应对风险的行动从而实现风险应对目标，风险应对的主要目标也是尽快获得风险控制，最好是从需求分析阶段开始。风险应对使得为减轻风险和满足项目目标而采取的控制行动进行建模、分析、推理和跟踪。Elzamly</w:t>
+      </w:r>
+      <w:r>
+        <w:rPr>
+          <w:rFonts w:hint="eastAsia" w:asciiTheme="majorEastAsia" w:hAnsiTheme="majorEastAsia" w:eastAsiaTheme="majorEastAsia"/>
+          <w:lang w:val="en-US" w:eastAsia="zh-CN"/>
+        </w:rPr>
+        <w:t>(2014)</w:t>
+      </w:r>
+      <w:r>
+        <w:rPr>
+          <w:rFonts w:hint="eastAsia" w:asciiTheme="majorEastAsia" w:hAnsiTheme="majorEastAsia" w:eastAsiaTheme="majorEastAsia"/>
+          <w:lang w:eastAsia="zh-CN"/>
+        </w:rPr>
+        <w:t>关注风险应对的四种策略可以应对风险，这些分别是：</w:t>
       </w:r>
     </w:p>
     <w:p>
@@ -2413,9 +2872,16 @@
       <w:r>
         <w:rPr>
           <w:rFonts w:hint="eastAsia" w:asciiTheme="majorEastAsia" w:hAnsiTheme="majorEastAsia" w:eastAsiaTheme="majorEastAsia"/>
-          <w:lang w:eastAsia="zh-CN"/>
-        </w:rPr>
-        <w:t>当公司内部不愿意承担某类或者某些风险时，公司会通过其他方式把项目存在的风险转移到其他团队或者其他机构，这旨在与其他团队或者机构分享风险。一般地，比较常见的方式是通过外包或者购买保险实现风险转移，公司自身不承担对应风险。然而，这种方式有可能会给公司带来新的风险，比如外包公司延期交付项目风险、与保险公司的合同内容签订不明确导致保险公司拒绝赔付风险。</w:t>
+          <w:lang w:val="en-US" w:eastAsia="zh-CN"/>
+        </w:rPr>
+        <w:t>A.</w:t>
+      </w:r>
+      <w:r>
+        <w:rPr>
+          <w:rFonts w:hint="eastAsia" w:asciiTheme="majorEastAsia" w:hAnsiTheme="majorEastAsia" w:eastAsiaTheme="majorEastAsia"/>
+          <w:lang w:eastAsia="zh-CN"/>
+        </w:rPr>
+        <w:t>风险回避</w:t>
       </w:r>
     </w:p>
     <w:p>
@@ -2433,16 +2899,9 @@
       <w:r>
         <w:rPr>
           <w:rFonts w:hint="eastAsia" w:asciiTheme="majorEastAsia" w:hAnsiTheme="majorEastAsia" w:eastAsiaTheme="majorEastAsia"/>
-          <w:lang w:val="en-US" w:eastAsia="zh-CN"/>
-        </w:rPr>
-        <w:t>C.</w:t>
-      </w:r>
-      <w:r>
-        <w:rPr>
-          <w:rFonts w:hint="eastAsia" w:asciiTheme="majorEastAsia" w:hAnsiTheme="majorEastAsia" w:eastAsiaTheme="majorEastAsia"/>
-          <w:lang w:eastAsia="zh-CN"/>
-        </w:rPr>
-        <w:t>风险减轻</w:t>
+          <w:lang w:eastAsia="zh-CN"/>
+        </w:rPr>
+        <w:t>当风险发生的概率非常大，对项目影响巨大的时候，以下风险应对措施不足以解决当下风险，此时，需要采取措施规避风险。在风险尚未发生的情况下，项目负责人可以采取改变项目目标或者直接放弃项目，这样的好处是可以使风险的概率降至几乎为零，且对项目的整体运行无实质影响。风险回避是一把双刃剑，它可以降低公司的项目成本，但是也可能由于消极地放弃项目而使得公司错过一个优秀的项目。总之，在执行风险回避时，应该更加谨慎。</w:t>
       </w:r>
     </w:p>
     <w:p>
@@ -2460,9 +2919,16 @@
       <w:r>
         <w:rPr>
           <w:rFonts w:hint="eastAsia" w:asciiTheme="majorEastAsia" w:hAnsiTheme="majorEastAsia" w:eastAsiaTheme="majorEastAsia"/>
-          <w:lang w:eastAsia="zh-CN"/>
-        </w:rPr>
-        <w:t>项目经理或者项目干系人采取一系列措施，旨在减少风险的概率或影响或两者兼有。这种风险应对措施的目的在项目发生之前或者风险刚发生时及时付诸行动，此刻风险发生的成本更容易被降低，其可以有效杜绝风险发生后造成的损失过于庞大。</w:t>
+          <w:lang w:val="en-US" w:eastAsia="zh-CN"/>
+        </w:rPr>
+        <w:t>B.</w:t>
+      </w:r>
+      <w:r>
+        <w:rPr>
+          <w:rFonts w:hint="eastAsia" w:asciiTheme="majorEastAsia" w:hAnsiTheme="majorEastAsia" w:eastAsiaTheme="majorEastAsia"/>
+          <w:lang w:eastAsia="zh-CN"/>
+        </w:rPr>
+        <w:t>风险转移</w:t>
       </w:r>
     </w:p>
     <w:p>
@@ -2480,16 +2946,9 @@
       <w:r>
         <w:rPr>
           <w:rFonts w:hint="eastAsia" w:asciiTheme="majorEastAsia" w:hAnsiTheme="majorEastAsia" w:eastAsiaTheme="majorEastAsia"/>
-          <w:lang w:val="en-US" w:eastAsia="zh-CN"/>
-        </w:rPr>
-        <w:t>D.</w:t>
-      </w:r>
-      <w:r>
-        <w:rPr>
-          <w:rFonts w:hint="eastAsia" w:asciiTheme="majorEastAsia" w:hAnsiTheme="majorEastAsia" w:eastAsiaTheme="majorEastAsia"/>
-          <w:lang w:eastAsia="zh-CN"/>
-        </w:rPr>
-        <w:t>风险接受</w:t>
+          <w:lang w:eastAsia="zh-CN"/>
+        </w:rPr>
+        <w:t>当公司内部不愿意承担某类或者某些风险时，公司会通过其他方式把项目存在的风险转移到其他团队或者其他机构，这旨在与其他团队或者机构分享风险。一般地，比较常见的方式是通过外包或者购买保险实现风险转移，公司自身不承担对应风险。然而，这种方式有可能会给公司带来新的风险，比如外包公司延期交付项目风险、与保险公司的合同内容签订不明确导致保险公司拒绝赔付风险。</w:t>
       </w:r>
     </w:p>
     <w:p>
@@ -2507,9 +2966,16 @@
       <w:r>
         <w:rPr>
           <w:rFonts w:hint="eastAsia" w:asciiTheme="majorEastAsia" w:hAnsiTheme="majorEastAsia" w:eastAsiaTheme="majorEastAsia"/>
-          <w:lang w:eastAsia="zh-CN"/>
-        </w:rPr>
-        <w:t>风险接受是指在风险规划初期或者风险发生时，选择接受风险发生时所造成的的损失和影响。选择接受风险的原因是能够分析风险发生的后果和影响，风险发生的概率较小并且可能发生的风险处于可控的范围内。虽然风险接受任由风险发生，但这不代表风险发生时，项目负责人不需要对该风险采取任何行动，项目负责人需要准备项目储备资金，当风险发生时需要采取积极的措施。如果在风险发生时，采取消极的风险接受方式，可能会使风险转换为项目的关键风险，对更替项目造成极大的损失甚至项目失败。</w:t>
+          <w:lang w:val="en-US" w:eastAsia="zh-CN"/>
+        </w:rPr>
+        <w:t>C.</w:t>
+      </w:r>
+      <w:r>
+        <w:rPr>
+          <w:rFonts w:hint="eastAsia" w:asciiTheme="majorEastAsia" w:hAnsiTheme="majorEastAsia" w:eastAsiaTheme="majorEastAsia"/>
+          <w:lang w:eastAsia="zh-CN"/>
+        </w:rPr>
+        <w:t>风险减轻</w:t>
       </w:r>
     </w:p>
     <w:p>
@@ -2518,6 +2984,73 @@
           <w:ilvl w:val="0"/>
           <w:numId w:val="0"/>
         </w:numPr>
+        <w:ind w:firstLine="420" w:firstLineChars="0"/>
+        <w:rPr>
+          <w:rFonts w:hint="eastAsia" w:asciiTheme="majorEastAsia" w:hAnsiTheme="majorEastAsia" w:eastAsiaTheme="majorEastAsia"/>
+          <w:lang w:eastAsia="zh-CN"/>
+        </w:rPr>
+      </w:pPr>
+      <w:r>
+        <w:rPr>
+          <w:rFonts w:hint="eastAsia" w:asciiTheme="majorEastAsia" w:hAnsiTheme="majorEastAsia" w:eastAsiaTheme="majorEastAsia"/>
+          <w:lang w:eastAsia="zh-CN"/>
+        </w:rPr>
+        <w:t>项目经理或者项目干系人采取一系列措施，旨在减少风险的概率或影响或两者兼有。这种风险应对措施的目的在项目发生之前或者风险刚发生时及时付诸行动，此刻风险发生的成本更容易被降低，其可以有效杜绝风险发生后造成的损失过于庞大。</w:t>
+      </w:r>
+    </w:p>
+    <w:p>
+      <w:pPr>
+        <w:numPr>
+          <w:ilvl w:val="0"/>
+          <w:numId w:val="0"/>
+        </w:numPr>
+        <w:ind w:firstLine="420" w:firstLineChars="0"/>
+        <w:rPr>
+          <w:rFonts w:hint="eastAsia" w:asciiTheme="majorEastAsia" w:hAnsiTheme="majorEastAsia" w:eastAsiaTheme="majorEastAsia"/>
+          <w:lang w:eastAsia="zh-CN"/>
+        </w:rPr>
+      </w:pPr>
+      <w:r>
+        <w:rPr>
+          <w:rFonts w:hint="eastAsia" w:asciiTheme="majorEastAsia" w:hAnsiTheme="majorEastAsia" w:eastAsiaTheme="majorEastAsia"/>
+          <w:lang w:val="en-US" w:eastAsia="zh-CN"/>
+        </w:rPr>
+        <w:t>D.</w:t>
+      </w:r>
+      <w:r>
+        <w:rPr>
+          <w:rFonts w:hint="eastAsia" w:asciiTheme="majorEastAsia" w:hAnsiTheme="majorEastAsia" w:eastAsiaTheme="majorEastAsia"/>
+          <w:lang w:eastAsia="zh-CN"/>
+        </w:rPr>
+        <w:t>风险接受</w:t>
+      </w:r>
+    </w:p>
+    <w:p>
+      <w:pPr>
+        <w:numPr>
+          <w:ilvl w:val="0"/>
+          <w:numId w:val="0"/>
+        </w:numPr>
+        <w:ind w:firstLine="420" w:firstLineChars="0"/>
+        <w:rPr>
+          <w:rFonts w:hint="eastAsia" w:asciiTheme="majorEastAsia" w:hAnsiTheme="majorEastAsia" w:eastAsiaTheme="majorEastAsia"/>
+          <w:lang w:eastAsia="zh-CN"/>
+        </w:rPr>
+      </w:pPr>
+      <w:r>
+        <w:rPr>
+          <w:rFonts w:hint="eastAsia" w:asciiTheme="majorEastAsia" w:hAnsiTheme="majorEastAsia" w:eastAsiaTheme="majorEastAsia"/>
+          <w:lang w:eastAsia="zh-CN"/>
+        </w:rPr>
+        <w:t>风险接受是指在风险规划初期或者风险发生时，选择接受风险发生时所造成的的损失和影响。选择接受风险的原因是能够分析风险发生的后果和影响，风险发生的概率较小并且可能发生的风险处于可控的范围内。虽然风险接受任由风险发生，但这不代表风险发生时，项目负责人不需要对该风险采取任何行动，项目负责人需要准备项目储备资金，当风险发生时需要采取积极的措施。如果在风险发生时，采取消极的风险接受方式，可能会使风险转换为项目的关键风险，对更替项目造成极大的损失甚至项目失败。</w:t>
+      </w:r>
+    </w:p>
+    <w:p>
+      <w:pPr>
+        <w:numPr>
+          <w:ilvl w:val="0"/>
+          <w:numId w:val="0"/>
+        </w:numPr>
         <w:rPr>
           <w:rFonts w:hint="eastAsia" w:asciiTheme="majorEastAsia" w:hAnsiTheme="majorEastAsia" w:eastAsiaTheme="majorEastAsia"/>
           <w:lang w:eastAsia="zh-CN"/>
@@ -2591,7 +3124,7 @@
           <w:bCs/>
           <w:lang w:val="en-US" w:eastAsia="zh-CN"/>
         </w:rPr>
-        <w:t>1.</w:t>
+        <w:t>2.</w:t>
       </w:r>
       <w:r>
         <w:rPr>
@@ -2658,11 +3191,12 @@
       </w:r>
       <w:r>
         <w:rPr>
-          <w:rFonts w:asciiTheme="majorEastAsia" w:hAnsiTheme="majorEastAsia" w:eastAsiaTheme="majorEastAsia"/>
-          <w:b/>
-          <w:bCs/>
-        </w:rPr>
-        <w:t>2</w:t>
+          <w:rFonts w:hint="eastAsia" w:asciiTheme="majorEastAsia" w:hAnsiTheme="majorEastAsia" w:eastAsiaTheme="majorEastAsia"/>
+          <w:b/>
+          <w:bCs/>
+          <w:lang w:val="en-US" w:eastAsia="zh-CN"/>
+        </w:rPr>
+        <w:t>3</w:t>
       </w:r>
       <w:r>
         <w:rPr>
@@ -2713,7 +3247,24 @@
           <w:b/>
           <w:bCs/>
         </w:rPr>
-        <w:t>2.2.</w:t>
+        <w:t>2.</w:t>
+      </w:r>
+      <w:r>
+        <w:rPr>
+          <w:rFonts w:hint="eastAsia" w:asciiTheme="majorEastAsia" w:hAnsiTheme="majorEastAsia" w:eastAsiaTheme="majorEastAsia"/>
+          <w:b/>
+          <w:bCs/>
+          <w:lang w:val="en-US" w:eastAsia="zh-CN"/>
+        </w:rPr>
+        <w:t>3</w:t>
+      </w:r>
+      <w:r>
+        <w:rPr>
+          <w:rFonts w:asciiTheme="majorEastAsia" w:hAnsiTheme="majorEastAsia" w:eastAsiaTheme="majorEastAsia"/>
+          <w:b/>
+          <w:bCs/>
+        </w:rPr>
+        <w:t>.</w:t>
       </w:r>
       <w:r>
         <w:rPr>
@@ -3079,7 +3630,24 @@
           <w:b/>
           <w:bCs/>
         </w:rPr>
-        <w:t>2.2.</w:t>
+        <w:t>2.</w:t>
+      </w:r>
+      <w:r>
+        <w:rPr>
+          <w:rFonts w:hint="eastAsia" w:asciiTheme="majorEastAsia" w:hAnsiTheme="majorEastAsia" w:eastAsiaTheme="majorEastAsia"/>
+          <w:b/>
+          <w:bCs/>
+          <w:lang w:val="en-US" w:eastAsia="zh-CN"/>
+        </w:rPr>
+        <w:t>3</w:t>
+      </w:r>
+      <w:r>
+        <w:rPr>
+          <w:rFonts w:asciiTheme="majorEastAsia" w:hAnsiTheme="majorEastAsia" w:eastAsiaTheme="majorEastAsia"/>
+          <w:b/>
+          <w:bCs/>
+        </w:rPr>
+        <w:t>.</w:t>
       </w:r>
       <w:r>
         <w:rPr>
@@ -3191,9 +3759,10 @@
       <w:pPr>
         <w:ind w:firstLine="420"/>
         <w:rPr>
-          <w:rFonts w:asciiTheme="majorEastAsia" w:hAnsiTheme="majorEastAsia" w:eastAsiaTheme="majorEastAsia"/>
-          <w:b/>
-          <w:bCs/>
+          <w:rFonts w:hint="default" w:asciiTheme="majorEastAsia" w:hAnsiTheme="majorEastAsia" w:eastAsiaTheme="majorEastAsia"/>
+          <w:b/>
+          <w:bCs/>
+          <w:lang w:val="en-US" w:eastAsia="zh-CN"/>
         </w:rPr>
       </w:pPr>
       <w:r>
@@ -3202,1744 +3771,1570 @@
         </w:rPr>
         <w:t>经过多年努力，我国投入了大量的人力、物力、财力，在软件项目风险管理方面也取得了许多的成果。</w:t>
       </w:r>
+      <w:r>
+        <w:rPr>
+          <w:rFonts w:hint="eastAsia" w:asciiTheme="majorEastAsia" w:hAnsiTheme="majorEastAsia" w:eastAsiaTheme="majorEastAsia"/>
+          <w:lang w:val="en-US" w:eastAsia="zh-CN"/>
+        </w:rPr>
+        <w:t>1989年，研究人员吴鸣在其研究著作《经济风险论——从风险角度对中国现实经济问题的研究》。1999年，吴明在其著作《投资项目风险分析》中引入了风险管理的概念，详细阐述了投资项目的风险分析的方法与基础理论。2006年，中国电子工业出版发行的图书《中国项目管理知识体系》(C-PMBOK2006)，书中第7.7节详细阐述了项目风险管理的四步骤。</w:t>
+      </w:r>
+    </w:p>
+    <w:p>
+      <w:pPr>
+        <w:ind w:firstLine="420" w:firstLineChars="0"/>
+        <w:rPr>
+          <w:rFonts w:hint="eastAsia" w:asciiTheme="majorEastAsia" w:hAnsiTheme="majorEastAsia" w:eastAsiaTheme="majorEastAsia"/>
+          <w:b w:val="0"/>
+          <w:bCs w:val="0"/>
+          <w:lang w:eastAsia="zh-CN"/>
+        </w:rPr>
+      </w:pPr>
+    </w:p>
+    <w:p>
+      <w:pPr>
+        <w:ind w:firstLine="420" w:firstLineChars="0"/>
+        <w:rPr>
+          <w:rFonts w:asciiTheme="majorEastAsia" w:hAnsiTheme="majorEastAsia" w:eastAsiaTheme="majorEastAsia"/>
+          <w:b/>
+          <w:bCs/>
+        </w:rPr>
+      </w:pPr>
+      <w:r>
+        <w:rPr>
+          <w:rFonts w:hint="eastAsia" w:asciiTheme="majorEastAsia" w:hAnsiTheme="majorEastAsia" w:eastAsiaTheme="majorEastAsia"/>
+          <w:b w:val="0"/>
+          <w:bCs w:val="0"/>
+          <w:lang w:eastAsia="zh-CN"/>
+        </w:rPr>
+        <w:t>赵有强</w:t>
+      </w:r>
+      <w:r>
+        <w:rPr>
+          <w:rFonts w:hint="eastAsia" w:asciiTheme="majorEastAsia" w:hAnsiTheme="majorEastAsia" w:eastAsiaTheme="majorEastAsia"/>
+          <w:b w:val="0"/>
+          <w:bCs w:val="0"/>
+          <w:lang w:val="en-US" w:eastAsia="zh-CN"/>
+        </w:rPr>
+        <w:t>[](赵有强. 风险管理在管理软件开发项目中的重要作用研究[J]. 科学与财富,2020(7):395.)介绍了软件风险管理的一些小技巧，可以有效地节约软件全生命管理过程中的成本、节省不必要的时间成本并减少项目资源的无效投入</w:t>
+      </w:r>
+      <w:r>
+        <w:rPr>
+          <w:rFonts w:hint="eastAsia" w:asciiTheme="majorEastAsia" w:hAnsiTheme="majorEastAsia" w:eastAsiaTheme="majorEastAsia"/>
+          <w:b w:val="0"/>
+          <w:bCs w:val="0"/>
+          <w:lang w:eastAsia="zh-CN"/>
+        </w:rPr>
+        <w:t>。</w:t>
+      </w:r>
+      <w:r>
+        <w:rPr>
+          <w:rFonts w:hint="eastAsia" w:asciiTheme="majorEastAsia" w:hAnsiTheme="majorEastAsia" w:eastAsiaTheme="majorEastAsia"/>
+          <w:b w:val="0"/>
+          <w:bCs w:val="0"/>
+          <w:lang w:eastAsia="zh-CN"/>
+        </w:rPr>
+        <w:t>郭晶</w:t>
+      </w:r>
+      <w:r>
+        <w:rPr>
+          <w:rFonts w:hint="eastAsia" w:asciiTheme="majorEastAsia" w:hAnsiTheme="majorEastAsia" w:eastAsiaTheme="majorEastAsia"/>
+          <w:b w:val="0"/>
+          <w:bCs w:val="0"/>
+          <w:lang w:val="en-US" w:eastAsia="zh-CN"/>
+        </w:rPr>
+        <w:t>[](郭晶,万向,张慧,等. M公司软件开发项目风险管理研究[J]. 科技资讯,2021,19(9):141-143,147. DOI:10.16661/j.cnki.1672-3791.2103-5042-6012.)</w:t>
+      </w:r>
+      <w:r>
+        <w:rPr>
+          <w:rFonts w:hint="eastAsia" w:asciiTheme="majorEastAsia" w:hAnsiTheme="majorEastAsia" w:eastAsiaTheme="majorEastAsia"/>
+          <w:b w:val="0"/>
+          <w:bCs w:val="0"/>
+          <w:lang w:eastAsia="zh-CN"/>
+        </w:rPr>
+        <w:t>等人提出一种新的风险管理模型应用于互联网公司软件项目，并在他们的研究中，采用多种研究方法对软件项目中潜在的风险进行识别、分析及应对。温林芝</w:t>
+      </w:r>
+      <w:r>
+        <w:rPr>
+          <w:rFonts w:hint="eastAsia" w:asciiTheme="majorEastAsia" w:hAnsiTheme="majorEastAsia" w:eastAsiaTheme="majorEastAsia"/>
+          <w:b w:val="0"/>
+          <w:bCs w:val="0"/>
+          <w:lang w:val="en-US" w:eastAsia="zh-CN"/>
+        </w:rPr>
+        <w:t>[](温林芝. 基于生命周期的软件开发动态风险管理[J]. 电脑知识与技术,2021(23).)</w:t>
+      </w:r>
+      <w:r>
+        <w:rPr>
+          <w:rFonts w:hint="eastAsia" w:asciiTheme="majorEastAsia" w:hAnsiTheme="majorEastAsia" w:eastAsiaTheme="majorEastAsia"/>
+          <w:b w:val="0"/>
+          <w:bCs w:val="0"/>
+          <w:lang w:eastAsia="zh-CN"/>
+        </w:rPr>
+        <w:t>在其研究中认为在软件开发过程中的不同的生命周期中，应该动态的分析执行风险管理。</w:t>
+      </w:r>
+    </w:p>
+    <w:p>
+      <w:pPr>
+        <w:rPr>
+          <w:rFonts w:asciiTheme="majorEastAsia" w:hAnsiTheme="majorEastAsia" w:eastAsiaTheme="majorEastAsia"/>
+          <w:b/>
+          <w:bCs/>
+        </w:rPr>
+      </w:pPr>
+    </w:p>
+    <w:p>
+      <w:pPr>
+        <w:rPr>
+          <w:rFonts w:asciiTheme="majorEastAsia" w:hAnsiTheme="majorEastAsia" w:eastAsiaTheme="majorEastAsia"/>
+          <w:b/>
+          <w:bCs/>
+        </w:rPr>
+      </w:pPr>
+      <w:r>
+        <w:rPr>
+          <w:rFonts w:hint="eastAsia" w:asciiTheme="majorEastAsia" w:hAnsiTheme="majorEastAsia" w:eastAsiaTheme="majorEastAsia"/>
+          <w:b/>
+          <w:bCs/>
+        </w:rPr>
+        <w:t>第三章Z集团</w:t>
+      </w:r>
+      <w:r>
+        <w:rPr>
+          <w:rFonts w:hint="eastAsia" w:asciiTheme="majorEastAsia" w:hAnsiTheme="majorEastAsia" w:eastAsiaTheme="majorEastAsia"/>
+          <w:b/>
+          <w:bCs/>
+          <w:lang w:val="en-US" w:eastAsia="zh-CN"/>
+        </w:rPr>
+        <w:t>Android</w:t>
+      </w:r>
+      <w:r>
+        <w:rPr>
+          <w:rFonts w:hint="eastAsia" w:asciiTheme="majorEastAsia" w:hAnsiTheme="majorEastAsia" w:eastAsiaTheme="majorEastAsia"/>
+          <w:b/>
+          <w:bCs/>
+        </w:rPr>
+        <w:t>软件开发</w:t>
+      </w:r>
+      <w:r>
+        <w:rPr>
+          <w:rFonts w:hint="eastAsia" w:asciiTheme="majorEastAsia" w:hAnsiTheme="majorEastAsia" w:eastAsiaTheme="majorEastAsia"/>
+          <w:b/>
+          <w:bCs/>
+          <w:lang w:eastAsia="zh-CN"/>
+        </w:rPr>
+        <w:t>项目介绍及</w:t>
+      </w:r>
+      <w:r>
+        <w:rPr>
+          <w:rFonts w:hint="eastAsia" w:asciiTheme="majorEastAsia" w:hAnsiTheme="majorEastAsia" w:eastAsiaTheme="majorEastAsia"/>
+          <w:b/>
+          <w:bCs/>
+        </w:rPr>
+        <w:t>风险因素分析</w:t>
+      </w:r>
+    </w:p>
+    <w:p>
+      <w:pPr>
+        <w:rPr>
+          <w:rFonts w:asciiTheme="majorEastAsia" w:hAnsiTheme="majorEastAsia" w:eastAsiaTheme="majorEastAsia"/>
+          <w:b/>
+          <w:bCs/>
+        </w:rPr>
+      </w:pPr>
+      <w:r>
+        <w:rPr>
+          <w:rFonts w:hint="eastAsia" w:asciiTheme="majorEastAsia" w:hAnsiTheme="majorEastAsia" w:eastAsiaTheme="majorEastAsia"/>
+          <w:b/>
+          <w:bCs/>
+        </w:rPr>
+        <w:t>3</w:t>
+      </w:r>
+      <w:r>
+        <w:rPr>
+          <w:rFonts w:asciiTheme="majorEastAsia" w:hAnsiTheme="majorEastAsia" w:eastAsiaTheme="majorEastAsia"/>
+          <w:b/>
+          <w:bCs/>
+        </w:rPr>
+        <w:t xml:space="preserve">.1 </w:t>
+      </w:r>
+      <w:r>
+        <w:rPr>
+          <w:rFonts w:hint="eastAsia" w:asciiTheme="majorEastAsia" w:hAnsiTheme="majorEastAsia" w:eastAsiaTheme="majorEastAsia"/>
+          <w:b/>
+          <w:bCs/>
+        </w:rPr>
+        <w:t>Z公司简介</w:t>
+      </w:r>
+    </w:p>
+    <w:p>
+      <w:pPr>
+        <w:rPr>
+          <w:rFonts w:asciiTheme="majorEastAsia" w:hAnsiTheme="majorEastAsia" w:eastAsiaTheme="majorEastAsia"/>
+        </w:rPr>
+      </w:pPr>
+      <w:r>
+        <w:rPr>
+          <w:rFonts w:asciiTheme="majorEastAsia" w:hAnsiTheme="majorEastAsia" w:eastAsiaTheme="majorEastAsia"/>
+          <w:b/>
+          <w:bCs/>
+        </w:rPr>
+        <w:tab/>
+      </w:r>
+      <w:r>
+        <w:rPr>
+          <w:rFonts w:hint="eastAsia" w:asciiTheme="majorEastAsia" w:hAnsiTheme="majorEastAsia" w:eastAsiaTheme="majorEastAsia"/>
+        </w:rPr>
+        <w:t>Z集团是江苏省一家著名的集农药研发、生产和销售为一体的国家农药生产化工企业，是国家高新技术企业。公司成立于1</w:t>
+      </w:r>
+      <w:r>
+        <w:rPr>
+          <w:rFonts w:asciiTheme="majorEastAsia" w:hAnsiTheme="majorEastAsia" w:eastAsiaTheme="majorEastAsia"/>
+        </w:rPr>
+        <w:t>988</w:t>
+      </w:r>
+      <w:r>
+        <w:rPr>
+          <w:rFonts w:hint="eastAsia" w:asciiTheme="majorEastAsia" w:hAnsiTheme="majorEastAsia" w:eastAsiaTheme="majorEastAsia"/>
+        </w:rPr>
+        <w:t>年，经过三十年持之以恒的奋斗，公司于2</w:t>
+      </w:r>
+      <w:r>
+        <w:rPr>
+          <w:rFonts w:asciiTheme="majorEastAsia" w:hAnsiTheme="majorEastAsia" w:eastAsiaTheme="majorEastAsia"/>
+        </w:rPr>
+        <w:t>018</w:t>
+      </w:r>
+      <w:r>
+        <w:rPr>
+          <w:rFonts w:hint="eastAsia" w:asciiTheme="majorEastAsia" w:hAnsiTheme="majorEastAsia" w:eastAsiaTheme="majorEastAsia"/>
+        </w:rPr>
+        <w:t>年在A股成功上市。2</w:t>
+      </w:r>
+      <w:r>
+        <w:rPr>
+          <w:rFonts w:asciiTheme="majorEastAsia" w:hAnsiTheme="majorEastAsia" w:eastAsiaTheme="majorEastAsia"/>
+        </w:rPr>
+        <w:t>021</w:t>
+      </w:r>
+      <w:r>
+        <w:rPr>
+          <w:rFonts w:hint="eastAsia" w:asciiTheme="majorEastAsia" w:hAnsiTheme="majorEastAsia" w:eastAsiaTheme="majorEastAsia"/>
+        </w:rPr>
+        <w:t>年，Z集团营业收入总计1</w:t>
+      </w:r>
+      <w:r>
+        <w:rPr>
+          <w:rFonts w:asciiTheme="majorEastAsia" w:hAnsiTheme="majorEastAsia" w:eastAsiaTheme="majorEastAsia"/>
+        </w:rPr>
+        <w:t>2</w:t>
+      </w:r>
+      <w:r>
+        <w:rPr>
+          <w:rFonts w:hint="eastAsia" w:asciiTheme="majorEastAsia" w:hAnsiTheme="majorEastAsia" w:eastAsiaTheme="majorEastAsia"/>
+        </w:rPr>
+        <w:t>亿人民币。目前，公司在全国范围内拥有超过3</w:t>
+      </w:r>
+      <w:r>
+        <w:rPr>
+          <w:rFonts w:asciiTheme="majorEastAsia" w:hAnsiTheme="majorEastAsia" w:eastAsiaTheme="majorEastAsia"/>
+        </w:rPr>
+        <w:t>000</w:t>
+      </w:r>
+      <w:r>
+        <w:rPr>
+          <w:rFonts w:hint="eastAsia" w:asciiTheme="majorEastAsia" w:hAnsiTheme="majorEastAsia" w:eastAsiaTheme="majorEastAsia"/>
+        </w:rPr>
+        <w:t>名员工，在江苏、上海、安徽、湖南等2</w:t>
+      </w:r>
+      <w:r>
+        <w:rPr>
+          <w:rFonts w:asciiTheme="majorEastAsia" w:hAnsiTheme="majorEastAsia" w:eastAsiaTheme="majorEastAsia"/>
+        </w:rPr>
+        <w:t>6</w:t>
+      </w:r>
+      <w:r>
+        <w:rPr>
+          <w:rFonts w:hint="eastAsia" w:asciiTheme="majorEastAsia" w:hAnsiTheme="majorEastAsia" w:eastAsiaTheme="majorEastAsia"/>
+        </w:rPr>
+        <w:t>个省份设立多个子公司。</w:t>
+      </w:r>
+    </w:p>
+    <w:p>
+      <w:pPr>
+        <w:rPr>
+          <w:rFonts w:asciiTheme="majorEastAsia" w:hAnsiTheme="majorEastAsia" w:eastAsiaTheme="majorEastAsia"/>
+        </w:rPr>
+      </w:pPr>
+      <w:r>
+        <w:rPr>
+          <w:rFonts w:asciiTheme="majorEastAsia" w:hAnsiTheme="majorEastAsia" w:eastAsiaTheme="majorEastAsia"/>
+        </w:rPr>
+        <w:tab/>
+      </w:r>
+      <w:r>
+        <w:rPr>
+          <w:rFonts w:asciiTheme="majorEastAsia" w:hAnsiTheme="majorEastAsia" w:eastAsiaTheme="majorEastAsia"/>
+        </w:rPr>
+        <w:t>2020</w:t>
+      </w:r>
+      <w:r>
+        <w:rPr>
+          <w:rFonts w:hint="eastAsia" w:asciiTheme="majorEastAsia" w:hAnsiTheme="majorEastAsia" w:eastAsiaTheme="majorEastAsia"/>
+        </w:rPr>
+        <w:t>年年初集团在原有规模上，投入大量资金增设软件部门和建设新的化工厂区。公司坚持走“科技型企业”路线，集团进一步扩张信息化业务，期望实现信息化带动工业发展，为工业节约成本，工业化促进信息科技行业进步的目标。</w:t>
+      </w:r>
+    </w:p>
+    <w:p>
+      <w:pPr>
+        <w:rPr>
+          <w:rFonts w:asciiTheme="majorEastAsia" w:hAnsiTheme="majorEastAsia" w:eastAsiaTheme="majorEastAsia"/>
+        </w:rPr>
+      </w:pPr>
+      <w:r>
+        <w:rPr>
+          <w:rFonts w:asciiTheme="majorEastAsia" w:hAnsiTheme="majorEastAsia" w:eastAsiaTheme="majorEastAsia"/>
+        </w:rPr>
+        <w:tab/>
+      </w:r>
+      <w:r>
+        <w:rPr>
+          <w:rFonts w:hint="eastAsia" w:asciiTheme="majorEastAsia" w:hAnsiTheme="majorEastAsia" w:eastAsiaTheme="majorEastAsia"/>
+        </w:rPr>
+        <w:t>Z公司未来主要关注三个方向：新产品的研发、人才培养、信息化保障安全生产。Z公司是农药生产和销售领域的领先企业，拥有国内农药企业四分之一的市场份额。某证券公司研究公司的业绩表明，2</w:t>
+      </w:r>
+      <w:r>
+        <w:rPr>
+          <w:rFonts w:asciiTheme="majorEastAsia" w:hAnsiTheme="majorEastAsia" w:eastAsiaTheme="majorEastAsia"/>
+        </w:rPr>
+        <w:t>019</w:t>
+      </w:r>
+      <w:r>
+        <w:rPr>
+          <w:rFonts w:hint="eastAsia" w:asciiTheme="majorEastAsia" w:hAnsiTheme="majorEastAsia" w:eastAsiaTheme="majorEastAsia"/>
+        </w:rPr>
+        <w:t>-2</w:t>
+      </w:r>
+      <w:r>
+        <w:rPr>
+          <w:rFonts w:asciiTheme="majorEastAsia" w:hAnsiTheme="majorEastAsia" w:eastAsiaTheme="majorEastAsia"/>
+        </w:rPr>
+        <w:t>021</w:t>
+      </w:r>
+      <w:r>
+        <w:rPr>
+          <w:rFonts w:hint="eastAsia" w:asciiTheme="majorEastAsia" w:hAnsiTheme="majorEastAsia" w:eastAsiaTheme="majorEastAsia"/>
+        </w:rPr>
+        <w:t>年全国范围内化工市场的总收入分别是8</w:t>
+      </w:r>
+      <w:r>
+        <w:rPr>
+          <w:rFonts w:asciiTheme="majorEastAsia" w:hAnsiTheme="majorEastAsia" w:eastAsiaTheme="majorEastAsia"/>
+        </w:rPr>
+        <w:t>.2</w:t>
+      </w:r>
+      <w:r>
+        <w:rPr>
+          <w:rFonts w:hint="eastAsia" w:asciiTheme="majorEastAsia" w:hAnsiTheme="majorEastAsia" w:eastAsiaTheme="majorEastAsia"/>
+        </w:rPr>
+        <w:t>亿、9</w:t>
+      </w:r>
+      <w:r>
+        <w:rPr>
+          <w:rFonts w:asciiTheme="majorEastAsia" w:hAnsiTheme="majorEastAsia" w:eastAsiaTheme="majorEastAsia"/>
+        </w:rPr>
+        <w:t>.9</w:t>
+      </w:r>
+      <w:r>
+        <w:rPr>
+          <w:rFonts w:hint="eastAsia" w:asciiTheme="majorEastAsia" w:hAnsiTheme="majorEastAsia" w:eastAsiaTheme="majorEastAsia"/>
+        </w:rPr>
+        <w:t>亿、1</w:t>
+      </w:r>
+      <w:r>
+        <w:rPr>
+          <w:rFonts w:asciiTheme="majorEastAsia" w:hAnsiTheme="majorEastAsia" w:eastAsiaTheme="majorEastAsia"/>
+        </w:rPr>
+        <w:t>2</w:t>
+      </w:r>
+      <w:r>
+        <w:rPr>
+          <w:rFonts w:hint="eastAsia" w:asciiTheme="majorEastAsia" w:hAnsiTheme="majorEastAsia" w:eastAsiaTheme="majorEastAsia"/>
+        </w:rPr>
+        <w:t>亿，年度平均业绩增长超2</w:t>
+      </w:r>
+      <w:r>
+        <w:rPr>
+          <w:rFonts w:asciiTheme="majorEastAsia" w:hAnsiTheme="majorEastAsia" w:eastAsiaTheme="majorEastAsia"/>
+        </w:rPr>
+        <w:t>0</w:t>
+      </w:r>
+      <w:r>
+        <w:rPr>
+          <w:rFonts w:hint="eastAsia" w:asciiTheme="majorEastAsia" w:hAnsiTheme="majorEastAsia" w:eastAsiaTheme="majorEastAsia"/>
+        </w:rPr>
+        <w:t>%，Z公司正处于高速发展与扩张阶段。2</w:t>
+      </w:r>
+      <w:r>
+        <w:rPr>
+          <w:rFonts w:asciiTheme="majorEastAsia" w:hAnsiTheme="majorEastAsia" w:eastAsiaTheme="majorEastAsia"/>
+        </w:rPr>
+        <w:t>021</w:t>
+      </w:r>
+      <w:r>
+        <w:rPr>
+          <w:rFonts w:hint="eastAsia" w:asciiTheme="majorEastAsia" w:hAnsiTheme="majorEastAsia" w:eastAsiaTheme="majorEastAsia"/>
+        </w:rPr>
+        <w:t>年公司决定建设信息化平台</w:t>
+      </w:r>
+      <w:r>
+        <w:rPr>
+          <w:rFonts w:hint="eastAsia" w:asciiTheme="majorEastAsia" w:hAnsiTheme="majorEastAsia" w:eastAsiaTheme="majorEastAsia"/>
+          <w:lang w:eastAsia="zh-CN"/>
+        </w:rPr>
+        <w:t>和与之交互的</w:t>
+      </w:r>
+      <w:r>
+        <w:rPr>
+          <w:rFonts w:hint="eastAsia" w:asciiTheme="majorEastAsia" w:hAnsiTheme="majorEastAsia" w:eastAsiaTheme="majorEastAsia"/>
+          <w:lang w:val="en-US" w:eastAsia="zh-CN"/>
+        </w:rPr>
+        <w:t>Android</w:t>
+      </w:r>
+      <w:r>
+        <w:rPr>
+          <w:rFonts w:hint="eastAsia" w:asciiTheme="majorEastAsia" w:hAnsiTheme="majorEastAsia" w:eastAsiaTheme="majorEastAsia"/>
+          <w:lang w:eastAsia="zh-CN"/>
+        </w:rPr>
+        <w:t>移动应用</w:t>
+      </w:r>
+      <w:r>
+        <w:rPr>
+          <w:rFonts w:hint="eastAsia" w:asciiTheme="majorEastAsia" w:hAnsiTheme="majorEastAsia" w:eastAsiaTheme="majorEastAsia"/>
+          <w:lang w:val="en-US" w:eastAsia="zh-CN"/>
+        </w:rPr>
+        <w:t>APP</w:t>
+      </w:r>
+      <w:r>
+        <w:rPr>
+          <w:rFonts w:hint="eastAsia" w:asciiTheme="majorEastAsia" w:hAnsiTheme="majorEastAsia" w:eastAsiaTheme="majorEastAsia"/>
+        </w:rPr>
+        <w:t>，以期实现 “两化融合”,提升企业核心竞争力，在国际的舞台上崭露头角。</w:t>
+      </w:r>
+    </w:p>
+    <w:p>
+      <w:pPr>
+        <w:rPr>
+          <w:rFonts w:asciiTheme="majorEastAsia" w:hAnsiTheme="majorEastAsia" w:eastAsiaTheme="majorEastAsia"/>
+          <w:b/>
+          <w:bCs/>
+        </w:rPr>
+      </w:pPr>
+      <w:r>
+        <w:rPr>
+          <w:rFonts w:hint="eastAsia" w:asciiTheme="majorEastAsia" w:hAnsiTheme="majorEastAsia" w:eastAsiaTheme="majorEastAsia"/>
+          <w:b/>
+          <w:bCs/>
+        </w:rPr>
+        <w:t>3</w:t>
+      </w:r>
+      <w:r>
+        <w:rPr>
+          <w:rFonts w:asciiTheme="majorEastAsia" w:hAnsiTheme="majorEastAsia" w:eastAsiaTheme="majorEastAsia"/>
+          <w:b/>
+          <w:bCs/>
+        </w:rPr>
+        <w:t xml:space="preserve">.2 </w:t>
+      </w:r>
+      <w:r>
+        <w:rPr>
+          <w:rFonts w:hint="eastAsia" w:asciiTheme="majorEastAsia" w:hAnsiTheme="majorEastAsia" w:eastAsiaTheme="majorEastAsia"/>
+          <w:b/>
+          <w:bCs/>
+          <w:lang w:val="en-US" w:eastAsia="zh-CN"/>
+        </w:rPr>
+        <w:t>Android</w:t>
+      </w:r>
+      <w:r>
+        <w:rPr>
+          <w:rFonts w:hint="eastAsia" w:asciiTheme="majorEastAsia" w:hAnsiTheme="majorEastAsia" w:eastAsiaTheme="majorEastAsia"/>
+          <w:b/>
+          <w:bCs/>
+        </w:rPr>
+        <w:t>软件项目简介</w:t>
+      </w:r>
+    </w:p>
+    <w:p>
+      <w:pPr>
+        <w:rPr>
+          <w:rFonts w:asciiTheme="majorEastAsia" w:hAnsiTheme="majorEastAsia" w:eastAsiaTheme="majorEastAsia"/>
+        </w:rPr>
+      </w:pPr>
+      <w:r>
+        <w:rPr>
+          <w:rFonts w:asciiTheme="majorEastAsia" w:hAnsiTheme="majorEastAsia" w:eastAsiaTheme="majorEastAsia"/>
+          <w:b/>
+          <w:bCs/>
+        </w:rPr>
+        <w:tab/>
+      </w:r>
+      <w:r>
+        <w:rPr>
+          <w:rFonts w:hint="eastAsia" w:asciiTheme="majorEastAsia" w:hAnsiTheme="majorEastAsia" w:eastAsiaTheme="majorEastAsia"/>
+        </w:rPr>
+        <w:t>Z公司是一家传统的化工企业，2</w:t>
+      </w:r>
+      <w:r>
+        <w:rPr>
+          <w:rFonts w:asciiTheme="majorEastAsia" w:hAnsiTheme="majorEastAsia" w:eastAsiaTheme="majorEastAsia"/>
+        </w:rPr>
+        <w:t>017</w:t>
+      </w:r>
+      <w:r>
+        <w:rPr>
+          <w:rFonts w:hint="eastAsia" w:asciiTheme="majorEastAsia" w:hAnsiTheme="majorEastAsia" w:eastAsiaTheme="majorEastAsia"/>
+        </w:rPr>
+        <w:t>年使用某公司的SAAS一体化软件系统，系统使用过程中，遇到诸多问题。例如：服务器宕机必须联系该公司售后重新启动服务器、公司员工个人信息掌握在该公司、租赁费用高昂且得不到应有的技术支持、软件功能与实际需求存在差别等。</w:t>
+      </w:r>
     </w:p>
     <w:p>
       <w:pPr>
         <w:ind w:firstLine="420"/>
         <w:rPr>
           <w:rFonts w:asciiTheme="majorEastAsia" w:hAnsiTheme="majorEastAsia" w:eastAsiaTheme="majorEastAsia"/>
-          <w:b/>
-          <w:bCs/>
-        </w:rPr>
-      </w:pPr>
-    </w:p>
-    <w:p>
-      <w:pPr>
-        <w:rPr>
-          <w:rFonts w:asciiTheme="majorEastAsia" w:hAnsiTheme="majorEastAsia" w:eastAsiaTheme="majorEastAsia"/>
-          <w:b/>
-          <w:bCs/>
-        </w:rPr>
-      </w:pPr>
+        </w:rPr>
+      </w:pPr>
+      <w:r>
+        <w:rPr>
+          <w:rFonts w:hint="eastAsia" w:asciiTheme="majorEastAsia" w:hAnsiTheme="majorEastAsia" w:eastAsiaTheme="majorEastAsia"/>
+        </w:rPr>
+        <w:t>由于上述问题难以从根本上解决，</w:t>
+      </w:r>
+      <w:r>
+        <w:rPr>
+          <w:rFonts w:asciiTheme="majorEastAsia" w:hAnsiTheme="majorEastAsia" w:eastAsiaTheme="majorEastAsia"/>
+        </w:rPr>
+        <w:t>2020</w:t>
+      </w:r>
+      <w:r>
+        <w:rPr>
+          <w:rFonts w:hint="eastAsia" w:asciiTheme="majorEastAsia" w:hAnsiTheme="majorEastAsia" w:eastAsiaTheme="majorEastAsia"/>
+        </w:rPr>
+        <w:t>年年底，Z集团高层经过会议讨论，W项目正式立项。于2</w:t>
+      </w:r>
+      <w:r>
+        <w:rPr>
+          <w:rFonts w:asciiTheme="majorEastAsia" w:hAnsiTheme="majorEastAsia" w:eastAsiaTheme="majorEastAsia"/>
+        </w:rPr>
+        <w:t>021</w:t>
+      </w:r>
+      <w:r>
+        <w:rPr>
+          <w:rFonts w:hint="eastAsia" w:asciiTheme="majorEastAsia" w:hAnsiTheme="majorEastAsia" w:eastAsiaTheme="majorEastAsia"/>
+        </w:rPr>
+        <w:t>年初</w:t>
+      </w:r>
+      <w:r>
+        <w:rPr>
+          <w:rFonts w:asciiTheme="majorEastAsia" w:hAnsiTheme="majorEastAsia" w:eastAsiaTheme="majorEastAsia"/>
+        </w:rPr>
+        <w:t>3</w:t>
+      </w:r>
+      <w:r>
+        <w:rPr>
+          <w:rFonts w:hint="eastAsia" w:asciiTheme="majorEastAsia" w:hAnsiTheme="majorEastAsia" w:eastAsiaTheme="majorEastAsia"/>
+        </w:rPr>
+        <w:t>个月，集团为研发</w:t>
+      </w:r>
+      <w:r>
+        <w:rPr>
+          <w:rFonts w:hint="eastAsia" w:asciiTheme="majorEastAsia" w:hAnsiTheme="majorEastAsia" w:eastAsiaTheme="majorEastAsia"/>
+          <w:b w:val="0"/>
+          <w:bCs w:val="0"/>
+          <w:lang w:val="en-US" w:eastAsia="zh-CN"/>
+        </w:rPr>
+        <w:t>Android</w:t>
+      </w:r>
+      <w:r>
+        <w:rPr>
+          <w:rFonts w:hint="eastAsia" w:asciiTheme="majorEastAsia" w:hAnsiTheme="majorEastAsia" w:eastAsiaTheme="majorEastAsia"/>
+        </w:rPr>
+        <w:t>项目，招聘软件开发和管理人才超过</w:t>
+      </w:r>
+      <w:r>
+        <w:rPr>
+          <w:rFonts w:asciiTheme="majorEastAsia" w:hAnsiTheme="majorEastAsia" w:eastAsiaTheme="majorEastAsia"/>
+        </w:rPr>
+        <w:t>50</w:t>
+      </w:r>
+      <w:r>
+        <w:rPr>
+          <w:rFonts w:hint="eastAsia" w:asciiTheme="majorEastAsia" w:hAnsiTheme="majorEastAsia" w:eastAsiaTheme="majorEastAsia"/>
+        </w:rPr>
+        <w:t>人，其中高级产品经理1人，高级项目经理</w:t>
+      </w:r>
+      <w:r>
+        <w:rPr>
+          <w:rFonts w:asciiTheme="majorEastAsia" w:hAnsiTheme="majorEastAsia" w:eastAsiaTheme="majorEastAsia"/>
+        </w:rPr>
+        <w:t>1</w:t>
+      </w:r>
+      <w:r>
+        <w:rPr>
+          <w:rFonts w:hint="eastAsia" w:asciiTheme="majorEastAsia" w:hAnsiTheme="majorEastAsia" w:eastAsiaTheme="majorEastAsia"/>
+        </w:rPr>
+        <w:t>人，Java</w:t>
+      </w:r>
+      <w:r>
+        <w:rPr>
+          <w:rFonts w:asciiTheme="majorEastAsia" w:hAnsiTheme="majorEastAsia" w:eastAsiaTheme="majorEastAsia"/>
+        </w:rPr>
+        <w:t xml:space="preserve"> </w:t>
+      </w:r>
+      <w:r>
+        <w:rPr>
+          <w:rFonts w:hint="eastAsia" w:asciiTheme="majorEastAsia" w:hAnsiTheme="majorEastAsia" w:eastAsiaTheme="majorEastAsia"/>
+        </w:rPr>
+        <w:t>Web工程师</w:t>
+      </w:r>
+      <w:r>
+        <w:rPr>
+          <w:rFonts w:hint="eastAsia" w:asciiTheme="majorEastAsia" w:hAnsiTheme="majorEastAsia" w:eastAsiaTheme="majorEastAsia"/>
+          <w:lang w:val="en-US" w:eastAsia="zh-CN"/>
+        </w:rPr>
+        <w:t>1</w:t>
+      </w:r>
+      <w:r>
+        <w:rPr>
+          <w:rFonts w:asciiTheme="majorEastAsia" w:hAnsiTheme="majorEastAsia" w:eastAsiaTheme="majorEastAsia"/>
+        </w:rPr>
+        <w:t>5</w:t>
+      </w:r>
+      <w:r>
+        <w:rPr>
+          <w:rFonts w:hint="eastAsia" w:asciiTheme="majorEastAsia" w:hAnsiTheme="majorEastAsia" w:eastAsiaTheme="majorEastAsia"/>
+        </w:rPr>
+        <w:t>人，Android端</w:t>
+      </w:r>
+      <w:r>
+        <w:rPr>
+          <w:rFonts w:hint="eastAsia" w:asciiTheme="majorEastAsia" w:hAnsiTheme="majorEastAsia" w:eastAsiaTheme="majorEastAsia"/>
+          <w:lang w:val="en-US" w:eastAsia="zh-CN"/>
+        </w:rPr>
+        <w:t>高级</w:t>
+      </w:r>
+      <w:r>
+        <w:rPr>
+          <w:rFonts w:hint="eastAsia" w:asciiTheme="majorEastAsia" w:hAnsiTheme="majorEastAsia" w:eastAsiaTheme="majorEastAsia"/>
+        </w:rPr>
+        <w:t>开发工程师5人，</w:t>
+      </w:r>
+      <w:r>
+        <w:rPr>
+          <w:rFonts w:hint="eastAsia" w:asciiTheme="majorEastAsia" w:hAnsiTheme="majorEastAsia" w:eastAsiaTheme="majorEastAsia"/>
+          <w:lang w:val="en-US" w:eastAsia="zh-CN"/>
+        </w:rPr>
+        <w:t>Android中级开发工程师10人，Android初级工程师5人，</w:t>
+      </w:r>
+      <w:r>
+        <w:rPr>
+          <w:rFonts w:hint="eastAsia" w:asciiTheme="majorEastAsia" w:hAnsiTheme="majorEastAsia" w:eastAsiaTheme="majorEastAsia"/>
+        </w:rPr>
+        <w:t>前端Html</w:t>
+      </w:r>
+      <w:r>
+        <w:rPr>
+          <w:rFonts w:asciiTheme="majorEastAsia" w:hAnsiTheme="majorEastAsia" w:eastAsiaTheme="majorEastAsia"/>
+        </w:rPr>
+        <w:t>5</w:t>
+      </w:r>
+      <w:r>
+        <w:rPr>
+          <w:rFonts w:hint="eastAsia" w:asciiTheme="majorEastAsia" w:hAnsiTheme="majorEastAsia" w:eastAsiaTheme="majorEastAsia"/>
+        </w:rPr>
+        <w:t>工程师</w:t>
+      </w:r>
+      <w:r>
+        <w:rPr>
+          <w:rFonts w:asciiTheme="majorEastAsia" w:hAnsiTheme="majorEastAsia" w:eastAsiaTheme="majorEastAsia"/>
+        </w:rPr>
+        <w:t>6</w:t>
+      </w:r>
+      <w:r>
+        <w:rPr>
+          <w:rFonts w:hint="eastAsia" w:asciiTheme="majorEastAsia" w:hAnsiTheme="majorEastAsia" w:eastAsiaTheme="majorEastAsia"/>
+        </w:rPr>
+        <w:t>人，测试工程师</w:t>
+      </w:r>
+      <w:r>
+        <w:rPr>
+          <w:rFonts w:asciiTheme="majorEastAsia" w:hAnsiTheme="majorEastAsia" w:eastAsiaTheme="majorEastAsia"/>
+        </w:rPr>
+        <w:t>10</w:t>
+      </w:r>
+      <w:r>
+        <w:rPr>
+          <w:rFonts w:hint="eastAsia" w:asciiTheme="majorEastAsia" w:hAnsiTheme="majorEastAsia" w:eastAsiaTheme="majorEastAsia"/>
+        </w:rPr>
+        <w:t>人。集团的目标是建设集成重大危险源监管、人员在岗在位管理、文档管理等一体化</w:t>
+      </w:r>
+      <w:r>
+        <w:rPr>
+          <w:rFonts w:hint="eastAsia" w:asciiTheme="majorEastAsia" w:hAnsiTheme="majorEastAsia" w:eastAsiaTheme="majorEastAsia"/>
+          <w:lang w:val="en-US" w:eastAsia="zh-CN"/>
+        </w:rPr>
+        <w:t>Android</w:t>
+      </w:r>
+      <w:r>
+        <w:rPr>
+          <w:rFonts w:hint="eastAsia" w:asciiTheme="majorEastAsia" w:hAnsiTheme="majorEastAsia" w:eastAsiaTheme="majorEastAsia"/>
+        </w:rPr>
+        <w:t>软件。</w:t>
+      </w:r>
     </w:p>
     <w:p>
       <w:pPr>
         <w:ind w:firstLine="420"/>
         <w:rPr>
           <w:rFonts w:asciiTheme="majorEastAsia" w:hAnsiTheme="majorEastAsia" w:eastAsiaTheme="majorEastAsia"/>
-          <w:b/>
-          <w:bCs/>
-        </w:rPr>
-      </w:pPr>
-      <w:r>
-        <w:rPr>
-          <w:rFonts w:asciiTheme="majorEastAsia" w:hAnsiTheme="majorEastAsia" w:eastAsiaTheme="majorEastAsia"/>
-          <w:b/>
-          <w:bCs/>
+        </w:rPr>
+      </w:pPr>
+      <w:r>
+        <w:rPr>
+          <w:rFonts w:hint="eastAsia" w:asciiTheme="majorEastAsia" w:hAnsiTheme="majorEastAsia" w:eastAsiaTheme="majorEastAsia"/>
+        </w:rPr>
+        <w:t>化工厂采用了大量传感器和其他数据采集设备对重大危险源要素以及可燃有毒气体进行温度、压力、电流、电压进行实时监测，便于实时掌握厂区的生产状态，防患于未然。</w:t>
+      </w:r>
+    </w:p>
+    <w:p>
+      <w:pPr>
+        <w:rPr>
+          <w:rFonts w:asciiTheme="majorEastAsia" w:hAnsiTheme="majorEastAsia" w:eastAsiaTheme="majorEastAsia"/>
+        </w:rPr>
+      </w:pPr>
+      <w:r>
+        <w:rPr>
+          <w:rFonts w:asciiTheme="majorEastAsia" w:hAnsiTheme="majorEastAsia" w:eastAsiaTheme="majorEastAsia"/>
         </w:rPr>
         <w:tab/>
       </w:r>
-    </w:p>
-    <w:p>
-      <w:pPr>
-        <w:rPr>
-          <w:rFonts w:asciiTheme="majorEastAsia" w:hAnsiTheme="majorEastAsia" w:eastAsiaTheme="majorEastAsia"/>
-          <w:b/>
-          <w:bCs/>
-        </w:rPr>
-      </w:pPr>
+      <w:r>
+        <w:rPr>
+          <w:rFonts w:hint="eastAsia" w:asciiTheme="majorEastAsia" w:hAnsiTheme="majorEastAsia" w:eastAsiaTheme="majorEastAsia"/>
+        </w:rPr>
+        <w:t>化工生产具有易燃、易爆、有毒、高温、高压等危险，稍有不慎很容易发生火灾、触电事故，造成很大的损失。人员在岗在位管理首要任务是将集团所有员工的在岗信息和录入到一体化平台中，其次将人员定位模块的虚拟ID与对应员工在信息化平台上进行绑定。负责人可以登录</w:t>
+      </w:r>
+      <w:r>
+        <w:rPr>
+          <w:rFonts w:hint="eastAsia" w:asciiTheme="majorEastAsia" w:hAnsiTheme="majorEastAsia" w:eastAsiaTheme="majorEastAsia"/>
+          <w:lang w:eastAsia="zh-CN"/>
+        </w:rPr>
+        <w:t>手机</w:t>
+      </w:r>
+      <w:r>
+        <w:rPr>
+          <w:rFonts w:hint="eastAsia" w:asciiTheme="majorEastAsia" w:hAnsiTheme="majorEastAsia" w:eastAsiaTheme="majorEastAsia"/>
+          <w:lang w:val="en-US" w:eastAsia="zh-CN"/>
+        </w:rPr>
+        <w:t>App</w:t>
+      </w:r>
+      <w:r>
+        <w:rPr>
+          <w:rFonts w:hint="eastAsia" w:asciiTheme="majorEastAsia" w:hAnsiTheme="majorEastAsia" w:eastAsiaTheme="majorEastAsia"/>
+        </w:rPr>
+        <w:t>，查询公司所有员工的人员实时位置和行动轨迹，在发生安全事故时有利于对未能够及时撤离的公司员工实施救援工作。</w:t>
+      </w:r>
+    </w:p>
+    <w:p>
+      <w:pPr>
+        <w:rPr>
+          <w:rFonts w:asciiTheme="majorEastAsia" w:hAnsiTheme="majorEastAsia" w:eastAsiaTheme="majorEastAsia"/>
+        </w:rPr>
+      </w:pPr>
+      <w:r>
+        <w:rPr>
+          <w:rFonts w:asciiTheme="majorEastAsia" w:hAnsiTheme="majorEastAsia" w:eastAsiaTheme="majorEastAsia"/>
+        </w:rPr>
+        <w:tab/>
+      </w:r>
+      <w:r>
+        <w:rPr>
+          <w:rFonts w:hint="eastAsia" w:asciiTheme="majorEastAsia" w:hAnsiTheme="majorEastAsia" w:eastAsiaTheme="majorEastAsia"/>
+        </w:rPr>
+        <w:t>文档管理包括教育培训、制度化管理、应急预案管理，公司员工自行</w:t>
+      </w:r>
+      <w:r>
+        <w:rPr>
+          <w:rFonts w:hint="eastAsia" w:asciiTheme="majorEastAsia" w:hAnsiTheme="majorEastAsia" w:eastAsiaTheme="majorEastAsia"/>
+          <w:lang w:eastAsia="zh-CN"/>
+        </w:rPr>
+        <w:t>使用手机</w:t>
+      </w:r>
+      <w:r>
+        <w:rPr>
+          <w:rFonts w:hint="eastAsia" w:asciiTheme="majorEastAsia" w:hAnsiTheme="majorEastAsia" w:eastAsiaTheme="majorEastAsia"/>
+        </w:rPr>
+        <w:t>登录</w:t>
+      </w:r>
+      <w:r>
+        <w:rPr>
+          <w:rFonts w:hint="eastAsia" w:asciiTheme="majorEastAsia" w:hAnsiTheme="majorEastAsia" w:eastAsiaTheme="majorEastAsia"/>
+          <w:lang w:val="en-US" w:eastAsia="zh-CN"/>
+        </w:rPr>
+        <w:t>App</w:t>
+      </w:r>
+      <w:r>
+        <w:rPr>
+          <w:rFonts w:hint="eastAsia" w:asciiTheme="majorEastAsia" w:hAnsiTheme="majorEastAsia" w:eastAsiaTheme="majorEastAsia"/>
+        </w:rPr>
+        <w:t>进行三级安全培训和日常培训，</w:t>
+      </w:r>
+      <w:r>
+        <w:rPr>
+          <w:rFonts w:hint="eastAsia" w:asciiTheme="majorEastAsia" w:hAnsiTheme="majorEastAsia" w:eastAsiaTheme="majorEastAsia"/>
+          <w:lang w:eastAsia="zh-CN"/>
+        </w:rPr>
+        <w:t>员工完成后提交试卷，</w:t>
+      </w:r>
+      <w:r>
+        <w:rPr>
+          <w:rFonts w:hint="eastAsia" w:asciiTheme="majorEastAsia" w:hAnsiTheme="majorEastAsia" w:eastAsiaTheme="majorEastAsia"/>
+          <w:lang w:val="en-US" w:eastAsia="zh-CN"/>
+        </w:rPr>
+        <w:t>App会请求网络数据，根据服务器题库里的正确答案对试卷进行打分，不合格的员工，App在指定时间内推送给不合格员工复试，知道员工达到合格线。使用该App</w:t>
+      </w:r>
+      <w:r>
+        <w:rPr>
+          <w:rFonts w:hint="eastAsia" w:asciiTheme="majorEastAsia" w:hAnsiTheme="majorEastAsia" w:eastAsiaTheme="majorEastAsia"/>
+        </w:rPr>
+        <w:t>节约了管理人员批阅试卷的人力成本，</w:t>
+      </w:r>
+      <w:r>
+        <w:rPr>
+          <w:rFonts w:hint="eastAsia" w:asciiTheme="majorEastAsia" w:hAnsiTheme="majorEastAsia" w:eastAsiaTheme="majorEastAsia"/>
+          <w:lang w:eastAsia="zh-CN"/>
+        </w:rPr>
+        <w:t>而且这还有助于公司节约资源，减少了对纸质试卷的使用，</w:t>
+      </w:r>
+      <w:r>
+        <w:rPr>
+          <w:rFonts w:hint="eastAsia" w:asciiTheme="majorEastAsia" w:hAnsiTheme="majorEastAsia" w:eastAsiaTheme="majorEastAsia"/>
+        </w:rPr>
+        <w:t>公司所有员工可以登录</w:t>
+      </w:r>
+      <w:r>
+        <w:rPr>
+          <w:rFonts w:hint="eastAsia" w:asciiTheme="majorEastAsia" w:hAnsiTheme="majorEastAsia" w:eastAsiaTheme="majorEastAsia"/>
+          <w:lang w:eastAsia="zh-CN"/>
+        </w:rPr>
+        <w:t>手机</w:t>
+      </w:r>
+      <w:r>
+        <w:rPr>
+          <w:rFonts w:hint="eastAsia" w:asciiTheme="majorEastAsia" w:hAnsiTheme="majorEastAsia" w:eastAsiaTheme="majorEastAsia"/>
+          <w:lang w:val="en-US" w:eastAsia="zh-CN"/>
+        </w:rPr>
+        <w:t>App</w:t>
+      </w:r>
+      <w:r>
+        <w:rPr>
+          <w:rFonts w:hint="eastAsia" w:asciiTheme="majorEastAsia" w:hAnsiTheme="majorEastAsia" w:eastAsiaTheme="majorEastAsia"/>
+        </w:rPr>
+        <w:t>查询公司制度和应急预案，与</w:t>
+      </w:r>
+      <w:r>
+        <w:rPr>
+          <w:rFonts w:hint="eastAsia" w:asciiTheme="majorEastAsia" w:hAnsiTheme="majorEastAsia" w:eastAsiaTheme="majorEastAsia"/>
+          <w:lang w:eastAsia="zh-CN"/>
+        </w:rPr>
+        <w:t>查阅</w:t>
+      </w:r>
+      <w:r>
+        <w:rPr>
+          <w:rFonts w:hint="eastAsia" w:asciiTheme="majorEastAsia" w:hAnsiTheme="majorEastAsia" w:eastAsiaTheme="majorEastAsia"/>
+        </w:rPr>
+        <w:t>公司档案室纸质文档相比，节约了大量的时间成本。</w:t>
+      </w:r>
+    </w:p>
+    <w:p>
+      <w:pPr>
+        <w:rPr>
+          <w:rFonts w:asciiTheme="majorEastAsia" w:hAnsiTheme="majorEastAsia" w:eastAsiaTheme="majorEastAsia"/>
+        </w:rPr>
+      </w:pPr>
+      <w:r>
+        <w:rPr>
+          <w:rFonts w:asciiTheme="majorEastAsia" w:hAnsiTheme="majorEastAsia" w:eastAsiaTheme="majorEastAsia"/>
+        </w:rPr>
+        <w:tab/>
+      </w:r>
+    </w:p>
+    <w:p>
+      <w:pPr>
+        <w:rPr>
+          <w:rFonts w:asciiTheme="majorEastAsia" w:hAnsiTheme="majorEastAsia" w:eastAsiaTheme="majorEastAsia"/>
+          <w:b/>
+          <w:bCs/>
+        </w:rPr>
+      </w:pPr>
+      <w:r>
+        <w:rPr>
+          <w:rFonts w:asciiTheme="majorEastAsia" w:hAnsiTheme="majorEastAsia" w:eastAsiaTheme="majorEastAsia"/>
+          <w:b/>
+          <w:bCs/>
+        </w:rPr>
+        <w:tab/>
+      </w:r>
+    </w:p>
+    <w:p>
+      <w:pPr>
+        <w:rPr>
+          <w:rFonts w:asciiTheme="majorEastAsia" w:hAnsiTheme="majorEastAsia" w:eastAsiaTheme="majorEastAsia"/>
+          <w:b/>
+          <w:bCs/>
+        </w:rPr>
+      </w:pPr>
+      <w:r>
+        <w:rPr>
+          <w:rFonts w:asciiTheme="majorEastAsia" w:hAnsiTheme="majorEastAsia" w:eastAsiaTheme="majorEastAsia"/>
+          <w:b/>
+          <w:bCs/>
+        </w:rPr>
+        <w:tab/>
+      </w:r>
+    </w:p>
+    <w:p>
+      <w:pPr>
+        <w:rPr>
+          <w:rFonts w:hint="eastAsia" w:asciiTheme="majorEastAsia" w:hAnsiTheme="majorEastAsia" w:eastAsiaTheme="majorEastAsia"/>
+          <w:b/>
+          <w:bCs/>
+          <w:lang w:val="en-US" w:eastAsia="zh-CN"/>
+        </w:rPr>
+      </w:pPr>
+      <w:r>
+        <w:rPr>
+          <w:rFonts w:asciiTheme="majorEastAsia" w:hAnsiTheme="majorEastAsia" w:eastAsiaTheme="majorEastAsia"/>
+          <w:b/>
+          <w:bCs/>
+        </w:rPr>
+        <w:t>3.</w:t>
+      </w:r>
+      <w:r>
+        <w:rPr>
+          <w:rFonts w:hint="eastAsia" w:asciiTheme="majorEastAsia" w:hAnsiTheme="majorEastAsia" w:eastAsiaTheme="majorEastAsia"/>
+          <w:b/>
+          <w:bCs/>
+          <w:lang w:val="en-US" w:eastAsia="zh-CN"/>
+        </w:rPr>
+        <w:t>2 Android</w:t>
+      </w:r>
+      <w:r>
+        <w:rPr>
+          <w:rFonts w:hint="eastAsia" w:asciiTheme="majorEastAsia" w:hAnsiTheme="majorEastAsia" w:eastAsiaTheme="majorEastAsia"/>
+          <w:b/>
+          <w:bCs/>
+        </w:rPr>
+        <w:t>软件项目风险</w:t>
+      </w:r>
+      <w:r>
+        <w:rPr>
+          <w:rFonts w:hint="eastAsia" w:asciiTheme="majorEastAsia" w:hAnsiTheme="majorEastAsia" w:eastAsiaTheme="majorEastAsia"/>
+          <w:b/>
+          <w:bCs/>
+          <w:lang w:val="en-US" w:eastAsia="zh-CN"/>
+        </w:rPr>
+        <w:t>因素识别</w:t>
+      </w:r>
     </w:p>
     <w:p>
       <w:pPr>
         <w:ind w:firstLine="420" w:firstLineChars="0"/>
         <w:rPr>
-          <w:rFonts w:asciiTheme="majorEastAsia" w:hAnsiTheme="majorEastAsia" w:eastAsiaTheme="majorEastAsia"/>
-          <w:b/>
-          <w:bCs/>
-        </w:rPr>
-      </w:pPr>
-    </w:p>
-    <w:p>
-      <w:pPr>
-        <w:rPr>
-          <w:rFonts w:asciiTheme="majorEastAsia" w:hAnsiTheme="majorEastAsia" w:eastAsiaTheme="majorEastAsia"/>
-        </w:rPr>
-      </w:pPr>
-      <w:r>
-        <w:rPr>
-          <w:rFonts w:asciiTheme="majorEastAsia" w:hAnsiTheme="majorEastAsia" w:eastAsiaTheme="majorEastAsia"/>
-          <w:b/>
-          <w:bCs/>
+          <w:rFonts w:hint="eastAsia" w:asciiTheme="majorEastAsia" w:hAnsiTheme="majorEastAsia" w:eastAsiaTheme="majorEastAsia"/>
+          <w:b/>
+          <w:bCs/>
+          <w:lang w:val="en-US" w:eastAsia="zh-CN"/>
+        </w:rPr>
+      </w:pPr>
+      <w:r>
+        <w:rPr>
+          <w:rFonts w:hint="eastAsia" w:asciiTheme="majorEastAsia" w:hAnsiTheme="majorEastAsia" w:eastAsiaTheme="majorEastAsia"/>
+          <w:b/>
+          <w:bCs/>
+          <w:lang w:val="en-US" w:eastAsia="zh-CN"/>
+        </w:rPr>
+        <w:t>3.2.1需求风险因素</w:t>
+      </w:r>
+    </w:p>
+    <w:p>
+      <w:pPr>
+        <w:ind w:firstLine="420" w:firstLineChars="0"/>
+        <w:rPr>
+          <w:rFonts w:hint="eastAsia" w:asciiTheme="majorEastAsia" w:hAnsiTheme="majorEastAsia" w:eastAsiaTheme="majorEastAsia"/>
+          <w:b w:val="0"/>
+          <w:bCs w:val="0"/>
+          <w:lang w:val="en-US" w:eastAsia="zh-CN"/>
+        </w:rPr>
+      </w:pPr>
+      <w:r>
+        <w:rPr>
+          <w:rFonts w:hint="eastAsia" w:asciiTheme="majorEastAsia" w:hAnsiTheme="majorEastAsia" w:eastAsiaTheme="majorEastAsia"/>
+          <w:b w:val="0"/>
+          <w:bCs w:val="0"/>
+          <w:lang w:val="en-US" w:eastAsia="zh-CN"/>
+        </w:rPr>
+        <w:t>(1)需求不明确风险因素</w:t>
+      </w:r>
+    </w:p>
+    <w:p>
+      <w:pPr>
+        <w:ind w:firstLine="420" w:firstLineChars="0"/>
+        <w:rPr>
+          <w:rFonts w:hint="eastAsia" w:asciiTheme="majorEastAsia" w:hAnsiTheme="majorEastAsia" w:eastAsiaTheme="majorEastAsia"/>
+          <w:b w:val="0"/>
+          <w:bCs w:val="0"/>
+          <w:lang w:val="en-US" w:eastAsia="zh-CN"/>
+        </w:rPr>
+      </w:pPr>
+      <w:r>
+        <w:rPr>
+          <w:rFonts w:hint="eastAsia" w:asciiTheme="majorEastAsia" w:hAnsiTheme="majorEastAsia" w:eastAsiaTheme="majorEastAsia"/>
+          <w:b w:val="0"/>
+          <w:bCs w:val="0"/>
+          <w:lang w:val="en-US" w:eastAsia="zh-CN"/>
+        </w:rPr>
+        <w:t>(2)需求蔓延风险因素</w:t>
+      </w:r>
+    </w:p>
+    <w:p>
+      <w:pPr>
+        <w:ind w:firstLine="420" w:firstLineChars="0"/>
+        <w:rPr>
+          <w:rFonts w:hint="default" w:asciiTheme="majorEastAsia" w:hAnsiTheme="majorEastAsia" w:eastAsiaTheme="majorEastAsia"/>
+          <w:b w:val="0"/>
+          <w:bCs w:val="0"/>
+          <w:lang w:val="en-US" w:eastAsia="zh-CN"/>
+        </w:rPr>
+      </w:pPr>
+      <w:r>
+        <w:rPr>
+          <w:rFonts w:hint="eastAsia" w:asciiTheme="majorEastAsia" w:hAnsiTheme="majorEastAsia" w:eastAsiaTheme="majorEastAsia"/>
+          <w:b w:val="0"/>
+          <w:bCs w:val="0"/>
+          <w:lang w:val="en-US" w:eastAsia="zh-CN"/>
+        </w:rPr>
+        <w:t>(3)需求持续变更风险因素</w:t>
+      </w:r>
+    </w:p>
+    <w:p>
+      <w:pPr>
+        <w:ind w:firstLine="420" w:firstLineChars="0"/>
+        <w:rPr>
+          <w:rFonts w:hint="default" w:asciiTheme="majorEastAsia" w:hAnsiTheme="majorEastAsia" w:eastAsiaTheme="majorEastAsia"/>
+          <w:b/>
+          <w:bCs/>
+          <w:lang w:val="en-US" w:eastAsia="zh-CN"/>
+        </w:rPr>
+      </w:pPr>
+      <w:r>
+        <w:rPr>
+          <w:rFonts w:hint="eastAsia" w:asciiTheme="majorEastAsia" w:hAnsiTheme="majorEastAsia" w:eastAsiaTheme="majorEastAsia"/>
+          <w:b/>
+          <w:bCs/>
+          <w:lang w:val="en-US" w:eastAsia="zh-CN"/>
+        </w:rPr>
+        <w:t>3.2.2技术风险因素</w:t>
+      </w:r>
+    </w:p>
+    <w:p>
+      <w:pPr>
+        <w:ind w:firstLine="420" w:firstLineChars="0"/>
+        <w:rPr>
+          <w:rFonts w:hint="eastAsia" w:asciiTheme="majorEastAsia" w:hAnsiTheme="majorEastAsia" w:eastAsiaTheme="majorEastAsia"/>
+          <w:b w:val="0"/>
+          <w:bCs w:val="0"/>
+          <w:lang w:val="en-US" w:eastAsia="zh-CN"/>
+        </w:rPr>
+      </w:pPr>
+      <w:r>
+        <w:rPr>
+          <w:rFonts w:hint="eastAsia" w:asciiTheme="majorEastAsia" w:hAnsiTheme="majorEastAsia" w:eastAsiaTheme="majorEastAsia"/>
+          <w:b w:val="0"/>
+          <w:bCs w:val="0"/>
+          <w:lang w:val="en-US" w:eastAsia="zh-CN"/>
+        </w:rPr>
+        <w:t>(1)技术过于新颖风险因素</w:t>
+      </w:r>
+    </w:p>
+    <w:p>
+      <w:pPr>
+        <w:ind w:firstLine="420" w:firstLineChars="0"/>
+        <w:rPr>
+          <w:rFonts w:hint="eastAsia" w:asciiTheme="majorEastAsia" w:hAnsiTheme="majorEastAsia" w:eastAsiaTheme="majorEastAsia"/>
+          <w:b w:val="0"/>
+          <w:bCs w:val="0"/>
+          <w:lang w:val="en-US" w:eastAsia="zh-CN"/>
+        </w:rPr>
+      </w:pPr>
+      <w:r>
+        <w:rPr>
+          <w:rFonts w:hint="eastAsia" w:asciiTheme="majorEastAsia" w:hAnsiTheme="majorEastAsia" w:eastAsiaTheme="majorEastAsia"/>
+          <w:b w:val="0"/>
+          <w:bCs w:val="0"/>
+          <w:lang w:val="en-US" w:eastAsia="zh-CN"/>
+        </w:rPr>
+        <w:t>(2)网络攻击风险因素</w:t>
+      </w:r>
+    </w:p>
+    <w:p>
+      <w:pPr>
+        <w:ind w:firstLine="420" w:firstLineChars="0"/>
+        <w:rPr>
+          <w:rFonts w:hint="default" w:asciiTheme="majorEastAsia" w:hAnsiTheme="majorEastAsia" w:eastAsiaTheme="majorEastAsia"/>
+          <w:b w:val="0"/>
+          <w:bCs w:val="0"/>
+          <w:lang w:val="en-US" w:eastAsia="zh-CN"/>
+        </w:rPr>
+      </w:pPr>
+      <w:r>
+        <w:rPr>
+          <w:rFonts w:hint="eastAsia" w:asciiTheme="majorEastAsia" w:hAnsiTheme="majorEastAsia" w:eastAsiaTheme="majorEastAsia"/>
+          <w:b w:val="0"/>
+          <w:bCs w:val="0"/>
+          <w:lang w:val="en-US" w:eastAsia="zh-CN"/>
+        </w:rPr>
+        <w:t>(3)</w:t>
+      </w:r>
+    </w:p>
+    <w:p>
+      <w:pPr>
+        <w:ind w:firstLine="420" w:firstLineChars="0"/>
+        <w:rPr>
+          <w:rFonts w:hint="default" w:asciiTheme="majorEastAsia" w:hAnsiTheme="majorEastAsia" w:eastAsiaTheme="majorEastAsia"/>
+          <w:b/>
+          <w:bCs/>
+          <w:lang w:val="en-US" w:eastAsia="zh-CN"/>
+        </w:rPr>
+      </w:pPr>
+      <w:r>
+        <w:rPr>
+          <w:rFonts w:hint="eastAsia" w:asciiTheme="majorEastAsia" w:hAnsiTheme="majorEastAsia" w:eastAsiaTheme="majorEastAsia"/>
+          <w:b/>
+          <w:bCs/>
+          <w:lang w:val="en-US" w:eastAsia="zh-CN"/>
+        </w:rPr>
+        <w:t>3.2.3人力资源风险风险因素</w:t>
+      </w:r>
+    </w:p>
+    <w:p>
+      <w:pPr>
+        <w:ind w:firstLine="420" w:firstLineChars="0"/>
+        <w:rPr>
+          <w:rFonts w:hint="default" w:asciiTheme="majorEastAsia" w:hAnsiTheme="majorEastAsia" w:eastAsiaTheme="majorEastAsia"/>
+          <w:b w:val="0"/>
+          <w:bCs w:val="0"/>
+          <w:lang w:val="en-US" w:eastAsia="zh-CN"/>
+        </w:rPr>
+      </w:pPr>
+      <w:r>
+        <w:rPr>
+          <w:rFonts w:hint="eastAsia" w:asciiTheme="majorEastAsia" w:hAnsiTheme="majorEastAsia" w:eastAsiaTheme="majorEastAsia"/>
+          <w:b w:val="0"/>
+          <w:bCs w:val="0"/>
+          <w:lang w:val="en-US" w:eastAsia="zh-CN"/>
+        </w:rPr>
+        <w:t>(1)核心技术人员离职风险因素</w:t>
+      </w:r>
+      <w:r>
+        <w:rPr>
+          <w:rFonts w:hint="eastAsia" w:asciiTheme="majorEastAsia" w:hAnsiTheme="majorEastAsia" w:eastAsiaTheme="majorEastAsia"/>
+          <w:b w:val="0"/>
+          <w:bCs w:val="0"/>
+          <w:lang w:val="en-US" w:eastAsia="zh-CN"/>
+        </w:rPr>
+        <w:br w:type="textWrapping"/>
+      </w:r>
+      <w:r>
+        <w:rPr>
+          <w:rFonts w:hint="eastAsia" w:asciiTheme="majorEastAsia" w:hAnsiTheme="majorEastAsia" w:eastAsiaTheme="majorEastAsia"/>
+          <w:b w:val="0"/>
+          <w:bCs w:val="0"/>
+          <w:lang w:val="en-US" w:eastAsia="zh-CN"/>
         </w:rPr>
         <w:tab/>
       </w:r>
+      <w:r>
+        <w:rPr>
+          <w:rFonts w:hint="eastAsia" w:asciiTheme="majorEastAsia" w:hAnsiTheme="majorEastAsia" w:eastAsiaTheme="majorEastAsia"/>
+          <w:b w:val="0"/>
+          <w:bCs w:val="0"/>
+          <w:lang w:val="en-US" w:eastAsia="zh-CN"/>
+        </w:rPr>
+        <w:t>(2)</w:t>
+      </w:r>
+      <w:r>
+        <w:rPr>
+          <w:rFonts w:hint="eastAsia" w:asciiTheme="majorEastAsia" w:hAnsiTheme="majorEastAsia" w:eastAsiaTheme="majorEastAsia"/>
+          <w:b w:val="0"/>
+          <w:bCs w:val="0"/>
+          <w:lang w:val="en-US" w:eastAsia="zh-CN"/>
+        </w:rPr>
+        <w:br w:type="textWrapping"/>
+      </w:r>
+      <w:r>
+        <w:rPr>
+          <w:rFonts w:hint="eastAsia" w:asciiTheme="majorEastAsia" w:hAnsiTheme="majorEastAsia" w:eastAsiaTheme="majorEastAsia"/>
+          <w:b w:val="0"/>
+          <w:bCs w:val="0"/>
+          <w:lang w:val="en-US" w:eastAsia="zh-CN"/>
+        </w:rPr>
+        <w:tab/>
+      </w:r>
+      <w:r>
+        <w:rPr>
+          <w:rFonts w:hint="eastAsia" w:asciiTheme="majorEastAsia" w:hAnsiTheme="majorEastAsia" w:eastAsiaTheme="majorEastAsia"/>
+          <w:b w:val="0"/>
+          <w:bCs w:val="0"/>
+          <w:lang w:val="en-US" w:eastAsia="zh-CN"/>
+        </w:rPr>
+        <w:t>(3)</w:t>
+      </w:r>
     </w:p>
     <w:p>
       <w:pPr>
         <w:ind w:firstLine="420" w:firstLineChars="0"/>
         <w:rPr>
-          <w:rFonts w:asciiTheme="majorEastAsia" w:hAnsiTheme="majorEastAsia" w:eastAsiaTheme="majorEastAsia"/>
-          <w:b/>
-          <w:bCs/>
-        </w:rPr>
-      </w:pPr>
-    </w:p>
-    <w:p>
-      <w:pPr>
-        <w:rPr>
-          <w:rFonts w:asciiTheme="majorEastAsia" w:hAnsiTheme="majorEastAsia" w:eastAsiaTheme="majorEastAsia"/>
-          <w:b/>
-          <w:bCs/>
-        </w:rPr>
-      </w:pPr>
-      <w:r>
-        <w:rPr>
-          <w:rFonts w:hint="eastAsia" w:asciiTheme="majorEastAsia" w:hAnsiTheme="majorEastAsia" w:eastAsiaTheme="majorEastAsia"/>
-          <w:b/>
-          <w:bCs/>
-        </w:rPr>
-        <w:t>2</w:t>
-      </w:r>
-      <w:r>
-        <w:rPr>
-          <w:rFonts w:asciiTheme="majorEastAsia" w:hAnsiTheme="majorEastAsia" w:eastAsiaTheme="majorEastAsia"/>
-          <w:b/>
-          <w:bCs/>
-        </w:rPr>
-        <w:t>.2.2</w:t>
-      </w:r>
-      <w:r>
-        <w:rPr>
-          <w:rFonts w:hint="eastAsia" w:asciiTheme="majorEastAsia" w:hAnsiTheme="majorEastAsia" w:eastAsiaTheme="majorEastAsia"/>
-          <w:b/>
-          <w:bCs/>
-        </w:rPr>
-        <w:t>项目风险分析的主要方法</w:t>
-      </w:r>
-    </w:p>
-    <w:p>
-      <w:pPr>
-        <w:rPr>
-          <w:rFonts w:asciiTheme="majorEastAsia" w:hAnsiTheme="majorEastAsia" w:eastAsiaTheme="majorEastAsia"/>
-        </w:rPr>
-      </w:pPr>
-      <w:r>
-        <w:rPr>
-          <w:rFonts w:asciiTheme="majorEastAsia" w:hAnsiTheme="majorEastAsia" w:eastAsiaTheme="majorEastAsia"/>
-          <w:b/>
-          <w:bCs/>
+          <w:rFonts w:hint="eastAsia" w:asciiTheme="majorEastAsia" w:hAnsiTheme="majorEastAsia" w:eastAsiaTheme="majorEastAsia"/>
+          <w:b/>
+          <w:bCs/>
+          <w:lang w:val="en-US" w:eastAsia="zh-CN"/>
+        </w:rPr>
+      </w:pPr>
+      <w:r>
+        <w:rPr>
+          <w:rFonts w:hint="eastAsia" w:asciiTheme="majorEastAsia" w:hAnsiTheme="majorEastAsia" w:eastAsiaTheme="majorEastAsia"/>
+          <w:b/>
+          <w:bCs/>
+          <w:lang w:val="en-US" w:eastAsia="zh-CN"/>
+        </w:rPr>
+        <w:t>3.2.4管理风险因素</w:t>
+      </w:r>
+    </w:p>
+    <w:p>
+      <w:pPr>
+        <w:ind w:firstLine="420" w:firstLineChars="0"/>
+        <w:rPr>
+          <w:rFonts w:hint="default" w:asciiTheme="majorEastAsia" w:hAnsiTheme="majorEastAsia" w:eastAsiaTheme="majorEastAsia"/>
+          <w:b w:val="0"/>
+          <w:bCs w:val="0"/>
+          <w:lang w:val="en-US" w:eastAsia="zh-CN"/>
+        </w:rPr>
+      </w:pPr>
+      <w:r>
+        <w:rPr>
+          <w:rFonts w:hint="eastAsia" w:asciiTheme="majorEastAsia" w:hAnsiTheme="majorEastAsia" w:eastAsiaTheme="majorEastAsia"/>
+          <w:b w:val="0"/>
+          <w:bCs w:val="0"/>
+          <w:lang w:val="en-US" w:eastAsia="zh-CN"/>
+        </w:rPr>
+        <w:t>(1)项目负责人专业度风险因素</w:t>
+      </w:r>
+      <w:r>
+        <w:rPr>
+          <w:rFonts w:hint="eastAsia" w:asciiTheme="majorEastAsia" w:hAnsiTheme="majorEastAsia" w:eastAsiaTheme="majorEastAsia"/>
+          <w:b w:val="0"/>
+          <w:bCs w:val="0"/>
+          <w:lang w:val="en-US" w:eastAsia="zh-CN"/>
+        </w:rPr>
+        <w:br w:type="textWrapping"/>
+      </w:r>
+      <w:r>
+        <w:rPr>
+          <w:rFonts w:hint="eastAsia" w:asciiTheme="majorEastAsia" w:hAnsiTheme="majorEastAsia" w:eastAsiaTheme="majorEastAsia"/>
+          <w:b w:val="0"/>
+          <w:bCs w:val="0"/>
+          <w:lang w:val="en-US" w:eastAsia="zh-CN"/>
         </w:rPr>
         <w:tab/>
       </w:r>
       <w:r>
         <w:rPr>
           <w:rFonts w:hint="eastAsia" w:asciiTheme="majorEastAsia" w:hAnsiTheme="majorEastAsia" w:eastAsiaTheme="majorEastAsia"/>
-        </w:rPr>
-        <w:t xml:space="preserve">终止/规避 </w:t>
-      </w:r>
-      <w:r>
-        <w:rPr>
-          <w:rFonts w:asciiTheme="majorEastAsia" w:hAnsiTheme="majorEastAsia" w:eastAsiaTheme="majorEastAsia"/>
-        </w:rPr>
-        <w:t xml:space="preserve"> </w:t>
-      </w:r>
-      <w:r>
-        <w:rPr>
-          <w:rFonts w:hint="eastAsia" w:asciiTheme="majorEastAsia" w:hAnsiTheme="majorEastAsia" w:eastAsiaTheme="majorEastAsia"/>
-        </w:rPr>
-        <w:t>放弃、替代等。</w:t>
-      </w:r>
-    </w:p>
-    <w:p>
-      <w:pPr>
-        <w:rPr>
-          <w:rFonts w:asciiTheme="majorEastAsia" w:hAnsiTheme="majorEastAsia" w:eastAsiaTheme="majorEastAsia"/>
-        </w:rPr>
-      </w:pPr>
-      <w:r>
-        <w:rPr>
-          <w:rFonts w:asciiTheme="majorEastAsia" w:hAnsiTheme="majorEastAsia" w:eastAsiaTheme="majorEastAsia"/>
+          <w:b w:val="0"/>
+          <w:bCs w:val="0"/>
+          <w:lang w:val="en-US" w:eastAsia="zh-CN"/>
+        </w:rPr>
+        <w:t>(2)</w:t>
+      </w:r>
+    </w:p>
+    <w:p>
+      <w:pPr>
+        <w:ind w:firstLine="420" w:firstLineChars="0"/>
+        <w:rPr>
+          <w:rFonts w:hint="default" w:asciiTheme="majorEastAsia" w:hAnsiTheme="majorEastAsia" w:eastAsiaTheme="majorEastAsia"/>
+          <w:b/>
+          <w:bCs/>
+          <w:lang w:val="en-US" w:eastAsia="zh-CN"/>
+        </w:rPr>
+      </w:pPr>
+      <w:r>
+        <w:rPr>
+          <w:rFonts w:hint="eastAsia" w:asciiTheme="majorEastAsia" w:hAnsiTheme="majorEastAsia" w:eastAsiaTheme="majorEastAsia"/>
+          <w:b/>
+          <w:bCs/>
+          <w:lang w:val="en-US" w:eastAsia="zh-CN"/>
+        </w:rPr>
+        <w:t>3.2.5用户风险因素</w:t>
+      </w:r>
+    </w:p>
+    <w:p>
+      <w:pPr>
+        <w:ind w:firstLine="420" w:firstLineChars="0"/>
+        <w:rPr>
+          <w:rFonts w:hint="default" w:asciiTheme="majorEastAsia" w:hAnsiTheme="majorEastAsia" w:eastAsiaTheme="majorEastAsia"/>
+          <w:b/>
+          <w:bCs/>
+          <w:lang w:val="en-US" w:eastAsia="zh-CN"/>
+        </w:rPr>
+      </w:pPr>
+      <w:r>
+        <w:rPr>
+          <w:rFonts w:hint="eastAsia" w:asciiTheme="majorEastAsia" w:hAnsiTheme="majorEastAsia" w:eastAsiaTheme="majorEastAsia"/>
+          <w:b w:val="0"/>
+          <w:bCs w:val="0"/>
+          <w:lang w:val="en-US" w:eastAsia="zh-CN"/>
+        </w:rPr>
+        <w:t>(1)</w:t>
+      </w:r>
+      <w:r>
+        <w:rPr>
+          <w:rFonts w:hint="eastAsia" w:asciiTheme="majorEastAsia" w:hAnsiTheme="majorEastAsia" w:eastAsiaTheme="majorEastAsia"/>
+          <w:b w:val="0"/>
+          <w:bCs w:val="0"/>
+          <w:lang w:val="en-US" w:eastAsia="zh-CN"/>
+        </w:rPr>
+        <w:br w:type="textWrapping"/>
+      </w:r>
+      <w:r>
+        <w:rPr>
+          <w:rFonts w:hint="eastAsia" w:asciiTheme="majorEastAsia" w:hAnsiTheme="majorEastAsia" w:eastAsiaTheme="majorEastAsia"/>
+          <w:b w:val="0"/>
+          <w:bCs w:val="0"/>
+          <w:lang w:val="en-US" w:eastAsia="zh-CN"/>
         </w:rPr>
         <w:tab/>
       </w:r>
       <w:r>
         <w:rPr>
           <w:rFonts w:hint="eastAsia" w:asciiTheme="majorEastAsia" w:hAnsiTheme="majorEastAsia" w:eastAsiaTheme="majorEastAsia"/>
-        </w:rPr>
-        <w:t xml:space="preserve">转移 </w:t>
-      </w:r>
-      <w:r>
-        <w:rPr>
-          <w:rFonts w:asciiTheme="majorEastAsia" w:hAnsiTheme="majorEastAsia" w:eastAsiaTheme="majorEastAsia"/>
-        </w:rPr>
-        <w:t xml:space="preserve">      </w:t>
-      </w:r>
-      <w:r>
-        <w:rPr>
-          <w:rFonts w:hint="eastAsia" w:asciiTheme="majorEastAsia" w:hAnsiTheme="majorEastAsia" w:eastAsiaTheme="majorEastAsia"/>
-        </w:rPr>
-        <w:t>全部转移、部分转移，如保险、合同</w:t>
-      </w:r>
-    </w:p>
-    <w:p>
-      <w:pPr>
-        <w:rPr>
-          <w:rFonts w:asciiTheme="majorEastAsia" w:hAnsiTheme="majorEastAsia" w:eastAsiaTheme="majorEastAsia"/>
-        </w:rPr>
-      </w:pPr>
-      <w:r>
-        <w:rPr>
-          <w:rFonts w:asciiTheme="majorEastAsia" w:hAnsiTheme="majorEastAsia" w:eastAsiaTheme="majorEastAsia"/>
+          <w:b w:val="0"/>
+          <w:bCs w:val="0"/>
+          <w:lang w:val="en-US" w:eastAsia="zh-CN"/>
+        </w:rPr>
+        <w:t>(2)</w:t>
+      </w:r>
+    </w:p>
+    <w:p>
+      <w:pPr>
+        <w:ind w:firstLine="420" w:firstLineChars="0"/>
+        <w:rPr>
+          <w:rFonts w:hint="eastAsia" w:asciiTheme="majorEastAsia" w:hAnsiTheme="majorEastAsia" w:eastAsiaTheme="majorEastAsia"/>
+          <w:b/>
+          <w:bCs/>
+          <w:lang w:val="en-US" w:eastAsia="zh-CN"/>
+        </w:rPr>
+      </w:pPr>
+      <w:r>
+        <w:rPr>
+          <w:rFonts w:hint="eastAsia" w:asciiTheme="majorEastAsia" w:hAnsiTheme="majorEastAsia" w:eastAsiaTheme="majorEastAsia"/>
+          <w:b/>
+          <w:bCs/>
+          <w:lang w:val="en-US" w:eastAsia="zh-CN"/>
+        </w:rPr>
+        <w:t>3.2.6供应商风险因素</w:t>
+      </w:r>
+    </w:p>
+    <w:p>
+      <w:pPr>
+        <w:ind w:firstLine="420" w:firstLineChars="0"/>
+        <w:rPr>
+          <w:rFonts w:hint="eastAsia" w:asciiTheme="majorEastAsia" w:hAnsiTheme="majorEastAsia" w:eastAsiaTheme="majorEastAsia"/>
+          <w:b/>
+          <w:bCs/>
+          <w:lang w:val="en-US" w:eastAsia="zh-CN"/>
+        </w:rPr>
+      </w:pPr>
+      <w:r>
+        <w:rPr>
+          <w:rFonts w:hint="eastAsia" w:asciiTheme="majorEastAsia" w:hAnsiTheme="majorEastAsia" w:eastAsiaTheme="majorEastAsia"/>
+          <w:b w:val="0"/>
+          <w:bCs w:val="0"/>
+          <w:lang w:val="en-US" w:eastAsia="zh-CN"/>
+        </w:rPr>
+        <w:t>(1)供应商延迟交付风险因素</w:t>
+      </w:r>
+      <w:r>
+        <w:rPr>
+          <w:rFonts w:hint="eastAsia" w:asciiTheme="majorEastAsia" w:hAnsiTheme="majorEastAsia" w:eastAsiaTheme="majorEastAsia"/>
+          <w:b w:val="0"/>
+          <w:bCs w:val="0"/>
+          <w:lang w:val="en-US" w:eastAsia="zh-CN"/>
+        </w:rPr>
+        <w:br w:type="textWrapping"/>
+      </w:r>
+      <w:r>
+        <w:rPr>
+          <w:rFonts w:hint="eastAsia" w:asciiTheme="majorEastAsia" w:hAnsiTheme="majorEastAsia" w:eastAsiaTheme="majorEastAsia"/>
+          <w:b w:val="0"/>
+          <w:bCs w:val="0"/>
+          <w:lang w:val="en-US" w:eastAsia="zh-CN"/>
         </w:rPr>
         <w:tab/>
-      </w:r>
-      <w:r>
-        <w:rPr>
-          <w:rFonts w:hint="eastAsia" w:asciiTheme="majorEastAsia" w:hAnsiTheme="majorEastAsia" w:eastAsiaTheme="majorEastAsia"/>
-        </w:rPr>
-        <w:t>处置或降低 先接受，再控制</w:t>
-      </w:r>
-    </w:p>
-    <w:p>
-      <w:pPr>
-        <w:rPr>
-          <w:rFonts w:asciiTheme="majorEastAsia" w:hAnsiTheme="majorEastAsia" w:eastAsiaTheme="majorEastAsia"/>
-        </w:rPr>
-      </w:pPr>
-      <w:r>
-        <w:rPr>
-          <w:rFonts w:asciiTheme="majorEastAsia" w:hAnsiTheme="majorEastAsia" w:eastAsiaTheme="majorEastAsia"/>
-        </w:rPr>
-        <w:tab/>
-      </w:r>
-      <w:r>
-        <w:rPr>
-          <w:rFonts w:hint="eastAsia" w:asciiTheme="majorEastAsia" w:hAnsiTheme="majorEastAsia" w:eastAsiaTheme="majorEastAsia"/>
-        </w:rPr>
-        <w:t>容忍或保留 容忍或保留：a</w:t>
-      </w:r>
-      <w:r>
-        <w:rPr>
-          <w:rFonts w:asciiTheme="majorEastAsia" w:hAnsiTheme="majorEastAsia" w:eastAsiaTheme="majorEastAsia"/>
-        </w:rPr>
-        <w:t>.</w:t>
-      </w:r>
-      <w:r>
-        <w:rPr>
-          <w:rFonts w:hint="eastAsia" w:asciiTheme="majorEastAsia" w:hAnsiTheme="majorEastAsia" w:eastAsiaTheme="majorEastAsia"/>
-        </w:rPr>
-        <w:t>不得不接受；b</w:t>
-      </w:r>
-      <w:r>
-        <w:rPr>
-          <w:rFonts w:asciiTheme="majorEastAsia" w:hAnsiTheme="majorEastAsia" w:eastAsiaTheme="majorEastAsia"/>
-        </w:rPr>
-        <w:t>.</w:t>
-      </w:r>
-      <w:r>
-        <w:rPr>
-          <w:rFonts w:hint="eastAsia" w:asciiTheme="majorEastAsia" w:hAnsiTheme="majorEastAsia" w:eastAsiaTheme="majorEastAsia"/>
-        </w:rPr>
-        <w:t>应对成本损失；c</w:t>
-      </w:r>
-      <w:r>
-        <w:rPr>
-          <w:rFonts w:asciiTheme="majorEastAsia" w:hAnsiTheme="majorEastAsia" w:eastAsiaTheme="majorEastAsia"/>
-        </w:rPr>
-        <w:t>.</w:t>
-      </w:r>
-      <w:r>
-        <w:rPr>
-          <w:rFonts w:hint="eastAsia" w:asciiTheme="majorEastAsia" w:hAnsiTheme="majorEastAsia" w:eastAsiaTheme="majorEastAsia"/>
-        </w:rPr>
-        <w:t>预期可能通过沟通使用户承受.</w:t>
-      </w:r>
-      <w:r>
-        <w:rPr>
-          <w:rFonts w:asciiTheme="majorEastAsia" w:hAnsiTheme="majorEastAsia" w:eastAsiaTheme="majorEastAsia"/>
-        </w:rPr>
-        <w:t xml:space="preserve"> </w:t>
-      </w:r>
-    </w:p>
-    <w:p>
-      <w:pPr>
-        <w:rPr>
-          <w:rFonts w:asciiTheme="majorEastAsia" w:hAnsiTheme="majorEastAsia" w:eastAsiaTheme="majorEastAsia"/>
-        </w:rPr>
-      </w:pPr>
-      <w:r>
-        <w:rPr>
-          <w:rFonts w:asciiTheme="majorEastAsia" w:hAnsiTheme="majorEastAsia" w:eastAsiaTheme="majorEastAsia"/>
-        </w:rPr>
-        <w:tab/>
-      </w:r>
-    </w:p>
-    <w:p>
-      <w:pPr>
-        <w:rPr>
-          <w:rFonts w:asciiTheme="majorEastAsia" w:hAnsiTheme="majorEastAsia" w:eastAsiaTheme="majorEastAsia"/>
-        </w:rPr>
-      </w:pPr>
-      <w:r>
-        <w:rPr>
-          <w:rFonts w:asciiTheme="majorEastAsia" w:hAnsiTheme="majorEastAsia" w:eastAsiaTheme="majorEastAsia"/>
-        </w:rPr>
-        <w:tab/>
-      </w:r>
-    </w:p>
-    <w:p>
-      <w:pPr>
-        <w:rPr>
-          <w:rFonts w:asciiTheme="majorEastAsia" w:hAnsiTheme="majorEastAsia" w:eastAsiaTheme="majorEastAsia"/>
-          <w:b/>
-          <w:bCs/>
-        </w:rPr>
-      </w:pPr>
-      <w:r>
-        <w:rPr>
-          <w:rFonts w:asciiTheme="majorEastAsia" w:hAnsiTheme="majorEastAsia" w:eastAsiaTheme="majorEastAsia"/>
-          <w:b/>
-          <w:bCs/>
-        </w:rPr>
-        <w:tab/>
-      </w:r>
-    </w:p>
-    <w:p>
-      <w:pPr>
-        <w:rPr>
-          <w:rFonts w:asciiTheme="majorEastAsia" w:hAnsiTheme="majorEastAsia" w:eastAsiaTheme="majorEastAsia"/>
-          <w:b/>
-          <w:bCs/>
-        </w:rPr>
-      </w:pPr>
-    </w:p>
-    <w:p>
-      <w:pPr>
-        <w:rPr>
-          <w:rFonts w:asciiTheme="majorEastAsia" w:hAnsiTheme="majorEastAsia" w:eastAsiaTheme="majorEastAsia"/>
-          <w:b/>
-          <w:bCs/>
-        </w:rPr>
-      </w:pPr>
-    </w:p>
-    <w:p>
-      <w:pPr>
-        <w:rPr>
-          <w:rFonts w:asciiTheme="majorEastAsia" w:hAnsiTheme="majorEastAsia" w:eastAsiaTheme="majorEastAsia"/>
-          <w:b/>
-          <w:bCs/>
-        </w:rPr>
-      </w:pPr>
-    </w:p>
-    <w:p>
-      <w:pPr>
-        <w:rPr>
-          <w:rFonts w:asciiTheme="majorEastAsia" w:hAnsiTheme="majorEastAsia" w:eastAsiaTheme="majorEastAsia"/>
-          <w:b/>
-          <w:bCs/>
-        </w:rPr>
-      </w:pPr>
-      <w:r>
-        <w:rPr>
-          <w:rFonts w:hint="eastAsia" w:asciiTheme="majorEastAsia" w:hAnsiTheme="majorEastAsia" w:eastAsiaTheme="majorEastAsia"/>
-          <w:b/>
-          <w:bCs/>
-        </w:rPr>
-        <w:t>第三章Z集团</w:t>
-      </w:r>
-      <w:r>
-        <w:rPr>
-          <w:rFonts w:hint="eastAsia" w:asciiTheme="majorEastAsia" w:hAnsiTheme="majorEastAsia" w:eastAsiaTheme="majorEastAsia"/>
-          <w:b/>
-          <w:bCs/>
-          <w:lang w:val="en-US" w:eastAsia="zh-CN"/>
-        </w:rPr>
-        <w:t>Android</w:t>
-      </w:r>
-      <w:r>
-        <w:rPr>
-          <w:rFonts w:hint="eastAsia" w:asciiTheme="majorEastAsia" w:hAnsiTheme="majorEastAsia" w:eastAsiaTheme="majorEastAsia"/>
-          <w:b/>
-          <w:bCs/>
-        </w:rPr>
-        <w:t>软件开发</w:t>
-      </w:r>
-      <w:r>
-        <w:rPr>
-          <w:rFonts w:hint="eastAsia" w:asciiTheme="majorEastAsia" w:hAnsiTheme="majorEastAsia" w:eastAsiaTheme="majorEastAsia"/>
-          <w:b/>
-          <w:bCs/>
-          <w:lang w:eastAsia="zh-CN"/>
-        </w:rPr>
-        <w:t>项目介绍及</w:t>
-      </w:r>
-      <w:r>
-        <w:rPr>
-          <w:rFonts w:hint="eastAsia" w:asciiTheme="majorEastAsia" w:hAnsiTheme="majorEastAsia" w:eastAsiaTheme="majorEastAsia"/>
-          <w:b/>
-          <w:bCs/>
-        </w:rPr>
-        <w:t>风险因素分析</w:t>
-      </w:r>
-    </w:p>
-    <w:p>
-      <w:pPr>
-        <w:rPr>
-          <w:rFonts w:asciiTheme="majorEastAsia" w:hAnsiTheme="majorEastAsia" w:eastAsiaTheme="majorEastAsia"/>
-          <w:b/>
-          <w:bCs/>
-        </w:rPr>
-      </w:pPr>
-      <w:r>
-        <w:rPr>
-          <w:rFonts w:hint="eastAsia" w:asciiTheme="majorEastAsia" w:hAnsiTheme="majorEastAsia" w:eastAsiaTheme="majorEastAsia"/>
-          <w:b/>
-          <w:bCs/>
-        </w:rPr>
-        <w:t>3</w:t>
-      </w:r>
-      <w:r>
-        <w:rPr>
-          <w:rFonts w:asciiTheme="majorEastAsia" w:hAnsiTheme="majorEastAsia" w:eastAsiaTheme="majorEastAsia"/>
-          <w:b/>
-          <w:bCs/>
-        </w:rPr>
-        <w:t xml:space="preserve">.1 </w:t>
-      </w:r>
-      <w:r>
-        <w:rPr>
-          <w:rFonts w:hint="eastAsia" w:asciiTheme="majorEastAsia" w:hAnsiTheme="majorEastAsia" w:eastAsiaTheme="majorEastAsia"/>
-          <w:b/>
-          <w:bCs/>
-        </w:rPr>
-        <w:t>Z公司简介</w:t>
-      </w:r>
-    </w:p>
-    <w:p>
-      <w:pPr>
-        <w:rPr>
-          <w:rFonts w:asciiTheme="majorEastAsia" w:hAnsiTheme="majorEastAsia" w:eastAsiaTheme="majorEastAsia"/>
-        </w:rPr>
-      </w:pPr>
-      <w:r>
-        <w:rPr>
-          <w:rFonts w:asciiTheme="majorEastAsia" w:hAnsiTheme="majorEastAsia" w:eastAsiaTheme="majorEastAsia"/>
-          <w:b/>
-          <w:bCs/>
-        </w:rPr>
-        <w:tab/>
-      </w:r>
-      <w:r>
-        <w:rPr>
-          <w:rFonts w:hint="eastAsia" w:asciiTheme="majorEastAsia" w:hAnsiTheme="majorEastAsia" w:eastAsiaTheme="majorEastAsia"/>
-        </w:rPr>
-        <w:t>Z集团是江苏省一家著名的集农药研发、生产和销售为一体的国家农药生产化工企业，是国家高新技术企业。公司成立于1</w:t>
-      </w:r>
-      <w:r>
-        <w:rPr>
-          <w:rFonts w:asciiTheme="majorEastAsia" w:hAnsiTheme="majorEastAsia" w:eastAsiaTheme="majorEastAsia"/>
-        </w:rPr>
-        <w:t>988</w:t>
-      </w:r>
-      <w:r>
-        <w:rPr>
-          <w:rFonts w:hint="eastAsia" w:asciiTheme="majorEastAsia" w:hAnsiTheme="majorEastAsia" w:eastAsiaTheme="majorEastAsia"/>
-        </w:rPr>
-        <w:t>年，经过三十年持之以恒的奋斗，公司于2</w:t>
-      </w:r>
-      <w:r>
-        <w:rPr>
-          <w:rFonts w:asciiTheme="majorEastAsia" w:hAnsiTheme="majorEastAsia" w:eastAsiaTheme="majorEastAsia"/>
-        </w:rPr>
-        <w:t>018</w:t>
-      </w:r>
-      <w:r>
-        <w:rPr>
-          <w:rFonts w:hint="eastAsia" w:asciiTheme="majorEastAsia" w:hAnsiTheme="majorEastAsia" w:eastAsiaTheme="majorEastAsia"/>
-        </w:rPr>
-        <w:t>年在A股成功上市。2</w:t>
-      </w:r>
-      <w:r>
-        <w:rPr>
-          <w:rFonts w:asciiTheme="majorEastAsia" w:hAnsiTheme="majorEastAsia" w:eastAsiaTheme="majorEastAsia"/>
-        </w:rPr>
-        <w:t>021</w:t>
-      </w:r>
-      <w:r>
-        <w:rPr>
-          <w:rFonts w:hint="eastAsia" w:asciiTheme="majorEastAsia" w:hAnsiTheme="majorEastAsia" w:eastAsiaTheme="majorEastAsia"/>
-        </w:rPr>
-        <w:t>年，Z集团营业收入总计1</w:t>
-      </w:r>
-      <w:r>
-        <w:rPr>
-          <w:rFonts w:asciiTheme="majorEastAsia" w:hAnsiTheme="majorEastAsia" w:eastAsiaTheme="majorEastAsia"/>
-        </w:rPr>
-        <w:t>2</w:t>
-      </w:r>
-      <w:r>
-        <w:rPr>
-          <w:rFonts w:hint="eastAsia" w:asciiTheme="majorEastAsia" w:hAnsiTheme="majorEastAsia" w:eastAsiaTheme="majorEastAsia"/>
-        </w:rPr>
-        <w:t>亿人民币。目前，公司在全国范围内拥有超过3</w:t>
-      </w:r>
-      <w:r>
-        <w:rPr>
-          <w:rFonts w:asciiTheme="majorEastAsia" w:hAnsiTheme="majorEastAsia" w:eastAsiaTheme="majorEastAsia"/>
-        </w:rPr>
-        <w:t>000</w:t>
-      </w:r>
-      <w:r>
-        <w:rPr>
-          <w:rFonts w:hint="eastAsia" w:asciiTheme="majorEastAsia" w:hAnsiTheme="majorEastAsia" w:eastAsiaTheme="majorEastAsia"/>
-        </w:rPr>
-        <w:t>名员工，在江苏、上海、安徽、湖南等2</w:t>
-      </w:r>
-      <w:r>
-        <w:rPr>
-          <w:rFonts w:asciiTheme="majorEastAsia" w:hAnsiTheme="majorEastAsia" w:eastAsiaTheme="majorEastAsia"/>
-        </w:rPr>
-        <w:t>6</w:t>
-      </w:r>
-      <w:r>
-        <w:rPr>
-          <w:rFonts w:hint="eastAsia" w:asciiTheme="majorEastAsia" w:hAnsiTheme="majorEastAsia" w:eastAsiaTheme="majorEastAsia"/>
-        </w:rPr>
-        <w:t>个省份设立多个子公司。</w:t>
-      </w:r>
-    </w:p>
-    <w:p>
-      <w:pPr>
-        <w:rPr>
-          <w:rFonts w:asciiTheme="majorEastAsia" w:hAnsiTheme="majorEastAsia" w:eastAsiaTheme="majorEastAsia"/>
-        </w:rPr>
-      </w:pPr>
-      <w:r>
-        <w:rPr>
-          <w:rFonts w:asciiTheme="majorEastAsia" w:hAnsiTheme="majorEastAsia" w:eastAsiaTheme="majorEastAsia"/>
-        </w:rPr>
-        <w:tab/>
-      </w:r>
-      <w:r>
-        <w:rPr>
-          <w:rFonts w:asciiTheme="majorEastAsia" w:hAnsiTheme="majorEastAsia" w:eastAsiaTheme="majorEastAsia"/>
-        </w:rPr>
-        <w:t>2020</w:t>
-      </w:r>
-      <w:r>
-        <w:rPr>
-          <w:rFonts w:hint="eastAsia" w:asciiTheme="majorEastAsia" w:hAnsiTheme="majorEastAsia" w:eastAsiaTheme="majorEastAsia"/>
-        </w:rPr>
-        <w:t>年年初集团在原有规模上，投入大量资金增设软件部门和建设新的化工厂区。公司坚持走“科技型企业”路线，集团进一步扩张信息化业务，期望实现信息化带动工业发展，为工业节约成本，工业化促进信息科技行业进步的目标。</w:t>
-      </w:r>
-    </w:p>
-    <w:p>
-      <w:pPr>
-        <w:rPr>
-          <w:rFonts w:asciiTheme="majorEastAsia" w:hAnsiTheme="majorEastAsia" w:eastAsiaTheme="majorEastAsia"/>
-        </w:rPr>
-      </w:pPr>
-      <w:r>
-        <w:rPr>
-          <w:rFonts w:asciiTheme="majorEastAsia" w:hAnsiTheme="majorEastAsia" w:eastAsiaTheme="majorEastAsia"/>
-        </w:rPr>
-        <w:tab/>
-      </w:r>
-      <w:r>
-        <w:rPr>
-          <w:rFonts w:hint="eastAsia" w:asciiTheme="majorEastAsia" w:hAnsiTheme="majorEastAsia" w:eastAsiaTheme="majorEastAsia"/>
-        </w:rPr>
-        <w:t>Z公司未来主要关注三个方向：新产品的研发、人才培养、信息化保障安全生产。Z公司是农药生产和销售领域的领先企业，拥有国内农药企业四分之一的市场份额。某证券公司研究公司的业绩表明，2</w:t>
-      </w:r>
-      <w:r>
-        <w:rPr>
-          <w:rFonts w:asciiTheme="majorEastAsia" w:hAnsiTheme="majorEastAsia" w:eastAsiaTheme="majorEastAsia"/>
-        </w:rPr>
-        <w:t>019</w:t>
-      </w:r>
-      <w:r>
-        <w:rPr>
-          <w:rFonts w:hint="eastAsia" w:asciiTheme="majorEastAsia" w:hAnsiTheme="majorEastAsia" w:eastAsiaTheme="majorEastAsia"/>
-        </w:rPr>
-        <w:t>-2</w:t>
-      </w:r>
-      <w:r>
-        <w:rPr>
-          <w:rFonts w:asciiTheme="majorEastAsia" w:hAnsiTheme="majorEastAsia" w:eastAsiaTheme="majorEastAsia"/>
-        </w:rPr>
-        <w:t>021</w:t>
-      </w:r>
-      <w:r>
-        <w:rPr>
-          <w:rFonts w:hint="eastAsia" w:asciiTheme="majorEastAsia" w:hAnsiTheme="majorEastAsia" w:eastAsiaTheme="majorEastAsia"/>
-        </w:rPr>
-        <w:t>年全国范围内化工市场的总收入分别是8</w:t>
-      </w:r>
-      <w:r>
-        <w:rPr>
-          <w:rFonts w:asciiTheme="majorEastAsia" w:hAnsiTheme="majorEastAsia" w:eastAsiaTheme="majorEastAsia"/>
-        </w:rPr>
-        <w:t>.2</w:t>
-      </w:r>
-      <w:r>
-        <w:rPr>
-          <w:rFonts w:hint="eastAsia" w:asciiTheme="majorEastAsia" w:hAnsiTheme="majorEastAsia" w:eastAsiaTheme="majorEastAsia"/>
-        </w:rPr>
-        <w:t>亿、9</w:t>
-      </w:r>
-      <w:r>
-        <w:rPr>
-          <w:rFonts w:asciiTheme="majorEastAsia" w:hAnsiTheme="majorEastAsia" w:eastAsiaTheme="majorEastAsia"/>
-        </w:rPr>
-        <w:t>.9</w:t>
-      </w:r>
-      <w:r>
-        <w:rPr>
-          <w:rFonts w:hint="eastAsia" w:asciiTheme="majorEastAsia" w:hAnsiTheme="majorEastAsia" w:eastAsiaTheme="majorEastAsia"/>
-        </w:rPr>
-        <w:t>亿、1</w:t>
-      </w:r>
-      <w:r>
-        <w:rPr>
-          <w:rFonts w:asciiTheme="majorEastAsia" w:hAnsiTheme="majorEastAsia" w:eastAsiaTheme="majorEastAsia"/>
-        </w:rPr>
-        <w:t>2</w:t>
-      </w:r>
-      <w:r>
-        <w:rPr>
-          <w:rFonts w:hint="eastAsia" w:asciiTheme="majorEastAsia" w:hAnsiTheme="majorEastAsia" w:eastAsiaTheme="majorEastAsia"/>
-        </w:rPr>
-        <w:t>亿，年度平均业绩增长超2</w:t>
-      </w:r>
-      <w:r>
-        <w:rPr>
-          <w:rFonts w:asciiTheme="majorEastAsia" w:hAnsiTheme="majorEastAsia" w:eastAsiaTheme="majorEastAsia"/>
-        </w:rPr>
-        <w:t>0</w:t>
-      </w:r>
-      <w:r>
-        <w:rPr>
-          <w:rFonts w:hint="eastAsia" w:asciiTheme="majorEastAsia" w:hAnsiTheme="majorEastAsia" w:eastAsiaTheme="majorEastAsia"/>
-        </w:rPr>
-        <w:t>%，Z公司正处于高速发展与扩张阶段。2</w:t>
-      </w:r>
-      <w:r>
-        <w:rPr>
-          <w:rFonts w:asciiTheme="majorEastAsia" w:hAnsiTheme="majorEastAsia" w:eastAsiaTheme="majorEastAsia"/>
-        </w:rPr>
-        <w:t>021</w:t>
-      </w:r>
-      <w:r>
-        <w:rPr>
-          <w:rFonts w:hint="eastAsia" w:asciiTheme="majorEastAsia" w:hAnsiTheme="majorEastAsia" w:eastAsiaTheme="majorEastAsia"/>
-        </w:rPr>
-        <w:t>年公司决定建设信息化平台</w:t>
-      </w:r>
-      <w:r>
-        <w:rPr>
-          <w:rFonts w:hint="eastAsia" w:asciiTheme="majorEastAsia" w:hAnsiTheme="majorEastAsia" w:eastAsiaTheme="majorEastAsia"/>
-          <w:lang w:eastAsia="zh-CN"/>
-        </w:rPr>
-        <w:t>和与之交互的</w:t>
-      </w:r>
-      <w:r>
-        <w:rPr>
-          <w:rFonts w:hint="eastAsia" w:asciiTheme="majorEastAsia" w:hAnsiTheme="majorEastAsia" w:eastAsiaTheme="majorEastAsia"/>
-          <w:lang w:val="en-US" w:eastAsia="zh-CN"/>
-        </w:rPr>
-        <w:t>Android</w:t>
-      </w:r>
-      <w:r>
-        <w:rPr>
-          <w:rFonts w:hint="eastAsia" w:asciiTheme="majorEastAsia" w:hAnsiTheme="majorEastAsia" w:eastAsiaTheme="majorEastAsia"/>
-          <w:lang w:eastAsia="zh-CN"/>
-        </w:rPr>
-        <w:t>移动应用</w:t>
-      </w:r>
-      <w:r>
-        <w:rPr>
-          <w:rFonts w:hint="eastAsia" w:asciiTheme="majorEastAsia" w:hAnsiTheme="majorEastAsia" w:eastAsiaTheme="majorEastAsia"/>
-          <w:lang w:val="en-US" w:eastAsia="zh-CN"/>
-        </w:rPr>
-        <w:t>APP</w:t>
-      </w:r>
-      <w:r>
-        <w:rPr>
-          <w:rFonts w:hint="eastAsia" w:asciiTheme="majorEastAsia" w:hAnsiTheme="majorEastAsia" w:eastAsiaTheme="majorEastAsia"/>
-        </w:rPr>
-        <w:t>，以期实现 “两化融合”,提升企业核心竞争力，在国际的舞台上崭露头角。</w:t>
-      </w:r>
-    </w:p>
-    <w:p>
-      <w:pPr>
-        <w:rPr>
-          <w:rFonts w:asciiTheme="majorEastAsia" w:hAnsiTheme="majorEastAsia" w:eastAsiaTheme="majorEastAsia"/>
-          <w:b/>
-          <w:bCs/>
-        </w:rPr>
-      </w:pPr>
-      <w:r>
-        <w:rPr>
-          <w:rFonts w:hint="eastAsia" w:asciiTheme="majorEastAsia" w:hAnsiTheme="majorEastAsia" w:eastAsiaTheme="majorEastAsia"/>
-          <w:b/>
-          <w:bCs/>
-        </w:rPr>
-        <w:t>3</w:t>
-      </w:r>
-      <w:r>
-        <w:rPr>
-          <w:rFonts w:asciiTheme="majorEastAsia" w:hAnsiTheme="majorEastAsia" w:eastAsiaTheme="majorEastAsia"/>
-          <w:b/>
-          <w:bCs/>
-        </w:rPr>
-        <w:t xml:space="preserve">.2 </w:t>
-      </w:r>
-      <w:r>
-        <w:rPr>
-          <w:rFonts w:hint="eastAsia" w:asciiTheme="majorEastAsia" w:hAnsiTheme="majorEastAsia" w:eastAsiaTheme="majorEastAsia"/>
-          <w:b/>
-          <w:bCs/>
-          <w:lang w:val="en-US" w:eastAsia="zh-CN"/>
-        </w:rPr>
-        <w:t>Android</w:t>
-      </w:r>
-      <w:r>
-        <w:rPr>
-          <w:rFonts w:hint="eastAsia" w:asciiTheme="majorEastAsia" w:hAnsiTheme="majorEastAsia" w:eastAsiaTheme="majorEastAsia"/>
-          <w:b/>
-          <w:bCs/>
-        </w:rPr>
-        <w:t>软件项目简介</w:t>
-      </w:r>
-    </w:p>
-    <w:p>
-      <w:pPr>
-        <w:rPr>
-          <w:rFonts w:asciiTheme="majorEastAsia" w:hAnsiTheme="majorEastAsia" w:eastAsiaTheme="majorEastAsia"/>
-        </w:rPr>
-      </w:pPr>
-      <w:r>
-        <w:rPr>
-          <w:rFonts w:asciiTheme="majorEastAsia" w:hAnsiTheme="majorEastAsia" w:eastAsiaTheme="majorEastAsia"/>
-          <w:b/>
-          <w:bCs/>
-        </w:rPr>
-        <w:tab/>
-      </w:r>
-      <w:r>
-        <w:rPr>
-          <w:rFonts w:hint="eastAsia" w:asciiTheme="majorEastAsia" w:hAnsiTheme="majorEastAsia" w:eastAsiaTheme="majorEastAsia"/>
-        </w:rPr>
-        <w:t>Z公司是一家传统的化工企业，2</w:t>
-      </w:r>
-      <w:r>
-        <w:rPr>
-          <w:rFonts w:asciiTheme="majorEastAsia" w:hAnsiTheme="majorEastAsia" w:eastAsiaTheme="majorEastAsia"/>
-        </w:rPr>
-        <w:t>017</w:t>
-      </w:r>
-      <w:r>
-        <w:rPr>
-          <w:rFonts w:hint="eastAsia" w:asciiTheme="majorEastAsia" w:hAnsiTheme="majorEastAsia" w:eastAsiaTheme="majorEastAsia"/>
-        </w:rPr>
-        <w:t>年使用某公司的SAAS一体化软件系统，系统使用过程中，遇到诸多问题。例如：服务器宕机必须联系该公司售后重新启动服务器、公司员工个人信息掌握在该公司、租赁费用高昂且得不到应有的技术支持、软件功能与实际需求存在差别等。</w:t>
-      </w:r>
-    </w:p>
-    <w:p>
-      <w:pPr>
-        <w:ind w:firstLine="420"/>
-        <w:rPr>
-          <w:rFonts w:asciiTheme="majorEastAsia" w:hAnsiTheme="majorEastAsia" w:eastAsiaTheme="majorEastAsia"/>
-        </w:rPr>
-      </w:pPr>
-      <w:r>
-        <w:rPr>
-          <w:rFonts w:hint="eastAsia" w:asciiTheme="majorEastAsia" w:hAnsiTheme="majorEastAsia" w:eastAsiaTheme="majorEastAsia"/>
-        </w:rPr>
-        <w:t>由于上述问题难以从根本上解决，</w:t>
-      </w:r>
-      <w:r>
-        <w:rPr>
-          <w:rFonts w:asciiTheme="majorEastAsia" w:hAnsiTheme="majorEastAsia" w:eastAsiaTheme="majorEastAsia"/>
-        </w:rPr>
-        <w:t>2020</w:t>
-      </w:r>
-      <w:r>
-        <w:rPr>
-          <w:rFonts w:hint="eastAsia" w:asciiTheme="majorEastAsia" w:hAnsiTheme="majorEastAsia" w:eastAsiaTheme="majorEastAsia"/>
-        </w:rPr>
-        <w:t>年年底，Z集团高层经过会议讨论，W项目正式立项。于2</w:t>
-      </w:r>
-      <w:r>
-        <w:rPr>
-          <w:rFonts w:asciiTheme="majorEastAsia" w:hAnsiTheme="majorEastAsia" w:eastAsiaTheme="majorEastAsia"/>
-        </w:rPr>
-        <w:t>021</w:t>
-      </w:r>
-      <w:r>
-        <w:rPr>
-          <w:rFonts w:hint="eastAsia" w:asciiTheme="majorEastAsia" w:hAnsiTheme="majorEastAsia" w:eastAsiaTheme="majorEastAsia"/>
-        </w:rPr>
-        <w:t>年初</w:t>
-      </w:r>
-      <w:r>
-        <w:rPr>
-          <w:rFonts w:asciiTheme="majorEastAsia" w:hAnsiTheme="majorEastAsia" w:eastAsiaTheme="majorEastAsia"/>
-        </w:rPr>
-        <w:t>3</w:t>
-      </w:r>
-      <w:r>
-        <w:rPr>
-          <w:rFonts w:hint="eastAsia" w:asciiTheme="majorEastAsia" w:hAnsiTheme="majorEastAsia" w:eastAsiaTheme="majorEastAsia"/>
-        </w:rPr>
-        <w:t>个月，集团为研发</w:t>
-      </w:r>
-      <w:r>
-        <w:rPr>
-          <w:rFonts w:hint="eastAsia" w:asciiTheme="majorEastAsia" w:hAnsiTheme="majorEastAsia" w:eastAsiaTheme="majorEastAsia"/>
-          <w:b w:val="0"/>
-          <w:bCs w:val="0"/>
-          <w:lang w:val="en-US" w:eastAsia="zh-CN"/>
-        </w:rPr>
-        <w:t>Android</w:t>
-      </w:r>
-      <w:r>
-        <w:rPr>
-          <w:rFonts w:hint="eastAsia" w:asciiTheme="majorEastAsia" w:hAnsiTheme="majorEastAsia" w:eastAsiaTheme="majorEastAsia"/>
-        </w:rPr>
-        <w:t>项目，招聘软件开发和管理人才超过</w:t>
-      </w:r>
-      <w:r>
-        <w:rPr>
-          <w:rFonts w:asciiTheme="majorEastAsia" w:hAnsiTheme="majorEastAsia" w:eastAsiaTheme="majorEastAsia"/>
-        </w:rPr>
-        <w:t>50</w:t>
-      </w:r>
-      <w:r>
-        <w:rPr>
-          <w:rFonts w:hint="eastAsia" w:asciiTheme="majorEastAsia" w:hAnsiTheme="majorEastAsia" w:eastAsiaTheme="majorEastAsia"/>
-        </w:rPr>
-        <w:t>人，其中高级产品经理1人，高级项目经理</w:t>
-      </w:r>
-      <w:r>
-        <w:rPr>
-          <w:rFonts w:asciiTheme="majorEastAsia" w:hAnsiTheme="majorEastAsia" w:eastAsiaTheme="majorEastAsia"/>
-        </w:rPr>
-        <w:t>1</w:t>
-      </w:r>
-      <w:r>
-        <w:rPr>
-          <w:rFonts w:hint="eastAsia" w:asciiTheme="majorEastAsia" w:hAnsiTheme="majorEastAsia" w:eastAsiaTheme="majorEastAsia"/>
-        </w:rPr>
-        <w:t>人，Java</w:t>
-      </w:r>
-      <w:r>
-        <w:rPr>
-          <w:rFonts w:asciiTheme="majorEastAsia" w:hAnsiTheme="majorEastAsia" w:eastAsiaTheme="majorEastAsia"/>
-        </w:rPr>
-        <w:t xml:space="preserve"> </w:t>
-      </w:r>
-      <w:r>
-        <w:rPr>
-          <w:rFonts w:hint="eastAsia" w:asciiTheme="majorEastAsia" w:hAnsiTheme="majorEastAsia" w:eastAsiaTheme="majorEastAsia"/>
-        </w:rPr>
-        <w:t>Web工程师</w:t>
-      </w:r>
-      <w:r>
-        <w:rPr>
-          <w:rFonts w:hint="eastAsia" w:asciiTheme="majorEastAsia" w:hAnsiTheme="majorEastAsia" w:eastAsiaTheme="majorEastAsia"/>
-          <w:lang w:val="en-US" w:eastAsia="zh-CN"/>
-        </w:rPr>
-        <w:t>1</w:t>
-      </w:r>
-      <w:r>
-        <w:rPr>
-          <w:rFonts w:asciiTheme="majorEastAsia" w:hAnsiTheme="majorEastAsia" w:eastAsiaTheme="majorEastAsia"/>
-        </w:rPr>
-        <w:t>5</w:t>
-      </w:r>
-      <w:r>
-        <w:rPr>
-          <w:rFonts w:hint="eastAsia" w:asciiTheme="majorEastAsia" w:hAnsiTheme="majorEastAsia" w:eastAsiaTheme="majorEastAsia"/>
-        </w:rPr>
-        <w:t>人，Android端</w:t>
-      </w:r>
-      <w:r>
-        <w:rPr>
-          <w:rFonts w:hint="eastAsia" w:asciiTheme="majorEastAsia" w:hAnsiTheme="majorEastAsia" w:eastAsiaTheme="majorEastAsia"/>
-          <w:lang w:val="en-US" w:eastAsia="zh-CN"/>
-        </w:rPr>
-        <w:t>高级</w:t>
-      </w:r>
-      <w:r>
-        <w:rPr>
-          <w:rFonts w:hint="eastAsia" w:asciiTheme="majorEastAsia" w:hAnsiTheme="majorEastAsia" w:eastAsiaTheme="majorEastAsia"/>
-        </w:rPr>
-        <w:t>开发工程师5人，</w:t>
-      </w:r>
-      <w:r>
-        <w:rPr>
-          <w:rFonts w:hint="eastAsia" w:asciiTheme="majorEastAsia" w:hAnsiTheme="majorEastAsia" w:eastAsiaTheme="majorEastAsia"/>
-          <w:lang w:val="en-US" w:eastAsia="zh-CN"/>
-        </w:rPr>
-        <w:t>Android中级开发工程师10人，Android初级工程师5人，</w:t>
-      </w:r>
-      <w:r>
-        <w:rPr>
-          <w:rFonts w:hint="eastAsia" w:asciiTheme="majorEastAsia" w:hAnsiTheme="majorEastAsia" w:eastAsiaTheme="majorEastAsia"/>
-        </w:rPr>
-        <w:t>前端Html</w:t>
-      </w:r>
-      <w:r>
-        <w:rPr>
-          <w:rFonts w:asciiTheme="majorEastAsia" w:hAnsiTheme="majorEastAsia" w:eastAsiaTheme="majorEastAsia"/>
-        </w:rPr>
-        <w:t>5</w:t>
-      </w:r>
-      <w:r>
-        <w:rPr>
-          <w:rFonts w:hint="eastAsia" w:asciiTheme="majorEastAsia" w:hAnsiTheme="majorEastAsia" w:eastAsiaTheme="majorEastAsia"/>
-        </w:rPr>
-        <w:t>工程师</w:t>
-      </w:r>
-      <w:r>
-        <w:rPr>
-          <w:rFonts w:asciiTheme="majorEastAsia" w:hAnsiTheme="majorEastAsia" w:eastAsiaTheme="majorEastAsia"/>
-        </w:rPr>
-        <w:t>6</w:t>
-      </w:r>
-      <w:r>
-        <w:rPr>
-          <w:rFonts w:hint="eastAsia" w:asciiTheme="majorEastAsia" w:hAnsiTheme="majorEastAsia" w:eastAsiaTheme="majorEastAsia"/>
-        </w:rPr>
-        <w:t>人，测试工程师</w:t>
-      </w:r>
-      <w:r>
-        <w:rPr>
-          <w:rFonts w:asciiTheme="majorEastAsia" w:hAnsiTheme="majorEastAsia" w:eastAsiaTheme="majorEastAsia"/>
-        </w:rPr>
-        <w:t>10</w:t>
-      </w:r>
-      <w:r>
-        <w:rPr>
-          <w:rFonts w:hint="eastAsia" w:asciiTheme="majorEastAsia" w:hAnsiTheme="majorEastAsia" w:eastAsiaTheme="majorEastAsia"/>
-        </w:rPr>
-        <w:t>人。集团的目标是建设集成重大危险源监管、人员在岗在位管理、文档管理等一体化软件平台。</w:t>
-      </w:r>
-    </w:p>
-    <w:p>
-      <w:pPr>
-        <w:ind w:firstLine="420"/>
-        <w:rPr>
-          <w:rFonts w:asciiTheme="majorEastAsia" w:hAnsiTheme="majorEastAsia" w:eastAsiaTheme="majorEastAsia"/>
-        </w:rPr>
-      </w:pPr>
-      <w:r>
-        <w:rPr>
-          <w:rFonts w:hint="eastAsia" w:asciiTheme="majorEastAsia" w:hAnsiTheme="majorEastAsia" w:eastAsiaTheme="majorEastAsia"/>
-        </w:rPr>
-        <w:t>化工厂采用了大量传感器和其他数据采集设备对重大危险源要素以及可燃有毒气体进行温度、压力、电流、电压进行实时监测，便于实时掌握厂区的生产状态，防患于未然。</w:t>
-      </w:r>
-    </w:p>
-    <w:p>
-      <w:pPr>
-        <w:rPr>
-          <w:rFonts w:asciiTheme="majorEastAsia" w:hAnsiTheme="majorEastAsia" w:eastAsiaTheme="majorEastAsia"/>
-        </w:rPr>
-      </w:pPr>
-      <w:r>
-        <w:rPr>
-          <w:rFonts w:asciiTheme="majorEastAsia" w:hAnsiTheme="majorEastAsia" w:eastAsiaTheme="majorEastAsia"/>
-        </w:rPr>
-        <w:tab/>
-      </w:r>
-      <w:r>
-        <w:rPr>
-          <w:rFonts w:hint="eastAsia" w:asciiTheme="majorEastAsia" w:hAnsiTheme="majorEastAsia" w:eastAsiaTheme="majorEastAsia"/>
-        </w:rPr>
-        <w:t>化工生产具有易燃、易爆、有毒、高温、高压等危险，稍有不慎很容易发生火灾、触电事故，造成很大的损失。人员在岗在位管理首要任务是将集团所有员工的在岗信息和录入到一体化平台中，其次将人员定位模块的虚拟ID与对应员工在信息化平台上进行绑定。负责人可以登录</w:t>
-      </w:r>
-      <w:r>
-        <w:rPr>
-          <w:rFonts w:hint="eastAsia" w:asciiTheme="majorEastAsia" w:hAnsiTheme="majorEastAsia" w:eastAsiaTheme="majorEastAsia"/>
-          <w:lang w:eastAsia="zh-CN"/>
-        </w:rPr>
-        <w:t>手机</w:t>
-      </w:r>
-      <w:r>
-        <w:rPr>
-          <w:rFonts w:hint="eastAsia" w:asciiTheme="majorEastAsia" w:hAnsiTheme="majorEastAsia" w:eastAsiaTheme="majorEastAsia"/>
-          <w:lang w:val="en-US" w:eastAsia="zh-CN"/>
-        </w:rPr>
-        <w:t>App</w:t>
-      </w:r>
-      <w:r>
-        <w:rPr>
-          <w:rFonts w:hint="eastAsia" w:asciiTheme="majorEastAsia" w:hAnsiTheme="majorEastAsia" w:eastAsiaTheme="majorEastAsia"/>
-        </w:rPr>
-        <w:t>，查询公司所有员工的人员实时位置和行动轨迹，在发生安全事故时有利于对未能够及时撤离的公司员工实施救援工作。</w:t>
-      </w:r>
-    </w:p>
-    <w:p>
-      <w:pPr>
-        <w:rPr>
-          <w:rFonts w:asciiTheme="majorEastAsia" w:hAnsiTheme="majorEastAsia" w:eastAsiaTheme="majorEastAsia"/>
-        </w:rPr>
-      </w:pPr>
-      <w:r>
-        <w:rPr>
-          <w:rFonts w:asciiTheme="majorEastAsia" w:hAnsiTheme="majorEastAsia" w:eastAsiaTheme="majorEastAsia"/>
-        </w:rPr>
-        <w:tab/>
-      </w:r>
-      <w:r>
-        <w:rPr>
-          <w:rFonts w:hint="eastAsia" w:asciiTheme="majorEastAsia" w:hAnsiTheme="majorEastAsia" w:eastAsiaTheme="majorEastAsia"/>
-        </w:rPr>
-        <w:t>文档管理包括教育培训、制度化管理、应急预案管理，公司员工自行</w:t>
-      </w:r>
-      <w:r>
-        <w:rPr>
-          <w:rFonts w:hint="eastAsia" w:asciiTheme="majorEastAsia" w:hAnsiTheme="majorEastAsia" w:eastAsiaTheme="majorEastAsia"/>
-          <w:lang w:eastAsia="zh-CN"/>
-        </w:rPr>
-        <w:t>使用手机</w:t>
-      </w:r>
-      <w:r>
-        <w:rPr>
-          <w:rFonts w:hint="eastAsia" w:asciiTheme="majorEastAsia" w:hAnsiTheme="majorEastAsia" w:eastAsiaTheme="majorEastAsia"/>
-        </w:rPr>
-        <w:t>登录</w:t>
-      </w:r>
-      <w:r>
-        <w:rPr>
-          <w:rFonts w:hint="eastAsia" w:asciiTheme="majorEastAsia" w:hAnsiTheme="majorEastAsia" w:eastAsiaTheme="majorEastAsia"/>
-          <w:lang w:val="en-US" w:eastAsia="zh-CN"/>
-        </w:rPr>
-        <w:t>App</w:t>
-      </w:r>
-      <w:r>
-        <w:rPr>
-          <w:rFonts w:hint="eastAsia" w:asciiTheme="majorEastAsia" w:hAnsiTheme="majorEastAsia" w:eastAsiaTheme="majorEastAsia"/>
-        </w:rPr>
-        <w:t>进行三级安全培训和日常培训，</w:t>
-      </w:r>
-      <w:r>
-        <w:rPr>
-          <w:rFonts w:hint="eastAsia" w:asciiTheme="majorEastAsia" w:hAnsiTheme="majorEastAsia" w:eastAsiaTheme="majorEastAsia"/>
-          <w:lang w:eastAsia="zh-CN"/>
-        </w:rPr>
-        <w:t>员工完成后提交试卷，</w:t>
-      </w:r>
-      <w:r>
-        <w:rPr>
-          <w:rFonts w:hint="eastAsia" w:asciiTheme="majorEastAsia" w:hAnsiTheme="majorEastAsia" w:eastAsiaTheme="majorEastAsia"/>
-          <w:lang w:val="en-US" w:eastAsia="zh-CN"/>
-        </w:rPr>
-        <w:t>App会请求网络数据，根据服务器题库里的正确答案对试卷进行打分，不合格的员工，App在指定时间内推送给不合格员工复试，知道员工达到合格线。使用该App</w:t>
-      </w:r>
-      <w:r>
-        <w:rPr>
-          <w:rFonts w:hint="eastAsia" w:asciiTheme="majorEastAsia" w:hAnsiTheme="majorEastAsia" w:eastAsiaTheme="majorEastAsia"/>
-        </w:rPr>
-        <w:t>节约了管理人员批阅试卷的人力成本，</w:t>
-      </w:r>
-      <w:r>
-        <w:rPr>
-          <w:rFonts w:hint="eastAsia" w:asciiTheme="majorEastAsia" w:hAnsiTheme="majorEastAsia" w:eastAsiaTheme="majorEastAsia"/>
-          <w:lang w:eastAsia="zh-CN"/>
-        </w:rPr>
-        <w:t>而且这还有助于公司节约资源，减少了对纸质试卷的使用，</w:t>
-      </w:r>
-      <w:r>
-        <w:rPr>
-          <w:rFonts w:hint="eastAsia" w:asciiTheme="majorEastAsia" w:hAnsiTheme="majorEastAsia" w:eastAsiaTheme="majorEastAsia"/>
-        </w:rPr>
-        <w:t>公司所有员工可以登录</w:t>
-      </w:r>
-      <w:r>
-        <w:rPr>
-          <w:rFonts w:hint="eastAsia" w:asciiTheme="majorEastAsia" w:hAnsiTheme="majorEastAsia" w:eastAsiaTheme="majorEastAsia"/>
-          <w:lang w:eastAsia="zh-CN"/>
-        </w:rPr>
-        <w:t>手机</w:t>
-      </w:r>
-      <w:r>
-        <w:rPr>
-          <w:rFonts w:hint="eastAsia" w:asciiTheme="majorEastAsia" w:hAnsiTheme="majorEastAsia" w:eastAsiaTheme="majorEastAsia"/>
-          <w:lang w:val="en-US" w:eastAsia="zh-CN"/>
-        </w:rPr>
-        <w:t>App</w:t>
-      </w:r>
-      <w:r>
-        <w:rPr>
-          <w:rFonts w:hint="eastAsia" w:asciiTheme="majorEastAsia" w:hAnsiTheme="majorEastAsia" w:eastAsiaTheme="majorEastAsia"/>
-        </w:rPr>
-        <w:t>查询公司制度和应急预案，与</w:t>
-      </w:r>
-      <w:r>
-        <w:rPr>
-          <w:rFonts w:hint="eastAsia" w:asciiTheme="majorEastAsia" w:hAnsiTheme="majorEastAsia" w:eastAsiaTheme="majorEastAsia"/>
-          <w:lang w:eastAsia="zh-CN"/>
-        </w:rPr>
-        <w:t>查阅</w:t>
-      </w:r>
-      <w:r>
-        <w:rPr>
-          <w:rFonts w:hint="eastAsia" w:asciiTheme="majorEastAsia" w:hAnsiTheme="majorEastAsia" w:eastAsiaTheme="majorEastAsia"/>
-        </w:rPr>
-        <w:t>公司档案室纸质文档相比，节约了大量的时间成本。</w:t>
-      </w:r>
-    </w:p>
-    <w:p>
-      <w:pPr>
-        <w:rPr>
-          <w:rFonts w:asciiTheme="majorEastAsia" w:hAnsiTheme="majorEastAsia" w:eastAsiaTheme="majorEastAsia"/>
-        </w:rPr>
-      </w:pPr>
-      <w:r>
-        <w:rPr>
-          <w:rFonts w:asciiTheme="majorEastAsia" w:hAnsiTheme="majorEastAsia" w:eastAsiaTheme="majorEastAsia"/>
-        </w:rPr>
-        <w:tab/>
-      </w:r>
-    </w:p>
-    <w:p>
-      <w:pPr>
-        <w:rPr>
-          <w:rFonts w:asciiTheme="majorEastAsia" w:hAnsiTheme="majorEastAsia" w:eastAsiaTheme="majorEastAsia"/>
-          <w:b/>
-          <w:bCs/>
-        </w:rPr>
-      </w:pPr>
-      <w:r>
-        <w:rPr>
-          <w:rFonts w:asciiTheme="majorEastAsia" w:hAnsiTheme="majorEastAsia" w:eastAsiaTheme="majorEastAsia"/>
-          <w:b/>
-          <w:bCs/>
-        </w:rPr>
-        <w:tab/>
-      </w:r>
-    </w:p>
-    <w:p>
-      <w:pPr>
-        <w:rPr>
-          <w:rFonts w:asciiTheme="majorEastAsia" w:hAnsiTheme="majorEastAsia" w:eastAsiaTheme="majorEastAsia"/>
-          <w:b/>
-          <w:bCs/>
-        </w:rPr>
-      </w:pPr>
-      <w:r>
-        <w:rPr>
-          <w:rFonts w:asciiTheme="majorEastAsia" w:hAnsiTheme="majorEastAsia" w:eastAsiaTheme="majorEastAsia"/>
-          <w:b/>
-          <w:bCs/>
-        </w:rPr>
-        <w:tab/>
-      </w:r>
-    </w:p>
-    <w:p>
-      <w:pPr>
-        <w:rPr>
-          <w:rFonts w:hint="eastAsia" w:asciiTheme="majorEastAsia" w:hAnsiTheme="majorEastAsia" w:eastAsiaTheme="majorEastAsia"/>
-          <w:b/>
-          <w:bCs/>
-          <w:lang w:val="en-US" w:eastAsia="zh-CN"/>
-        </w:rPr>
-      </w:pPr>
-      <w:r>
-        <w:rPr>
-          <w:rFonts w:asciiTheme="majorEastAsia" w:hAnsiTheme="majorEastAsia" w:eastAsiaTheme="majorEastAsia"/>
-          <w:b/>
-          <w:bCs/>
-        </w:rPr>
-        <w:t>3.</w:t>
-      </w:r>
-      <w:r>
-        <w:rPr>
-          <w:rFonts w:hint="eastAsia" w:asciiTheme="majorEastAsia" w:hAnsiTheme="majorEastAsia" w:eastAsiaTheme="majorEastAsia"/>
-          <w:b/>
-          <w:bCs/>
-          <w:lang w:val="en-US" w:eastAsia="zh-CN"/>
-        </w:rPr>
-        <w:t>2 Android</w:t>
-      </w:r>
-      <w:r>
-        <w:rPr>
-          <w:rFonts w:hint="eastAsia" w:asciiTheme="majorEastAsia" w:hAnsiTheme="majorEastAsia" w:eastAsiaTheme="majorEastAsia"/>
-          <w:b/>
-          <w:bCs/>
-        </w:rPr>
-        <w:t>软件项目风险</w:t>
-      </w:r>
-      <w:r>
-        <w:rPr>
-          <w:rFonts w:hint="eastAsia" w:asciiTheme="majorEastAsia" w:hAnsiTheme="majorEastAsia" w:eastAsiaTheme="majorEastAsia"/>
-          <w:b/>
-          <w:bCs/>
-          <w:lang w:val="en-US" w:eastAsia="zh-CN"/>
-        </w:rPr>
-        <w:t>因素识别</w:t>
-      </w:r>
-    </w:p>
-    <w:p>
-      <w:pPr>
-        <w:ind w:firstLine="420" w:firstLineChars="0"/>
-        <w:rPr>
-          <w:rFonts w:hint="eastAsia" w:asciiTheme="majorEastAsia" w:hAnsiTheme="majorEastAsia" w:eastAsiaTheme="majorEastAsia"/>
-          <w:b/>
-          <w:bCs/>
-          <w:lang w:val="en-US" w:eastAsia="zh-CN"/>
-        </w:rPr>
-      </w:pPr>
-      <w:r>
-        <w:rPr>
-          <w:rFonts w:hint="eastAsia" w:asciiTheme="majorEastAsia" w:hAnsiTheme="majorEastAsia" w:eastAsiaTheme="majorEastAsia"/>
-          <w:b/>
-          <w:bCs/>
-          <w:lang w:val="en-US" w:eastAsia="zh-CN"/>
-        </w:rPr>
-        <w:t>3.2.1需求风险因素</w:t>
-      </w:r>
-    </w:p>
-    <w:p>
-      <w:pPr>
-        <w:ind w:firstLine="420" w:firstLineChars="0"/>
-        <w:rPr>
-          <w:rFonts w:hint="eastAsia" w:asciiTheme="majorEastAsia" w:hAnsiTheme="majorEastAsia" w:eastAsiaTheme="majorEastAsia"/>
-          <w:b/>
-          <w:bCs/>
-          <w:lang w:val="en-US" w:eastAsia="zh-CN"/>
-        </w:rPr>
-      </w:pPr>
-      <w:r>
-        <w:rPr>
-          <w:rFonts w:hint="eastAsia" w:asciiTheme="majorEastAsia" w:hAnsiTheme="majorEastAsia" w:eastAsiaTheme="majorEastAsia"/>
-          <w:b/>
-          <w:bCs/>
-          <w:lang w:val="en-US" w:eastAsia="zh-CN"/>
-        </w:rPr>
-        <w:t>(1)</w:t>
-      </w:r>
-    </w:p>
-    <w:p>
-      <w:pPr>
-        <w:ind w:firstLine="420" w:firstLineChars="0"/>
-        <w:rPr>
-          <w:rFonts w:hint="eastAsia" w:asciiTheme="majorEastAsia" w:hAnsiTheme="majorEastAsia" w:eastAsiaTheme="majorEastAsia"/>
-          <w:b/>
-          <w:bCs/>
-          <w:lang w:val="en-US" w:eastAsia="zh-CN"/>
-        </w:rPr>
-      </w:pPr>
-      <w:r>
-        <w:rPr>
-          <w:rFonts w:hint="eastAsia" w:asciiTheme="majorEastAsia" w:hAnsiTheme="majorEastAsia" w:eastAsiaTheme="majorEastAsia"/>
-          <w:b/>
-          <w:bCs/>
-          <w:lang w:val="en-US" w:eastAsia="zh-CN"/>
-        </w:rPr>
-        <w:t>(2)</w:t>
-      </w:r>
-    </w:p>
-    <w:p>
-      <w:pPr>
-        <w:ind w:firstLine="420" w:firstLineChars="0"/>
-        <w:rPr>
-          <w:rFonts w:hint="default" w:asciiTheme="majorEastAsia" w:hAnsiTheme="majorEastAsia" w:eastAsiaTheme="majorEastAsia"/>
-          <w:b/>
-          <w:bCs/>
-          <w:lang w:val="en-US" w:eastAsia="zh-CN"/>
-        </w:rPr>
-      </w:pPr>
-      <w:r>
-        <w:rPr>
-          <w:rFonts w:hint="eastAsia" w:asciiTheme="majorEastAsia" w:hAnsiTheme="majorEastAsia" w:eastAsiaTheme="majorEastAsia"/>
-          <w:b/>
-          <w:bCs/>
-          <w:lang w:val="en-US" w:eastAsia="zh-CN"/>
-        </w:rPr>
-        <w:t>(3)</w:t>
-      </w:r>
-    </w:p>
-    <w:p>
-      <w:pPr>
-        <w:ind w:firstLine="420" w:firstLineChars="0"/>
-        <w:rPr>
-          <w:rFonts w:hint="default" w:asciiTheme="majorEastAsia" w:hAnsiTheme="majorEastAsia" w:eastAsiaTheme="majorEastAsia"/>
-          <w:b/>
-          <w:bCs/>
-          <w:lang w:val="en-US" w:eastAsia="zh-CN"/>
-        </w:rPr>
-      </w:pPr>
-      <w:r>
-        <w:rPr>
-          <w:rFonts w:hint="eastAsia" w:asciiTheme="majorEastAsia" w:hAnsiTheme="majorEastAsia" w:eastAsiaTheme="majorEastAsia"/>
-          <w:b/>
-          <w:bCs/>
-          <w:lang w:val="en-US" w:eastAsia="zh-CN"/>
-        </w:rPr>
-        <w:t>3.2.2技术风险因素</w:t>
-      </w:r>
-    </w:p>
-    <w:p>
-      <w:pPr>
-        <w:ind w:firstLine="420" w:firstLineChars="0"/>
-        <w:rPr>
-          <w:rFonts w:hint="eastAsia" w:asciiTheme="majorEastAsia" w:hAnsiTheme="majorEastAsia" w:eastAsiaTheme="majorEastAsia"/>
-          <w:b/>
-          <w:bCs/>
-          <w:lang w:val="en-US" w:eastAsia="zh-CN"/>
-        </w:rPr>
-      </w:pPr>
-      <w:r>
-        <w:rPr>
-          <w:rFonts w:hint="eastAsia" w:asciiTheme="majorEastAsia" w:hAnsiTheme="majorEastAsia" w:eastAsiaTheme="majorEastAsia"/>
-          <w:b/>
-          <w:bCs/>
-          <w:lang w:val="en-US" w:eastAsia="zh-CN"/>
-        </w:rPr>
-        <w:t>(1)</w:t>
-      </w:r>
-    </w:p>
-    <w:p>
-      <w:pPr>
-        <w:ind w:firstLine="420" w:firstLineChars="0"/>
-        <w:rPr>
-          <w:rFonts w:hint="eastAsia" w:asciiTheme="majorEastAsia" w:hAnsiTheme="majorEastAsia" w:eastAsiaTheme="majorEastAsia"/>
-          <w:b/>
-          <w:bCs/>
-          <w:lang w:val="en-US" w:eastAsia="zh-CN"/>
-        </w:rPr>
-      </w:pPr>
-      <w:r>
-        <w:rPr>
-          <w:rFonts w:hint="eastAsia" w:asciiTheme="majorEastAsia" w:hAnsiTheme="majorEastAsia" w:eastAsiaTheme="majorEastAsia"/>
-          <w:b/>
-          <w:bCs/>
-          <w:lang w:val="en-US" w:eastAsia="zh-CN"/>
-        </w:rPr>
-        <w:t>(2)</w:t>
-      </w:r>
-    </w:p>
-    <w:p>
-      <w:pPr>
-        <w:ind w:firstLine="420" w:firstLineChars="0"/>
-        <w:rPr>
-          <w:rFonts w:hint="default" w:asciiTheme="majorEastAsia" w:hAnsiTheme="majorEastAsia" w:eastAsiaTheme="majorEastAsia"/>
-          <w:b/>
-          <w:bCs/>
-          <w:lang w:val="en-US" w:eastAsia="zh-CN"/>
-        </w:rPr>
-      </w:pPr>
-      <w:r>
-        <w:rPr>
-          <w:rFonts w:hint="eastAsia" w:asciiTheme="majorEastAsia" w:hAnsiTheme="majorEastAsia" w:eastAsiaTheme="majorEastAsia"/>
-          <w:b/>
-          <w:bCs/>
-          <w:lang w:val="en-US" w:eastAsia="zh-CN"/>
-        </w:rPr>
-        <w:t>(3)</w:t>
-      </w:r>
-    </w:p>
-    <w:p>
-      <w:pPr>
-        <w:ind w:firstLine="420" w:firstLineChars="0"/>
-        <w:rPr>
-          <w:rFonts w:hint="default" w:asciiTheme="majorEastAsia" w:hAnsiTheme="majorEastAsia" w:eastAsiaTheme="majorEastAsia"/>
-          <w:b/>
-          <w:bCs/>
-          <w:lang w:val="en-US" w:eastAsia="zh-CN"/>
-        </w:rPr>
-      </w:pPr>
-      <w:r>
-        <w:rPr>
-          <w:rFonts w:hint="eastAsia" w:asciiTheme="majorEastAsia" w:hAnsiTheme="majorEastAsia" w:eastAsiaTheme="majorEastAsia"/>
-          <w:b/>
-          <w:bCs/>
-          <w:lang w:val="en-US" w:eastAsia="zh-CN"/>
-        </w:rPr>
-        <w:t>3.2.3人力资源风险风险因素</w:t>
-      </w:r>
-    </w:p>
-    <w:p>
-      <w:pPr>
-        <w:ind w:firstLine="420" w:firstLineChars="0"/>
-        <w:rPr>
-          <w:rFonts w:hint="default" w:asciiTheme="majorEastAsia" w:hAnsiTheme="majorEastAsia" w:eastAsiaTheme="majorEastAsia"/>
-          <w:b/>
-          <w:bCs/>
-          <w:lang w:val="en-US" w:eastAsia="zh-CN"/>
-        </w:rPr>
-      </w:pPr>
-      <w:r>
-        <w:rPr>
-          <w:rFonts w:hint="eastAsia" w:asciiTheme="majorEastAsia" w:hAnsiTheme="majorEastAsia" w:eastAsiaTheme="majorEastAsia"/>
-          <w:b/>
-          <w:bCs/>
-          <w:lang w:val="en-US" w:eastAsia="zh-CN"/>
-        </w:rPr>
-        <w:t>(1)</w:t>
-      </w:r>
-      <w:r>
-        <w:rPr>
-          <w:rFonts w:hint="eastAsia" w:asciiTheme="majorEastAsia" w:hAnsiTheme="majorEastAsia" w:eastAsiaTheme="majorEastAsia"/>
-          <w:b/>
-          <w:bCs/>
-          <w:lang w:val="en-US" w:eastAsia="zh-CN"/>
-        </w:rPr>
-        <w:br w:type="textWrapping"/>
-      </w:r>
-      <w:r>
-        <w:rPr>
-          <w:rFonts w:hint="eastAsia" w:asciiTheme="majorEastAsia" w:hAnsiTheme="majorEastAsia" w:eastAsiaTheme="majorEastAsia"/>
-          <w:b/>
-          <w:bCs/>
-          <w:lang w:val="en-US" w:eastAsia="zh-CN"/>
-        </w:rPr>
-        <w:tab/>
-        <w:t>(2)</w:t>
-      </w:r>
-      <w:r>
-        <w:rPr>
-          <w:rFonts w:hint="eastAsia" w:asciiTheme="majorEastAsia" w:hAnsiTheme="majorEastAsia" w:eastAsiaTheme="majorEastAsia"/>
-          <w:b/>
-          <w:bCs/>
-          <w:lang w:val="en-US" w:eastAsia="zh-CN"/>
-        </w:rPr>
-        <w:br w:type="textWrapping"/>
-      </w:r>
-      <w:r>
-        <w:rPr>
-          <w:rFonts w:hint="eastAsia" w:asciiTheme="majorEastAsia" w:hAnsiTheme="majorEastAsia" w:eastAsiaTheme="majorEastAsia"/>
-          <w:b/>
-          <w:bCs/>
-          <w:lang w:val="en-US" w:eastAsia="zh-CN"/>
-        </w:rPr>
-        <w:tab/>
-        <w:t>(3)</w:t>
-      </w:r>
-    </w:p>
-    <w:p>
-      <w:pPr>
-        <w:ind w:firstLine="420" w:firstLineChars="0"/>
-        <w:rPr>
-          <w:rFonts w:hint="eastAsia" w:asciiTheme="majorEastAsia" w:hAnsiTheme="majorEastAsia" w:eastAsiaTheme="majorEastAsia"/>
-          <w:b/>
-          <w:bCs/>
-          <w:lang w:val="en-US" w:eastAsia="zh-CN"/>
-        </w:rPr>
-      </w:pPr>
-      <w:r>
-        <w:rPr>
-          <w:rFonts w:hint="eastAsia" w:asciiTheme="majorEastAsia" w:hAnsiTheme="majorEastAsia" w:eastAsiaTheme="majorEastAsia"/>
-          <w:b/>
-          <w:bCs/>
-          <w:lang w:val="en-US" w:eastAsia="zh-CN"/>
-        </w:rPr>
-        <w:t>3.2.4管理风险因素</w:t>
-      </w:r>
-    </w:p>
-    <w:p>
-      <w:pPr>
-        <w:ind w:firstLine="420" w:firstLineChars="0"/>
-        <w:rPr>
-          <w:rFonts w:hint="default" w:asciiTheme="majorEastAsia" w:hAnsiTheme="majorEastAsia" w:eastAsiaTheme="majorEastAsia"/>
-          <w:b/>
-          <w:bCs/>
-          <w:lang w:val="en-US" w:eastAsia="zh-CN"/>
-        </w:rPr>
-      </w:pPr>
-      <w:r>
-        <w:rPr>
-          <w:rFonts w:hint="eastAsia" w:asciiTheme="majorEastAsia" w:hAnsiTheme="majorEastAsia" w:eastAsiaTheme="majorEastAsia"/>
-          <w:b/>
-          <w:bCs/>
-          <w:lang w:val="en-US" w:eastAsia="zh-CN"/>
-        </w:rPr>
-        <w:t>(1)</w:t>
-      </w:r>
-      <w:r>
-        <w:rPr>
-          <w:rFonts w:hint="eastAsia" w:asciiTheme="majorEastAsia" w:hAnsiTheme="majorEastAsia" w:eastAsiaTheme="majorEastAsia"/>
-          <w:b/>
-          <w:bCs/>
-          <w:lang w:val="en-US" w:eastAsia="zh-CN"/>
-        </w:rPr>
-        <w:br w:type="textWrapping"/>
-      </w:r>
-      <w:r>
-        <w:rPr>
-          <w:rFonts w:hint="eastAsia" w:asciiTheme="majorEastAsia" w:hAnsiTheme="majorEastAsia" w:eastAsiaTheme="majorEastAsia"/>
-          <w:b/>
-          <w:bCs/>
-          <w:lang w:val="en-US" w:eastAsia="zh-CN"/>
-        </w:rPr>
-        <w:tab/>
-        <w:t>(2)</w:t>
-      </w:r>
-    </w:p>
-    <w:p>
-      <w:pPr>
-        <w:ind w:firstLine="420" w:firstLineChars="0"/>
-        <w:rPr>
-          <w:rFonts w:hint="default" w:asciiTheme="majorEastAsia" w:hAnsiTheme="majorEastAsia" w:eastAsiaTheme="majorEastAsia"/>
-          <w:b/>
-          <w:bCs/>
-          <w:lang w:val="en-US" w:eastAsia="zh-CN"/>
-        </w:rPr>
-      </w:pPr>
-      <w:r>
-        <w:rPr>
-          <w:rFonts w:hint="eastAsia" w:asciiTheme="majorEastAsia" w:hAnsiTheme="majorEastAsia" w:eastAsiaTheme="majorEastAsia"/>
-          <w:b/>
-          <w:bCs/>
-          <w:lang w:val="en-US" w:eastAsia="zh-CN"/>
-        </w:rPr>
-        <w:t>3.2.5用户风险因素</w:t>
-      </w:r>
-    </w:p>
-    <w:p>
-      <w:pPr>
-        <w:ind w:firstLine="420" w:firstLineChars="0"/>
-        <w:rPr>
-          <w:rFonts w:hint="default" w:asciiTheme="majorEastAsia" w:hAnsiTheme="majorEastAsia" w:eastAsiaTheme="majorEastAsia"/>
-          <w:b/>
-          <w:bCs/>
-          <w:lang w:val="en-US" w:eastAsia="zh-CN"/>
-        </w:rPr>
-      </w:pPr>
-      <w:r>
-        <w:rPr>
-          <w:rFonts w:hint="eastAsia" w:asciiTheme="majorEastAsia" w:hAnsiTheme="majorEastAsia" w:eastAsiaTheme="majorEastAsia"/>
-          <w:b/>
-          <w:bCs/>
-          <w:lang w:val="en-US" w:eastAsia="zh-CN"/>
-        </w:rPr>
-        <w:t>(1)</w:t>
-      </w:r>
-      <w:r>
-        <w:rPr>
-          <w:rFonts w:hint="eastAsia" w:asciiTheme="majorEastAsia" w:hAnsiTheme="majorEastAsia" w:eastAsiaTheme="majorEastAsia"/>
-          <w:b/>
-          <w:bCs/>
-          <w:lang w:val="en-US" w:eastAsia="zh-CN"/>
-        </w:rPr>
-        <w:br w:type="textWrapping"/>
-      </w:r>
-      <w:r>
-        <w:rPr>
-          <w:rFonts w:hint="eastAsia" w:asciiTheme="majorEastAsia" w:hAnsiTheme="majorEastAsia" w:eastAsiaTheme="majorEastAsia"/>
-          <w:b/>
-          <w:bCs/>
-          <w:lang w:val="en-US" w:eastAsia="zh-CN"/>
-        </w:rPr>
-        <w:tab/>
-        <w:t>(2)</w:t>
-      </w:r>
-    </w:p>
-    <w:p>
-      <w:pPr>
-        <w:ind w:firstLine="420" w:firstLineChars="0"/>
-        <w:rPr>
-          <w:rFonts w:hint="eastAsia" w:asciiTheme="majorEastAsia" w:hAnsiTheme="majorEastAsia" w:eastAsiaTheme="majorEastAsia"/>
-          <w:b/>
-          <w:bCs/>
-          <w:lang w:val="en-US" w:eastAsia="zh-CN"/>
-        </w:rPr>
-      </w:pPr>
-      <w:r>
-        <w:rPr>
-          <w:rFonts w:hint="eastAsia" w:asciiTheme="majorEastAsia" w:hAnsiTheme="majorEastAsia" w:eastAsiaTheme="majorEastAsia"/>
-          <w:b/>
-          <w:bCs/>
-          <w:lang w:val="en-US" w:eastAsia="zh-CN"/>
-        </w:rPr>
-        <w:t>3.2.6供应商风险因素</w:t>
-      </w:r>
-    </w:p>
-    <w:p>
-      <w:pPr>
-        <w:ind w:firstLine="420" w:firstLineChars="0"/>
-        <w:rPr>
-          <w:rFonts w:hint="eastAsia" w:asciiTheme="majorEastAsia" w:hAnsiTheme="majorEastAsia" w:eastAsiaTheme="majorEastAsia"/>
-          <w:b/>
-          <w:bCs/>
-          <w:lang w:val="en-US" w:eastAsia="zh-CN"/>
-        </w:rPr>
-      </w:pPr>
-      <w:r>
-        <w:rPr>
-          <w:rFonts w:hint="eastAsia" w:asciiTheme="majorEastAsia" w:hAnsiTheme="majorEastAsia" w:eastAsiaTheme="majorEastAsia"/>
-          <w:b/>
-          <w:bCs/>
-          <w:lang w:val="en-US" w:eastAsia="zh-CN"/>
-        </w:rPr>
-        <w:t>(1)</w:t>
-      </w:r>
-      <w:r>
-        <w:rPr>
-          <w:rFonts w:hint="eastAsia" w:asciiTheme="majorEastAsia" w:hAnsiTheme="majorEastAsia" w:eastAsiaTheme="majorEastAsia"/>
-          <w:b/>
-          <w:bCs/>
-          <w:lang w:val="en-US" w:eastAsia="zh-CN"/>
-        </w:rPr>
-        <w:br w:type="textWrapping"/>
-      </w:r>
-      <w:r>
-        <w:rPr>
-          <w:rFonts w:hint="eastAsia" w:asciiTheme="majorEastAsia" w:hAnsiTheme="majorEastAsia" w:eastAsiaTheme="majorEastAsia"/>
-          <w:b/>
-          <w:bCs/>
-          <w:lang w:val="en-US" w:eastAsia="zh-CN"/>
-        </w:rPr>
-        <w:tab/>
-      </w:r>
-      <w:r>
-        <w:rPr>
-          <w:rFonts w:hint="eastAsia" w:asciiTheme="majorEastAsia" w:hAnsiTheme="majorEastAsia" w:eastAsiaTheme="majorEastAsia"/>
-          <w:b/>
-          <w:bCs/>
-          <w:lang w:val="en-US" w:eastAsia="zh-CN"/>
-        </w:rPr>
-        <w:t>(2)</w:t>
-      </w:r>
-    </w:p>
-    <w:p>
-      <w:pPr>
-        <w:ind w:firstLine="420" w:firstLineChars="0"/>
-        <w:rPr>
-          <w:rFonts w:hint="default" w:asciiTheme="majorEastAsia" w:hAnsiTheme="majorEastAsia" w:eastAsiaTheme="majorEastAsia"/>
-          <w:b/>
-          <w:bCs/>
-          <w:lang w:val="en-US" w:eastAsia="zh-CN"/>
-        </w:rPr>
-      </w:pPr>
-      <w:r>
-        <w:rPr>
-          <w:rFonts w:hint="eastAsia" w:asciiTheme="majorEastAsia" w:hAnsiTheme="majorEastAsia" w:eastAsiaTheme="majorEastAsia"/>
-          <w:b/>
-          <w:bCs/>
-          <w:lang w:val="en-US" w:eastAsia="zh-CN"/>
-        </w:rPr>
-        <w:t>3.2.7组织环境风险因素</w:t>
-      </w:r>
-    </w:p>
-    <w:p>
-      <w:pPr>
-        <w:ind w:firstLine="420" w:firstLineChars="0"/>
-        <w:rPr>
-          <w:rFonts w:hint="eastAsia" w:asciiTheme="majorEastAsia" w:hAnsiTheme="majorEastAsia" w:eastAsiaTheme="majorEastAsia"/>
-          <w:b/>
-          <w:bCs/>
-          <w:lang w:val="en-US" w:eastAsia="zh-CN"/>
-        </w:rPr>
-      </w:pPr>
-      <w:r>
-        <w:rPr>
-          <w:rFonts w:hint="eastAsia" w:asciiTheme="majorEastAsia" w:hAnsiTheme="majorEastAsia" w:eastAsiaTheme="majorEastAsia"/>
-          <w:b/>
-          <w:bCs/>
-          <w:lang w:val="en-US" w:eastAsia="zh-CN"/>
-        </w:rPr>
-        <w:t>(1)</w:t>
-      </w:r>
-      <w:r>
-        <w:rPr>
-          <w:rFonts w:hint="eastAsia" w:asciiTheme="majorEastAsia" w:hAnsiTheme="majorEastAsia" w:eastAsiaTheme="majorEastAsia"/>
-          <w:b/>
-          <w:bCs/>
-          <w:lang w:val="en-US" w:eastAsia="zh-CN"/>
-        </w:rPr>
-        <w:br w:type="textWrapping"/>
-      </w:r>
-      <w:r>
-        <w:rPr>
-          <w:rFonts w:hint="eastAsia" w:asciiTheme="majorEastAsia" w:hAnsiTheme="majorEastAsia" w:eastAsiaTheme="majorEastAsia"/>
-          <w:b/>
-          <w:bCs/>
-          <w:lang w:val="en-US" w:eastAsia="zh-CN"/>
-        </w:rPr>
-        <w:tab/>
-      </w:r>
-      <w:r>
-        <w:rPr>
-          <w:rFonts w:hint="eastAsia" w:asciiTheme="majorEastAsia" w:hAnsiTheme="majorEastAsia" w:eastAsiaTheme="majorEastAsia"/>
-          <w:b/>
-          <w:bCs/>
-          <w:lang w:val="en-US" w:eastAsia="zh-CN"/>
-        </w:rPr>
-        <w:t>(2)</w:t>
-      </w:r>
-    </w:p>
-    <w:p>
-      <w:pPr>
-        <w:ind w:firstLine="420" w:firstLineChars="0"/>
-        <w:rPr>
-          <w:rFonts w:hint="eastAsia" w:asciiTheme="majorEastAsia" w:hAnsiTheme="majorEastAsia" w:eastAsiaTheme="majorEastAsia"/>
-          <w:b/>
-          <w:bCs/>
-          <w:lang w:val="en-US" w:eastAsia="zh-CN"/>
-        </w:rPr>
-      </w:pPr>
-      <w:r>
-        <w:rPr>
-          <w:rFonts w:hint="eastAsia" w:asciiTheme="majorEastAsia" w:hAnsiTheme="majorEastAsia" w:eastAsiaTheme="majorEastAsia"/>
-          <w:b/>
-          <w:bCs/>
-          <w:lang w:val="en-US" w:eastAsia="zh-CN"/>
-        </w:rPr>
-        <w:t>3.2.8政策法律风险因素</w:t>
-      </w:r>
-    </w:p>
-    <w:p>
-      <w:pPr>
-        <w:ind w:firstLine="420" w:firstLineChars="0"/>
-        <w:rPr>
-          <w:rFonts w:hint="default" w:asciiTheme="majorEastAsia" w:hAnsiTheme="majorEastAsia" w:eastAsiaTheme="majorEastAsia"/>
-          <w:b/>
-          <w:bCs/>
-          <w:lang w:val="en-US" w:eastAsia="zh-CN"/>
-        </w:rPr>
-      </w:pPr>
-      <w:r>
-        <w:rPr>
-          <w:rFonts w:hint="eastAsia" w:asciiTheme="majorEastAsia" w:hAnsiTheme="majorEastAsia" w:eastAsiaTheme="majorEastAsia"/>
-          <w:b/>
-          <w:bCs/>
-          <w:lang w:val="en-US" w:eastAsia="zh-CN"/>
-        </w:rPr>
-        <w:t>(1)</w:t>
-      </w:r>
-      <w:r>
-        <w:rPr>
-          <w:rFonts w:hint="eastAsia" w:asciiTheme="majorEastAsia" w:hAnsiTheme="majorEastAsia" w:eastAsiaTheme="majorEastAsia"/>
-          <w:b/>
-          <w:bCs/>
-          <w:lang w:val="en-US" w:eastAsia="zh-CN"/>
-        </w:rPr>
-        <w:br w:type="textWrapping"/>
-      </w:r>
-      <w:r>
-        <w:rPr>
-          <w:rFonts w:hint="eastAsia" w:asciiTheme="majorEastAsia" w:hAnsiTheme="majorEastAsia" w:eastAsiaTheme="majorEastAsia"/>
-          <w:b/>
-          <w:bCs/>
-          <w:lang w:val="en-US" w:eastAsia="zh-CN"/>
-        </w:rPr>
-        <w:tab/>
-      </w:r>
-      <w:r>
-        <w:rPr>
-          <w:rFonts w:hint="eastAsia" w:asciiTheme="majorEastAsia" w:hAnsiTheme="majorEastAsia" w:eastAsiaTheme="majorEastAsia"/>
-          <w:b/>
-          <w:bCs/>
-          <w:lang w:val="en-US" w:eastAsia="zh-CN"/>
-        </w:rPr>
-        <w:t>(2)</w:t>
       </w:r>
       <w:bookmarkStart w:id="0" w:name="_GoBack"/>
       <w:bookmarkEnd w:id="0"/>
+      <w:r>
+        <w:rPr>
+          <w:rFonts w:hint="eastAsia" w:asciiTheme="majorEastAsia" w:hAnsiTheme="majorEastAsia" w:eastAsiaTheme="majorEastAsia"/>
+          <w:b w:val="0"/>
+          <w:bCs w:val="0"/>
+          <w:lang w:val="en-US" w:eastAsia="zh-CN"/>
+        </w:rPr>
+        <w:t>(2)</w:t>
+      </w:r>
+    </w:p>
+    <w:p>
+      <w:pPr>
+        <w:ind w:firstLine="420" w:firstLineChars="0"/>
+        <w:rPr>
+          <w:rFonts w:hint="default" w:asciiTheme="majorEastAsia" w:hAnsiTheme="majorEastAsia" w:eastAsiaTheme="majorEastAsia"/>
+          <w:b/>
+          <w:bCs/>
+          <w:lang w:val="en-US" w:eastAsia="zh-CN"/>
+        </w:rPr>
+      </w:pPr>
+      <w:r>
+        <w:rPr>
+          <w:rFonts w:hint="eastAsia" w:asciiTheme="majorEastAsia" w:hAnsiTheme="majorEastAsia" w:eastAsiaTheme="majorEastAsia"/>
+          <w:b/>
+          <w:bCs/>
+          <w:lang w:val="en-US" w:eastAsia="zh-CN"/>
+        </w:rPr>
+        <w:t>3.2.7组织环境风险因素</w:t>
+      </w:r>
+    </w:p>
+    <w:p>
+      <w:pPr>
+        <w:ind w:firstLine="420" w:firstLineChars="0"/>
+        <w:rPr>
+          <w:rFonts w:hint="eastAsia" w:asciiTheme="majorEastAsia" w:hAnsiTheme="majorEastAsia" w:eastAsiaTheme="majorEastAsia"/>
+          <w:b/>
+          <w:bCs/>
+          <w:lang w:val="en-US" w:eastAsia="zh-CN"/>
+        </w:rPr>
+      </w:pPr>
+      <w:r>
+        <w:rPr>
+          <w:rFonts w:hint="eastAsia" w:asciiTheme="majorEastAsia" w:hAnsiTheme="majorEastAsia" w:eastAsiaTheme="majorEastAsia"/>
+          <w:b w:val="0"/>
+          <w:bCs w:val="0"/>
+          <w:lang w:val="en-US" w:eastAsia="zh-CN"/>
+        </w:rPr>
+        <w:t>(1)</w:t>
+      </w:r>
+      <w:r>
+        <w:rPr>
+          <w:rFonts w:hint="eastAsia" w:asciiTheme="majorEastAsia" w:hAnsiTheme="majorEastAsia" w:eastAsiaTheme="majorEastAsia"/>
+          <w:b w:val="0"/>
+          <w:bCs w:val="0"/>
+          <w:lang w:val="en-US" w:eastAsia="zh-CN"/>
+        </w:rPr>
+        <w:br w:type="textWrapping"/>
+      </w:r>
+      <w:r>
+        <w:rPr>
+          <w:rFonts w:hint="eastAsia" w:asciiTheme="majorEastAsia" w:hAnsiTheme="majorEastAsia" w:eastAsiaTheme="majorEastAsia"/>
+          <w:b w:val="0"/>
+          <w:bCs w:val="0"/>
+          <w:lang w:val="en-US" w:eastAsia="zh-CN"/>
+        </w:rPr>
+        <w:tab/>
+      </w:r>
+      <w:r>
+        <w:rPr>
+          <w:rFonts w:hint="eastAsia" w:asciiTheme="majorEastAsia" w:hAnsiTheme="majorEastAsia" w:eastAsiaTheme="majorEastAsia"/>
+          <w:b w:val="0"/>
+          <w:bCs w:val="0"/>
+          <w:lang w:val="en-US" w:eastAsia="zh-CN"/>
+        </w:rPr>
+        <w:t>(2)</w:t>
+      </w:r>
+    </w:p>
+    <w:p>
+      <w:pPr>
+        <w:ind w:firstLine="420" w:firstLineChars="0"/>
+        <w:rPr>
+          <w:rFonts w:hint="eastAsia" w:asciiTheme="majorEastAsia" w:hAnsiTheme="majorEastAsia" w:eastAsiaTheme="majorEastAsia"/>
+          <w:b/>
+          <w:bCs/>
+          <w:lang w:val="en-US" w:eastAsia="zh-CN"/>
+        </w:rPr>
+      </w:pPr>
+      <w:r>
+        <w:rPr>
+          <w:rFonts w:hint="eastAsia" w:asciiTheme="majorEastAsia" w:hAnsiTheme="majorEastAsia" w:eastAsiaTheme="majorEastAsia"/>
+          <w:b/>
+          <w:bCs/>
+          <w:lang w:val="en-US" w:eastAsia="zh-CN"/>
+        </w:rPr>
+        <w:t>3.2.8政策法律风险因素</w:t>
+      </w:r>
+    </w:p>
+    <w:p>
+      <w:pPr>
+        <w:ind w:firstLine="420" w:firstLineChars="0"/>
+        <w:rPr>
+          <w:rFonts w:hint="default" w:asciiTheme="majorEastAsia" w:hAnsiTheme="majorEastAsia" w:eastAsiaTheme="majorEastAsia"/>
+          <w:b w:val="0"/>
+          <w:bCs w:val="0"/>
+          <w:lang w:val="en-US" w:eastAsia="zh-CN"/>
+        </w:rPr>
+      </w:pPr>
+      <w:r>
+        <w:rPr>
+          <w:rFonts w:hint="eastAsia" w:asciiTheme="majorEastAsia" w:hAnsiTheme="majorEastAsia" w:eastAsiaTheme="majorEastAsia"/>
+          <w:b w:val="0"/>
+          <w:bCs w:val="0"/>
+          <w:lang w:val="en-US" w:eastAsia="zh-CN"/>
+        </w:rPr>
+        <w:t>(1)</w:t>
+      </w:r>
+      <w:r>
+        <w:rPr>
+          <w:rFonts w:hint="eastAsia" w:asciiTheme="majorEastAsia" w:hAnsiTheme="majorEastAsia" w:eastAsiaTheme="majorEastAsia"/>
+          <w:b w:val="0"/>
+          <w:bCs w:val="0"/>
+          <w:lang w:val="en-US" w:eastAsia="zh-CN"/>
+        </w:rPr>
+        <w:br w:type="textWrapping"/>
+      </w:r>
+      <w:r>
+        <w:rPr>
+          <w:rFonts w:hint="eastAsia" w:asciiTheme="majorEastAsia" w:hAnsiTheme="majorEastAsia" w:eastAsiaTheme="majorEastAsia"/>
+          <w:b w:val="0"/>
+          <w:bCs w:val="0"/>
+          <w:lang w:val="en-US" w:eastAsia="zh-CN"/>
+        </w:rPr>
+        <w:tab/>
+      </w:r>
+      <w:r>
+        <w:rPr>
+          <w:rFonts w:hint="eastAsia" w:asciiTheme="majorEastAsia" w:hAnsiTheme="majorEastAsia" w:eastAsiaTheme="majorEastAsia"/>
+          <w:b w:val="0"/>
+          <w:bCs w:val="0"/>
+          <w:lang w:val="en-US" w:eastAsia="zh-CN"/>
+        </w:rPr>
+        <w:t>(2)</w:t>
+      </w:r>
     </w:p>
     <w:p>
       <w:pPr>

</xml_diff>

<commit_message>
finish more than half of chapter 3
</commit_message>
<xml_diff>
--- a/Mypaper/paper.docx
+++ b/Mypaper/paper.docx
@@ -903,10 +903,26 @@
     </w:p>
     <w:p>
       <w:pPr>
-        <w:rPr>
-          <w:rFonts w:asciiTheme="majorEastAsia" w:hAnsiTheme="majorEastAsia" w:eastAsiaTheme="majorEastAsia"/>
-        </w:rPr>
-      </w:pPr>
+        <w:ind w:firstLine="420" w:firstLineChars="0"/>
+        <w:rPr>
+          <w:rFonts w:hint="default" w:asciiTheme="majorEastAsia" w:hAnsiTheme="majorEastAsia" w:eastAsiaTheme="majorEastAsia"/>
+          <w:lang w:val="en-US" w:eastAsia="zh-CN"/>
+        </w:rPr>
+      </w:pPr>
+      <w:r>
+        <w:rPr>
+          <w:rFonts w:hint="eastAsia" w:asciiTheme="majorEastAsia" w:hAnsiTheme="majorEastAsia" w:eastAsiaTheme="majorEastAsia"/>
+          <w:lang w:eastAsia="zh-CN"/>
+        </w:rPr>
+        <w:t>第四章：</w:t>
+      </w:r>
+      <w:r>
+        <w:rPr>
+          <w:rFonts w:hint="eastAsia" w:asciiTheme="majorEastAsia" w:hAnsiTheme="majorEastAsia" w:eastAsiaTheme="majorEastAsia"/>
+          <w:lang w:val="en-US" w:eastAsia="zh-CN"/>
+        </w:rPr>
+        <w:t>Z集团Android软件开发项目风险因素已被识别，本章通过定性风险分析与定量风险分析相结合的方式，分析出Android的软件项目主要风险。</w:t>
+      </w:r>
     </w:p>
     <w:p>
       <w:pPr>
@@ -920,7 +936,20 @@
         <w:rPr>
           <w:rFonts w:hint="eastAsia" w:asciiTheme="majorEastAsia" w:hAnsiTheme="majorEastAsia" w:eastAsiaTheme="majorEastAsia"/>
         </w:rPr>
-        <w:t>第四章：</w:t>
+        <w:t>第</w:t>
+      </w:r>
+      <w:r>
+        <w:rPr>
+          <w:rFonts w:hint="eastAsia" w:asciiTheme="majorEastAsia" w:hAnsiTheme="majorEastAsia" w:eastAsiaTheme="majorEastAsia"/>
+          <w:lang w:eastAsia="zh-CN"/>
+        </w:rPr>
+        <w:t>五</w:t>
+      </w:r>
+      <w:r>
+        <w:rPr>
+          <w:rFonts w:hint="eastAsia" w:asciiTheme="majorEastAsia" w:hAnsiTheme="majorEastAsia" w:eastAsiaTheme="majorEastAsia"/>
+        </w:rPr>
+        <w:t>章：</w:t>
       </w:r>
       <w:r>
         <w:rPr>
@@ -977,7 +1006,20 @@
         <w:rPr>
           <w:rFonts w:hint="eastAsia" w:asciiTheme="majorEastAsia" w:hAnsiTheme="majorEastAsia" w:eastAsiaTheme="majorEastAsia"/>
         </w:rPr>
-        <w:t>第五章：总结与展望。结合</w:t>
+        <w:t>第</w:t>
+      </w:r>
+      <w:r>
+        <w:rPr>
+          <w:rFonts w:hint="eastAsia" w:asciiTheme="majorEastAsia" w:hAnsiTheme="majorEastAsia" w:eastAsiaTheme="majorEastAsia"/>
+          <w:lang w:eastAsia="zh-CN"/>
+        </w:rPr>
+        <w:t>六</w:t>
+      </w:r>
+      <w:r>
+        <w:rPr>
+          <w:rFonts w:hint="eastAsia" w:asciiTheme="majorEastAsia" w:hAnsiTheme="majorEastAsia" w:eastAsiaTheme="majorEastAsia"/>
+        </w:rPr>
+        <w:t>章：总结与展望。结合</w:t>
       </w:r>
       <w:r>
         <w:rPr>
@@ -1461,16 +1503,7 @@
           <w:bCs w:val="0"/>
           <w:lang w:val="en-US" w:eastAsia="zh-CN"/>
         </w:rPr>
-        <w:t>Android是由Google推出的一款针对于手机的操作系统。它的Logo是一个绿色的小机器人，它的名称来源于科幻小说《未来夏娃》里面一个名字叫做android的小机器人。最初，一个名为android的</w:t>
-      </w:r>
-      <w:r>
-        <w:rPr>
-          <w:rFonts w:hint="eastAsia" w:asciiTheme="majorEastAsia" w:hAnsiTheme="majorEastAsia" w:eastAsiaTheme="majorEastAsia"/>
-          <w:b w:val="0"/>
-          <w:bCs w:val="0"/>
-          <w:lang w:val="en-US" w:eastAsia="zh-CN"/>
-        </w:rPr>
-        <w:t>公司创作了android系统，这家公司的CEO与研发团队主要将android系统应用于在移动智能手表，后来android公司被Google收购，android系统也逐渐从智能手表移植到手机。2006年，Google发布了android 1.0系统并将其开源，随着android系统健康快速地发展和不断的升级，越来越多的手机厂商选择android系统作为手机操作系统。</w:t>
+        <w:t>Android是由Google推出的一款针对于手机的操作系统。它的Logo是一个绿色的小机器人，它的名称来源于科幻小说《未来夏娃》里面一个名字叫做android的小机器人。最初，一个名为android的公司创作了android系统，这家公司的CEO与研发团队主要将android系统应用在移动智能手表，后来android公司被Google收购，android系统也逐渐从智能手表移植到手机。2006年，Google发布了android 1.0系统并将其开源，随着android系统健康快速地发展和不断的升级，越来越多的手机厂商选择android系统作为手机操作系统。</w:t>
       </w:r>
     </w:p>
     <w:p>
@@ -1550,25 +1583,7 @@
           <w:bCs w:val="0"/>
           <w:lang w:val="en-US" w:eastAsia="zh-CN"/>
         </w:rPr>
-        <w:t>Service是Android系统的服务，没有任何界面，即使App不在前台运行，Service依然活跃在后台。Service一般可以通过在Activity中编写代码调用启动，主要有两种启动方式，分别是StartService和BindService。两种方式虽然都可以启动Service，但由于其生命周期的不同存在些许差异：使用StartService方式启动服务，即使在与之绑定的Activity被销毁时，Service仍然作为一个独立的进程在后台运行，而使用BindService方法Service会随着绑定的Activity的被销毁而被终止。Service是Android系统的核心，Android系统之所以能够稳定的运行，与Framework层的PakageManagerService、ActivtyManagerService、WindowMangerService等Service进程有非常重要的关系，如果其中任意一个Service运行出错，Android系统就可能死机、</w:t>
-      </w:r>
-      <w:r>
-        <w:rPr>
-          <w:rFonts w:hint="eastAsia" w:asciiTheme="majorEastAsia" w:hAnsiTheme="majorEastAsia" w:eastAsiaTheme="majorEastAsia"/>
-          <w:b w:val="0"/>
-          <w:bCs w:val="0"/>
-          <w:lang w:val="en-US" w:eastAsia="zh-CN"/>
-        </w:rPr>
-        <w:t>重启或</w:t>
-      </w:r>
-      <w:r>
-        <w:rPr>
-          <w:rFonts w:hint="eastAsia" w:asciiTheme="majorEastAsia" w:hAnsiTheme="majorEastAsia" w:eastAsiaTheme="majorEastAsia"/>
-          <w:b w:val="0"/>
-          <w:bCs w:val="0"/>
-          <w:lang w:val="en-US" w:eastAsia="zh-CN"/>
-        </w:rPr>
-        <w:t>无法启动的情况。</w:t>
+        <w:t>Service是Android系统的服务，没有任何界面，即使App不在前台运行，Service依然活跃在后台。Service一般可以通过在Activity中编写代码调用启动，主要有两种启动方式，分别是StartService和BindService。两种方式虽然都可以启动Service，但由于其生命周期的不同存在些许差异：使用StartService方式启动服务，即使在与之绑定的Activity被销毁时，Service仍然作为一个独立的进程在后台运行，而使用BindService方法Service会随着绑定的Activity的被销毁而被终止。Service是Android系统的核心，Android系统之所以能够稳定的运行，与Framework层的PakageManagerService、ActivtyManagerService、WindowMangerService等Service进程有非常重要的关系，如果其中任意一个Service运行出错，Android系统就可能死机、重启或无法启动的情况。</w:t>
       </w:r>
     </w:p>
     <w:p>
@@ -1668,25 +1683,7 @@
           <w:bCs w:val="0"/>
           <w:lang w:val="en-US" w:eastAsia="zh-CN"/>
         </w:rPr>
-        <w:t>a.</w:t>
-      </w:r>
-      <w:r>
-        <w:rPr>
-          <w:rFonts w:hint="eastAsia" w:asciiTheme="majorEastAsia" w:hAnsiTheme="majorEastAsia" w:eastAsiaTheme="majorEastAsia"/>
-          <w:b w:val="0"/>
-          <w:bCs w:val="0"/>
-          <w:lang w:val="en-US" w:eastAsia="zh-CN"/>
-        </w:rPr>
-        <w:t>方便</w:t>
-      </w:r>
-      <w:r>
-        <w:rPr>
-          <w:rFonts w:hint="eastAsia" w:asciiTheme="majorEastAsia" w:hAnsiTheme="majorEastAsia" w:eastAsiaTheme="majorEastAsia"/>
-          <w:b w:val="0"/>
-          <w:bCs w:val="0"/>
-          <w:lang w:val="en-US" w:eastAsia="zh-CN"/>
-        </w:rPr>
-        <w:t>代码复用复写以及重构</w:t>
+        <w:t>a.方便代码复用复写以及重构</w:t>
       </w:r>
     </w:p>
     <w:p>
@@ -1766,16 +1763,7 @@
           <w:bCs/>
           <w:lang w:val="en-US" w:eastAsia="zh-CN"/>
         </w:rPr>
-        <w:t>2.1.4</w:t>
-      </w:r>
-      <w:r>
-        <w:rPr>
-          <w:rFonts w:hint="eastAsia" w:asciiTheme="majorEastAsia" w:hAnsiTheme="majorEastAsia" w:eastAsiaTheme="majorEastAsia"/>
-          <w:b/>
-          <w:bCs/>
-          <w:lang w:val="en-US" w:eastAsia="zh-CN"/>
-        </w:rPr>
-        <w:t>Android的开发工具</w:t>
+        <w:t>2.1.4Android的开发工具</w:t>
       </w:r>
     </w:p>
     <w:p>
@@ -1864,43 +1852,7 @@
           <w:bCs w:val="0"/>
           <w:lang w:val="en-US" w:eastAsia="zh-CN"/>
         </w:rPr>
-        <w:t>Android设计架构是MVC模式，即Model-View-Controller(模型-视图-控制器)，结构模型如图所示。</w:t>
-      </w:r>
-      <w:r>
-        <w:rPr>
-          <w:rFonts w:hint="eastAsia" w:asciiTheme="majorEastAsia" w:hAnsiTheme="majorEastAsia" w:eastAsiaTheme="majorEastAsia"/>
-          <w:b w:val="0"/>
-          <w:bCs w:val="0"/>
-          <w:lang w:val="en-US" w:eastAsia="zh-CN"/>
-        </w:rPr>
-        <w:t>开发工程师</w:t>
-      </w:r>
-      <w:r>
-        <w:rPr>
-          <w:rFonts w:hint="eastAsia" w:asciiTheme="majorEastAsia" w:hAnsiTheme="majorEastAsia" w:eastAsiaTheme="majorEastAsia"/>
-          <w:b w:val="0"/>
-          <w:bCs w:val="0"/>
-          <w:lang w:val="en-US" w:eastAsia="zh-CN"/>
-        </w:rPr>
-        <w:t>在模型层编写代码处理网络数据或本地数据库数据的增删改查，Android数据库一般是轻量级的，例如Sqlite数据库和JSON数据库。在Activity中进行View层的绑定，View层是一个xml格式的文件，该文件中最常用的布局方式是RelativeLayout、LinearLayout、FrameLayout和TableLayout。Controller层代码编写在Act</w:t>
-      </w:r>
-      <w:r>
-        <w:rPr>
-          <w:rFonts w:hint="eastAsia" w:asciiTheme="majorEastAsia" w:hAnsiTheme="majorEastAsia" w:eastAsiaTheme="majorEastAsia"/>
-          <w:b w:val="0"/>
-          <w:bCs w:val="0"/>
-          <w:lang w:val="en-US" w:eastAsia="zh-CN"/>
-        </w:rPr>
-        <w:t>i</w:t>
-      </w:r>
-      <w:r>
-        <w:rPr>
-          <w:rFonts w:hint="eastAsia" w:asciiTheme="majorEastAsia" w:hAnsiTheme="majorEastAsia" w:eastAsiaTheme="majorEastAsia"/>
-          <w:b w:val="0"/>
-          <w:bCs w:val="0"/>
-          <w:lang w:val="en-US" w:eastAsia="zh-CN"/>
-        </w:rPr>
-        <w:t>vity或Fragment中，开发者会在Activity和Fragment中进行数据操作、事件监听、界面设置。这样导致Activity和Fragment类中代码量非常大，耦合性相对比较高，而且不利于其他开发工程师的阅读与理解。</w:t>
+        <w:t>Android设计架构是MVC模式，即Model-View-Controller(模型-视图-控制器)，结构模型如图所示。开发工程师在模型层编写代码处理网络数据或本地数据库数据的增删改查，Android数据库一般是轻量级的，例如Sqlite数据库和JSON数据库。在Activity中进行View层的绑定，View层是一个xml格式的文件，该文件中最常用的布局方式是RelativeLayout、LinearLayout、FrameLayout和TableLayout。Controller层代码编写在Activity或Fragment中，开发者会在Activity和Fragment中进行数据操作、事件监听、界面设置。这样导致Activity和Fragment类中代码量非常大，耦合性相对比较高，而且不利于其他开发工程师的阅读与理解。</w:t>
       </w:r>
     </w:p>
     <w:p>
@@ -3824,16 +3776,7 @@
           <w:bCs w:val="0"/>
           <w:lang w:eastAsia="zh-CN"/>
         </w:rPr>
-        <w:t>。</w:t>
-      </w:r>
-      <w:r>
-        <w:rPr>
-          <w:rFonts w:hint="eastAsia" w:asciiTheme="majorEastAsia" w:hAnsiTheme="majorEastAsia" w:eastAsiaTheme="majorEastAsia"/>
-          <w:b w:val="0"/>
-          <w:bCs w:val="0"/>
-          <w:lang w:eastAsia="zh-CN"/>
-        </w:rPr>
-        <w:t>郭晶</w:t>
+        <w:t>。郭晶</w:t>
       </w:r>
       <w:r>
         <w:rPr>
@@ -4902,6 +4845,26 @@
           <w:bCs w:val="0"/>
           <w:lang w:val="en-US" w:eastAsia="zh-CN"/>
         </w:rPr>
+        <w:t>Android应用许多数据通过向服务器网络请求的方式获取数据。2021年11月，Log4j被发现存在远程代码执行漏洞，国内不少公司因为Log4j漏洞被黑客攻击，导致服务器数据库被加密、数据库被删、公司被勒索钱财，甚至黑客使用公司服务器做为服务器肉鸡，攻击其他公司服务器。除此之外，xss攻击、SQL注入攻击一直是黑客钟爱的入侵方式。服务器的安全性需得到保障，一旦服务器被攻击，Android应用无法登录、界面空白的情况很容易发生。</w:t>
+      </w:r>
+    </w:p>
+    <w:p>
+      <w:pPr>
+        <w:ind w:firstLine="420" w:firstLineChars="0"/>
+        <w:rPr>
+          <w:rFonts w:hint="default" w:asciiTheme="majorEastAsia" w:hAnsiTheme="majorEastAsia" w:eastAsiaTheme="majorEastAsia"/>
+          <w:b w:val="0"/>
+          <w:bCs w:val="0"/>
+          <w:lang w:val="en-US" w:eastAsia="zh-CN"/>
+        </w:rPr>
+      </w:pPr>
+      <w:r>
+        <w:rPr>
+          <w:rFonts w:hint="eastAsia" w:asciiTheme="majorEastAsia" w:hAnsiTheme="majorEastAsia" w:eastAsiaTheme="majorEastAsia"/>
+          <w:b w:val="0"/>
+          <w:bCs w:val="0"/>
+          <w:lang w:val="en-US" w:eastAsia="zh-CN"/>
+        </w:rPr>
         <w:t>(3)</w:t>
       </w:r>
     </w:p>
@@ -4929,20 +4892,176 @@
       <w:pPr>
         <w:ind w:firstLine="420" w:firstLineChars="0"/>
         <w:rPr>
+          <w:rFonts w:hint="eastAsia" w:asciiTheme="majorEastAsia" w:hAnsiTheme="majorEastAsia" w:eastAsiaTheme="majorEastAsia"/>
+          <w:b w:val="0"/>
+          <w:bCs w:val="0"/>
+          <w:lang w:val="en-US" w:eastAsia="zh-CN"/>
+        </w:rPr>
+      </w:pPr>
+      <w:r>
+        <w:rPr>
+          <w:rFonts w:hint="eastAsia" w:asciiTheme="majorEastAsia" w:hAnsiTheme="majorEastAsia" w:eastAsiaTheme="majorEastAsia"/>
+          <w:b w:val="0"/>
+          <w:bCs w:val="0"/>
+          <w:lang w:val="en-US" w:eastAsia="zh-CN"/>
+        </w:rPr>
+        <w:t>(1)人员离职风险因素</w:t>
+      </w:r>
+    </w:p>
+    <w:p>
+      <w:pPr>
+        <w:ind w:firstLine="420" w:firstLineChars="0"/>
+        <w:rPr>
+          <w:rFonts w:hint="eastAsia" w:asciiTheme="majorEastAsia" w:hAnsiTheme="majorEastAsia" w:eastAsiaTheme="majorEastAsia"/>
+          <w:b w:val="0"/>
+          <w:bCs w:val="0"/>
+          <w:lang w:val="en-US" w:eastAsia="zh-CN"/>
+        </w:rPr>
+      </w:pPr>
+      <w:r>
+        <w:rPr>
+          <w:rFonts w:hint="eastAsia" w:asciiTheme="majorEastAsia" w:hAnsiTheme="majorEastAsia" w:eastAsiaTheme="majorEastAsia"/>
+          <w:b w:val="0"/>
+          <w:bCs w:val="0"/>
+          <w:lang w:val="en-US" w:eastAsia="zh-CN"/>
+        </w:rPr>
+        <w:t>为了留住人才，各地出台一系列政策。这是因为人才是每个城市的第一资源，建设好城市离不开各专业人才坚持不懈的努力，对公司也是一样的，为保障公司项目平稳地得到推进，应尽量减少技术人员的频繁离职，核心技术人员离职特别容易对项目造成不可挽回的损失，例如：技术人员士气下降、项目进度落后等。</w:t>
+      </w:r>
+      <w:r>
+        <w:rPr>
+          <w:rFonts w:hint="eastAsia" w:asciiTheme="majorEastAsia" w:hAnsiTheme="majorEastAsia" w:eastAsiaTheme="majorEastAsia"/>
+          <w:b w:val="0"/>
+          <w:bCs w:val="0"/>
+          <w:lang w:val="en-US" w:eastAsia="zh-CN"/>
+        </w:rPr>
+        <w:br w:type="textWrapping"/>
+      </w:r>
+      <w:r>
+        <w:rPr>
+          <w:rFonts w:hint="eastAsia" w:asciiTheme="majorEastAsia" w:hAnsiTheme="majorEastAsia" w:eastAsiaTheme="majorEastAsia"/>
+          <w:b w:val="0"/>
+          <w:bCs w:val="0"/>
+          <w:lang w:val="en-US" w:eastAsia="zh-CN"/>
+        </w:rPr>
+        <w:tab/>
+      </w:r>
+      <w:r>
+        <w:rPr>
+          <w:rFonts w:hint="eastAsia" w:asciiTheme="majorEastAsia" w:hAnsiTheme="majorEastAsia" w:eastAsiaTheme="majorEastAsia"/>
+          <w:b w:val="0"/>
+          <w:bCs w:val="0"/>
+          <w:lang w:val="en-US" w:eastAsia="zh-CN"/>
+        </w:rPr>
+        <w:t>(2)缺少核心技术专家</w:t>
+      </w:r>
+    </w:p>
+    <w:p>
+      <w:pPr>
+        <w:ind w:firstLine="420" w:firstLineChars="0"/>
+        <w:rPr>
+          <w:rFonts w:hint="eastAsia" w:asciiTheme="majorEastAsia" w:hAnsiTheme="majorEastAsia" w:eastAsiaTheme="majorEastAsia"/>
+          <w:b w:val="0"/>
+          <w:bCs w:val="0"/>
+          <w:lang w:val="en-US" w:eastAsia="zh-CN"/>
+        </w:rPr>
+      </w:pPr>
+      <w:r>
+        <w:rPr>
+          <w:rFonts w:hint="eastAsia" w:asciiTheme="majorEastAsia" w:hAnsiTheme="majorEastAsia" w:eastAsiaTheme="majorEastAsia"/>
+          <w:b w:val="0"/>
+          <w:bCs w:val="0"/>
+          <w:lang w:val="en-US" w:eastAsia="zh-CN"/>
+        </w:rPr>
+        <w:br w:type="textWrapping"/>
+      </w:r>
+      <w:r>
+        <w:rPr>
+          <w:rFonts w:hint="eastAsia" w:asciiTheme="majorEastAsia" w:hAnsiTheme="majorEastAsia" w:eastAsiaTheme="majorEastAsia"/>
+          <w:b w:val="0"/>
+          <w:bCs w:val="0"/>
+          <w:lang w:val="en-US" w:eastAsia="zh-CN"/>
+        </w:rPr>
+        <w:tab/>
+      </w:r>
+      <w:r>
+        <w:rPr>
+          <w:rFonts w:hint="eastAsia" w:asciiTheme="majorEastAsia" w:hAnsiTheme="majorEastAsia" w:eastAsiaTheme="majorEastAsia"/>
+          <w:b w:val="0"/>
+          <w:bCs w:val="0"/>
+          <w:lang w:val="en-US" w:eastAsia="zh-CN"/>
+        </w:rPr>
+        <w:t>(3)项目成员的主动性</w:t>
+      </w:r>
+    </w:p>
+    <w:p>
+      <w:pPr>
+        <w:ind w:firstLine="420" w:firstLineChars="0"/>
+        <w:rPr>
           <w:rFonts w:hint="default" w:asciiTheme="majorEastAsia" w:hAnsiTheme="majorEastAsia" w:eastAsiaTheme="majorEastAsia"/>
           <w:b w:val="0"/>
           <w:bCs w:val="0"/>
           <w:lang w:val="en-US" w:eastAsia="zh-CN"/>
         </w:rPr>
       </w:pPr>
-      <w:r>
-        <w:rPr>
-          <w:rFonts w:hint="eastAsia" w:asciiTheme="majorEastAsia" w:hAnsiTheme="majorEastAsia" w:eastAsiaTheme="majorEastAsia"/>
-          <w:b w:val="0"/>
-          <w:bCs w:val="0"/>
-          <w:lang w:val="en-US" w:eastAsia="zh-CN"/>
-        </w:rPr>
-        <w:t>(1)核心技术人员离职风险因素</w:t>
+    </w:p>
+    <w:p>
+      <w:pPr>
+        <w:ind w:firstLine="420" w:firstLineChars="0"/>
+        <w:rPr>
+          <w:rFonts w:hint="eastAsia" w:asciiTheme="majorEastAsia" w:hAnsiTheme="majorEastAsia" w:eastAsiaTheme="majorEastAsia"/>
+          <w:b/>
+          <w:bCs/>
+          <w:lang w:val="en-US" w:eastAsia="zh-CN"/>
+        </w:rPr>
+      </w:pPr>
+      <w:r>
+        <w:rPr>
+          <w:rFonts w:hint="eastAsia" w:asciiTheme="majorEastAsia" w:hAnsiTheme="majorEastAsia" w:eastAsiaTheme="majorEastAsia"/>
+          <w:b/>
+          <w:bCs/>
+          <w:lang w:val="en-US" w:eastAsia="zh-CN"/>
+        </w:rPr>
+        <w:t>3.2.4管理风险因素</w:t>
+      </w:r>
+    </w:p>
+    <w:p>
+      <w:pPr>
+        <w:ind w:firstLine="420" w:firstLineChars="0"/>
+        <w:rPr>
+          <w:rFonts w:hint="eastAsia" w:asciiTheme="majorEastAsia" w:hAnsiTheme="majorEastAsia" w:eastAsiaTheme="majorEastAsia"/>
+          <w:b w:val="0"/>
+          <w:bCs w:val="0"/>
+          <w:lang w:val="en-US" w:eastAsia="zh-CN"/>
+        </w:rPr>
+      </w:pPr>
+      <w:r>
+        <w:rPr>
+          <w:rFonts w:hint="eastAsia" w:asciiTheme="majorEastAsia" w:hAnsiTheme="majorEastAsia" w:eastAsiaTheme="majorEastAsia"/>
+          <w:b w:val="0"/>
+          <w:bCs w:val="0"/>
+          <w:lang w:val="en-US" w:eastAsia="zh-CN"/>
+        </w:rPr>
+        <w:t>(1)项目经理专业性不强</w:t>
+      </w:r>
+    </w:p>
+    <w:p>
+      <w:pPr>
+        <w:ind w:firstLine="420" w:firstLineChars="0"/>
+        <w:rPr>
+          <w:rFonts w:hint="eastAsia" w:asciiTheme="majorEastAsia" w:hAnsiTheme="majorEastAsia" w:eastAsiaTheme="majorEastAsia"/>
+          <w:b w:val="0"/>
+          <w:bCs w:val="0"/>
+          <w:lang w:val="en-US" w:eastAsia="zh-CN"/>
+        </w:rPr>
+      </w:pPr>
+      <w:r>
+        <w:rPr>
+          <w:rFonts w:hint="eastAsia" w:asciiTheme="majorEastAsia" w:hAnsiTheme="majorEastAsia" w:eastAsiaTheme="majorEastAsia"/>
+          <w:b w:val="0"/>
+          <w:bCs w:val="0"/>
+          <w:lang w:val="en-US" w:eastAsia="zh-CN"/>
+        </w:rPr>
+        <w:t>项目经理</w:t>
       </w:r>
       <w:r>
         <w:rPr>
@@ -4969,8 +5088,511 @@
           <w:bCs w:val="0"/>
           <w:lang w:val="en-US" w:eastAsia="zh-CN"/>
         </w:rPr>
+        <w:t>(2)项目分包不合理</w:t>
+      </w:r>
+    </w:p>
+    <w:p>
+      <w:pPr>
+        <w:ind w:firstLine="420" w:firstLineChars="0"/>
+        <w:rPr>
+          <w:rFonts w:hint="default" w:asciiTheme="majorEastAsia" w:hAnsiTheme="majorEastAsia" w:eastAsiaTheme="majorEastAsia"/>
+          <w:b w:val="0"/>
+          <w:bCs w:val="0"/>
+          <w:lang w:val="en-US" w:eastAsia="zh-CN"/>
+        </w:rPr>
+      </w:pPr>
+    </w:p>
+    <w:p>
+      <w:pPr>
+        <w:numPr>
+          <w:ilvl w:val="0"/>
+          <w:numId w:val="3"/>
+        </w:numPr>
+        <w:ind w:firstLine="420" w:firstLineChars="0"/>
+        <w:rPr>
+          <w:rFonts w:hint="eastAsia" w:asciiTheme="majorEastAsia" w:hAnsiTheme="majorEastAsia" w:eastAsiaTheme="majorEastAsia"/>
+          <w:b w:val="0"/>
+          <w:bCs w:val="0"/>
+          <w:lang w:val="en-US" w:eastAsia="zh-CN"/>
+        </w:rPr>
+      </w:pPr>
+      <w:r>
+        <w:rPr>
+          <w:rFonts w:hint="eastAsia" w:asciiTheme="majorEastAsia" w:hAnsiTheme="majorEastAsia" w:eastAsiaTheme="majorEastAsia"/>
+          <w:b w:val="0"/>
+          <w:bCs w:val="0"/>
+          <w:lang w:val="en-US" w:eastAsia="zh-CN"/>
+        </w:rPr>
+        <w:t>项目经理和技术人员沟通不足</w:t>
+      </w:r>
+    </w:p>
+    <w:p>
+      <w:pPr>
+        <w:numPr>
+          <w:numId w:val="0"/>
+        </w:numPr>
+        <w:ind w:firstLine="420" w:firstLineChars="0"/>
+        <w:rPr>
+          <w:rFonts w:hint="default" w:asciiTheme="majorEastAsia" w:hAnsiTheme="majorEastAsia" w:eastAsiaTheme="majorEastAsia"/>
+          <w:b w:val="0"/>
+          <w:bCs w:val="0"/>
+          <w:lang w:val="en-US" w:eastAsia="zh-CN"/>
+        </w:rPr>
+      </w:pPr>
+      <w:r>
+        <w:rPr>
+          <w:rFonts w:hint="eastAsia" w:asciiTheme="majorEastAsia" w:hAnsiTheme="majorEastAsia" w:eastAsiaTheme="majorEastAsia"/>
+          <w:b w:val="0"/>
+          <w:bCs w:val="0"/>
+          <w:lang w:val="en-US" w:eastAsia="zh-CN"/>
+        </w:rPr>
+        <w:t>项目经理对于</w:t>
+      </w:r>
+    </w:p>
+    <w:p>
+      <w:pPr>
+        <w:numPr>
+          <w:numId w:val="0"/>
+        </w:numPr>
+        <w:rPr>
+          <w:rFonts w:hint="default" w:asciiTheme="majorEastAsia" w:hAnsiTheme="majorEastAsia" w:eastAsiaTheme="majorEastAsia"/>
+          <w:b w:val="0"/>
+          <w:bCs w:val="0"/>
+          <w:lang w:val="en-US" w:eastAsia="zh-CN"/>
+        </w:rPr>
+      </w:pPr>
+    </w:p>
+    <w:p>
+      <w:pPr>
+        <w:ind w:firstLine="420" w:firstLineChars="0"/>
+        <w:rPr>
+          <w:rFonts w:hint="default" w:asciiTheme="majorEastAsia" w:hAnsiTheme="majorEastAsia" w:eastAsiaTheme="majorEastAsia"/>
+          <w:b/>
+          <w:bCs/>
+          <w:lang w:val="en-US" w:eastAsia="zh-CN"/>
+        </w:rPr>
+      </w:pPr>
+      <w:r>
+        <w:rPr>
+          <w:rFonts w:hint="eastAsia" w:asciiTheme="majorEastAsia" w:hAnsiTheme="majorEastAsia" w:eastAsiaTheme="majorEastAsia"/>
+          <w:b/>
+          <w:bCs/>
+          <w:lang w:val="en-US" w:eastAsia="zh-CN"/>
+        </w:rPr>
+        <w:t>3.2.5用户风险因素</w:t>
+      </w:r>
+    </w:p>
+    <w:p>
+      <w:pPr>
+        <w:ind w:firstLine="420" w:firstLineChars="0"/>
+        <w:rPr>
+          <w:rFonts w:hint="eastAsia" w:asciiTheme="majorEastAsia" w:hAnsiTheme="majorEastAsia" w:eastAsiaTheme="majorEastAsia"/>
+          <w:b w:val="0"/>
+          <w:bCs w:val="0"/>
+          <w:lang w:val="en-US" w:eastAsia="zh-CN"/>
+        </w:rPr>
+      </w:pPr>
+      <w:r>
+        <w:rPr>
+          <w:rFonts w:hint="eastAsia" w:asciiTheme="majorEastAsia" w:hAnsiTheme="majorEastAsia" w:eastAsiaTheme="majorEastAsia"/>
+          <w:b w:val="0"/>
+          <w:bCs w:val="0"/>
+          <w:lang w:val="en-US" w:eastAsia="zh-CN"/>
+        </w:rPr>
+        <w:t>(1)用户预期过高</w:t>
+      </w:r>
+    </w:p>
+    <w:p>
+      <w:pPr>
+        <w:ind w:firstLine="420" w:firstLineChars="0"/>
+        <w:rPr>
+          <w:rFonts w:hint="eastAsia" w:asciiTheme="majorEastAsia" w:hAnsiTheme="majorEastAsia" w:eastAsiaTheme="majorEastAsia"/>
+          <w:b w:val="0"/>
+          <w:bCs w:val="0"/>
+          <w:lang w:val="en-US" w:eastAsia="zh-CN"/>
+        </w:rPr>
+      </w:pPr>
+      <w:r>
+        <w:rPr>
+          <w:rFonts w:hint="eastAsia" w:asciiTheme="majorEastAsia" w:hAnsiTheme="majorEastAsia" w:eastAsiaTheme="majorEastAsia"/>
+          <w:b w:val="0"/>
+          <w:bCs w:val="0"/>
+          <w:lang w:val="en-US" w:eastAsia="zh-CN"/>
+        </w:rPr>
+        <w:t>Z集团Android应用的用户是本集团全体员工，此应用的设计初中是OA办公、简化员工的工作内容、方便员工办公，Android应用1.0版本至少满足合理的界面设计、流畅的界面切换、整体功能无bug等。用户会与各大手机应用市场上商业化APP比较，他们对Android应用要求高于工业化软件的实际需求。Android项目开发过程中，不切实际的期望与需求，会增加项目开展的不确定性。</w:t>
+      </w:r>
+      <w:r>
+        <w:rPr>
+          <w:rFonts w:hint="eastAsia" w:asciiTheme="majorEastAsia" w:hAnsiTheme="majorEastAsia" w:eastAsiaTheme="majorEastAsia"/>
+          <w:b w:val="0"/>
+          <w:bCs w:val="0"/>
+          <w:lang w:val="en-US" w:eastAsia="zh-CN"/>
+        </w:rPr>
+        <w:br w:type="textWrapping"/>
+      </w:r>
+      <w:r>
+        <w:rPr>
+          <w:rFonts w:hint="eastAsia" w:asciiTheme="majorEastAsia" w:hAnsiTheme="majorEastAsia" w:eastAsiaTheme="majorEastAsia"/>
+          <w:b w:val="0"/>
+          <w:bCs w:val="0"/>
+          <w:lang w:val="en-US" w:eastAsia="zh-CN"/>
+        </w:rPr>
+        <w:tab/>
+      </w:r>
+      <w:r>
+        <w:rPr>
+          <w:rFonts w:hint="eastAsia" w:asciiTheme="majorEastAsia" w:hAnsiTheme="majorEastAsia" w:eastAsiaTheme="majorEastAsia"/>
+          <w:b w:val="0"/>
+          <w:bCs w:val="0"/>
+          <w:lang w:val="en-US" w:eastAsia="zh-CN"/>
+        </w:rPr>
+        <w:t>(2)用户与软件开发人员有冲突</w:t>
+      </w:r>
+    </w:p>
+    <w:p>
+      <w:pPr>
+        <w:ind w:firstLine="420" w:firstLineChars="0"/>
+        <w:rPr>
+          <w:rFonts w:hint="default" w:asciiTheme="majorEastAsia" w:hAnsiTheme="majorEastAsia" w:eastAsiaTheme="majorEastAsia"/>
+          <w:b w:val="0"/>
+          <w:bCs w:val="0"/>
+          <w:lang w:val="en-US" w:eastAsia="zh-CN"/>
+        </w:rPr>
+      </w:pPr>
+      <w:r>
+        <w:rPr>
+          <w:rFonts w:hint="eastAsia" w:asciiTheme="majorEastAsia" w:hAnsiTheme="majorEastAsia" w:eastAsiaTheme="majorEastAsia"/>
+          <w:b w:val="0"/>
+          <w:bCs w:val="0"/>
+          <w:lang w:val="en-US" w:eastAsia="zh-CN"/>
+        </w:rPr>
+        <w:t>集团用户仍处于传统工业的思维，他们担心技术创新带来的不确定因素，有用户认为集团接入信息化软件可能会取代他们从事的工作，所以有员工对信息化平台开发存在抵触情绪。软件开发人员作为技术和项目的推动者，在推动过程中遭到部分用户的抵制，两者容易发生冲突，部分用户对软件开发人员的否定态度和行为将会使得Android软件项目的进展不顺利，进而影响工期。</w:t>
+      </w:r>
+    </w:p>
+    <w:p>
+      <w:pPr>
+        <w:ind w:firstLine="420" w:firstLineChars="0"/>
+        <w:rPr>
+          <w:rFonts w:hint="eastAsia" w:asciiTheme="majorEastAsia" w:hAnsiTheme="majorEastAsia" w:eastAsiaTheme="majorEastAsia"/>
+          <w:b/>
+          <w:bCs/>
+          <w:lang w:val="en-US" w:eastAsia="zh-CN"/>
+        </w:rPr>
+      </w:pPr>
+    </w:p>
+    <w:p>
+      <w:pPr>
+        <w:rPr>
+          <w:rFonts w:hint="eastAsia" w:asciiTheme="majorEastAsia" w:hAnsiTheme="majorEastAsia" w:eastAsiaTheme="majorEastAsia"/>
+          <w:b w:val="0"/>
+          <w:bCs w:val="0"/>
+          <w:lang w:val="en-US" w:eastAsia="zh-CN"/>
+        </w:rPr>
+      </w:pPr>
+      <w:r>
+        <w:rPr>
+          <w:rFonts w:hint="eastAsia" w:asciiTheme="majorEastAsia" w:hAnsiTheme="majorEastAsia" w:eastAsiaTheme="majorEastAsia"/>
+          <w:b/>
+          <w:bCs/>
+          <w:lang w:val="en-US" w:eastAsia="zh-CN"/>
+        </w:rPr>
+        <w:t xml:space="preserve">  </w:t>
+      </w:r>
+      <w:r>
+        <w:rPr>
+          <w:rFonts w:hint="eastAsia" w:asciiTheme="majorEastAsia" w:hAnsiTheme="majorEastAsia" w:eastAsiaTheme="majorEastAsia"/>
+          <w:b/>
+          <w:bCs/>
+          <w:lang w:val="en-US" w:eastAsia="zh-CN"/>
+        </w:rPr>
+        <w:tab/>
+      </w:r>
+      <w:r>
+        <w:rPr>
+          <w:rFonts w:hint="eastAsia" w:asciiTheme="majorEastAsia" w:hAnsiTheme="majorEastAsia" w:eastAsiaTheme="majorEastAsia"/>
+          <w:b w:val="0"/>
+          <w:bCs w:val="0"/>
+          <w:lang w:val="en-US" w:eastAsia="zh-CN"/>
+        </w:rPr>
+        <w:t>（3）用户参与度不足</w:t>
+      </w:r>
+    </w:p>
+    <w:p>
+      <w:pPr>
+        <w:ind w:firstLine="420" w:firstLineChars="0"/>
+        <w:rPr>
+          <w:rFonts w:hint="default" w:asciiTheme="majorEastAsia" w:hAnsiTheme="majorEastAsia" w:eastAsiaTheme="majorEastAsia"/>
+          <w:b w:val="0"/>
+          <w:bCs w:val="0"/>
+          <w:lang w:val="en-US" w:eastAsia="zh-CN"/>
+        </w:rPr>
+      </w:pPr>
+      <w:r>
+        <w:rPr>
+          <w:rFonts w:hint="eastAsia" w:asciiTheme="majorEastAsia" w:hAnsiTheme="majorEastAsia" w:eastAsiaTheme="majorEastAsia"/>
+          <w:b w:val="0"/>
+          <w:bCs w:val="0"/>
+          <w:lang w:val="en-US" w:eastAsia="zh-CN"/>
+        </w:rPr>
+        <w:t>化工业Android软件定制化需求较多，可复用的界面和代码较少，因此用户对该项目的重视程度十分重要，对项目能够顺利开展与推进有极大的影响。Android项目界面是否能符合用户习惯、功能使用效果是否满足用户需求，都需要用户的积极参与和配合测试，如果用户参与度不够，将可能增加集中测试阶段的时间成本。</w:t>
+      </w:r>
+    </w:p>
+    <w:p>
+      <w:pPr>
+        <w:ind w:firstLine="420" w:firstLineChars="0"/>
+        <w:rPr>
+          <w:rFonts w:hint="eastAsia" w:asciiTheme="majorEastAsia" w:hAnsiTheme="majorEastAsia" w:eastAsiaTheme="majorEastAsia"/>
+          <w:b/>
+          <w:bCs/>
+          <w:lang w:val="en-US" w:eastAsia="zh-CN"/>
+        </w:rPr>
+      </w:pPr>
+      <w:r>
+        <w:rPr>
+          <w:rFonts w:hint="eastAsia" w:asciiTheme="majorEastAsia" w:hAnsiTheme="majorEastAsia" w:eastAsiaTheme="majorEastAsia"/>
+          <w:b/>
+          <w:bCs/>
+          <w:lang w:val="en-US" w:eastAsia="zh-CN"/>
+        </w:rPr>
+        <w:t>3.2.6供应商风险因素</w:t>
+      </w:r>
+    </w:p>
+    <w:p>
+      <w:pPr>
+        <w:ind w:firstLine="420" w:firstLineChars="0"/>
+        <w:rPr>
+          <w:rFonts w:hint="eastAsia" w:asciiTheme="majorEastAsia" w:hAnsiTheme="majorEastAsia" w:eastAsiaTheme="majorEastAsia"/>
+          <w:b w:val="0"/>
+          <w:bCs w:val="0"/>
+          <w:lang w:val="en-US" w:eastAsia="zh-CN"/>
+        </w:rPr>
+      </w:pPr>
+      <w:bookmarkStart w:id="0" w:name="_GoBack"/>
+      <w:r>
+        <w:rPr>
+          <w:rFonts w:hint="eastAsia" w:asciiTheme="majorEastAsia" w:hAnsiTheme="majorEastAsia" w:eastAsiaTheme="majorEastAsia"/>
+          <w:b w:val="0"/>
+          <w:bCs w:val="0"/>
+          <w:lang w:val="en-US" w:eastAsia="zh-CN"/>
+        </w:rPr>
+        <w:t>(1)供应商延迟交付风险</w:t>
+      </w:r>
+      <w:r>
+        <w:rPr>
+          <w:rFonts w:hint="eastAsia" w:asciiTheme="majorEastAsia" w:hAnsiTheme="majorEastAsia" w:eastAsiaTheme="majorEastAsia"/>
+          <w:b w:val="0"/>
+          <w:bCs w:val="0"/>
+          <w:lang w:val="en-US" w:eastAsia="zh-CN"/>
+        </w:rPr>
+        <w:br w:type="textWrapping"/>
+      </w:r>
+      <w:r>
+        <w:rPr>
+          <w:rFonts w:hint="eastAsia" w:asciiTheme="majorEastAsia" w:hAnsiTheme="majorEastAsia" w:eastAsiaTheme="majorEastAsia"/>
+          <w:b w:val="0"/>
+          <w:bCs w:val="0"/>
+          <w:lang w:val="en-US" w:eastAsia="zh-CN"/>
+        </w:rPr>
+        <w:tab/>
+      </w:r>
+      <w:r>
+        <w:rPr>
+          <w:rFonts w:hint="eastAsia" w:asciiTheme="majorEastAsia" w:hAnsiTheme="majorEastAsia" w:eastAsiaTheme="majorEastAsia"/>
+          <w:b w:val="0"/>
+          <w:bCs w:val="0"/>
+          <w:lang w:val="en-US" w:eastAsia="zh-CN"/>
+        </w:rPr>
+        <w:t>由于行业原因，Z集团实时记录员工的行动轨迹和位置，以防止发生重大事故时能定位受困员工的位置，方便应急队伍前往救助，因此，公司将选择一家人员定位卡供应商，Android应用开发工程师将在收到供应商部分样机后先接入人员定位卡SDK，在成功接入后，进行阶段性测试，如果出现供应商在交付合同中规定的时间内无法提供所有产品，阶段性测试将无法如期进行，影响项目进度。</w:t>
+      </w:r>
+      <w:bookmarkEnd w:id="0"/>
+    </w:p>
+    <w:p>
+      <w:pPr>
+        <w:rPr>
+          <w:rFonts w:hint="default" w:asciiTheme="majorEastAsia" w:hAnsiTheme="majorEastAsia" w:eastAsiaTheme="majorEastAsia"/>
+          <w:b w:val="0"/>
+          <w:bCs w:val="0"/>
+          <w:lang w:val="en-US" w:eastAsia="zh-CN"/>
+        </w:rPr>
+      </w:pPr>
+    </w:p>
+    <w:p>
+      <w:pPr>
+        <w:ind w:firstLine="420" w:firstLineChars="0"/>
+        <w:rPr>
+          <w:rFonts w:hint="eastAsia" w:asciiTheme="majorEastAsia" w:hAnsiTheme="majorEastAsia" w:eastAsiaTheme="majorEastAsia"/>
+          <w:b/>
+          <w:bCs/>
+          <w:lang w:val="en-US" w:eastAsia="zh-CN"/>
+        </w:rPr>
+      </w:pPr>
+      <w:r>
+        <w:rPr>
+          <w:rFonts w:hint="eastAsia" w:asciiTheme="majorEastAsia" w:hAnsiTheme="majorEastAsia" w:eastAsiaTheme="majorEastAsia"/>
+          <w:b w:val="0"/>
+          <w:bCs w:val="0"/>
+          <w:lang w:val="en-US" w:eastAsia="zh-CN"/>
+        </w:rPr>
+        <w:t>(2)供应商技术支持力度不够</w:t>
+      </w:r>
+    </w:p>
+    <w:p>
+      <w:pPr>
+        <w:ind w:firstLine="420" w:firstLineChars="0"/>
+        <w:rPr>
+          <w:rFonts w:hint="default" w:asciiTheme="majorEastAsia" w:hAnsiTheme="majorEastAsia" w:eastAsiaTheme="majorEastAsia"/>
+          <w:b w:val="0"/>
+          <w:bCs w:val="0"/>
+          <w:lang w:val="en-US" w:eastAsia="zh-CN"/>
+        </w:rPr>
+      </w:pPr>
+      <w:r>
+        <w:rPr>
+          <w:rFonts w:hint="eastAsia" w:asciiTheme="majorEastAsia" w:hAnsiTheme="majorEastAsia" w:eastAsiaTheme="majorEastAsia"/>
+          <w:b w:val="0"/>
+          <w:bCs w:val="0"/>
+          <w:lang w:val="en-US" w:eastAsia="zh-CN"/>
+        </w:rPr>
+        <w:t>Android开发工程师接入人员定位卡SDK时，根据在供应商官网文档下载的SDK文档接入第三方SDK时，遇到开发人员无法解决的问题需要供应商技术支持，技术支持总是反馈不及时，导致开发人员无法快速将问题顺利解决，导致项目进度落后。</w:t>
+      </w:r>
+    </w:p>
+    <w:p>
+      <w:pPr>
+        <w:ind w:firstLine="420" w:firstLineChars="0"/>
+        <w:rPr>
+          <w:rFonts w:hint="default" w:asciiTheme="majorEastAsia" w:hAnsiTheme="majorEastAsia" w:eastAsiaTheme="majorEastAsia"/>
+          <w:b/>
+          <w:bCs/>
+          <w:lang w:val="en-US" w:eastAsia="zh-CN"/>
+        </w:rPr>
+      </w:pPr>
+      <w:r>
+        <w:rPr>
+          <w:rFonts w:hint="eastAsia" w:asciiTheme="majorEastAsia" w:hAnsiTheme="majorEastAsia" w:eastAsiaTheme="majorEastAsia"/>
+          <w:b/>
+          <w:bCs/>
+          <w:lang w:val="en-US" w:eastAsia="zh-CN"/>
+        </w:rPr>
+        <w:t>3.2.7组织环境风险因素</w:t>
+      </w:r>
+    </w:p>
+    <w:p>
+      <w:pPr>
+        <w:ind w:firstLine="420" w:firstLineChars="0"/>
+        <w:rPr>
+          <w:rFonts w:hint="default" w:asciiTheme="majorEastAsia" w:hAnsiTheme="majorEastAsia" w:eastAsiaTheme="majorEastAsia"/>
+          <w:b w:val="0"/>
+          <w:bCs w:val="0"/>
+          <w:lang w:val="en-US" w:eastAsia="zh-CN"/>
+        </w:rPr>
+      </w:pPr>
+      <w:r>
+        <w:rPr>
+          <w:rFonts w:hint="eastAsia" w:asciiTheme="majorEastAsia" w:hAnsiTheme="majorEastAsia" w:eastAsiaTheme="majorEastAsia"/>
+          <w:b w:val="0"/>
+          <w:bCs w:val="0"/>
+          <w:lang w:val="en-US" w:eastAsia="zh-CN"/>
+        </w:rPr>
+        <w:t>(1)项目资源向其他项目偏移</w:t>
+      </w:r>
+      <w:r>
+        <w:rPr>
+          <w:rFonts w:hint="eastAsia" w:asciiTheme="majorEastAsia" w:hAnsiTheme="majorEastAsia" w:eastAsiaTheme="majorEastAsia"/>
+          <w:b w:val="0"/>
+          <w:bCs w:val="0"/>
+          <w:lang w:val="en-US" w:eastAsia="zh-CN"/>
+        </w:rPr>
+        <w:br w:type="textWrapping"/>
+      </w:r>
+      <w:r>
+        <w:rPr>
+          <w:rFonts w:hint="eastAsia" w:asciiTheme="majorEastAsia" w:hAnsiTheme="majorEastAsia" w:eastAsiaTheme="majorEastAsia"/>
+          <w:b w:val="0"/>
+          <w:bCs w:val="0"/>
+          <w:lang w:val="en-US" w:eastAsia="zh-CN"/>
+        </w:rPr>
+        <w:tab/>
+      </w:r>
+      <w:r>
+        <w:rPr>
+          <w:rFonts w:hint="eastAsia" w:asciiTheme="majorEastAsia" w:hAnsiTheme="majorEastAsia" w:eastAsiaTheme="majorEastAsia"/>
+          <w:b w:val="0"/>
+          <w:bCs w:val="0"/>
+          <w:lang w:val="en-US" w:eastAsia="zh-CN"/>
+        </w:rPr>
+        <w:tab/>
+      </w:r>
+    </w:p>
+    <w:p>
+      <w:pPr>
+        <w:ind w:firstLine="420" w:firstLineChars="0"/>
+        <w:rPr>
+          <w:rFonts w:hint="eastAsia" w:asciiTheme="majorEastAsia" w:hAnsiTheme="majorEastAsia" w:eastAsiaTheme="majorEastAsia"/>
+          <w:b/>
+          <w:bCs/>
+          <w:lang w:val="en-US" w:eastAsia="zh-CN"/>
+        </w:rPr>
+      </w:pPr>
+      <w:r>
+        <w:rPr>
+          <w:rFonts w:hint="eastAsia" w:asciiTheme="majorEastAsia" w:hAnsiTheme="majorEastAsia" w:eastAsiaTheme="majorEastAsia"/>
+          <w:b w:val="0"/>
+          <w:bCs w:val="0"/>
+          <w:lang w:val="en-US" w:eastAsia="zh-CN"/>
+        </w:rPr>
         <w:t>(2)</w:t>
       </w:r>
+    </w:p>
+    <w:p>
+      <w:pPr>
+        <w:ind w:firstLine="420" w:firstLineChars="0"/>
+        <w:rPr>
+          <w:rFonts w:hint="eastAsia" w:asciiTheme="majorEastAsia" w:hAnsiTheme="majorEastAsia" w:eastAsiaTheme="majorEastAsia"/>
+          <w:b/>
+          <w:bCs/>
+          <w:lang w:val="en-US" w:eastAsia="zh-CN"/>
+        </w:rPr>
+      </w:pPr>
+    </w:p>
+    <w:p>
+      <w:pPr>
+        <w:ind w:firstLine="420" w:firstLineChars="0"/>
+        <w:rPr>
+          <w:rFonts w:hint="eastAsia" w:asciiTheme="majorEastAsia" w:hAnsiTheme="majorEastAsia" w:eastAsiaTheme="majorEastAsia"/>
+          <w:b/>
+          <w:bCs/>
+          <w:lang w:val="en-US" w:eastAsia="zh-CN"/>
+        </w:rPr>
+      </w:pPr>
+      <w:r>
+        <w:rPr>
+          <w:rFonts w:hint="eastAsia" w:asciiTheme="majorEastAsia" w:hAnsiTheme="majorEastAsia" w:eastAsiaTheme="majorEastAsia"/>
+          <w:b/>
+          <w:bCs/>
+          <w:lang w:val="en-US" w:eastAsia="zh-CN"/>
+        </w:rPr>
+        <w:t>3.2.8政策法律风险因素</w:t>
+      </w:r>
+    </w:p>
+    <w:p>
+      <w:pPr>
+        <w:ind w:firstLine="420" w:firstLineChars="0"/>
+        <w:rPr>
+          <w:rFonts w:hint="default" w:asciiTheme="majorEastAsia" w:hAnsiTheme="majorEastAsia" w:eastAsiaTheme="majorEastAsia"/>
+          <w:b w:val="0"/>
+          <w:bCs w:val="0"/>
+          <w:lang w:val="en-US" w:eastAsia="zh-CN"/>
+        </w:rPr>
+      </w:pPr>
+      <w:r>
+        <w:rPr>
+          <w:rFonts w:hint="eastAsia" w:asciiTheme="majorEastAsia" w:hAnsiTheme="majorEastAsia" w:eastAsiaTheme="majorEastAsia"/>
+          <w:b w:val="0"/>
+          <w:bCs w:val="0"/>
+          <w:lang w:val="en-US" w:eastAsia="zh-CN"/>
+        </w:rPr>
+        <w:t>(1)Google公司对中国Android取消授权</w:t>
+      </w:r>
       <w:r>
         <w:rPr>
           <w:rFonts w:hint="eastAsia" w:asciiTheme="majorEastAsia" w:hAnsiTheme="majorEastAsia" w:eastAsiaTheme="majorEastAsia"/>
@@ -4996,27 +5618,7 @@
           <w:bCs w:val="0"/>
           <w:lang w:val="en-US" w:eastAsia="zh-CN"/>
         </w:rPr>
-        <w:t>(3)</w:t>
-      </w:r>
-    </w:p>
-    <w:p>
-      <w:pPr>
-        <w:ind w:firstLine="420" w:firstLineChars="0"/>
-        <w:rPr>
-          <w:rFonts w:hint="eastAsia" w:asciiTheme="majorEastAsia" w:hAnsiTheme="majorEastAsia" w:eastAsiaTheme="majorEastAsia"/>
-          <w:b/>
-          <w:bCs/>
-          <w:lang w:val="en-US" w:eastAsia="zh-CN"/>
-        </w:rPr>
-      </w:pPr>
-      <w:r>
-        <w:rPr>
-          <w:rFonts w:hint="eastAsia" w:asciiTheme="majorEastAsia" w:hAnsiTheme="majorEastAsia" w:eastAsiaTheme="majorEastAsia"/>
-          <w:b/>
-          <w:bCs/>
-          <w:lang w:val="en-US" w:eastAsia="zh-CN"/>
-        </w:rPr>
-        <w:t>3.2.4管理风险因素</w:t>
+        <w:t>中美贸易战以来，美国将中国的多家中国上市公司列为制裁对象，国际形势正在悄然发生变化。由于美国杜比公司不提供专利授权，华为公司不得已退出很多芯片项目。Android系统也是美国Google研发的手机开发系统，如果美国对Z集团的取消Android授权，本软件项目将终止研发。</w:t>
       </w:r>
     </w:p>
     <w:p>
@@ -5036,59 +5638,355 @@
           <w:bCs w:val="0"/>
           <w:lang w:val="en-US" w:eastAsia="zh-CN"/>
         </w:rPr>
-        <w:t>(1)项目负责人专业度风险因素</w:t>
-      </w:r>
-      <w:r>
-        <w:rPr>
-          <w:rFonts w:hint="eastAsia" w:asciiTheme="majorEastAsia" w:hAnsiTheme="majorEastAsia" w:eastAsiaTheme="majorEastAsia"/>
-          <w:b w:val="0"/>
-          <w:bCs w:val="0"/>
-          <w:lang w:val="en-US" w:eastAsia="zh-CN"/>
-        </w:rPr>
-        <w:br w:type="textWrapping"/>
-      </w:r>
-      <w:r>
-        <w:rPr>
-          <w:rFonts w:hint="eastAsia" w:asciiTheme="majorEastAsia" w:hAnsiTheme="majorEastAsia" w:eastAsiaTheme="majorEastAsia"/>
-          <w:b w:val="0"/>
-          <w:bCs w:val="0"/>
-          <w:lang w:val="en-US" w:eastAsia="zh-CN"/>
-        </w:rPr>
-        <w:tab/>
-      </w:r>
-      <w:r>
-        <w:rPr>
-          <w:rFonts w:hint="eastAsia" w:asciiTheme="majorEastAsia" w:hAnsiTheme="majorEastAsia" w:eastAsiaTheme="majorEastAsia"/>
-          <w:b w:val="0"/>
-          <w:bCs w:val="0"/>
-          <w:lang w:val="en-US" w:eastAsia="zh-CN"/>
-        </w:rPr>
-        <w:t>(2)</w:t>
-      </w:r>
-    </w:p>
-    <w:p>
-      <w:pPr>
-        <w:ind w:firstLine="420" w:firstLineChars="0"/>
+        <w:t>(2)Android应用无法上架应用市场</w:t>
+      </w:r>
+    </w:p>
+    <w:p>
+      <w:pPr>
+        <w:ind w:firstLine="420"/>
         <w:rPr>
           <w:rFonts w:hint="default" w:asciiTheme="majorEastAsia" w:hAnsiTheme="majorEastAsia" w:eastAsiaTheme="majorEastAsia"/>
-          <w:b/>
-          <w:bCs/>
-          <w:lang w:val="en-US" w:eastAsia="zh-CN"/>
-        </w:rPr>
-      </w:pPr>
-      <w:r>
-        <w:rPr>
-          <w:rFonts w:hint="eastAsia" w:asciiTheme="majorEastAsia" w:hAnsiTheme="majorEastAsia" w:eastAsiaTheme="majorEastAsia"/>
-          <w:b/>
-          <w:bCs/>
-          <w:lang w:val="en-US" w:eastAsia="zh-CN"/>
-        </w:rPr>
-        <w:t>3.2.5用户风险因素</w:t>
-      </w:r>
-    </w:p>
-    <w:p>
-      <w:pPr>
-        <w:ind w:firstLine="420" w:firstLineChars="0"/>
+          <w:lang w:val="en-US" w:eastAsia="zh-CN"/>
+        </w:rPr>
+      </w:pPr>
+    </w:p>
+    <w:p>
+      <w:pPr>
+        <w:ind w:firstLine="420"/>
+        <w:rPr>
+          <w:rFonts w:asciiTheme="majorEastAsia" w:hAnsiTheme="majorEastAsia" w:eastAsiaTheme="majorEastAsia"/>
+        </w:rPr>
+      </w:pPr>
+      <w:r>
+        <w:rPr>
+          <w:rFonts w:asciiTheme="majorEastAsia" w:hAnsiTheme="majorEastAsia" w:eastAsiaTheme="majorEastAsia"/>
+        </w:rPr>
+        <w:t>1.</w:t>
+      </w:r>
+      <w:r>
+        <w:rPr>
+          <w:rFonts w:hint="eastAsia" w:asciiTheme="majorEastAsia" w:hAnsiTheme="majorEastAsia" w:eastAsiaTheme="majorEastAsia"/>
+        </w:rPr>
+        <w:t xml:space="preserve">技术风险 </w:t>
+      </w:r>
+      <w:r>
+        <w:rPr>
+          <w:rFonts w:asciiTheme="majorEastAsia" w:hAnsiTheme="majorEastAsia" w:eastAsiaTheme="majorEastAsia"/>
+        </w:rPr>
+        <w:t>2.</w:t>
+      </w:r>
+      <w:r>
+        <w:rPr>
+          <w:rFonts w:hint="eastAsia" w:asciiTheme="majorEastAsia" w:hAnsiTheme="majorEastAsia" w:eastAsiaTheme="majorEastAsia"/>
+        </w:rPr>
+        <w:t xml:space="preserve">人员离职风险 </w:t>
+      </w:r>
+      <w:r>
+        <w:rPr>
+          <w:rFonts w:asciiTheme="majorEastAsia" w:hAnsiTheme="majorEastAsia" w:eastAsiaTheme="majorEastAsia"/>
+        </w:rPr>
+        <w:t>3.</w:t>
+      </w:r>
+      <w:r>
+        <w:rPr>
+          <w:rFonts w:hint="eastAsia" w:asciiTheme="majorEastAsia" w:hAnsiTheme="majorEastAsia" w:eastAsiaTheme="majorEastAsia"/>
+        </w:rPr>
+        <w:t xml:space="preserve">需求蔓延风险 </w:t>
+      </w:r>
+      <w:r>
+        <w:rPr>
+          <w:rFonts w:asciiTheme="majorEastAsia" w:hAnsiTheme="majorEastAsia" w:eastAsiaTheme="majorEastAsia"/>
+        </w:rPr>
+        <w:t>4.</w:t>
+      </w:r>
+      <w:r>
+        <w:rPr>
+          <w:rFonts w:hint="eastAsia" w:asciiTheme="majorEastAsia" w:hAnsiTheme="majorEastAsia" w:eastAsiaTheme="majorEastAsia"/>
+        </w:rPr>
+        <w:t>合同风险</w:t>
+      </w:r>
+    </w:p>
+    <w:p>
+      <w:pPr>
+        <w:ind w:firstLine="420"/>
+        <w:rPr>
+          <w:rFonts w:asciiTheme="majorEastAsia" w:hAnsiTheme="majorEastAsia" w:eastAsiaTheme="majorEastAsia"/>
+        </w:rPr>
+      </w:pPr>
+      <w:r>
+        <w:rPr>
+          <w:rFonts w:asciiTheme="majorEastAsia" w:hAnsiTheme="majorEastAsia" w:eastAsiaTheme="majorEastAsia"/>
+        </w:rPr>
+        <w:t>5.</w:t>
+      </w:r>
+      <w:r>
+        <w:rPr>
+          <w:rFonts w:hint="eastAsia" w:asciiTheme="majorEastAsia" w:hAnsiTheme="majorEastAsia" w:eastAsiaTheme="majorEastAsia"/>
+        </w:rPr>
+        <w:t xml:space="preserve">政策法律风险 </w:t>
+      </w:r>
+      <w:r>
+        <w:rPr>
+          <w:rFonts w:asciiTheme="majorEastAsia" w:hAnsiTheme="majorEastAsia" w:eastAsiaTheme="majorEastAsia"/>
+        </w:rPr>
+        <w:t>6.</w:t>
+      </w:r>
+      <w:r>
+        <w:rPr>
+          <w:rFonts w:hint="eastAsia" w:asciiTheme="majorEastAsia" w:hAnsiTheme="majorEastAsia" w:eastAsiaTheme="majorEastAsia"/>
+        </w:rPr>
+        <w:t xml:space="preserve">客户期望过高风险 </w:t>
+      </w:r>
+      <w:r>
+        <w:rPr>
+          <w:rFonts w:asciiTheme="majorEastAsia" w:hAnsiTheme="majorEastAsia" w:eastAsiaTheme="majorEastAsia"/>
+        </w:rPr>
+        <w:t>7</w:t>
+      </w:r>
+      <w:r>
+        <w:rPr>
+          <w:rFonts w:hint="eastAsia" w:asciiTheme="majorEastAsia" w:hAnsiTheme="majorEastAsia" w:eastAsiaTheme="majorEastAsia"/>
+        </w:rPr>
+        <w:t xml:space="preserve">成本超支风险 </w:t>
+      </w:r>
+      <w:r>
+        <w:rPr>
+          <w:rFonts w:asciiTheme="majorEastAsia" w:hAnsiTheme="majorEastAsia" w:eastAsiaTheme="majorEastAsia"/>
+        </w:rPr>
+        <w:t xml:space="preserve">8 </w:t>
+      </w:r>
+      <w:r>
+        <w:rPr>
+          <w:rFonts w:hint="eastAsia" w:asciiTheme="majorEastAsia" w:hAnsiTheme="majorEastAsia" w:eastAsiaTheme="majorEastAsia"/>
+        </w:rPr>
+        <w:t>进度缓慢风险</w:t>
+      </w:r>
+    </w:p>
+    <w:p>
+      <w:pPr>
+        <w:ind w:firstLine="420"/>
+        <w:rPr>
+          <w:rFonts w:asciiTheme="majorEastAsia" w:hAnsiTheme="majorEastAsia" w:eastAsiaTheme="majorEastAsia"/>
+        </w:rPr>
+      </w:pPr>
+      <w:r>
+        <w:rPr>
+          <w:rFonts w:hint="eastAsia" w:asciiTheme="majorEastAsia" w:hAnsiTheme="majorEastAsia" w:eastAsiaTheme="majorEastAsia"/>
+        </w:rPr>
+        <w:t xml:space="preserve">9.沟通风险 </w:t>
+      </w:r>
+      <w:r>
+        <w:rPr>
+          <w:rFonts w:asciiTheme="majorEastAsia" w:hAnsiTheme="majorEastAsia" w:eastAsiaTheme="majorEastAsia"/>
+        </w:rPr>
+        <w:t>10.</w:t>
+      </w:r>
+      <w:r>
+        <w:rPr>
+          <w:rFonts w:hint="eastAsia" w:asciiTheme="majorEastAsia" w:hAnsiTheme="majorEastAsia" w:eastAsiaTheme="majorEastAsia"/>
+        </w:rPr>
+        <w:t xml:space="preserve">供应商风险 </w:t>
+      </w:r>
+      <w:r>
+        <w:rPr>
+          <w:rFonts w:asciiTheme="majorEastAsia" w:hAnsiTheme="majorEastAsia" w:eastAsiaTheme="majorEastAsia"/>
+        </w:rPr>
+        <w:t>11</w:t>
+      </w:r>
+      <w:r>
+        <w:rPr>
+          <w:rFonts w:hint="eastAsia" w:asciiTheme="majorEastAsia" w:hAnsiTheme="majorEastAsia" w:eastAsiaTheme="majorEastAsia"/>
+        </w:rPr>
+        <w:t>.用户对平台的认同风险 12.数据丢失风险</w:t>
+      </w:r>
+    </w:p>
+    <w:p>
+      <w:pPr>
+        <w:ind w:firstLine="420"/>
+        <w:rPr>
+          <w:rFonts w:asciiTheme="majorEastAsia" w:hAnsiTheme="majorEastAsia" w:eastAsiaTheme="majorEastAsia"/>
+        </w:rPr>
+      </w:pPr>
+      <w:r>
+        <w:rPr>
+          <w:rFonts w:hint="eastAsia" w:asciiTheme="majorEastAsia" w:hAnsiTheme="majorEastAsia" w:eastAsiaTheme="majorEastAsia"/>
+        </w:rPr>
+        <w:t>13.网络攻击风险 14.</w:t>
+      </w:r>
+    </w:p>
+    <w:p>
+      <w:pPr>
+        <w:ind w:firstLine="420"/>
+        <w:rPr>
+          <w:rFonts w:asciiTheme="majorEastAsia" w:hAnsiTheme="majorEastAsia" w:eastAsiaTheme="majorEastAsia"/>
+        </w:rPr>
+      </w:pPr>
+      <w:r>
+        <w:rPr>
+          <w:rFonts w:asciiTheme="majorEastAsia" w:hAnsiTheme="majorEastAsia" w:eastAsiaTheme="majorEastAsia"/>
+        </w:rPr>
+        <w:t>4</w:t>
+      </w:r>
+      <w:r>
+        <w:rPr>
+          <w:rFonts w:hint="eastAsia" w:asciiTheme="majorEastAsia" w:hAnsiTheme="majorEastAsia" w:eastAsiaTheme="majorEastAsia"/>
+        </w:rPr>
+        <w:t xml:space="preserve">主要风险 ：（1）技术风险 </w:t>
+      </w:r>
+      <w:r>
+        <w:rPr>
+          <w:rFonts w:asciiTheme="majorEastAsia" w:hAnsiTheme="majorEastAsia" w:eastAsiaTheme="majorEastAsia"/>
+        </w:rPr>
+        <w:t xml:space="preserve"> </w:t>
+      </w:r>
+      <w:r>
+        <w:rPr>
+          <w:rFonts w:hint="eastAsia" w:asciiTheme="majorEastAsia" w:hAnsiTheme="majorEastAsia" w:eastAsiaTheme="majorEastAsia"/>
+        </w:rPr>
+        <w:t xml:space="preserve">（2）人力资源风险 </w:t>
+      </w:r>
+      <w:r>
+        <w:rPr>
+          <w:rFonts w:asciiTheme="majorEastAsia" w:hAnsiTheme="majorEastAsia" w:eastAsiaTheme="majorEastAsia"/>
+        </w:rPr>
+        <w:t xml:space="preserve"> </w:t>
+      </w:r>
+      <w:r>
+        <w:rPr>
+          <w:rFonts w:hint="eastAsia" w:asciiTheme="majorEastAsia" w:hAnsiTheme="majorEastAsia" w:eastAsiaTheme="majorEastAsia"/>
+        </w:rPr>
+        <w:t>（3）管理风险</w:t>
+      </w:r>
+    </w:p>
+    <w:p>
+      <w:pPr>
+        <w:ind w:firstLine="420"/>
+        <w:rPr>
+          <w:rFonts w:asciiTheme="majorEastAsia" w:hAnsiTheme="majorEastAsia" w:eastAsiaTheme="majorEastAsia"/>
+        </w:rPr>
+      </w:pPr>
+      <w:r>
+        <w:rPr>
+          <w:rFonts w:hint="eastAsia" w:asciiTheme="majorEastAsia" w:hAnsiTheme="majorEastAsia" w:eastAsiaTheme="majorEastAsia"/>
+        </w:rPr>
+        <w:t>（4）需求风险</w:t>
+      </w:r>
+    </w:p>
+    <w:p>
+      <w:pPr>
+        <w:ind w:firstLine="420"/>
+        <w:rPr>
+          <w:rFonts w:asciiTheme="majorEastAsia" w:hAnsiTheme="majorEastAsia" w:eastAsiaTheme="majorEastAsia"/>
+        </w:rPr>
+      </w:pPr>
+      <w:r>
+        <w:rPr>
+          <w:rFonts w:hint="eastAsia" w:asciiTheme="majorEastAsia" w:hAnsiTheme="majorEastAsia" w:eastAsiaTheme="majorEastAsia"/>
+        </w:rPr>
+        <w:t>（1）技术风险：所用技术过于新颖；服务器被入侵风险；Web漏洞风险</w:t>
+      </w:r>
+    </w:p>
+    <w:p>
+      <w:pPr>
+        <w:ind w:firstLine="420"/>
+        <w:rPr>
+          <w:rFonts w:asciiTheme="majorEastAsia" w:hAnsiTheme="majorEastAsia" w:eastAsiaTheme="majorEastAsia"/>
+        </w:rPr>
+      </w:pPr>
+      <w:r>
+        <w:rPr>
+          <w:rFonts w:hint="eastAsia" w:asciiTheme="majorEastAsia" w:hAnsiTheme="majorEastAsia" w:eastAsiaTheme="majorEastAsia"/>
+        </w:rPr>
+        <w:t>（2）人力资源风险：人员离职风险；缺少关键技术专家风险；</w:t>
+      </w:r>
+    </w:p>
+    <w:p>
+      <w:pPr>
+        <w:ind w:firstLine="420"/>
+        <w:rPr>
+          <w:rFonts w:asciiTheme="majorEastAsia" w:hAnsiTheme="majorEastAsia" w:eastAsiaTheme="majorEastAsia"/>
+        </w:rPr>
+      </w:pPr>
+      <w:r>
+        <w:rPr>
+          <w:rFonts w:hint="eastAsia" w:asciiTheme="majorEastAsia" w:hAnsiTheme="majorEastAsia" w:eastAsiaTheme="majorEastAsia"/>
+        </w:rPr>
+        <w:t>（3）管理风险：项目进展缓慢风险；项目支出超标风险；交流风险；</w:t>
+      </w:r>
+    </w:p>
+    <w:p>
+      <w:pPr>
+        <w:ind w:firstLine="420"/>
+        <w:rPr>
+          <w:rFonts w:asciiTheme="majorEastAsia" w:hAnsiTheme="majorEastAsia" w:eastAsiaTheme="majorEastAsia"/>
+        </w:rPr>
+      </w:pPr>
+      <w:r>
+        <w:rPr>
+          <w:rFonts w:hint="eastAsia" w:asciiTheme="majorEastAsia" w:hAnsiTheme="majorEastAsia" w:eastAsiaTheme="majorEastAsia"/>
+        </w:rPr>
+        <w:t xml:space="preserve">（4）需求风险 </w:t>
+      </w:r>
+      <w:r>
+        <w:rPr>
+          <w:rFonts w:asciiTheme="majorEastAsia" w:hAnsiTheme="majorEastAsia" w:eastAsiaTheme="majorEastAsia"/>
+        </w:rPr>
+        <w:t xml:space="preserve"> </w:t>
+      </w:r>
+      <w:r>
+        <w:rPr>
+          <w:rFonts w:hint="eastAsia" w:asciiTheme="majorEastAsia" w:hAnsiTheme="majorEastAsia" w:eastAsiaTheme="majorEastAsia"/>
+        </w:rPr>
+        <w:t xml:space="preserve">需求蔓延风险 </w:t>
+      </w:r>
+      <w:r>
+        <w:rPr>
+          <w:rFonts w:asciiTheme="majorEastAsia" w:hAnsiTheme="majorEastAsia" w:eastAsiaTheme="majorEastAsia"/>
+        </w:rPr>
+        <w:t xml:space="preserve"> </w:t>
+      </w:r>
+      <w:r>
+        <w:rPr>
+          <w:rFonts w:hint="eastAsia" w:asciiTheme="majorEastAsia" w:hAnsiTheme="majorEastAsia" w:eastAsiaTheme="majorEastAsia"/>
+        </w:rPr>
+        <w:t>需求变更风险</w:t>
+      </w:r>
+    </w:p>
+    <w:p>
+      <w:pPr>
+        <w:ind w:firstLine="420"/>
+        <w:rPr>
+          <w:rFonts w:hint="eastAsia" w:asciiTheme="majorEastAsia" w:hAnsiTheme="majorEastAsia" w:eastAsiaTheme="majorEastAsia"/>
+        </w:rPr>
+      </w:pPr>
+      <w:r>
+        <w:rPr>
+          <w:rFonts w:hint="eastAsia" w:asciiTheme="majorEastAsia" w:hAnsiTheme="majorEastAsia" w:eastAsiaTheme="majorEastAsia"/>
+        </w:rPr>
+        <w:t xml:space="preserve">次要风险：（5）政策风险 </w:t>
+      </w:r>
+      <w:r>
+        <w:rPr>
+          <w:rFonts w:asciiTheme="majorEastAsia" w:hAnsiTheme="majorEastAsia" w:eastAsiaTheme="majorEastAsia"/>
+        </w:rPr>
+        <w:t xml:space="preserve"> </w:t>
+      </w:r>
+      <w:r>
+        <w:rPr>
+          <w:rFonts w:hint="eastAsia" w:asciiTheme="majorEastAsia" w:hAnsiTheme="majorEastAsia" w:eastAsiaTheme="majorEastAsia"/>
+        </w:rPr>
+        <w:t>政策法律风险</w:t>
+      </w:r>
+    </w:p>
+    <w:p>
+      <w:pPr>
+        <w:rPr>
+          <w:rFonts w:hint="eastAsia" w:asciiTheme="majorEastAsia" w:hAnsiTheme="majorEastAsia" w:eastAsiaTheme="majorEastAsia"/>
+        </w:rPr>
+      </w:pPr>
+    </w:p>
+    <w:p>
+      <w:pPr>
         <w:rPr>
           <w:rFonts w:hint="default" w:asciiTheme="majorEastAsia" w:hAnsiTheme="majorEastAsia" w:eastAsiaTheme="majorEastAsia"/>
           <w:b/>
@@ -5099,584 +5997,9 @@
       <w:r>
         <w:rPr>
           <w:rFonts w:hint="eastAsia" w:asciiTheme="majorEastAsia" w:hAnsiTheme="majorEastAsia" w:eastAsiaTheme="majorEastAsia"/>
-          <w:b w:val="0"/>
-          <w:bCs w:val="0"/>
-          <w:lang w:val="en-US" w:eastAsia="zh-CN"/>
-        </w:rPr>
-        <w:t>(1)</w:t>
-      </w:r>
-      <w:r>
-        <w:rPr>
-          <w:rFonts w:hint="eastAsia" w:asciiTheme="majorEastAsia" w:hAnsiTheme="majorEastAsia" w:eastAsiaTheme="majorEastAsia"/>
-          <w:b w:val="0"/>
-          <w:bCs w:val="0"/>
-          <w:lang w:val="en-US" w:eastAsia="zh-CN"/>
-        </w:rPr>
-        <w:br w:type="textWrapping"/>
-      </w:r>
-      <w:r>
-        <w:rPr>
-          <w:rFonts w:hint="eastAsia" w:asciiTheme="majorEastAsia" w:hAnsiTheme="majorEastAsia" w:eastAsiaTheme="majorEastAsia"/>
-          <w:b w:val="0"/>
-          <w:bCs w:val="0"/>
-          <w:lang w:val="en-US" w:eastAsia="zh-CN"/>
-        </w:rPr>
-        <w:tab/>
-      </w:r>
-      <w:r>
-        <w:rPr>
-          <w:rFonts w:hint="eastAsia" w:asciiTheme="majorEastAsia" w:hAnsiTheme="majorEastAsia" w:eastAsiaTheme="majorEastAsia"/>
-          <w:b w:val="0"/>
-          <w:bCs w:val="0"/>
-          <w:lang w:val="en-US" w:eastAsia="zh-CN"/>
-        </w:rPr>
-        <w:t>(2)</w:t>
-      </w:r>
-    </w:p>
-    <w:p>
-      <w:pPr>
-        <w:ind w:firstLine="420" w:firstLineChars="0"/>
-        <w:rPr>
-          <w:rFonts w:hint="eastAsia" w:asciiTheme="majorEastAsia" w:hAnsiTheme="majorEastAsia" w:eastAsiaTheme="majorEastAsia"/>
-          <w:b/>
-          <w:bCs/>
-          <w:lang w:val="en-US" w:eastAsia="zh-CN"/>
-        </w:rPr>
-      </w:pPr>
-      <w:r>
-        <w:rPr>
-          <w:rFonts w:hint="eastAsia" w:asciiTheme="majorEastAsia" w:hAnsiTheme="majorEastAsia" w:eastAsiaTheme="majorEastAsia"/>
-          <w:b/>
-          <w:bCs/>
-          <w:lang w:val="en-US" w:eastAsia="zh-CN"/>
-        </w:rPr>
-        <w:t>3.2.6供应商风险因素</w:t>
-      </w:r>
-    </w:p>
-    <w:p>
-      <w:pPr>
-        <w:ind w:firstLine="420" w:firstLineChars="0"/>
-        <w:rPr>
-          <w:rFonts w:hint="eastAsia" w:asciiTheme="majorEastAsia" w:hAnsiTheme="majorEastAsia" w:eastAsiaTheme="majorEastAsia"/>
-          <w:b/>
-          <w:bCs/>
-          <w:lang w:val="en-US" w:eastAsia="zh-CN"/>
-        </w:rPr>
-      </w:pPr>
-      <w:r>
-        <w:rPr>
-          <w:rFonts w:hint="eastAsia" w:asciiTheme="majorEastAsia" w:hAnsiTheme="majorEastAsia" w:eastAsiaTheme="majorEastAsia"/>
-          <w:b w:val="0"/>
-          <w:bCs w:val="0"/>
-          <w:lang w:val="en-US" w:eastAsia="zh-CN"/>
-        </w:rPr>
-        <w:t>(1)供应商延迟交付风险因素</w:t>
-      </w:r>
-      <w:r>
-        <w:rPr>
-          <w:rFonts w:hint="eastAsia" w:asciiTheme="majorEastAsia" w:hAnsiTheme="majorEastAsia" w:eastAsiaTheme="majorEastAsia"/>
-          <w:b w:val="0"/>
-          <w:bCs w:val="0"/>
-          <w:lang w:val="en-US" w:eastAsia="zh-CN"/>
-        </w:rPr>
-        <w:br w:type="textWrapping"/>
-      </w:r>
-      <w:r>
-        <w:rPr>
-          <w:rFonts w:hint="eastAsia" w:asciiTheme="majorEastAsia" w:hAnsiTheme="majorEastAsia" w:eastAsiaTheme="majorEastAsia"/>
-          <w:b w:val="0"/>
-          <w:bCs w:val="0"/>
-          <w:lang w:val="en-US" w:eastAsia="zh-CN"/>
-        </w:rPr>
-        <w:tab/>
-      </w:r>
-      <w:bookmarkStart w:id="0" w:name="_GoBack"/>
-      <w:bookmarkEnd w:id="0"/>
-      <w:r>
-        <w:rPr>
-          <w:rFonts w:hint="eastAsia" w:asciiTheme="majorEastAsia" w:hAnsiTheme="majorEastAsia" w:eastAsiaTheme="majorEastAsia"/>
-          <w:b w:val="0"/>
-          <w:bCs w:val="0"/>
-          <w:lang w:val="en-US" w:eastAsia="zh-CN"/>
-        </w:rPr>
-        <w:t>(2)</w:t>
-      </w:r>
-    </w:p>
-    <w:p>
-      <w:pPr>
-        <w:ind w:firstLine="420" w:firstLineChars="0"/>
-        <w:rPr>
-          <w:rFonts w:hint="default" w:asciiTheme="majorEastAsia" w:hAnsiTheme="majorEastAsia" w:eastAsiaTheme="majorEastAsia"/>
-          <w:b/>
-          <w:bCs/>
-          <w:lang w:val="en-US" w:eastAsia="zh-CN"/>
-        </w:rPr>
-      </w:pPr>
-      <w:r>
-        <w:rPr>
-          <w:rFonts w:hint="eastAsia" w:asciiTheme="majorEastAsia" w:hAnsiTheme="majorEastAsia" w:eastAsiaTheme="majorEastAsia"/>
-          <w:b/>
-          <w:bCs/>
-          <w:lang w:val="en-US" w:eastAsia="zh-CN"/>
-        </w:rPr>
-        <w:t>3.2.7组织环境风险因素</w:t>
-      </w:r>
-    </w:p>
-    <w:p>
-      <w:pPr>
-        <w:ind w:firstLine="420" w:firstLineChars="0"/>
-        <w:rPr>
-          <w:rFonts w:hint="eastAsia" w:asciiTheme="majorEastAsia" w:hAnsiTheme="majorEastAsia" w:eastAsiaTheme="majorEastAsia"/>
-          <w:b/>
-          <w:bCs/>
-          <w:lang w:val="en-US" w:eastAsia="zh-CN"/>
-        </w:rPr>
-      </w:pPr>
-      <w:r>
-        <w:rPr>
-          <w:rFonts w:hint="eastAsia" w:asciiTheme="majorEastAsia" w:hAnsiTheme="majorEastAsia" w:eastAsiaTheme="majorEastAsia"/>
-          <w:b w:val="0"/>
-          <w:bCs w:val="0"/>
-          <w:lang w:val="en-US" w:eastAsia="zh-CN"/>
-        </w:rPr>
-        <w:t>(1)</w:t>
-      </w:r>
-      <w:r>
-        <w:rPr>
-          <w:rFonts w:hint="eastAsia" w:asciiTheme="majorEastAsia" w:hAnsiTheme="majorEastAsia" w:eastAsiaTheme="majorEastAsia"/>
-          <w:b w:val="0"/>
-          <w:bCs w:val="0"/>
-          <w:lang w:val="en-US" w:eastAsia="zh-CN"/>
-        </w:rPr>
-        <w:br w:type="textWrapping"/>
-      </w:r>
-      <w:r>
-        <w:rPr>
-          <w:rFonts w:hint="eastAsia" w:asciiTheme="majorEastAsia" w:hAnsiTheme="majorEastAsia" w:eastAsiaTheme="majorEastAsia"/>
-          <w:b w:val="0"/>
-          <w:bCs w:val="0"/>
-          <w:lang w:val="en-US" w:eastAsia="zh-CN"/>
-        </w:rPr>
-        <w:tab/>
-      </w:r>
-      <w:r>
-        <w:rPr>
-          <w:rFonts w:hint="eastAsia" w:asciiTheme="majorEastAsia" w:hAnsiTheme="majorEastAsia" w:eastAsiaTheme="majorEastAsia"/>
-          <w:b w:val="0"/>
-          <w:bCs w:val="0"/>
-          <w:lang w:val="en-US" w:eastAsia="zh-CN"/>
-        </w:rPr>
-        <w:t>(2)</w:t>
-      </w:r>
-    </w:p>
-    <w:p>
-      <w:pPr>
-        <w:ind w:firstLine="420" w:firstLineChars="0"/>
-        <w:rPr>
-          <w:rFonts w:hint="eastAsia" w:asciiTheme="majorEastAsia" w:hAnsiTheme="majorEastAsia" w:eastAsiaTheme="majorEastAsia"/>
-          <w:b/>
-          <w:bCs/>
-          <w:lang w:val="en-US" w:eastAsia="zh-CN"/>
-        </w:rPr>
-      </w:pPr>
-      <w:r>
-        <w:rPr>
-          <w:rFonts w:hint="eastAsia" w:asciiTheme="majorEastAsia" w:hAnsiTheme="majorEastAsia" w:eastAsiaTheme="majorEastAsia"/>
-          <w:b/>
-          <w:bCs/>
-          <w:lang w:val="en-US" w:eastAsia="zh-CN"/>
-        </w:rPr>
-        <w:t>3.2.8政策法律风险因素</w:t>
-      </w:r>
-    </w:p>
-    <w:p>
-      <w:pPr>
-        <w:ind w:firstLine="420" w:firstLineChars="0"/>
-        <w:rPr>
-          <w:rFonts w:hint="default" w:asciiTheme="majorEastAsia" w:hAnsiTheme="majorEastAsia" w:eastAsiaTheme="majorEastAsia"/>
-          <w:b w:val="0"/>
-          <w:bCs w:val="0"/>
-          <w:lang w:val="en-US" w:eastAsia="zh-CN"/>
-        </w:rPr>
-      </w:pPr>
-      <w:r>
-        <w:rPr>
-          <w:rFonts w:hint="eastAsia" w:asciiTheme="majorEastAsia" w:hAnsiTheme="majorEastAsia" w:eastAsiaTheme="majorEastAsia"/>
-          <w:b w:val="0"/>
-          <w:bCs w:val="0"/>
-          <w:lang w:val="en-US" w:eastAsia="zh-CN"/>
-        </w:rPr>
-        <w:t>(1)</w:t>
-      </w:r>
-      <w:r>
-        <w:rPr>
-          <w:rFonts w:hint="eastAsia" w:asciiTheme="majorEastAsia" w:hAnsiTheme="majorEastAsia" w:eastAsiaTheme="majorEastAsia"/>
-          <w:b w:val="0"/>
-          <w:bCs w:val="0"/>
-          <w:lang w:val="en-US" w:eastAsia="zh-CN"/>
-        </w:rPr>
-        <w:br w:type="textWrapping"/>
-      </w:r>
-      <w:r>
-        <w:rPr>
-          <w:rFonts w:hint="eastAsia" w:asciiTheme="majorEastAsia" w:hAnsiTheme="majorEastAsia" w:eastAsiaTheme="majorEastAsia"/>
-          <w:b w:val="0"/>
-          <w:bCs w:val="0"/>
-          <w:lang w:val="en-US" w:eastAsia="zh-CN"/>
-        </w:rPr>
-        <w:tab/>
-      </w:r>
-      <w:r>
-        <w:rPr>
-          <w:rFonts w:hint="eastAsia" w:asciiTheme="majorEastAsia" w:hAnsiTheme="majorEastAsia" w:eastAsiaTheme="majorEastAsia"/>
-          <w:b w:val="0"/>
-          <w:bCs w:val="0"/>
-          <w:lang w:val="en-US" w:eastAsia="zh-CN"/>
-        </w:rPr>
-        <w:t>(2)</w:t>
-      </w:r>
-    </w:p>
-    <w:p>
-      <w:pPr>
-        <w:ind w:firstLine="420"/>
-        <w:rPr>
-          <w:rFonts w:asciiTheme="majorEastAsia" w:hAnsiTheme="majorEastAsia" w:eastAsiaTheme="majorEastAsia"/>
-        </w:rPr>
-      </w:pPr>
-      <w:r>
-        <w:rPr>
-          <w:rFonts w:asciiTheme="majorEastAsia" w:hAnsiTheme="majorEastAsia" w:eastAsiaTheme="majorEastAsia"/>
-        </w:rPr>
-        <w:t>1.</w:t>
-      </w:r>
-      <w:r>
-        <w:rPr>
-          <w:rFonts w:hint="eastAsia" w:asciiTheme="majorEastAsia" w:hAnsiTheme="majorEastAsia" w:eastAsiaTheme="majorEastAsia"/>
-        </w:rPr>
-        <w:t xml:space="preserve">技术风险 </w:t>
-      </w:r>
-      <w:r>
-        <w:rPr>
-          <w:rFonts w:asciiTheme="majorEastAsia" w:hAnsiTheme="majorEastAsia" w:eastAsiaTheme="majorEastAsia"/>
-        </w:rPr>
-        <w:t>2.</w:t>
-      </w:r>
-      <w:r>
-        <w:rPr>
-          <w:rFonts w:hint="eastAsia" w:asciiTheme="majorEastAsia" w:hAnsiTheme="majorEastAsia" w:eastAsiaTheme="majorEastAsia"/>
-        </w:rPr>
-        <w:t xml:space="preserve">人员离职风险 </w:t>
-      </w:r>
-      <w:r>
-        <w:rPr>
-          <w:rFonts w:asciiTheme="majorEastAsia" w:hAnsiTheme="majorEastAsia" w:eastAsiaTheme="majorEastAsia"/>
-        </w:rPr>
-        <w:t>3.</w:t>
-      </w:r>
-      <w:r>
-        <w:rPr>
-          <w:rFonts w:hint="eastAsia" w:asciiTheme="majorEastAsia" w:hAnsiTheme="majorEastAsia" w:eastAsiaTheme="majorEastAsia"/>
-        </w:rPr>
-        <w:t xml:space="preserve">需求蔓延风险 </w:t>
-      </w:r>
-      <w:r>
-        <w:rPr>
-          <w:rFonts w:asciiTheme="majorEastAsia" w:hAnsiTheme="majorEastAsia" w:eastAsiaTheme="majorEastAsia"/>
-        </w:rPr>
-        <w:t>4.</w:t>
-      </w:r>
-      <w:r>
-        <w:rPr>
-          <w:rFonts w:hint="eastAsia" w:asciiTheme="majorEastAsia" w:hAnsiTheme="majorEastAsia" w:eastAsiaTheme="majorEastAsia"/>
-        </w:rPr>
-        <w:t>合同风险</w:t>
-      </w:r>
-    </w:p>
-    <w:p>
-      <w:pPr>
-        <w:ind w:firstLine="420"/>
-        <w:rPr>
-          <w:rFonts w:asciiTheme="majorEastAsia" w:hAnsiTheme="majorEastAsia" w:eastAsiaTheme="majorEastAsia"/>
-        </w:rPr>
-      </w:pPr>
-      <w:r>
-        <w:rPr>
-          <w:rFonts w:asciiTheme="majorEastAsia" w:hAnsiTheme="majorEastAsia" w:eastAsiaTheme="majorEastAsia"/>
-        </w:rPr>
-        <w:t>5.</w:t>
-      </w:r>
-      <w:r>
-        <w:rPr>
-          <w:rFonts w:hint="eastAsia" w:asciiTheme="majorEastAsia" w:hAnsiTheme="majorEastAsia" w:eastAsiaTheme="majorEastAsia"/>
-        </w:rPr>
-        <w:t xml:space="preserve">政策法律风险 </w:t>
-      </w:r>
-      <w:r>
-        <w:rPr>
-          <w:rFonts w:asciiTheme="majorEastAsia" w:hAnsiTheme="majorEastAsia" w:eastAsiaTheme="majorEastAsia"/>
-        </w:rPr>
-        <w:t>6.</w:t>
-      </w:r>
-      <w:r>
-        <w:rPr>
-          <w:rFonts w:hint="eastAsia" w:asciiTheme="majorEastAsia" w:hAnsiTheme="majorEastAsia" w:eastAsiaTheme="majorEastAsia"/>
-        </w:rPr>
-        <w:t xml:space="preserve">客户期望过高风险 </w:t>
-      </w:r>
-      <w:r>
-        <w:rPr>
-          <w:rFonts w:asciiTheme="majorEastAsia" w:hAnsiTheme="majorEastAsia" w:eastAsiaTheme="majorEastAsia"/>
-        </w:rPr>
-        <w:t>7</w:t>
-      </w:r>
-      <w:r>
-        <w:rPr>
-          <w:rFonts w:hint="eastAsia" w:asciiTheme="majorEastAsia" w:hAnsiTheme="majorEastAsia" w:eastAsiaTheme="majorEastAsia"/>
-        </w:rPr>
-        <w:t xml:space="preserve">成本超支风险 </w:t>
-      </w:r>
-      <w:r>
-        <w:rPr>
-          <w:rFonts w:asciiTheme="majorEastAsia" w:hAnsiTheme="majorEastAsia" w:eastAsiaTheme="majorEastAsia"/>
-        </w:rPr>
-        <w:t xml:space="preserve">8 </w:t>
-      </w:r>
-      <w:r>
-        <w:rPr>
-          <w:rFonts w:hint="eastAsia" w:asciiTheme="majorEastAsia" w:hAnsiTheme="majorEastAsia" w:eastAsiaTheme="majorEastAsia"/>
-        </w:rPr>
-        <w:t>进度缓慢风险</w:t>
-      </w:r>
-    </w:p>
-    <w:p>
-      <w:pPr>
-        <w:ind w:firstLine="420"/>
-        <w:rPr>
-          <w:rFonts w:asciiTheme="majorEastAsia" w:hAnsiTheme="majorEastAsia" w:eastAsiaTheme="majorEastAsia"/>
-        </w:rPr>
-      </w:pPr>
-      <w:r>
-        <w:rPr>
-          <w:rFonts w:hint="eastAsia" w:asciiTheme="majorEastAsia" w:hAnsiTheme="majorEastAsia" w:eastAsiaTheme="majorEastAsia"/>
-        </w:rPr>
-        <w:t xml:space="preserve">9.沟通风险 </w:t>
-      </w:r>
-      <w:r>
-        <w:rPr>
-          <w:rFonts w:asciiTheme="majorEastAsia" w:hAnsiTheme="majorEastAsia" w:eastAsiaTheme="majorEastAsia"/>
-        </w:rPr>
-        <w:t>10.</w:t>
-      </w:r>
-      <w:r>
-        <w:rPr>
-          <w:rFonts w:hint="eastAsia" w:asciiTheme="majorEastAsia" w:hAnsiTheme="majorEastAsia" w:eastAsiaTheme="majorEastAsia"/>
-        </w:rPr>
-        <w:t xml:space="preserve">供应商风险 </w:t>
-      </w:r>
-      <w:r>
-        <w:rPr>
-          <w:rFonts w:asciiTheme="majorEastAsia" w:hAnsiTheme="majorEastAsia" w:eastAsiaTheme="majorEastAsia"/>
-        </w:rPr>
-        <w:t>11</w:t>
-      </w:r>
-      <w:r>
-        <w:rPr>
-          <w:rFonts w:hint="eastAsia" w:asciiTheme="majorEastAsia" w:hAnsiTheme="majorEastAsia" w:eastAsiaTheme="majorEastAsia"/>
-        </w:rPr>
-        <w:t>.用户对平台的认同风险 12.数据丢失风险</w:t>
-      </w:r>
-    </w:p>
-    <w:p>
-      <w:pPr>
-        <w:ind w:firstLine="420"/>
-        <w:rPr>
-          <w:rFonts w:asciiTheme="majorEastAsia" w:hAnsiTheme="majorEastAsia" w:eastAsiaTheme="majorEastAsia"/>
-        </w:rPr>
-      </w:pPr>
-      <w:r>
-        <w:rPr>
-          <w:rFonts w:hint="eastAsia" w:asciiTheme="majorEastAsia" w:hAnsiTheme="majorEastAsia" w:eastAsiaTheme="majorEastAsia"/>
-        </w:rPr>
-        <w:t>13.网络攻击风险 14.</w:t>
-      </w:r>
-    </w:p>
-    <w:p>
-      <w:pPr>
-        <w:ind w:firstLine="420"/>
-        <w:rPr>
-          <w:rFonts w:asciiTheme="majorEastAsia" w:hAnsiTheme="majorEastAsia" w:eastAsiaTheme="majorEastAsia"/>
-        </w:rPr>
-      </w:pPr>
-      <w:r>
-        <w:rPr>
-          <w:rFonts w:asciiTheme="majorEastAsia" w:hAnsiTheme="majorEastAsia" w:eastAsiaTheme="majorEastAsia"/>
-        </w:rPr>
-        <w:t>4</w:t>
-      </w:r>
-      <w:r>
-        <w:rPr>
-          <w:rFonts w:hint="eastAsia" w:asciiTheme="majorEastAsia" w:hAnsiTheme="majorEastAsia" w:eastAsiaTheme="majorEastAsia"/>
-        </w:rPr>
-        <w:t xml:space="preserve">主要风险 ：（1）技术风险 </w:t>
-      </w:r>
-      <w:r>
-        <w:rPr>
-          <w:rFonts w:asciiTheme="majorEastAsia" w:hAnsiTheme="majorEastAsia" w:eastAsiaTheme="majorEastAsia"/>
-        </w:rPr>
-        <w:t xml:space="preserve"> </w:t>
-      </w:r>
-      <w:r>
-        <w:rPr>
-          <w:rFonts w:hint="eastAsia" w:asciiTheme="majorEastAsia" w:hAnsiTheme="majorEastAsia" w:eastAsiaTheme="majorEastAsia"/>
-        </w:rPr>
-        <w:t xml:space="preserve">（2）人力资源风险 </w:t>
-      </w:r>
-      <w:r>
-        <w:rPr>
-          <w:rFonts w:asciiTheme="majorEastAsia" w:hAnsiTheme="majorEastAsia" w:eastAsiaTheme="majorEastAsia"/>
-        </w:rPr>
-        <w:t xml:space="preserve"> </w:t>
-      </w:r>
-      <w:r>
-        <w:rPr>
-          <w:rFonts w:hint="eastAsia" w:asciiTheme="majorEastAsia" w:hAnsiTheme="majorEastAsia" w:eastAsiaTheme="majorEastAsia"/>
-        </w:rPr>
-        <w:t>（3）管理风险</w:t>
-      </w:r>
-    </w:p>
-    <w:p>
-      <w:pPr>
-        <w:ind w:firstLine="420"/>
-        <w:rPr>
-          <w:rFonts w:asciiTheme="majorEastAsia" w:hAnsiTheme="majorEastAsia" w:eastAsiaTheme="majorEastAsia"/>
-        </w:rPr>
-      </w:pPr>
-      <w:r>
-        <w:rPr>
-          <w:rFonts w:hint="eastAsia" w:asciiTheme="majorEastAsia" w:hAnsiTheme="majorEastAsia" w:eastAsiaTheme="majorEastAsia"/>
-        </w:rPr>
-        <w:t>（4）需求风险</w:t>
-      </w:r>
-    </w:p>
-    <w:p>
-      <w:pPr>
-        <w:ind w:firstLine="420"/>
-        <w:rPr>
-          <w:rFonts w:asciiTheme="majorEastAsia" w:hAnsiTheme="majorEastAsia" w:eastAsiaTheme="majorEastAsia"/>
-        </w:rPr>
-      </w:pPr>
-      <w:r>
-        <w:rPr>
-          <w:rFonts w:hint="eastAsia" w:asciiTheme="majorEastAsia" w:hAnsiTheme="majorEastAsia" w:eastAsiaTheme="majorEastAsia"/>
-        </w:rPr>
-        <w:t>（1）技术风险：所用技术过于新颖；服务器被入侵风险；Web漏洞风险</w:t>
-      </w:r>
-    </w:p>
-    <w:p>
-      <w:pPr>
-        <w:ind w:firstLine="420"/>
-        <w:rPr>
-          <w:rFonts w:asciiTheme="majorEastAsia" w:hAnsiTheme="majorEastAsia" w:eastAsiaTheme="majorEastAsia"/>
-        </w:rPr>
-      </w:pPr>
-      <w:r>
-        <w:rPr>
-          <w:rFonts w:hint="eastAsia" w:asciiTheme="majorEastAsia" w:hAnsiTheme="majorEastAsia" w:eastAsiaTheme="majorEastAsia"/>
-        </w:rPr>
-        <w:t>（2）人力资源风险：人员离职风险；缺少关键技术专家风险；</w:t>
-      </w:r>
-    </w:p>
-    <w:p>
-      <w:pPr>
-        <w:ind w:firstLine="420"/>
-        <w:rPr>
-          <w:rFonts w:asciiTheme="majorEastAsia" w:hAnsiTheme="majorEastAsia" w:eastAsiaTheme="majorEastAsia"/>
-        </w:rPr>
-      </w:pPr>
-      <w:r>
-        <w:rPr>
-          <w:rFonts w:hint="eastAsia" w:asciiTheme="majorEastAsia" w:hAnsiTheme="majorEastAsia" w:eastAsiaTheme="majorEastAsia"/>
-        </w:rPr>
-        <w:t>（3）管理风险：项目进展缓慢风险；项目支出超标风险；交流风险；</w:t>
-      </w:r>
-    </w:p>
-    <w:p>
-      <w:pPr>
-        <w:ind w:firstLine="420"/>
-        <w:rPr>
-          <w:rFonts w:asciiTheme="majorEastAsia" w:hAnsiTheme="majorEastAsia" w:eastAsiaTheme="majorEastAsia"/>
-        </w:rPr>
-      </w:pPr>
-      <w:r>
-        <w:rPr>
-          <w:rFonts w:hint="eastAsia" w:asciiTheme="majorEastAsia" w:hAnsiTheme="majorEastAsia" w:eastAsiaTheme="majorEastAsia"/>
-        </w:rPr>
-        <w:t xml:space="preserve">（4）需求风险 </w:t>
-      </w:r>
-      <w:r>
-        <w:rPr>
-          <w:rFonts w:asciiTheme="majorEastAsia" w:hAnsiTheme="majorEastAsia" w:eastAsiaTheme="majorEastAsia"/>
-        </w:rPr>
-        <w:t xml:space="preserve"> </w:t>
-      </w:r>
-      <w:r>
-        <w:rPr>
-          <w:rFonts w:hint="eastAsia" w:asciiTheme="majorEastAsia" w:hAnsiTheme="majorEastAsia" w:eastAsiaTheme="majorEastAsia"/>
-        </w:rPr>
-        <w:t xml:space="preserve">需求蔓延风险 </w:t>
-      </w:r>
-      <w:r>
-        <w:rPr>
-          <w:rFonts w:asciiTheme="majorEastAsia" w:hAnsiTheme="majorEastAsia" w:eastAsiaTheme="majorEastAsia"/>
-        </w:rPr>
-        <w:t xml:space="preserve"> </w:t>
-      </w:r>
-      <w:r>
-        <w:rPr>
-          <w:rFonts w:hint="eastAsia" w:asciiTheme="majorEastAsia" w:hAnsiTheme="majorEastAsia" w:eastAsiaTheme="majorEastAsia"/>
-        </w:rPr>
-        <w:t>需求变更风险</w:t>
-      </w:r>
-    </w:p>
-    <w:p>
-      <w:pPr>
-        <w:ind w:firstLine="420"/>
-        <w:rPr>
-          <w:rFonts w:asciiTheme="majorEastAsia" w:hAnsiTheme="majorEastAsia" w:eastAsiaTheme="majorEastAsia"/>
-        </w:rPr>
-      </w:pPr>
-      <w:r>
-        <w:rPr>
-          <w:rFonts w:hint="eastAsia" w:asciiTheme="majorEastAsia" w:hAnsiTheme="majorEastAsia" w:eastAsiaTheme="majorEastAsia"/>
-        </w:rPr>
-        <w:t xml:space="preserve">次要风险：（5）政策风险 </w:t>
-      </w:r>
-      <w:r>
-        <w:rPr>
-          <w:rFonts w:asciiTheme="majorEastAsia" w:hAnsiTheme="majorEastAsia" w:eastAsiaTheme="majorEastAsia"/>
-        </w:rPr>
-        <w:t xml:space="preserve"> </w:t>
-      </w:r>
-      <w:r>
-        <w:rPr>
-          <w:rFonts w:hint="eastAsia" w:asciiTheme="majorEastAsia" w:hAnsiTheme="majorEastAsia" w:eastAsiaTheme="majorEastAsia"/>
-        </w:rPr>
-        <w:t>政策法律风险</w:t>
-      </w:r>
-    </w:p>
-    <w:p>
-      <w:pPr>
-        <w:rPr>
-          <w:rFonts w:asciiTheme="majorEastAsia" w:hAnsiTheme="majorEastAsia" w:eastAsiaTheme="majorEastAsia"/>
-          <w:b/>
-          <w:bCs/>
-        </w:rPr>
-      </w:pPr>
-      <w:r>
-        <w:rPr>
-          <w:rFonts w:hint="eastAsia" w:asciiTheme="majorEastAsia" w:hAnsiTheme="majorEastAsia" w:eastAsiaTheme="majorEastAsia"/>
-          <w:b/>
-          <w:bCs/>
+          <w:b/>
+          <w:bCs/>
+          <w:lang w:eastAsia="zh-CN"/>
         </w:rPr>
         <w:t>第四章</w:t>
       </w:r>
@@ -5687,6 +6010,56 @@
           <w:bCs/>
           <w:lang w:val="en-US" w:eastAsia="zh-CN"/>
         </w:rPr>
+        <w:t>Z集团Android项目风险分析</w:t>
+      </w:r>
+    </w:p>
+    <w:p>
+      <w:pPr>
+        <w:rPr>
+          <w:rFonts w:hint="eastAsia" w:asciiTheme="majorEastAsia" w:hAnsiTheme="majorEastAsia" w:eastAsiaTheme="majorEastAsia"/>
+        </w:rPr>
+      </w:pPr>
+    </w:p>
+    <w:p>
+      <w:pPr>
+        <w:rPr>
+          <w:rFonts w:asciiTheme="majorEastAsia" w:hAnsiTheme="majorEastAsia" w:eastAsiaTheme="majorEastAsia"/>
+          <w:b/>
+          <w:bCs/>
+        </w:rPr>
+      </w:pPr>
+      <w:r>
+        <w:rPr>
+          <w:rFonts w:hint="eastAsia" w:asciiTheme="majorEastAsia" w:hAnsiTheme="majorEastAsia" w:eastAsiaTheme="majorEastAsia"/>
+          <w:b/>
+          <w:bCs/>
+        </w:rPr>
+        <w:t>第</w:t>
+      </w:r>
+      <w:r>
+        <w:rPr>
+          <w:rFonts w:hint="eastAsia" w:asciiTheme="majorEastAsia" w:hAnsiTheme="majorEastAsia" w:eastAsiaTheme="majorEastAsia"/>
+          <w:b/>
+          <w:bCs/>
+          <w:lang w:eastAsia="zh-CN"/>
+        </w:rPr>
+        <w:t>五</w:t>
+      </w:r>
+      <w:r>
+        <w:rPr>
+          <w:rFonts w:hint="eastAsia" w:asciiTheme="majorEastAsia" w:hAnsiTheme="majorEastAsia" w:eastAsiaTheme="majorEastAsia"/>
+          <w:b/>
+          <w:bCs/>
+        </w:rPr>
+        <w:t>章</w:t>
+      </w:r>
+      <w:r>
+        <w:rPr>
+          <w:rFonts w:hint="eastAsia" w:asciiTheme="majorEastAsia" w:hAnsiTheme="majorEastAsia" w:eastAsiaTheme="majorEastAsia"/>
+          <w:b/>
+          <w:bCs/>
+          <w:lang w:val="en-US" w:eastAsia="zh-CN"/>
+        </w:rPr>
         <w:t>Z集团Android</w:t>
       </w:r>
       <w:r>
@@ -5722,7 +6095,24 @@
           <w:b/>
           <w:bCs/>
         </w:rPr>
-        <w:t>第五章 总结与展望</w:t>
+        <w:t>第</w:t>
+      </w:r>
+      <w:r>
+        <w:rPr>
+          <w:rFonts w:hint="eastAsia" w:asciiTheme="majorEastAsia" w:hAnsiTheme="majorEastAsia" w:eastAsiaTheme="majorEastAsia"/>
+          <w:b/>
+          <w:bCs/>
+          <w:lang w:eastAsia="zh-CN"/>
+        </w:rPr>
+        <w:t>六</w:t>
+      </w:r>
+      <w:r>
+        <w:rPr>
+          <w:rFonts w:hint="eastAsia" w:asciiTheme="majorEastAsia" w:hAnsiTheme="majorEastAsia" w:eastAsiaTheme="majorEastAsia"/>
+          <w:b/>
+          <w:bCs/>
+        </w:rPr>
+        <w:t>章 总结与展望</w:t>
       </w:r>
     </w:p>
     <w:p>
@@ -5825,6 +6215,22 @@
 <file path=word/numbering.xml><?xml version="1.0" encoding="utf-8"?>
 <w:numbering xmlns:wpc="http://schemas.microsoft.com/office/word/2010/wordprocessingCanvas" xmlns:mc="http://schemas.openxmlformats.org/markup-compatibility/2006" xmlns:o="urn:schemas-microsoft-com:office:office" xmlns:r="http://schemas.openxmlformats.org/officeDocument/2006/relationships" xmlns:m="http://schemas.openxmlformats.org/officeDocument/2006/math" xmlns:v="urn:schemas-microsoft-com:vml" xmlns:wp14="http://schemas.microsoft.com/office/word/2010/wordprocessingDrawing" xmlns:wp="http://schemas.openxmlformats.org/drawingml/2006/wordprocessingDrawing" xmlns:w10="urn:schemas-microsoft-com:office:word" xmlns:w="http://schemas.openxmlformats.org/wordprocessingml/2006/main" xmlns:w14="http://schemas.microsoft.com/office/word/2010/wordml" xmlns:wpg="http://schemas.microsoft.com/office/word/2010/wordprocessingGroup" xmlns:wpi="http://schemas.microsoft.com/office/word/2010/wordprocessingInk" xmlns:wne="http://schemas.microsoft.com/office/word/2006/wordml" xmlns:wps="http://schemas.microsoft.com/office/word/2010/wordprocessingShape" xmlns:wpsCustomData="http://www.wps.cn/officeDocument/2013/wpsCustomData" mc:Ignorable="w14 wp14">
   <w:abstractNum w:abstractNumId="0">
+    <w:nsid w:val="A21F03B2"/>
+    <w:multiLevelType w:val="singleLevel"/>
+    <w:tmpl w:val="A21F03B2"/>
+    <w:lvl w:ilvl="0" w:tentative="0">
+      <w:start w:val="3"/>
+      <w:numFmt w:val="decimal"/>
+      <w:lvlText w:val="(%1)"/>
+      <w:lvlJc w:val="left"/>
+      <w:pPr>
+        <w:tabs>
+          <w:tab w:val="left" w:pos="312"/>
+        </w:tabs>
+      </w:pPr>
+    </w:lvl>
+  </w:abstractNum>
+  <w:abstractNum w:abstractNumId="1">
     <w:nsid w:val="CF9512D6"/>
     <w:multiLevelType w:val="singleLevel"/>
     <w:tmpl w:val="CF9512D6"/>
@@ -5836,7 +6242,7 @@
       <w:lvlJc w:val="left"/>
     </w:lvl>
   </w:abstractNum>
-  <w:abstractNum w:abstractNumId="1">
+  <w:abstractNum w:abstractNumId="2">
     <w:nsid w:val="F2A1028F"/>
     <w:multiLevelType w:val="singleLevel"/>
     <w:tmpl w:val="F2A1028F"/>
@@ -5853,9 +6259,12 @@
     </w:lvl>
   </w:abstractNum>
   <w:num w:numId="1">
+    <w:abstractNumId w:val="2"/>
+  </w:num>
+  <w:num w:numId="2">
     <w:abstractNumId w:val="1"/>
   </w:num>
-  <w:num w:numId="2">
+  <w:num w:numId="3">
     <w:abstractNumId w:val="0"/>
   </w:num>
 </w:numbering>

</xml_diff>

<commit_message>
almost finish chapter 3
</commit_message>
<xml_diff>
--- a/Mypaper/paper.docx
+++ b/Mypaper/paper.docx
@@ -4710,400 +4710,6 @@
     </w:p>
     <w:p>
       <w:pPr>
-        <w:ind w:firstLine="420" w:firstLineChars="0"/>
-        <w:rPr>
-          <w:rFonts w:hint="eastAsia" w:asciiTheme="majorEastAsia" w:hAnsiTheme="majorEastAsia" w:eastAsiaTheme="majorEastAsia"/>
-          <w:b w:val="0"/>
-          <w:bCs w:val="0"/>
-          <w:lang w:val="en-US" w:eastAsia="zh-CN"/>
-        </w:rPr>
-      </w:pPr>
-      <w:r>
-        <w:rPr>
-          <w:rFonts w:hint="eastAsia" w:asciiTheme="majorEastAsia" w:hAnsiTheme="majorEastAsia" w:eastAsiaTheme="majorEastAsia"/>
-          <w:b w:val="0"/>
-          <w:bCs w:val="0"/>
-          <w:lang w:val="en-US" w:eastAsia="zh-CN"/>
-        </w:rPr>
-        <w:t>(1)需求不明确风险因素</w:t>
-      </w:r>
-    </w:p>
-    <w:p>
-      <w:pPr>
-        <w:ind w:firstLine="420" w:firstLineChars="0"/>
-        <w:rPr>
-          <w:rFonts w:hint="eastAsia" w:asciiTheme="majorEastAsia" w:hAnsiTheme="majorEastAsia" w:eastAsiaTheme="majorEastAsia"/>
-          <w:b w:val="0"/>
-          <w:bCs w:val="0"/>
-          <w:lang w:val="en-US" w:eastAsia="zh-CN"/>
-        </w:rPr>
-      </w:pPr>
-      <w:r>
-        <w:rPr>
-          <w:rFonts w:hint="eastAsia" w:asciiTheme="majorEastAsia" w:hAnsiTheme="majorEastAsia" w:eastAsiaTheme="majorEastAsia"/>
-          <w:b w:val="0"/>
-          <w:bCs w:val="0"/>
-          <w:lang w:val="en-US" w:eastAsia="zh-CN"/>
-        </w:rPr>
-        <w:t>(2)需求蔓延风险因素</w:t>
-      </w:r>
-    </w:p>
-    <w:p>
-      <w:pPr>
-        <w:ind w:firstLine="420" w:firstLineChars="0"/>
-        <w:rPr>
-          <w:rFonts w:hint="default" w:asciiTheme="majorEastAsia" w:hAnsiTheme="majorEastAsia" w:eastAsiaTheme="majorEastAsia"/>
-          <w:b w:val="0"/>
-          <w:bCs w:val="0"/>
-          <w:lang w:val="en-US" w:eastAsia="zh-CN"/>
-        </w:rPr>
-      </w:pPr>
-      <w:r>
-        <w:rPr>
-          <w:rFonts w:hint="eastAsia" w:asciiTheme="majorEastAsia" w:hAnsiTheme="majorEastAsia" w:eastAsiaTheme="majorEastAsia"/>
-          <w:b w:val="0"/>
-          <w:bCs w:val="0"/>
-          <w:lang w:val="en-US" w:eastAsia="zh-CN"/>
-        </w:rPr>
-        <w:t>(3)需求持续变更风险因素</w:t>
-      </w:r>
-    </w:p>
-    <w:p>
-      <w:pPr>
-        <w:ind w:firstLine="420" w:firstLineChars="0"/>
-        <w:rPr>
-          <w:rFonts w:hint="default" w:asciiTheme="majorEastAsia" w:hAnsiTheme="majorEastAsia" w:eastAsiaTheme="majorEastAsia"/>
-          <w:b/>
-          <w:bCs/>
-          <w:lang w:val="en-US" w:eastAsia="zh-CN"/>
-        </w:rPr>
-      </w:pPr>
-      <w:r>
-        <w:rPr>
-          <w:rFonts w:hint="eastAsia" w:asciiTheme="majorEastAsia" w:hAnsiTheme="majorEastAsia" w:eastAsiaTheme="majorEastAsia"/>
-          <w:b/>
-          <w:bCs/>
-          <w:lang w:val="en-US" w:eastAsia="zh-CN"/>
-        </w:rPr>
-        <w:t>3.2.2技术风险因素</w:t>
-      </w:r>
-    </w:p>
-    <w:p>
-      <w:pPr>
-        <w:ind w:firstLine="420" w:firstLineChars="0"/>
-        <w:rPr>
-          <w:rFonts w:hint="eastAsia" w:asciiTheme="majorEastAsia" w:hAnsiTheme="majorEastAsia" w:eastAsiaTheme="majorEastAsia"/>
-          <w:b w:val="0"/>
-          <w:bCs w:val="0"/>
-          <w:lang w:val="en-US" w:eastAsia="zh-CN"/>
-        </w:rPr>
-      </w:pPr>
-      <w:r>
-        <w:rPr>
-          <w:rFonts w:hint="eastAsia" w:asciiTheme="majorEastAsia" w:hAnsiTheme="majorEastAsia" w:eastAsiaTheme="majorEastAsia"/>
-          <w:b w:val="0"/>
-          <w:bCs w:val="0"/>
-          <w:lang w:val="en-US" w:eastAsia="zh-CN"/>
-        </w:rPr>
-        <w:t>(1)技术过于新颖风险因素</w:t>
-      </w:r>
-    </w:p>
-    <w:p>
-      <w:pPr>
-        <w:ind w:firstLine="420" w:firstLineChars="0"/>
-        <w:rPr>
-          <w:rFonts w:hint="eastAsia" w:asciiTheme="majorEastAsia" w:hAnsiTheme="majorEastAsia" w:eastAsiaTheme="majorEastAsia"/>
-          <w:b w:val="0"/>
-          <w:bCs w:val="0"/>
-          <w:lang w:val="en-US" w:eastAsia="zh-CN"/>
-        </w:rPr>
-      </w:pPr>
-      <w:r>
-        <w:rPr>
-          <w:rFonts w:hint="eastAsia" w:asciiTheme="majorEastAsia" w:hAnsiTheme="majorEastAsia" w:eastAsiaTheme="majorEastAsia"/>
-          <w:b w:val="0"/>
-          <w:bCs w:val="0"/>
-          <w:lang w:val="en-US" w:eastAsia="zh-CN"/>
-        </w:rPr>
-        <w:t>(2)网络攻击风险因素</w:t>
-      </w:r>
-    </w:p>
-    <w:p>
-      <w:pPr>
-        <w:ind w:firstLine="420" w:firstLineChars="0"/>
-        <w:rPr>
-          <w:rFonts w:hint="default" w:asciiTheme="majorEastAsia" w:hAnsiTheme="majorEastAsia" w:eastAsiaTheme="majorEastAsia"/>
-          <w:b w:val="0"/>
-          <w:bCs w:val="0"/>
-          <w:lang w:val="en-US" w:eastAsia="zh-CN"/>
-        </w:rPr>
-      </w:pPr>
-      <w:r>
-        <w:rPr>
-          <w:rFonts w:hint="eastAsia" w:asciiTheme="majorEastAsia" w:hAnsiTheme="majorEastAsia" w:eastAsiaTheme="majorEastAsia"/>
-          <w:b w:val="0"/>
-          <w:bCs w:val="0"/>
-          <w:lang w:val="en-US" w:eastAsia="zh-CN"/>
-        </w:rPr>
-        <w:t>Android应用许多数据通过向服务器网络请求的方式获取数据。2021年11月，Log4j被发现存在远程代码执行漏洞，国内不少公司因为Log4j漏洞被黑客攻击，导致服务器数据库被加密、数据库被删、公司被勒索钱财，甚至黑客使用公司服务器做为服务器肉鸡，攻击其他公司服务器。除此之外，xss攻击、SQL注入攻击一直是黑客钟爱的入侵方式。服务器的安全性需得到保障，一旦服务器被攻击，Android应用无法登录、界面空白的情况很容易发生。</w:t>
-      </w:r>
-    </w:p>
-    <w:p>
-      <w:pPr>
-        <w:ind w:firstLine="420" w:firstLineChars="0"/>
-        <w:rPr>
-          <w:rFonts w:hint="default" w:asciiTheme="majorEastAsia" w:hAnsiTheme="majorEastAsia" w:eastAsiaTheme="majorEastAsia"/>
-          <w:b w:val="0"/>
-          <w:bCs w:val="0"/>
-          <w:lang w:val="en-US" w:eastAsia="zh-CN"/>
-        </w:rPr>
-      </w:pPr>
-      <w:r>
-        <w:rPr>
-          <w:rFonts w:hint="eastAsia" w:asciiTheme="majorEastAsia" w:hAnsiTheme="majorEastAsia" w:eastAsiaTheme="majorEastAsia"/>
-          <w:b w:val="0"/>
-          <w:bCs w:val="0"/>
-          <w:lang w:val="en-US" w:eastAsia="zh-CN"/>
-        </w:rPr>
-        <w:t>(3)</w:t>
-      </w:r>
-    </w:p>
-    <w:p>
-      <w:pPr>
-        <w:ind w:firstLine="420" w:firstLineChars="0"/>
-        <w:rPr>
-          <w:rFonts w:hint="default" w:asciiTheme="majorEastAsia" w:hAnsiTheme="majorEastAsia" w:eastAsiaTheme="majorEastAsia"/>
-          <w:b/>
-          <w:bCs/>
-          <w:lang w:val="en-US" w:eastAsia="zh-CN"/>
-        </w:rPr>
-      </w:pPr>
-      <w:r>
-        <w:rPr>
-          <w:rFonts w:hint="eastAsia" w:asciiTheme="majorEastAsia" w:hAnsiTheme="majorEastAsia" w:eastAsiaTheme="majorEastAsia"/>
-          <w:b/>
-          <w:bCs/>
-          <w:lang w:val="en-US" w:eastAsia="zh-CN"/>
-        </w:rPr>
-        <w:t>3.2.3人力资源风险风险因素</w:t>
-      </w:r>
-    </w:p>
-    <w:p>
-      <w:pPr>
-        <w:ind w:firstLine="420" w:firstLineChars="0"/>
-        <w:rPr>
-          <w:rFonts w:hint="eastAsia" w:asciiTheme="majorEastAsia" w:hAnsiTheme="majorEastAsia" w:eastAsiaTheme="majorEastAsia"/>
-          <w:b w:val="0"/>
-          <w:bCs w:val="0"/>
-          <w:lang w:val="en-US" w:eastAsia="zh-CN"/>
-        </w:rPr>
-      </w:pPr>
-      <w:r>
-        <w:rPr>
-          <w:rFonts w:hint="eastAsia" w:asciiTheme="majorEastAsia" w:hAnsiTheme="majorEastAsia" w:eastAsiaTheme="majorEastAsia"/>
-          <w:b w:val="0"/>
-          <w:bCs w:val="0"/>
-          <w:lang w:val="en-US" w:eastAsia="zh-CN"/>
-        </w:rPr>
-        <w:t>(1)人员离职风险因素</w:t>
-      </w:r>
-    </w:p>
-    <w:p>
-      <w:pPr>
-        <w:ind w:firstLine="420" w:firstLineChars="0"/>
-        <w:rPr>
-          <w:rFonts w:hint="eastAsia" w:asciiTheme="majorEastAsia" w:hAnsiTheme="majorEastAsia" w:eastAsiaTheme="majorEastAsia"/>
-          <w:b w:val="0"/>
-          <w:bCs w:val="0"/>
-          <w:lang w:val="en-US" w:eastAsia="zh-CN"/>
-        </w:rPr>
-      </w:pPr>
-      <w:r>
-        <w:rPr>
-          <w:rFonts w:hint="eastAsia" w:asciiTheme="majorEastAsia" w:hAnsiTheme="majorEastAsia" w:eastAsiaTheme="majorEastAsia"/>
-          <w:b w:val="0"/>
-          <w:bCs w:val="0"/>
-          <w:lang w:val="en-US" w:eastAsia="zh-CN"/>
-        </w:rPr>
-        <w:t>为了留住人才，各地出台一系列政策。这是因为人才是每个城市的第一资源，建设好城市离不开各专业人才坚持不懈的努力，对公司也是一样的，为保障公司项目平稳地得到推进，应尽量减少技术人员的频繁离职，核心技术人员离职特别容易对项目造成不可挽回的损失，例如：技术人员士气下降、项目进度落后等。</w:t>
-      </w:r>
-      <w:r>
-        <w:rPr>
-          <w:rFonts w:hint="eastAsia" w:asciiTheme="majorEastAsia" w:hAnsiTheme="majorEastAsia" w:eastAsiaTheme="majorEastAsia"/>
-          <w:b w:val="0"/>
-          <w:bCs w:val="0"/>
-          <w:lang w:val="en-US" w:eastAsia="zh-CN"/>
-        </w:rPr>
-        <w:br w:type="textWrapping"/>
-      </w:r>
-      <w:r>
-        <w:rPr>
-          <w:rFonts w:hint="eastAsia" w:asciiTheme="majorEastAsia" w:hAnsiTheme="majorEastAsia" w:eastAsiaTheme="majorEastAsia"/>
-          <w:b w:val="0"/>
-          <w:bCs w:val="0"/>
-          <w:lang w:val="en-US" w:eastAsia="zh-CN"/>
-        </w:rPr>
-        <w:tab/>
-      </w:r>
-      <w:r>
-        <w:rPr>
-          <w:rFonts w:hint="eastAsia" w:asciiTheme="majorEastAsia" w:hAnsiTheme="majorEastAsia" w:eastAsiaTheme="majorEastAsia"/>
-          <w:b w:val="0"/>
-          <w:bCs w:val="0"/>
-          <w:lang w:val="en-US" w:eastAsia="zh-CN"/>
-        </w:rPr>
-        <w:t>(2)缺少核心技术专家</w:t>
-      </w:r>
-    </w:p>
-    <w:p>
-      <w:pPr>
-        <w:ind w:firstLine="420" w:firstLineChars="0"/>
-        <w:rPr>
-          <w:rFonts w:hint="eastAsia" w:asciiTheme="majorEastAsia" w:hAnsiTheme="majorEastAsia" w:eastAsiaTheme="majorEastAsia"/>
-          <w:b w:val="0"/>
-          <w:bCs w:val="0"/>
-          <w:lang w:val="en-US" w:eastAsia="zh-CN"/>
-        </w:rPr>
-      </w:pPr>
-      <w:r>
-        <w:rPr>
-          <w:rFonts w:hint="eastAsia" w:asciiTheme="majorEastAsia" w:hAnsiTheme="majorEastAsia" w:eastAsiaTheme="majorEastAsia"/>
-          <w:b w:val="0"/>
-          <w:bCs w:val="0"/>
-          <w:lang w:val="en-US" w:eastAsia="zh-CN"/>
-        </w:rPr>
-        <w:br w:type="textWrapping"/>
-      </w:r>
-      <w:r>
-        <w:rPr>
-          <w:rFonts w:hint="eastAsia" w:asciiTheme="majorEastAsia" w:hAnsiTheme="majorEastAsia" w:eastAsiaTheme="majorEastAsia"/>
-          <w:b w:val="0"/>
-          <w:bCs w:val="0"/>
-          <w:lang w:val="en-US" w:eastAsia="zh-CN"/>
-        </w:rPr>
-        <w:tab/>
-      </w:r>
-      <w:r>
-        <w:rPr>
-          <w:rFonts w:hint="eastAsia" w:asciiTheme="majorEastAsia" w:hAnsiTheme="majorEastAsia" w:eastAsiaTheme="majorEastAsia"/>
-          <w:b w:val="0"/>
-          <w:bCs w:val="0"/>
-          <w:lang w:val="en-US" w:eastAsia="zh-CN"/>
-        </w:rPr>
-        <w:t>(3)项目成员的主动性</w:t>
-      </w:r>
-    </w:p>
-    <w:p>
-      <w:pPr>
-        <w:ind w:firstLine="420" w:firstLineChars="0"/>
-        <w:rPr>
-          <w:rFonts w:hint="default" w:asciiTheme="majorEastAsia" w:hAnsiTheme="majorEastAsia" w:eastAsiaTheme="majorEastAsia"/>
-          <w:b w:val="0"/>
-          <w:bCs w:val="0"/>
-          <w:lang w:val="en-US" w:eastAsia="zh-CN"/>
-        </w:rPr>
-      </w:pPr>
-    </w:p>
-    <w:p>
-      <w:pPr>
-        <w:ind w:firstLine="420" w:firstLineChars="0"/>
-        <w:rPr>
-          <w:rFonts w:hint="eastAsia" w:asciiTheme="majorEastAsia" w:hAnsiTheme="majorEastAsia" w:eastAsiaTheme="majorEastAsia"/>
-          <w:b/>
-          <w:bCs/>
-          <w:lang w:val="en-US" w:eastAsia="zh-CN"/>
-        </w:rPr>
-      </w:pPr>
-      <w:r>
-        <w:rPr>
-          <w:rFonts w:hint="eastAsia" w:asciiTheme="majorEastAsia" w:hAnsiTheme="majorEastAsia" w:eastAsiaTheme="majorEastAsia"/>
-          <w:b/>
-          <w:bCs/>
-          <w:lang w:val="en-US" w:eastAsia="zh-CN"/>
-        </w:rPr>
-        <w:t>3.2.4管理风险因素</w:t>
-      </w:r>
-    </w:p>
-    <w:p>
-      <w:pPr>
-        <w:ind w:firstLine="420" w:firstLineChars="0"/>
-        <w:rPr>
-          <w:rFonts w:hint="eastAsia" w:asciiTheme="majorEastAsia" w:hAnsiTheme="majorEastAsia" w:eastAsiaTheme="majorEastAsia"/>
-          <w:b w:val="0"/>
-          <w:bCs w:val="0"/>
-          <w:lang w:val="en-US" w:eastAsia="zh-CN"/>
-        </w:rPr>
-      </w:pPr>
-      <w:r>
-        <w:rPr>
-          <w:rFonts w:hint="eastAsia" w:asciiTheme="majorEastAsia" w:hAnsiTheme="majorEastAsia" w:eastAsiaTheme="majorEastAsia"/>
-          <w:b w:val="0"/>
-          <w:bCs w:val="0"/>
-          <w:lang w:val="en-US" w:eastAsia="zh-CN"/>
-        </w:rPr>
-        <w:t>(1)项目经理专业性不强</w:t>
-      </w:r>
-    </w:p>
-    <w:p>
-      <w:pPr>
-        <w:ind w:firstLine="420" w:firstLineChars="0"/>
-        <w:rPr>
-          <w:rFonts w:hint="eastAsia" w:asciiTheme="majorEastAsia" w:hAnsiTheme="majorEastAsia" w:eastAsiaTheme="majorEastAsia"/>
-          <w:b w:val="0"/>
-          <w:bCs w:val="0"/>
-          <w:lang w:val="en-US" w:eastAsia="zh-CN"/>
-        </w:rPr>
-      </w:pPr>
-      <w:r>
-        <w:rPr>
-          <w:rFonts w:hint="eastAsia" w:asciiTheme="majorEastAsia" w:hAnsiTheme="majorEastAsia" w:eastAsiaTheme="majorEastAsia"/>
-          <w:b w:val="0"/>
-          <w:bCs w:val="0"/>
-          <w:lang w:val="en-US" w:eastAsia="zh-CN"/>
-        </w:rPr>
-        <w:t>项目经理</w:t>
-      </w:r>
-      <w:r>
-        <w:rPr>
-          <w:rFonts w:hint="eastAsia" w:asciiTheme="majorEastAsia" w:hAnsiTheme="majorEastAsia" w:eastAsiaTheme="majorEastAsia"/>
-          <w:b w:val="0"/>
-          <w:bCs w:val="0"/>
-          <w:lang w:val="en-US" w:eastAsia="zh-CN"/>
-        </w:rPr>
-        <w:br w:type="textWrapping"/>
-      </w:r>
-      <w:r>
-        <w:rPr>
-          <w:rFonts w:hint="eastAsia" w:asciiTheme="majorEastAsia" w:hAnsiTheme="majorEastAsia" w:eastAsiaTheme="majorEastAsia"/>
-          <w:b w:val="0"/>
-          <w:bCs w:val="0"/>
-          <w:lang w:val="en-US" w:eastAsia="zh-CN"/>
-        </w:rPr>
-        <w:tab/>
-      </w:r>
-      <w:r>
-        <w:rPr>
-          <w:rFonts w:hint="eastAsia" w:asciiTheme="majorEastAsia" w:hAnsiTheme="majorEastAsia" w:eastAsiaTheme="majorEastAsia"/>
-          <w:b w:val="0"/>
-          <w:bCs w:val="0"/>
-          <w:lang w:val="en-US" w:eastAsia="zh-CN"/>
-        </w:rPr>
-        <w:t>(2)项目分包不合理</w:t>
-      </w:r>
-    </w:p>
-    <w:p>
-      <w:pPr>
-        <w:ind w:firstLine="420" w:firstLineChars="0"/>
-        <w:rPr>
-          <w:rFonts w:hint="default" w:asciiTheme="majorEastAsia" w:hAnsiTheme="majorEastAsia" w:eastAsiaTheme="majorEastAsia"/>
-          <w:b w:val="0"/>
-          <w:bCs w:val="0"/>
-          <w:lang w:val="en-US" w:eastAsia="zh-CN"/>
-        </w:rPr>
-      </w:pPr>
-    </w:p>
-    <w:p>
-      <w:pPr>
         <w:numPr>
           <w:ilvl w:val="0"/>
           <w:numId w:val="3"/>
@@ -5123,7 +4729,51 @@
           <w:bCs w:val="0"/>
           <w:lang w:val="en-US" w:eastAsia="zh-CN"/>
         </w:rPr>
-        <w:t>项目经理和技术人员沟通不足</w:t>
+        <w:t>需求不明确风险因素</w:t>
+      </w:r>
+    </w:p>
+    <w:p>
+      <w:pPr>
+        <w:ind w:firstLine="420" w:firstLineChars="0"/>
+        <w:rPr>
+          <w:rFonts w:hint="eastAsia" w:asciiTheme="majorEastAsia" w:hAnsiTheme="majorEastAsia" w:eastAsiaTheme="majorEastAsia"/>
+          <w:b w:val="0"/>
+          <w:bCs w:val="0"/>
+          <w:lang w:val="en-US" w:eastAsia="zh-CN"/>
+        </w:rPr>
+      </w:pPr>
+      <w:r>
+        <w:rPr>
+          <w:rFonts w:hint="eastAsia" w:asciiTheme="majorEastAsia" w:hAnsiTheme="majorEastAsia" w:eastAsiaTheme="majorEastAsia"/>
+          <w:b w:val="0"/>
+          <w:bCs w:val="0"/>
+          <w:lang w:val="en-US" w:eastAsia="zh-CN"/>
+        </w:rPr>
+        <w:t>Nguyen[]([1] Seiffert B M . α-Complementation assay for HIV envelope glycoprotein-mediated fusion[J]. Virology, 2004, 319(2):343-352.)认为项目需求在收集时应当被清晰地定义，需要简单化项目干系人之间复杂的利益关系、减少利益冲突，从而在项目初期制度项目计划产生正向推动的效果。由于Z集团属于传统的化工制造行业，软件项目经理和产品经理对Android应用端较为熟悉，而对化工领域的相关知识相对来说较为陌生，在与项目干系人手机需求时可能发生偏差，导致最后实现的功能与项目干系人所描述功能存在很大的差异。</w:t>
+      </w:r>
+    </w:p>
+    <w:p>
+      <w:pPr>
+        <w:numPr>
+          <w:ilvl w:val="0"/>
+          <w:numId w:val="3"/>
+        </w:numPr>
+        <w:ind w:left="0" w:leftChars="0" w:firstLine="420" w:firstLineChars="0"/>
+        <w:rPr>
+          <w:rFonts w:hint="eastAsia" w:asciiTheme="majorEastAsia" w:hAnsiTheme="majorEastAsia" w:eastAsiaTheme="majorEastAsia"/>
+          <w:b w:val="0"/>
+          <w:bCs w:val="0"/>
+          <w:lang w:val="en-US" w:eastAsia="zh-CN"/>
+        </w:rPr>
+      </w:pPr>
+      <w:r>
+        <w:rPr>
+          <w:rFonts w:hint="eastAsia" w:asciiTheme="majorEastAsia" w:hAnsiTheme="majorEastAsia" w:eastAsiaTheme="majorEastAsia"/>
+          <w:b w:val="0"/>
+          <w:bCs w:val="0"/>
+          <w:lang w:val="en-US" w:eastAsia="zh-CN"/>
+        </w:rPr>
+        <w:t>需求蔓延风险因素</w:t>
       </w:r>
     </w:p>
     <w:p>
@@ -5131,6 +4781,45 @@
         <w:numPr>
           <w:numId w:val="0"/>
         </w:numPr>
+        <w:rPr>
+          <w:rFonts w:hint="eastAsia" w:asciiTheme="majorEastAsia" w:hAnsiTheme="majorEastAsia" w:eastAsiaTheme="majorEastAsia"/>
+          <w:b w:val="0"/>
+          <w:bCs w:val="0"/>
+          <w:lang w:val="en-US" w:eastAsia="zh-CN"/>
+        </w:rPr>
+      </w:pPr>
+      <w:r>
+        <w:rPr>
+          <w:rFonts w:hint="eastAsia" w:asciiTheme="majorEastAsia" w:hAnsiTheme="majorEastAsia" w:eastAsiaTheme="majorEastAsia"/>
+          <w:b w:val="0"/>
+          <w:bCs w:val="0"/>
+          <w:lang w:val="en-US" w:eastAsia="zh-CN"/>
+        </w:rPr>
+        <w:t>Android软件项目在开发过程中，项目干系人对项目目标存在质疑，增加大量项目计划阶段未提及的需求，而且类似的需求可能会被无休止的添加进需求文档并投入大量的人力物力实施这些需求，每个项目的资金是有限的、项目周期是是固定的，需求蔓延的最终结果会导致成本超支、进度延误。</w:t>
+      </w:r>
+    </w:p>
+    <w:p>
+      <w:pPr>
+        <w:ind w:firstLine="420" w:firstLineChars="0"/>
+        <w:rPr>
+          <w:rFonts w:hint="eastAsia" w:asciiTheme="majorEastAsia" w:hAnsiTheme="majorEastAsia" w:eastAsiaTheme="majorEastAsia"/>
+          <w:b w:val="0"/>
+          <w:bCs w:val="0"/>
+          <w:lang w:val="en-US" w:eastAsia="zh-CN"/>
+        </w:rPr>
+      </w:pPr>
+      <w:r>
+        <w:rPr>
+          <w:rFonts w:hint="eastAsia" w:asciiTheme="majorEastAsia" w:hAnsiTheme="majorEastAsia" w:eastAsiaTheme="majorEastAsia"/>
+          <w:b w:val="0"/>
+          <w:bCs w:val="0"/>
+          <w:lang w:val="en-US" w:eastAsia="zh-CN"/>
+        </w:rPr>
+        <w:t>(3)需求持续变更风险因素</w:t>
+      </w:r>
+    </w:p>
+    <w:p>
+      <w:pPr>
         <w:ind w:firstLine="420" w:firstLineChars="0"/>
         <w:rPr>
           <w:rFonts w:hint="default" w:asciiTheme="majorEastAsia" w:hAnsiTheme="majorEastAsia" w:eastAsiaTheme="majorEastAsia"/>
@@ -5146,14 +4835,163 @@
           <w:bCs w:val="0"/>
           <w:lang w:val="en-US" w:eastAsia="zh-CN"/>
         </w:rPr>
-        <w:t>项目经理对于</w:t>
-      </w:r>
-    </w:p>
-    <w:p>
-      <w:pPr>
+        <w:t>项目执行阶段前，项目经理已对项目进行WBS分解，将分解的工作包下发给相应的开发人员。项目进入实施阶段，项目干系人经常对之前已确定需求提出新的意见和建议，并希望修改或者推翻需求文档，会导致项目开发人员循环进入返工修改，影响项目关键里程碑。</w:t>
+      </w:r>
+    </w:p>
+    <w:p>
+      <w:pPr>
+        <w:ind w:firstLine="420" w:firstLineChars="0"/>
+        <w:rPr>
+          <w:rFonts w:hint="default" w:asciiTheme="majorEastAsia" w:hAnsiTheme="majorEastAsia" w:eastAsiaTheme="majorEastAsia"/>
+          <w:b w:val="0"/>
+          <w:bCs w:val="0"/>
+          <w:lang w:val="en-US" w:eastAsia="zh-CN"/>
+        </w:rPr>
+      </w:pPr>
+    </w:p>
+    <w:p>
+      <w:pPr>
+        <w:ind w:firstLine="420" w:firstLineChars="0"/>
+        <w:rPr>
+          <w:rFonts w:hint="default" w:asciiTheme="majorEastAsia" w:hAnsiTheme="majorEastAsia" w:eastAsiaTheme="majorEastAsia"/>
+          <w:b/>
+          <w:bCs/>
+          <w:lang w:val="en-US" w:eastAsia="zh-CN"/>
+        </w:rPr>
+      </w:pPr>
+      <w:r>
+        <w:rPr>
+          <w:rFonts w:hint="eastAsia" w:asciiTheme="majorEastAsia" w:hAnsiTheme="majorEastAsia" w:eastAsiaTheme="majorEastAsia"/>
+          <w:b/>
+          <w:bCs/>
+          <w:lang w:val="en-US" w:eastAsia="zh-CN"/>
+        </w:rPr>
+        <w:t>3.2.2技术风险因素</w:t>
+      </w:r>
+    </w:p>
+    <w:p>
+      <w:pPr>
+        <w:ind w:firstLine="420" w:firstLineChars="0"/>
+        <w:rPr>
+          <w:rFonts w:hint="eastAsia" w:asciiTheme="majorEastAsia" w:hAnsiTheme="majorEastAsia" w:eastAsiaTheme="majorEastAsia"/>
+          <w:b w:val="0"/>
+          <w:bCs w:val="0"/>
+          <w:lang w:val="en-US" w:eastAsia="zh-CN"/>
+        </w:rPr>
+      </w:pPr>
+      <w:r>
+        <w:rPr>
+          <w:rFonts w:hint="eastAsia" w:asciiTheme="majorEastAsia" w:hAnsiTheme="majorEastAsia" w:eastAsiaTheme="majorEastAsia"/>
+          <w:b w:val="0"/>
+          <w:bCs w:val="0"/>
+          <w:lang w:val="en-US" w:eastAsia="zh-CN"/>
+        </w:rPr>
+        <w:t>(1)技术过于新颖风险因素</w:t>
+      </w:r>
+    </w:p>
+    <w:p>
+      <w:pPr>
+        <w:ind w:firstLine="420" w:firstLineChars="0"/>
+        <w:rPr>
+          <w:rFonts w:hint="default" w:asciiTheme="majorEastAsia" w:hAnsiTheme="majorEastAsia" w:eastAsiaTheme="majorEastAsia"/>
+          <w:b w:val="0"/>
+          <w:bCs w:val="0"/>
+          <w:lang w:val="en-US" w:eastAsia="zh-CN"/>
+        </w:rPr>
+      </w:pPr>
+      <w:r>
+        <w:rPr>
+          <w:rFonts w:hint="eastAsia" w:asciiTheme="majorEastAsia" w:hAnsiTheme="majorEastAsia" w:eastAsiaTheme="majorEastAsia"/>
+          <w:b w:val="0"/>
+          <w:bCs w:val="0"/>
+          <w:lang w:val="en-US" w:eastAsia="zh-CN"/>
+        </w:rPr>
+        <w:t>每年Google公司组织的I/O大会带来Android技术的更新，Android1.0已经升级到Android10，Android SDK和Android API也经过了多次的更新。如今Android开发语言已经逐步从Java转换到Kotlin，Android设计架构由最初的MVC模式调整成MVVM模式。公司新招的Android开发工程师来自不同的公司，选择过于新颖的开发技术，可能会使部分使用传统技术的开发人员难以跟上团队的步伐，造成项目实施前期无法推动、进度缓慢的后果，这可能会改变Android项目的关键路径。</w:t>
+      </w:r>
+    </w:p>
+    <w:p>
+      <w:pPr>
+        <w:ind w:firstLine="420" w:firstLineChars="0"/>
+        <w:rPr>
+          <w:rFonts w:hint="eastAsia" w:asciiTheme="majorEastAsia" w:hAnsiTheme="majorEastAsia" w:eastAsiaTheme="majorEastAsia"/>
+          <w:b w:val="0"/>
+          <w:bCs w:val="0"/>
+          <w:lang w:val="en-US" w:eastAsia="zh-CN"/>
+        </w:rPr>
+      </w:pPr>
+    </w:p>
+    <w:p>
+      <w:pPr>
+        <w:ind w:firstLine="420" w:firstLineChars="0"/>
+        <w:rPr>
+          <w:rFonts w:hint="eastAsia" w:asciiTheme="majorEastAsia" w:hAnsiTheme="majorEastAsia" w:eastAsiaTheme="majorEastAsia"/>
+          <w:b w:val="0"/>
+          <w:bCs w:val="0"/>
+          <w:lang w:val="en-US" w:eastAsia="zh-CN"/>
+        </w:rPr>
+      </w:pPr>
+      <w:r>
+        <w:rPr>
+          <w:rFonts w:hint="eastAsia" w:asciiTheme="majorEastAsia" w:hAnsiTheme="majorEastAsia" w:eastAsiaTheme="majorEastAsia"/>
+          <w:b w:val="0"/>
+          <w:bCs w:val="0"/>
+          <w:lang w:val="en-US" w:eastAsia="zh-CN"/>
+        </w:rPr>
+        <w:t>(2)网络攻击风险因素</w:t>
+      </w:r>
+    </w:p>
+    <w:p>
+      <w:pPr>
+        <w:ind w:firstLine="420" w:firstLineChars="0"/>
+        <w:rPr>
+          <w:rFonts w:hint="default" w:asciiTheme="majorEastAsia" w:hAnsiTheme="majorEastAsia" w:eastAsiaTheme="majorEastAsia"/>
+          <w:b w:val="0"/>
+          <w:bCs w:val="0"/>
+          <w:lang w:val="en-US" w:eastAsia="zh-CN"/>
+        </w:rPr>
+      </w:pPr>
+      <w:r>
+        <w:rPr>
+          <w:rFonts w:hint="eastAsia" w:asciiTheme="majorEastAsia" w:hAnsiTheme="majorEastAsia" w:eastAsiaTheme="majorEastAsia"/>
+          <w:b w:val="0"/>
+          <w:bCs w:val="0"/>
+          <w:lang w:val="en-US" w:eastAsia="zh-CN"/>
+        </w:rPr>
+        <w:t>Android应用许多数据通过向服务器网络请求的方式获取数据。2021年11月，Log4j被发现存在远程代码执行漏洞，国内不少公司因为Log4j漏洞被黑客攻击，导致服务器数据库被加密、数据库被删、公司被勒索钱财，甚至黑客使用公司服务器做为服务器肉鸡，攻击其他公司服务器。除此之外，xss攻击、SQL注入攻击一直是黑客钟爱的入侵方式。服务器的安全性需得到保障，一旦服务器被攻击，Android应用无法登录、界面空白的情况很容易发生。</w:t>
+      </w:r>
+    </w:p>
+    <w:p>
+      <w:pPr>
+        <w:numPr>
+          <w:ilvl w:val="0"/>
+          <w:numId w:val="3"/>
+        </w:numPr>
+        <w:ind w:left="0" w:leftChars="0" w:firstLine="420" w:firstLineChars="0"/>
+        <w:rPr>
+          <w:rFonts w:hint="eastAsia" w:asciiTheme="majorEastAsia" w:hAnsiTheme="majorEastAsia" w:eastAsiaTheme="majorEastAsia"/>
+          <w:b w:val="0"/>
+          <w:bCs w:val="0"/>
+          <w:lang w:val="en-US" w:eastAsia="zh-CN"/>
+        </w:rPr>
+      </w:pPr>
+      <w:r>
+        <w:rPr>
+          <w:rFonts w:hint="eastAsia" w:asciiTheme="majorEastAsia" w:hAnsiTheme="majorEastAsia" w:eastAsiaTheme="majorEastAsia"/>
+          <w:b w:val="0"/>
+          <w:bCs w:val="0"/>
+          <w:lang w:val="en-US" w:eastAsia="zh-CN"/>
+        </w:rPr>
+        <w:t>开发工具的选择</w:t>
+      </w:r>
+    </w:p>
+    <w:p>
+      <w:pPr>
+        <w:widowControl w:val="0"/>
         <w:numPr>
           <w:numId w:val="0"/>
         </w:numPr>
+        <w:ind w:firstLine="420" w:firstLineChars="0"/>
+        <w:jc w:val="both"/>
         <w:rPr>
           <w:rFonts w:hint="default" w:asciiTheme="majorEastAsia" w:hAnsiTheme="majorEastAsia" w:eastAsiaTheme="majorEastAsia"/>
           <w:b w:val="0"/>
@@ -5161,12 +4999,428 @@
           <w:lang w:val="en-US" w:eastAsia="zh-CN"/>
         </w:rPr>
       </w:pPr>
-    </w:p>
-    <w:p>
-      <w:pPr>
-        <w:ind w:firstLine="420" w:firstLineChars="0"/>
+      <w:r>
+        <w:rPr>
+          <w:rFonts w:hint="eastAsia" w:asciiTheme="majorEastAsia" w:hAnsiTheme="majorEastAsia" w:eastAsiaTheme="majorEastAsia"/>
+          <w:b w:val="0"/>
+          <w:bCs w:val="0"/>
+          <w:lang w:val="en-US" w:eastAsia="zh-CN"/>
+        </w:rPr>
+        <w:t>Android开发工具有最初的adt和目前最为流行的Android Studio，还有较为小众的IntelliJ IDEA，每一个开发工具都有优缺点，只有选择合理的开发工具，才能保证项目顺利运行。</w:t>
+      </w:r>
+    </w:p>
+    <w:p>
+      <w:pPr>
+        <w:numPr>
+          <w:ilvl w:val="0"/>
+          <w:numId w:val="3"/>
+        </w:numPr>
+        <w:ind w:left="0" w:leftChars="0" w:firstLine="420" w:firstLineChars="0"/>
         <w:rPr>
           <w:rFonts w:hint="default" w:asciiTheme="majorEastAsia" w:hAnsiTheme="majorEastAsia" w:eastAsiaTheme="majorEastAsia"/>
+          <w:b w:val="0"/>
+          <w:bCs w:val="0"/>
+          <w:lang w:val="en-US" w:eastAsia="zh-CN"/>
+        </w:rPr>
+      </w:pPr>
+      <w:r>
+        <w:rPr>
+          <w:rFonts w:hint="eastAsia" w:asciiTheme="majorEastAsia" w:hAnsiTheme="majorEastAsia" w:eastAsiaTheme="majorEastAsia"/>
+          <w:b w:val="0"/>
+          <w:bCs w:val="0"/>
+          <w:lang w:val="en-US" w:eastAsia="zh-CN"/>
+        </w:rPr>
+        <w:t>开发语言的选择</w:t>
+      </w:r>
+    </w:p>
+    <w:p>
+      <w:pPr>
+        <w:widowControl w:val="0"/>
+        <w:numPr>
+          <w:numId w:val="0"/>
+        </w:numPr>
+        <w:ind w:firstLine="420" w:firstLineChars="0"/>
+        <w:jc w:val="both"/>
+        <w:rPr>
+          <w:rFonts w:hint="default" w:asciiTheme="majorEastAsia" w:hAnsiTheme="majorEastAsia" w:eastAsiaTheme="majorEastAsia"/>
+          <w:b w:val="0"/>
+          <w:bCs w:val="0"/>
+          <w:lang w:val="en-US" w:eastAsia="zh-CN"/>
+        </w:rPr>
+      </w:pPr>
+      <w:r>
+        <w:rPr>
+          <w:rFonts w:hint="eastAsia" w:asciiTheme="majorEastAsia" w:hAnsiTheme="majorEastAsia" w:eastAsiaTheme="majorEastAsia"/>
+          <w:b w:val="0"/>
+          <w:bCs w:val="0"/>
+          <w:lang w:val="en-US" w:eastAsia="zh-CN"/>
+        </w:rPr>
+        <w:t>Java、Kotlin是当前Android开发中占比最高的两种语言，其次是JSP和Html5。选择不合适的开发语言，每位开发者阅读和分析代码时会增加障碍，不利于开发人员快速定位问题，导致时间成本增加，容易造成进度延误。</w:t>
+      </w:r>
+    </w:p>
+    <w:p>
+      <w:pPr>
+        <w:ind w:firstLine="420" w:firstLineChars="0"/>
+        <w:rPr>
+          <w:rFonts w:hint="default" w:asciiTheme="majorEastAsia" w:hAnsiTheme="majorEastAsia" w:eastAsiaTheme="majorEastAsia"/>
+          <w:b/>
+          <w:bCs/>
+          <w:lang w:val="en-US" w:eastAsia="zh-CN"/>
+        </w:rPr>
+      </w:pPr>
+      <w:r>
+        <w:rPr>
+          <w:rFonts w:hint="eastAsia" w:asciiTheme="majorEastAsia" w:hAnsiTheme="majorEastAsia" w:eastAsiaTheme="majorEastAsia"/>
+          <w:b/>
+          <w:bCs/>
+          <w:lang w:val="en-US" w:eastAsia="zh-CN"/>
+        </w:rPr>
+        <w:t>3.2.3人力资源风险风险因素</w:t>
+      </w:r>
+    </w:p>
+    <w:p>
+      <w:pPr>
+        <w:ind w:firstLine="420" w:firstLineChars="0"/>
+        <w:rPr>
+          <w:rFonts w:hint="eastAsia" w:asciiTheme="majorEastAsia" w:hAnsiTheme="majorEastAsia" w:eastAsiaTheme="majorEastAsia"/>
+          <w:b w:val="0"/>
+          <w:bCs w:val="0"/>
+          <w:lang w:val="en-US" w:eastAsia="zh-CN"/>
+        </w:rPr>
+      </w:pPr>
+      <w:r>
+        <w:rPr>
+          <w:rFonts w:hint="eastAsia" w:asciiTheme="majorEastAsia" w:hAnsiTheme="majorEastAsia" w:eastAsiaTheme="majorEastAsia"/>
+          <w:b w:val="0"/>
+          <w:bCs w:val="0"/>
+          <w:lang w:val="en-US" w:eastAsia="zh-CN"/>
+        </w:rPr>
+        <w:t>(1)人员离职风险因素</w:t>
+      </w:r>
+    </w:p>
+    <w:p>
+      <w:pPr>
+        <w:ind w:firstLine="420" w:firstLineChars="0"/>
+        <w:rPr>
+          <w:rFonts w:hint="default" w:asciiTheme="majorEastAsia" w:hAnsiTheme="majorEastAsia" w:eastAsiaTheme="majorEastAsia"/>
+          <w:b w:val="0"/>
+          <w:bCs w:val="0"/>
+          <w:lang w:val="en-US" w:eastAsia="zh-CN"/>
+        </w:rPr>
+      </w:pPr>
+      <w:r>
+        <w:rPr>
+          <w:rFonts w:hint="eastAsia" w:asciiTheme="majorEastAsia" w:hAnsiTheme="majorEastAsia" w:eastAsiaTheme="majorEastAsia"/>
+          <w:b w:val="0"/>
+          <w:bCs w:val="0"/>
+          <w:lang w:val="en-US" w:eastAsia="zh-CN"/>
+        </w:rPr>
+        <w:t>为留住人才，各地出台一系列政策。这是因为人才是每个城市的第一资源，建设好城市离不开各专业人才坚持不懈的努力，对公司也是一样的，为保障公司项目平稳地得到推进，应尽量减少技术人员的频繁离职，项目开发一半，核心技术人员离职特别容易对项目造成不可挽回的损失，重新招员工需要时间不确定，即使迅速有人员替补，熟悉代码和项目业务也需要必要的时间，并且公司关键开发人员的离开容易造成士气下降、项目进度落后等后果。</w:t>
+      </w:r>
+      <w:r>
+        <w:rPr>
+          <w:rFonts w:hint="eastAsia" w:asciiTheme="majorEastAsia" w:hAnsiTheme="majorEastAsia" w:eastAsiaTheme="majorEastAsia"/>
+          <w:b w:val="0"/>
+          <w:bCs w:val="0"/>
+          <w:lang w:val="en-US" w:eastAsia="zh-CN"/>
+        </w:rPr>
+        <w:br w:type="textWrapping"/>
+      </w:r>
+      <w:r>
+        <w:rPr>
+          <w:rFonts w:hint="eastAsia" w:asciiTheme="majorEastAsia" w:hAnsiTheme="majorEastAsia" w:eastAsiaTheme="majorEastAsia"/>
+          <w:b w:val="0"/>
+          <w:bCs w:val="0"/>
+          <w:lang w:val="en-US" w:eastAsia="zh-CN"/>
+        </w:rPr>
+        <w:tab/>
+      </w:r>
+      <w:r>
+        <w:rPr>
+          <w:rFonts w:hint="eastAsia" w:asciiTheme="majorEastAsia" w:hAnsiTheme="majorEastAsia" w:eastAsiaTheme="majorEastAsia"/>
+          <w:b w:val="0"/>
+          <w:bCs w:val="0"/>
+          <w:lang w:val="en-US" w:eastAsia="zh-CN"/>
+        </w:rPr>
+        <w:t>(2)开发人员的团队协作能力</w:t>
+      </w:r>
+    </w:p>
+    <w:p>
+      <w:pPr>
+        <w:ind w:firstLine="420" w:firstLineChars="0"/>
+        <w:rPr>
+          <w:rFonts w:hint="eastAsia" w:asciiTheme="majorEastAsia" w:hAnsiTheme="majorEastAsia" w:eastAsiaTheme="majorEastAsia"/>
+          <w:b w:val="0"/>
+          <w:bCs w:val="0"/>
+          <w:lang w:val="en-US" w:eastAsia="zh-CN"/>
+        </w:rPr>
+      </w:pPr>
+      <w:r>
+        <w:rPr>
+          <w:rFonts w:hint="eastAsia" w:asciiTheme="majorEastAsia" w:hAnsiTheme="majorEastAsia" w:eastAsiaTheme="majorEastAsia"/>
+          <w:b w:val="0"/>
+          <w:bCs w:val="0"/>
+          <w:lang w:val="en-US" w:eastAsia="zh-CN"/>
+        </w:rPr>
+        <w:t>开发人员的软件开发能力固然重要，开发人员在展现个人能力的同时，需要加强与团队其他人员的合作能力，同事之间互相帮助，取长补短，发挥团队精神以期提升团队的工作效率。在软件项目开发过程中，开发人员的团队协作能力相当重要。</w:t>
+      </w:r>
+      <w:r>
+        <w:rPr>
+          <w:rFonts w:hint="eastAsia" w:asciiTheme="majorEastAsia" w:hAnsiTheme="majorEastAsia" w:eastAsiaTheme="majorEastAsia"/>
+          <w:b w:val="0"/>
+          <w:bCs w:val="0"/>
+          <w:lang w:val="en-US" w:eastAsia="zh-CN"/>
+        </w:rPr>
+        <w:br w:type="textWrapping"/>
+      </w:r>
+      <w:r>
+        <w:rPr>
+          <w:rFonts w:hint="eastAsia" w:asciiTheme="majorEastAsia" w:hAnsiTheme="majorEastAsia" w:eastAsiaTheme="majorEastAsia"/>
+          <w:b w:val="0"/>
+          <w:bCs w:val="0"/>
+          <w:lang w:val="en-US" w:eastAsia="zh-CN"/>
+        </w:rPr>
+        <w:tab/>
+      </w:r>
+      <w:r>
+        <w:rPr>
+          <w:rFonts w:hint="eastAsia" w:asciiTheme="majorEastAsia" w:hAnsiTheme="majorEastAsia" w:eastAsiaTheme="majorEastAsia"/>
+          <w:b w:val="0"/>
+          <w:bCs w:val="0"/>
+          <w:lang w:val="en-US" w:eastAsia="zh-CN"/>
+        </w:rPr>
+        <w:t>(3)项目成员缺少主动性</w:t>
+      </w:r>
+    </w:p>
+    <w:p>
+      <w:pPr>
+        <w:ind w:firstLine="420" w:firstLineChars="0"/>
+        <w:rPr>
+          <w:rFonts w:hint="default" w:asciiTheme="majorEastAsia" w:hAnsiTheme="majorEastAsia" w:eastAsiaTheme="majorEastAsia"/>
+          <w:b w:val="0"/>
+          <w:bCs w:val="0"/>
+          <w:lang w:val="en-US" w:eastAsia="zh-CN"/>
+        </w:rPr>
+      </w:pPr>
+      <w:r>
+        <w:rPr>
+          <w:rFonts w:hint="eastAsia" w:asciiTheme="majorEastAsia" w:hAnsiTheme="majorEastAsia" w:eastAsiaTheme="majorEastAsia"/>
+          <w:b w:val="0"/>
+          <w:bCs w:val="0"/>
+          <w:lang w:val="en-US" w:eastAsia="zh-CN"/>
+        </w:rPr>
+        <w:t>项目成员如果缺乏责任感，工作效率不高，对负责的功能模块不能够按时完成，项目开发人员的主观能动性是项目能否成功的关键因素。</w:t>
+      </w:r>
+    </w:p>
+    <w:p>
+      <w:pPr>
+        <w:ind w:firstLine="420" w:firstLineChars="0"/>
+        <w:rPr>
+          <w:rFonts w:hint="eastAsia" w:asciiTheme="majorEastAsia" w:hAnsiTheme="majorEastAsia" w:eastAsiaTheme="majorEastAsia"/>
+          <w:b w:val="0"/>
+          <w:bCs w:val="0"/>
+          <w:lang w:val="en-US" w:eastAsia="zh-CN"/>
+        </w:rPr>
+      </w:pPr>
+      <w:r>
+        <w:rPr>
+          <w:rFonts w:hint="eastAsia" w:asciiTheme="majorEastAsia" w:hAnsiTheme="majorEastAsia" w:eastAsiaTheme="majorEastAsia"/>
+          <w:b w:val="0"/>
+          <w:bCs w:val="0"/>
+          <w:lang w:val="en-US" w:eastAsia="zh-CN"/>
+        </w:rPr>
+        <w:t>(4)项目经理的专业能力</w:t>
+      </w:r>
+    </w:p>
+    <w:p>
+      <w:pPr>
+        <w:ind w:firstLine="420" w:firstLineChars="0"/>
+        <w:rPr>
+          <w:rFonts w:hint="eastAsia" w:asciiTheme="majorEastAsia" w:hAnsiTheme="majorEastAsia" w:eastAsiaTheme="majorEastAsia"/>
+          <w:b w:val="0"/>
+          <w:bCs w:val="0"/>
+          <w:lang w:val="en-US" w:eastAsia="zh-CN"/>
+        </w:rPr>
+      </w:pPr>
+      <w:r>
+        <w:rPr>
+          <w:rFonts w:hint="eastAsia" w:asciiTheme="majorEastAsia" w:hAnsiTheme="majorEastAsia" w:eastAsiaTheme="majorEastAsia"/>
+          <w:b w:val="0"/>
+          <w:bCs w:val="0"/>
+          <w:lang w:val="en-US" w:eastAsia="zh-CN"/>
+        </w:rPr>
+        <w:t>项目经理是否有类似的Android软件开发管理经验是这个项目是否能事半功倍的关键性因素，在项目执行过程中，项目经理作为本软件管理者的管理能力是项目能够达到项目目标的核心，而混乱的管理会使项目走向深渊。</w:t>
+      </w:r>
+    </w:p>
+    <w:p>
+      <w:pPr>
+        <w:numPr>
+          <w:numId w:val="0"/>
+        </w:numPr>
+        <w:ind w:firstLine="420" w:firstLineChars="0"/>
+        <w:rPr>
+          <w:rFonts w:hint="eastAsia" w:asciiTheme="majorEastAsia" w:hAnsiTheme="majorEastAsia" w:eastAsiaTheme="majorEastAsia"/>
+          <w:b w:val="0"/>
+          <w:bCs w:val="0"/>
+          <w:lang w:val="en-US" w:eastAsia="zh-CN"/>
+        </w:rPr>
+      </w:pPr>
+      <w:r>
+        <w:rPr>
+          <w:rFonts w:hint="eastAsia" w:asciiTheme="majorEastAsia" w:hAnsiTheme="majorEastAsia" w:eastAsiaTheme="majorEastAsia"/>
+          <w:b w:val="0"/>
+          <w:bCs w:val="0"/>
+          <w:lang w:val="en-US" w:eastAsia="zh-CN"/>
+        </w:rPr>
+        <w:t>(5)团队成员沟通不足</w:t>
+      </w:r>
+    </w:p>
+    <w:p>
+      <w:pPr>
+        <w:ind w:firstLine="420" w:firstLineChars="0"/>
+        <w:rPr>
+          <w:rFonts w:hint="default" w:asciiTheme="majorEastAsia" w:hAnsiTheme="majorEastAsia" w:eastAsiaTheme="majorEastAsia"/>
+          <w:b w:val="0"/>
+          <w:bCs w:val="0"/>
+          <w:lang w:val="en-US" w:eastAsia="zh-CN"/>
+        </w:rPr>
+      </w:pPr>
+      <w:r>
+        <w:rPr>
+          <w:rFonts w:hint="eastAsia" w:asciiTheme="majorEastAsia" w:hAnsiTheme="majorEastAsia" w:eastAsiaTheme="majorEastAsia"/>
+          <w:b w:val="0"/>
+          <w:bCs w:val="0"/>
+          <w:lang w:val="en-US" w:eastAsia="zh-CN"/>
+        </w:rPr>
+        <w:t>项目经理与开发人员、开发人员之间的沟通和交流对项目的成败起着至关重要的作用，一个团队如果缺乏沟通，引起的矛盾、信息阻塞导致项目不能顺利进展的情况时有发生，缺乏沟通的团队往往会造成团队成员没有明确的项目目标，团队成员之间存在隔阂、难以达成合作共赢、团队效率低、项目成本增加、进度延迟、质量下降。</w:t>
+      </w:r>
+    </w:p>
+    <w:p>
+      <w:pPr>
+        <w:ind w:firstLine="420" w:firstLineChars="0"/>
+        <w:rPr>
+          <w:rFonts w:hint="eastAsia" w:asciiTheme="majorEastAsia" w:hAnsiTheme="majorEastAsia" w:eastAsiaTheme="majorEastAsia"/>
+          <w:b/>
+          <w:bCs/>
+          <w:lang w:val="en-US" w:eastAsia="zh-CN"/>
+        </w:rPr>
+      </w:pPr>
+      <w:r>
+        <w:rPr>
+          <w:rFonts w:hint="eastAsia" w:asciiTheme="majorEastAsia" w:hAnsiTheme="majorEastAsia" w:eastAsiaTheme="majorEastAsia"/>
+          <w:b/>
+          <w:bCs/>
+          <w:lang w:val="en-US" w:eastAsia="zh-CN"/>
+        </w:rPr>
+        <w:t>3.2.4管理风险因素</w:t>
+      </w:r>
+    </w:p>
+    <w:p>
+      <w:pPr>
+        <w:ind w:firstLine="420" w:firstLineChars="0"/>
+        <w:rPr>
+          <w:rFonts w:hint="eastAsia" w:asciiTheme="majorEastAsia" w:hAnsiTheme="majorEastAsia" w:eastAsiaTheme="majorEastAsia"/>
+          <w:b w:val="0"/>
+          <w:bCs w:val="0"/>
+          <w:lang w:val="en-US" w:eastAsia="zh-CN"/>
+        </w:rPr>
+      </w:pPr>
+      <w:r>
+        <w:rPr>
+          <w:rFonts w:hint="eastAsia" w:asciiTheme="majorEastAsia" w:hAnsiTheme="majorEastAsia" w:eastAsiaTheme="majorEastAsia"/>
+          <w:b w:val="0"/>
+          <w:bCs w:val="0"/>
+          <w:lang w:val="en-US" w:eastAsia="zh-CN"/>
+        </w:rPr>
+        <w:t>(1)项目经理专业性不强</w:t>
+      </w:r>
+    </w:p>
+    <w:p>
+      <w:pPr>
+        <w:ind w:firstLine="420" w:firstLineChars="0"/>
+        <w:rPr>
+          <w:rFonts w:hint="default" w:asciiTheme="majorEastAsia" w:hAnsiTheme="majorEastAsia" w:eastAsiaTheme="majorEastAsia"/>
+          <w:b w:val="0"/>
+          <w:bCs w:val="0"/>
+          <w:lang w:val="en-US" w:eastAsia="zh-CN"/>
+        </w:rPr>
+      </w:pPr>
+      <w:r>
+        <w:rPr>
+          <w:rFonts w:hint="eastAsia" w:asciiTheme="majorEastAsia" w:hAnsiTheme="majorEastAsia" w:eastAsiaTheme="majorEastAsia"/>
+          <w:b w:val="0"/>
+          <w:bCs w:val="0"/>
+          <w:lang w:val="en-US" w:eastAsia="zh-CN"/>
+        </w:rPr>
+        <w:t>项目经理缺乏经验，对软件项目管理的能力不足，文档整理不规范、对技术人员的具体工作不熟悉、对项目进度控制、质量控制、成本控制的能力不足。</w:t>
+      </w:r>
+      <w:r>
+        <w:rPr>
+          <w:rFonts w:hint="eastAsia" w:asciiTheme="majorEastAsia" w:hAnsiTheme="majorEastAsia" w:eastAsiaTheme="majorEastAsia"/>
+          <w:b w:val="0"/>
+          <w:bCs w:val="0"/>
+          <w:lang w:val="en-US" w:eastAsia="zh-CN"/>
+        </w:rPr>
+        <w:br w:type="textWrapping"/>
+      </w:r>
+      <w:r>
+        <w:rPr>
+          <w:rFonts w:hint="eastAsia" w:asciiTheme="majorEastAsia" w:hAnsiTheme="majorEastAsia" w:eastAsiaTheme="majorEastAsia"/>
+          <w:b w:val="0"/>
+          <w:bCs w:val="0"/>
+          <w:lang w:val="en-US" w:eastAsia="zh-CN"/>
+        </w:rPr>
+        <w:tab/>
+      </w:r>
+      <w:r>
+        <w:rPr>
+          <w:rFonts w:hint="eastAsia" w:asciiTheme="majorEastAsia" w:hAnsiTheme="majorEastAsia" w:eastAsiaTheme="majorEastAsia"/>
+          <w:b w:val="0"/>
+          <w:bCs w:val="0"/>
+          <w:lang w:val="en-US" w:eastAsia="zh-CN"/>
+        </w:rPr>
+        <w:t>(2)缺乏公司高层支持</w:t>
+      </w:r>
+    </w:p>
+    <w:p>
+      <w:pPr>
+        <w:ind w:firstLine="420" w:firstLineChars="0"/>
+        <w:rPr>
+          <w:rFonts w:hint="default" w:asciiTheme="majorEastAsia" w:hAnsiTheme="majorEastAsia" w:eastAsiaTheme="majorEastAsia"/>
+          <w:b w:val="0"/>
+          <w:bCs w:val="0"/>
+          <w:lang w:val="en-US" w:eastAsia="zh-CN"/>
+        </w:rPr>
+      </w:pPr>
+      <w:r>
+        <w:rPr>
+          <w:rFonts w:hint="eastAsia" w:asciiTheme="majorEastAsia" w:hAnsiTheme="majorEastAsia" w:eastAsiaTheme="majorEastAsia"/>
+          <w:b w:val="0"/>
+          <w:bCs w:val="0"/>
+          <w:lang w:val="en-US" w:eastAsia="zh-CN"/>
+        </w:rPr>
+        <w:t>公司高层管理对项目的支持力度和积极参与直接影响一个项目的成败，如果一个项目缺乏公司高层管理人员的持续支持，软件项目的研发工作将受到非常大的影响。</w:t>
+      </w:r>
+    </w:p>
+    <w:p>
+      <w:pPr>
+        <w:numPr>
+          <w:ilvl w:val="0"/>
+          <w:numId w:val="0"/>
+        </w:numPr>
+        <w:rPr>
+          <w:rFonts w:hint="default" w:asciiTheme="majorEastAsia" w:hAnsiTheme="majorEastAsia" w:eastAsiaTheme="majorEastAsia"/>
+          <w:b w:val="0"/>
+          <w:bCs w:val="0"/>
+          <w:lang w:val="en-US" w:eastAsia="zh-CN"/>
+        </w:rPr>
+      </w:pPr>
+    </w:p>
+    <w:p>
+      <w:pPr>
+        <w:ind w:firstLine="420" w:firstLineChars="0"/>
+        <w:rPr>
+          <w:rFonts w:hint="default" w:asciiTheme="majorEastAsia" w:hAnsiTheme="majorEastAsia" w:eastAsiaTheme="majorEastAsia"/>
           <w:b/>
           <w:bCs/>
           <w:lang w:val="en-US" w:eastAsia="zh-CN"/>
@@ -5367,288 +5621,332 @@
           <w:lang w:val="en-US" w:eastAsia="zh-CN"/>
         </w:rPr>
       </w:pPr>
+      <w:r>
+        <w:rPr>
+          <w:rFonts w:hint="eastAsia" w:asciiTheme="majorEastAsia" w:hAnsiTheme="majorEastAsia" w:eastAsiaTheme="majorEastAsia"/>
+          <w:b w:val="0"/>
+          <w:bCs w:val="0"/>
+          <w:lang w:val="en-US" w:eastAsia="zh-CN"/>
+        </w:rPr>
+        <w:t>(1)供应商延迟交付风险</w:t>
+      </w:r>
+      <w:r>
+        <w:rPr>
+          <w:rFonts w:hint="eastAsia" w:asciiTheme="majorEastAsia" w:hAnsiTheme="majorEastAsia" w:eastAsiaTheme="majorEastAsia"/>
+          <w:b w:val="0"/>
+          <w:bCs w:val="0"/>
+          <w:lang w:val="en-US" w:eastAsia="zh-CN"/>
+        </w:rPr>
+        <w:br w:type="textWrapping"/>
+      </w:r>
+      <w:r>
+        <w:rPr>
+          <w:rFonts w:hint="eastAsia" w:asciiTheme="majorEastAsia" w:hAnsiTheme="majorEastAsia" w:eastAsiaTheme="majorEastAsia"/>
+          <w:b w:val="0"/>
+          <w:bCs w:val="0"/>
+          <w:lang w:val="en-US" w:eastAsia="zh-CN"/>
+        </w:rPr>
+        <w:tab/>
+      </w:r>
+      <w:r>
+        <w:rPr>
+          <w:rFonts w:hint="eastAsia" w:asciiTheme="majorEastAsia" w:hAnsiTheme="majorEastAsia" w:eastAsiaTheme="majorEastAsia"/>
+          <w:b w:val="0"/>
+          <w:bCs w:val="0"/>
+          <w:lang w:val="en-US" w:eastAsia="zh-CN"/>
+        </w:rPr>
+        <w:t>由于行业原因，Z集团实时记录员工的行动轨迹和位置，以防止发生重大事故时能定位受困员工的位置，方便应急队伍前往救助，因此，公司将选择一家人员定位卡供应商，Android应用开发工程师将在收到供应商部分样机后先接入人员定位卡SDK，在成功接入后，进行阶段性测试，如果出现供应商在交付合同中规定的时间内无法提供所有产品，阶段性测试将无法如期进行，影响项目进度。</w:t>
+      </w:r>
+    </w:p>
+    <w:p>
+      <w:pPr>
+        <w:rPr>
+          <w:rFonts w:hint="default" w:asciiTheme="majorEastAsia" w:hAnsiTheme="majorEastAsia" w:eastAsiaTheme="majorEastAsia"/>
+          <w:b w:val="0"/>
+          <w:bCs w:val="0"/>
+          <w:lang w:val="en-US" w:eastAsia="zh-CN"/>
+        </w:rPr>
+      </w:pPr>
+    </w:p>
+    <w:p>
+      <w:pPr>
+        <w:ind w:firstLine="420" w:firstLineChars="0"/>
+        <w:rPr>
+          <w:rFonts w:hint="eastAsia" w:asciiTheme="majorEastAsia" w:hAnsiTheme="majorEastAsia" w:eastAsiaTheme="majorEastAsia"/>
+          <w:b/>
+          <w:bCs/>
+          <w:lang w:val="en-US" w:eastAsia="zh-CN"/>
+        </w:rPr>
+      </w:pPr>
+      <w:r>
+        <w:rPr>
+          <w:rFonts w:hint="eastAsia" w:asciiTheme="majorEastAsia" w:hAnsiTheme="majorEastAsia" w:eastAsiaTheme="majorEastAsia"/>
+          <w:b w:val="0"/>
+          <w:bCs w:val="0"/>
+          <w:lang w:val="en-US" w:eastAsia="zh-CN"/>
+        </w:rPr>
+        <w:t>(2)供应商技术支持力度不够</w:t>
+      </w:r>
+    </w:p>
+    <w:p>
+      <w:pPr>
+        <w:ind w:firstLine="420" w:firstLineChars="0"/>
+        <w:rPr>
+          <w:rFonts w:hint="default" w:asciiTheme="majorEastAsia" w:hAnsiTheme="majorEastAsia" w:eastAsiaTheme="majorEastAsia"/>
+          <w:b w:val="0"/>
+          <w:bCs w:val="0"/>
+          <w:lang w:val="en-US" w:eastAsia="zh-CN"/>
+        </w:rPr>
+      </w:pPr>
+      <w:r>
+        <w:rPr>
+          <w:rFonts w:hint="eastAsia" w:asciiTheme="majorEastAsia" w:hAnsiTheme="majorEastAsia" w:eastAsiaTheme="majorEastAsia"/>
+          <w:b w:val="0"/>
+          <w:bCs w:val="0"/>
+          <w:lang w:val="en-US" w:eastAsia="zh-CN"/>
+        </w:rPr>
+        <w:t>Android开发工程师接入人员定位卡SDK时，根据在供应商官网文档下载的SDK文档接入第三方SDK时，遇到开发人员无法解决的问题需要供应商技术支持，技术支持总是反馈不及时，导致开发人员无法快速将问题顺利解决，导致项目进度落后。</w:t>
+      </w:r>
+    </w:p>
+    <w:p>
+      <w:pPr>
+        <w:ind w:firstLine="420" w:firstLineChars="0"/>
+        <w:rPr>
+          <w:rFonts w:hint="default" w:asciiTheme="majorEastAsia" w:hAnsiTheme="majorEastAsia" w:eastAsiaTheme="majorEastAsia"/>
+          <w:b/>
+          <w:bCs/>
+          <w:lang w:val="en-US" w:eastAsia="zh-CN"/>
+        </w:rPr>
+      </w:pPr>
+      <w:r>
+        <w:rPr>
+          <w:rFonts w:hint="eastAsia" w:asciiTheme="majorEastAsia" w:hAnsiTheme="majorEastAsia" w:eastAsiaTheme="majorEastAsia"/>
+          <w:b/>
+          <w:bCs/>
+          <w:lang w:val="en-US" w:eastAsia="zh-CN"/>
+        </w:rPr>
+        <w:t>3.2.7组织环境风险因素</w:t>
+      </w:r>
+    </w:p>
+    <w:p>
+      <w:pPr>
+        <w:ind w:firstLine="420" w:firstLineChars="0"/>
+        <w:rPr>
+          <w:rFonts w:hint="default" w:asciiTheme="majorEastAsia" w:hAnsiTheme="majorEastAsia" w:eastAsiaTheme="majorEastAsia"/>
+          <w:b w:val="0"/>
+          <w:bCs w:val="0"/>
+          <w:lang w:val="en-US" w:eastAsia="zh-CN"/>
+        </w:rPr>
+      </w:pPr>
+      <w:r>
+        <w:rPr>
+          <w:rFonts w:hint="eastAsia" w:asciiTheme="majorEastAsia" w:hAnsiTheme="majorEastAsia" w:eastAsiaTheme="majorEastAsia"/>
+          <w:b w:val="0"/>
+          <w:bCs w:val="0"/>
+          <w:lang w:val="en-US" w:eastAsia="zh-CN"/>
+        </w:rPr>
+        <w:t>(1)项目资源向其他项目偏移</w:t>
+      </w:r>
+      <w:r>
+        <w:rPr>
+          <w:rFonts w:hint="eastAsia" w:asciiTheme="majorEastAsia" w:hAnsiTheme="majorEastAsia" w:eastAsiaTheme="majorEastAsia"/>
+          <w:b w:val="0"/>
+          <w:bCs w:val="0"/>
+          <w:lang w:val="en-US" w:eastAsia="zh-CN"/>
+        </w:rPr>
+        <w:br w:type="textWrapping"/>
+      </w:r>
+      <w:r>
+        <w:rPr>
+          <w:rFonts w:hint="eastAsia" w:asciiTheme="majorEastAsia" w:hAnsiTheme="majorEastAsia" w:eastAsiaTheme="majorEastAsia"/>
+          <w:b w:val="0"/>
+          <w:bCs w:val="0"/>
+          <w:lang w:val="en-US" w:eastAsia="zh-CN"/>
+        </w:rPr>
+        <w:tab/>
+      </w:r>
+      <w:r>
+        <w:rPr>
+          <w:rFonts w:hint="eastAsia" w:asciiTheme="majorEastAsia" w:hAnsiTheme="majorEastAsia" w:eastAsiaTheme="majorEastAsia"/>
+          <w:b w:val="0"/>
+          <w:bCs w:val="0"/>
+          <w:lang w:val="en-US" w:eastAsia="zh-CN"/>
+        </w:rPr>
+        <w:t>在项目开发过程中，公司的战略目标发生改变，新实施的其他项目优先级高于目前的Android应用项目，这意味着这个项目在整个集团的地位下降，从而导致集团会优先将这个项目的资源投入到优先级更高的项目中；或者如果集团对于本项目的投资效益明显降低时，集团对于本项目的投资金额也会相应的减少，项目也会因此发生项目执行进度缓慢甚至出现项目进度延迟。</w:t>
+      </w:r>
+    </w:p>
+    <w:p>
+      <w:pPr>
+        <w:rPr>
+          <w:rFonts w:hint="eastAsia" w:asciiTheme="majorEastAsia" w:hAnsiTheme="majorEastAsia" w:eastAsiaTheme="majorEastAsia"/>
+          <w:b w:val="0"/>
+          <w:bCs w:val="0"/>
+          <w:lang w:val="en-US" w:eastAsia="zh-CN"/>
+        </w:rPr>
+      </w:pPr>
+    </w:p>
+    <w:p>
+      <w:pPr>
+        <w:ind w:firstLine="420" w:firstLineChars="0"/>
+        <w:rPr>
+          <w:rFonts w:hint="default" w:asciiTheme="majorEastAsia" w:hAnsiTheme="majorEastAsia" w:eastAsiaTheme="majorEastAsia"/>
+          <w:b w:val="0"/>
+          <w:bCs w:val="0"/>
+          <w:lang w:val="en-US" w:eastAsia="zh-CN"/>
+        </w:rPr>
+      </w:pPr>
+      <w:r>
+        <w:rPr>
+          <w:rFonts w:hint="eastAsia" w:asciiTheme="majorEastAsia" w:hAnsiTheme="majorEastAsia" w:eastAsiaTheme="majorEastAsia"/>
+          <w:b w:val="0"/>
+          <w:bCs w:val="0"/>
+          <w:lang w:val="en-US" w:eastAsia="zh-CN"/>
+        </w:rPr>
+        <w:t>(2)软件经验教训文档少</w:t>
+      </w:r>
+    </w:p>
+    <w:p>
+      <w:pPr>
+        <w:ind w:firstLine="420" w:firstLineChars="0"/>
+        <w:rPr>
+          <w:rFonts w:hint="default" w:asciiTheme="majorEastAsia" w:hAnsiTheme="majorEastAsia" w:eastAsiaTheme="majorEastAsia"/>
+          <w:b w:val="0"/>
+          <w:bCs w:val="0"/>
+          <w:lang w:val="en-US" w:eastAsia="zh-CN"/>
+        </w:rPr>
+      </w:pPr>
+      <w:r>
+        <w:rPr>
+          <w:rFonts w:hint="eastAsia" w:asciiTheme="majorEastAsia" w:hAnsiTheme="majorEastAsia" w:eastAsiaTheme="majorEastAsia"/>
+          <w:b w:val="0"/>
+          <w:bCs w:val="0"/>
+          <w:lang w:val="en-US" w:eastAsia="zh-CN"/>
+        </w:rPr>
+        <w:t>集团是化工制造业企业，软件开发项目罕见，因此以前的项目文档中，基本不存在软件开发过程中可以借鉴的文档。</w:t>
+      </w:r>
+    </w:p>
+    <w:p>
+      <w:pPr>
+        <w:ind w:firstLine="420" w:firstLineChars="0"/>
+        <w:rPr>
+          <w:rFonts w:hint="eastAsia" w:asciiTheme="majorEastAsia" w:hAnsiTheme="majorEastAsia" w:eastAsiaTheme="majorEastAsia"/>
+          <w:b/>
+          <w:bCs/>
+          <w:lang w:val="en-US" w:eastAsia="zh-CN"/>
+        </w:rPr>
+      </w:pPr>
+    </w:p>
+    <w:p>
+      <w:pPr>
+        <w:ind w:firstLine="420" w:firstLineChars="0"/>
+        <w:rPr>
+          <w:rFonts w:hint="eastAsia" w:asciiTheme="majorEastAsia" w:hAnsiTheme="majorEastAsia" w:eastAsiaTheme="majorEastAsia"/>
+          <w:b/>
+          <w:bCs/>
+          <w:lang w:val="en-US" w:eastAsia="zh-CN"/>
+        </w:rPr>
+      </w:pPr>
+      <w:r>
+        <w:rPr>
+          <w:rFonts w:hint="eastAsia" w:asciiTheme="majorEastAsia" w:hAnsiTheme="majorEastAsia" w:eastAsiaTheme="majorEastAsia"/>
+          <w:b/>
+          <w:bCs/>
+          <w:lang w:val="en-US" w:eastAsia="zh-CN"/>
+        </w:rPr>
+        <w:t>3.2.8政策法律风险因素</w:t>
+      </w:r>
+    </w:p>
+    <w:p>
+      <w:pPr>
+        <w:ind w:firstLine="420" w:firstLineChars="0"/>
+        <w:rPr>
+          <w:rFonts w:hint="default" w:asciiTheme="majorEastAsia" w:hAnsiTheme="majorEastAsia" w:eastAsiaTheme="majorEastAsia"/>
+          <w:b w:val="0"/>
+          <w:bCs w:val="0"/>
+          <w:lang w:val="en-US" w:eastAsia="zh-CN"/>
+        </w:rPr>
+      </w:pPr>
+      <w:r>
+        <w:rPr>
+          <w:rFonts w:hint="eastAsia" w:asciiTheme="majorEastAsia" w:hAnsiTheme="majorEastAsia" w:eastAsiaTheme="majorEastAsia"/>
+          <w:b w:val="0"/>
+          <w:bCs w:val="0"/>
+          <w:lang w:val="en-US" w:eastAsia="zh-CN"/>
+        </w:rPr>
+        <w:t>(1)Google公司对中国Android取消授权</w:t>
+      </w:r>
+      <w:r>
+        <w:rPr>
+          <w:rFonts w:hint="eastAsia" w:asciiTheme="majorEastAsia" w:hAnsiTheme="majorEastAsia" w:eastAsiaTheme="majorEastAsia"/>
+          <w:b w:val="0"/>
+          <w:bCs w:val="0"/>
+          <w:lang w:val="en-US" w:eastAsia="zh-CN"/>
+        </w:rPr>
+        <w:br w:type="textWrapping"/>
+      </w:r>
+      <w:r>
+        <w:rPr>
+          <w:rFonts w:hint="eastAsia" w:asciiTheme="majorEastAsia" w:hAnsiTheme="majorEastAsia" w:eastAsiaTheme="majorEastAsia"/>
+          <w:b w:val="0"/>
+          <w:bCs w:val="0"/>
+          <w:lang w:val="en-US" w:eastAsia="zh-CN"/>
+        </w:rPr>
+        <w:tab/>
+      </w:r>
+      <w:r>
+        <w:rPr>
+          <w:rFonts w:hint="eastAsia" w:asciiTheme="majorEastAsia" w:hAnsiTheme="majorEastAsia" w:eastAsiaTheme="majorEastAsia"/>
+          <w:b w:val="0"/>
+          <w:bCs w:val="0"/>
+          <w:lang w:val="en-US" w:eastAsia="zh-CN"/>
+        </w:rPr>
+        <w:t>中美贸易战以来，美国将中国的多家中国上市公司列为制裁对象，国际形势正在悄然发生变化。由于美国杜比公司不提供专利授权，华为公司不得已退出很多芯片项目。Android系统也是美国Google研发的手机开发系统，如果美国对Z集团的取消Android授权，本软件项目将终止研发。</w:t>
+      </w:r>
+    </w:p>
+    <w:p>
+      <w:pPr>
+        <w:ind w:firstLine="420" w:firstLineChars="0"/>
+        <w:rPr>
+          <w:rFonts w:hint="default" w:asciiTheme="majorEastAsia" w:hAnsiTheme="majorEastAsia" w:eastAsiaTheme="majorEastAsia"/>
+          <w:b w:val="0"/>
+          <w:bCs w:val="0"/>
+          <w:lang w:val="en-US" w:eastAsia="zh-CN"/>
+        </w:rPr>
+      </w:pPr>
+      <w:r>
+        <w:rPr>
+          <w:rFonts w:hint="eastAsia" w:asciiTheme="majorEastAsia" w:hAnsiTheme="majorEastAsia" w:eastAsiaTheme="majorEastAsia"/>
+          <w:b w:val="0"/>
+          <w:bCs w:val="0"/>
+          <w:lang w:val="en-US" w:eastAsia="zh-CN"/>
+        </w:rPr>
+        <w:t>(2)Android应用无法上架应用市场</w:t>
+      </w:r>
+    </w:p>
+    <w:p>
+      <w:pPr>
+        <w:ind w:firstLine="420"/>
+        <w:rPr>
+          <w:rFonts w:hint="default" w:asciiTheme="majorEastAsia" w:hAnsiTheme="majorEastAsia" w:eastAsiaTheme="majorEastAsia"/>
+          <w:lang w:val="en-US" w:eastAsia="zh-CN"/>
+        </w:rPr>
+      </w:pPr>
+      <w:r>
+        <w:rPr>
+          <w:rFonts w:hint="eastAsia" w:asciiTheme="majorEastAsia" w:hAnsiTheme="majorEastAsia" w:eastAsiaTheme="majorEastAsia"/>
+          <w:lang w:val="en-US" w:eastAsia="zh-CN"/>
+        </w:rPr>
+        <w:t>由于各方面原因，Android Apk经过审核之后难以通过工商管理机构，App需要经过整改才能无法上线各大应用市场，返工导致进度延误、成本上升</w:t>
+      </w:r>
       <w:bookmarkStart w:id="0" w:name="_GoBack"/>
-      <w:r>
-        <w:rPr>
-          <w:rFonts w:hint="eastAsia" w:asciiTheme="majorEastAsia" w:hAnsiTheme="majorEastAsia" w:eastAsiaTheme="majorEastAsia"/>
-          <w:b w:val="0"/>
-          <w:bCs w:val="0"/>
-          <w:lang w:val="en-US" w:eastAsia="zh-CN"/>
-        </w:rPr>
-        <w:t>(1)供应商延迟交付风险</w:t>
-      </w:r>
-      <w:r>
-        <w:rPr>
-          <w:rFonts w:hint="eastAsia" w:asciiTheme="majorEastAsia" w:hAnsiTheme="majorEastAsia" w:eastAsiaTheme="majorEastAsia"/>
-          <w:b w:val="0"/>
-          <w:bCs w:val="0"/>
-          <w:lang w:val="en-US" w:eastAsia="zh-CN"/>
-        </w:rPr>
-        <w:br w:type="textWrapping"/>
-      </w:r>
-      <w:r>
-        <w:rPr>
-          <w:rFonts w:hint="eastAsia" w:asciiTheme="majorEastAsia" w:hAnsiTheme="majorEastAsia" w:eastAsiaTheme="majorEastAsia"/>
-          <w:b w:val="0"/>
-          <w:bCs w:val="0"/>
-          <w:lang w:val="en-US" w:eastAsia="zh-CN"/>
-        </w:rPr>
-        <w:tab/>
-      </w:r>
-      <w:r>
-        <w:rPr>
-          <w:rFonts w:hint="eastAsia" w:asciiTheme="majorEastAsia" w:hAnsiTheme="majorEastAsia" w:eastAsiaTheme="majorEastAsia"/>
-          <w:b w:val="0"/>
-          <w:bCs w:val="0"/>
-          <w:lang w:val="en-US" w:eastAsia="zh-CN"/>
-        </w:rPr>
-        <w:t>由于行业原因，Z集团实时记录员工的行动轨迹和位置，以防止发生重大事故时能定位受困员工的位置，方便应急队伍前往救助，因此，公司将选择一家人员定位卡供应商，Android应用开发工程师将在收到供应商部分样机后先接入人员定位卡SDK，在成功接入后，进行阶段性测试，如果出现供应商在交付合同中规定的时间内无法提供所有产品，阶段性测试将无法如期进行，影响项目进度。</w:t>
-      </w:r>
       <w:bookmarkEnd w:id="0"/>
-    </w:p>
-    <w:p>
-      <w:pPr>
-        <w:rPr>
-          <w:rFonts w:hint="default" w:asciiTheme="majorEastAsia" w:hAnsiTheme="majorEastAsia" w:eastAsiaTheme="majorEastAsia"/>
-          <w:b w:val="0"/>
-          <w:bCs w:val="0"/>
-          <w:lang w:val="en-US" w:eastAsia="zh-CN"/>
-        </w:rPr>
-      </w:pPr>
-    </w:p>
-    <w:p>
-      <w:pPr>
-        <w:ind w:firstLine="420" w:firstLineChars="0"/>
-        <w:rPr>
-          <w:rFonts w:hint="eastAsia" w:asciiTheme="majorEastAsia" w:hAnsiTheme="majorEastAsia" w:eastAsiaTheme="majorEastAsia"/>
-          <w:b/>
-          <w:bCs/>
-          <w:lang w:val="en-US" w:eastAsia="zh-CN"/>
-        </w:rPr>
-      </w:pPr>
-      <w:r>
-        <w:rPr>
-          <w:rFonts w:hint="eastAsia" w:asciiTheme="majorEastAsia" w:hAnsiTheme="majorEastAsia" w:eastAsiaTheme="majorEastAsia"/>
-          <w:b w:val="0"/>
-          <w:bCs w:val="0"/>
-          <w:lang w:val="en-US" w:eastAsia="zh-CN"/>
-        </w:rPr>
-        <w:t>(2)供应商技术支持力度不够</w:t>
-      </w:r>
-    </w:p>
-    <w:p>
-      <w:pPr>
-        <w:ind w:firstLine="420" w:firstLineChars="0"/>
-        <w:rPr>
-          <w:rFonts w:hint="default" w:asciiTheme="majorEastAsia" w:hAnsiTheme="majorEastAsia" w:eastAsiaTheme="majorEastAsia"/>
-          <w:b w:val="0"/>
-          <w:bCs w:val="0"/>
-          <w:lang w:val="en-US" w:eastAsia="zh-CN"/>
-        </w:rPr>
-      </w:pPr>
-      <w:r>
-        <w:rPr>
-          <w:rFonts w:hint="eastAsia" w:asciiTheme="majorEastAsia" w:hAnsiTheme="majorEastAsia" w:eastAsiaTheme="majorEastAsia"/>
-          <w:b w:val="0"/>
-          <w:bCs w:val="0"/>
-          <w:lang w:val="en-US" w:eastAsia="zh-CN"/>
-        </w:rPr>
-        <w:t>Android开发工程师接入人员定位卡SDK时，根据在供应商官网文档下载的SDK文档接入第三方SDK时，遇到开发人员无法解决的问题需要供应商技术支持，技术支持总是反馈不及时，导致开发人员无法快速将问题顺利解决，导致项目进度落后。</w:t>
-      </w:r>
-    </w:p>
-    <w:p>
-      <w:pPr>
-        <w:ind w:firstLine="420" w:firstLineChars="0"/>
-        <w:rPr>
-          <w:rFonts w:hint="default" w:asciiTheme="majorEastAsia" w:hAnsiTheme="majorEastAsia" w:eastAsiaTheme="majorEastAsia"/>
-          <w:b/>
-          <w:bCs/>
-          <w:lang w:val="en-US" w:eastAsia="zh-CN"/>
-        </w:rPr>
-      </w:pPr>
-      <w:r>
-        <w:rPr>
-          <w:rFonts w:hint="eastAsia" w:asciiTheme="majorEastAsia" w:hAnsiTheme="majorEastAsia" w:eastAsiaTheme="majorEastAsia"/>
-          <w:b/>
-          <w:bCs/>
-          <w:lang w:val="en-US" w:eastAsia="zh-CN"/>
-        </w:rPr>
-        <w:t>3.2.7组织环境风险因素</w:t>
-      </w:r>
-    </w:p>
-    <w:p>
-      <w:pPr>
-        <w:ind w:firstLine="420" w:firstLineChars="0"/>
-        <w:rPr>
-          <w:rFonts w:hint="default" w:asciiTheme="majorEastAsia" w:hAnsiTheme="majorEastAsia" w:eastAsiaTheme="majorEastAsia"/>
-          <w:b w:val="0"/>
-          <w:bCs w:val="0"/>
-          <w:lang w:val="en-US" w:eastAsia="zh-CN"/>
-        </w:rPr>
-      </w:pPr>
-      <w:r>
-        <w:rPr>
-          <w:rFonts w:hint="eastAsia" w:asciiTheme="majorEastAsia" w:hAnsiTheme="majorEastAsia" w:eastAsiaTheme="majorEastAsia"/>
-          <w:b w:val="0"/>
-          <w:bCs w:val="0"/>
-          <w:lang w:val="en-US" w:eastAsia="zh-CN"/>
-        </w:rPr>
-        <w:t>(1)项目资源向其他项目偏移</w:t>
-      </w:r>
-      <w:r>
-        <w:rPr>
-          <w:rFonts w:hint="eastAsia" w:asciiTheme="majorEastAsia" w:hAnsiTheme="majorEastAsia" w:eastAsiaTheme="majorEastAsia"/>
-          <w:b w:val="0"/>
-          <w:bCs w:val="0"/>
-          <w:lang w:val="en-US" w:eastAsia="zh-CN"/>
-        </w:rPr>
-        <w:br w:type="textWrapping"/>
-      </w:r>
-      <w:r>
-        <w:rPr>
-          <w:rFonts w:hint="eastAsia" w:asciiTheme="majorEastAsia" w:hAnsiTheme="majorEastAsia" w:eastAsiaTheme="majorEastAsia"/>
-          <w:b w:val="0"/>
-          <w:bCs w:val="0"/>
-          <w:lang w:val="en-US" w:eastAsia="zh-CN"/>
-        </w:rPr>
-        <w:tab/>
-      </w:r>
-      <w:r>
-        <w:rPr>
-          <w:rFonts w:hint="eastAsia" w:asciiTheme="majorEastAsia" w:hAnsiTheme="majorEastAsia" w:eastAsiaTheme="majorEastAsia"/>
-          <w:b w:val="0"/>
-          <w:bCs w:val="0"/>
-          <w:lang w:val="en-US" w:eastAsia="zh-CN"/>
-        </w:rPr>
-        <w:tab/>
-      </w:r>
-    </w:p>
-    <w:p>
-      <w:pPr>
-        <w:ind w:firstLine="420" w:firstLineChars="0"/>
-        <w:rPr>
-          <w:rFonts w:hint="eastAsia" w:asciiTheme="majorEastAsia" w:hAnsiTheme="majorEastAsia" w:eastAsiaTheme="majorEastAsia"/>
-          <w:b/>
-          <w:bCs/>
-          <w:lang w:val="en-US" w:eastAsia="zh-CN"/>
-        </w:rPr>
-      </w:pPr>
-      <w:r>
-        <w:rPr>
-          <w:rFonts w:hint="eastAsia" w:asciiTheme="majorEastAsia" w:hAnsiTheme="majorEastAsia" w:eastAsiaTheme="majorEastAsia"/>
-          <w:b w:val="0"/>
-          <w:bCs w:val="0"/>
-          <w:lang w:val="en-US" w:eastAsia="zh-CN"/>
-        </w:rPr>
-        <w:t>(2)</w:t>
-      </w:r>
-    </w:p>
-    <w:p>
-      <w:pPr>
-        <w:ind w:firstLine="420" w:firstLineChars="0"/>
-        <w:rPr>
-          <w:rFonts w:hint="eastAsia" w:asciiTheme="majorEastAsia" w:hAnsiTheme="majorEastAsia" w:eastAsiaTheme="majorEastAsia"/>
-          <w:b/>
-          <w:bCs/>
-          <w:lang w:val="en-US" w:eastAsia="zh-CN"/>
-        </w:rPr>
-      </w:pPr>
-    </w:p>
-    <w:p>
-      <w:pPr>
-        <w:ind w:firstLine="420" w:firstLineChars="0"/>
-        <w:rPr>
-          <w:rFonts w:hint="eastAsia" w:asciiTheme="majorEastAsia" w:hAnsiTheme="majorEastAsia" w:eastAsiaTheme="majorEastAsia"/>
-          <w:b/>
-          <w:bCs/>
-          <w:lang w:val="en-US" w:eastAsia="zh-CN"/>
-        </w:rPr>
-      </w:pPr>
-      <w:r>
-        <w:rPr>
-          <w:rFonts w:hint="eastAsia" w:asciiTheme="majorEastAsia" w:hAnsiTheme="majorEastAsia" w:eastAsiaTheme="majorEastAsia"/>
-          <w:b/>
-          <w:bCs/>
-          <w:lang w:val="en-US" w:eastAsia="zh-CN"/>
-        </w:rPr>
-        <w:t>3.2.8政策法律风险因素</w:t>
-      </w:r>
-    </w:p>
-    <w:p>
-      <w:pPr>
-        <w:ind w:firstLine="420" w:firstLineChars="0"/>
-        <w:rPr>
-          <w:rFonts w:hint="default" w:asciiTheme="majorEastAsia" w:hAnsiTheme="majorEastAsia" w:eastAsiaTheme="majorEastAsia"/>
-          <w:b w:val="0"/>
-          <w:bCs w:val="0"/>
-          <w:lang w:val="en-US" w:eastAsia="zh-CN"/>
-        </w:rPr>
-      </w:pPr>
-      <w:r>
-        <w:rPr>
-          <w:rFonts w:hint="eastAsia" w:asciiTheme="majorEastAsia" w:hAnsiTheme="majorEastAsia" w:eastAsiaTheme="majorEastAsia"/>
-          <w:b w:val="0"/>
-          <w:bCs w:val="0"/>
-          <w:lang w:val="en-US" w:eastAsia="zh-CN"/>
-        </w:rPr>
-        <w:t>(1)Google公司对中国Android取消授权</w:t>
-      </w:r>
-      <w:r>
-        <w:rPr>
-          <w:rFonts w:hint="eastAsia" w:asciiTheme="majorEastAsia" w:hAnsiTheme="majorEastAsia" w:eastAsiaTheme="majorEastAsia"/>
-          <w:b w:val="0"/>
-          <w:bCs w:val="0"/>
-          <w:lang w:val="en-US" w:eastAsia="zh-CN"/>
-        </w:rPr>
-        <w:br w:type="textWrapping"/>
-      </w:r>
-      <w:r>
-        <w:rPr>
-          <w:rFonts w:hint="eastAsia" w:asciiTheme="majorEastAsia" w:hAnsiTheme="majorEastAsia" w:eastAsiaTheme="majorEastAsia"/>
-          <w:b w:val="0"/>
-          <w:bCs w:val="0"/>
-          <w:lang w:val="en-US" w:eastAsia="zh-CN"/>
-        </w:rPr>
-        <w:tab/>
-      </w:r>
-      <w:r>
-        <w:rPr>
-          <w:rFonts w:hint="eastAsia" w:asciiTheme="majorEastAsia" w:hAnsiTheme="majorEastAsia" w:eastAsiaTheme="majorEastAsia"/>
-          <w:b w:val="0"/>
-          <w:bCs w:val="0"/>
-          <w:lang w:val="en-US" w:eastAsia="zh-CN"/>
-        </w:rPr>
-        <w:t>中美贸易战以来，美国将中国的多家中国上市公司列为制裁对象，国际形势正在悄然发生变化。由于美国杜比公司不提供专利授权，华为公司不得已退出很多芯片项目。Android系统也是美国Google研发的手机开发系统，如果美国对Z集团的取消Android授权，本软件项目将终止研发。</w:t>
-      </w:r>
-    </w:p>
-    <w:p>
-      <w:pPr>
-        <w:ind w:firstLine="420" w:firstLineChars="0"/>
-        <w:rPr>
-          <w:rFonts w:hint="default" w:asciiTheme="majorEastAsia" w:hAnsiTheme="majorEastAsia" w:eastAsiaTheme="majorEastAsia"/>
-          <w:b w:val="0"/>
-          <w:bCs w:val="0"/>
-          <w:lang w:val="en-US" w:eastAsia="zh-CN"/>
-        </w:rPr>
-      </w:pPr>
-      <w:r>
-        <w:rPr>
-          <w:rFonts w:hint="eastAsia" w:asciiTheme="majorEastAsia" w:hAnsiTheme="majorEastAsia" w:eastAsiaTheme="majorEastAsia"/>
-          <w:b w:val="0"/>
-          <w:bCs w:val="0"/>
-          <w:lang w:val="en-US" w:eastAsia="zh-CN"/>
-        </w:rPr>
-        <w:t>(2)Android应用无法上架应用市场</w:t>
-      </w:r>
-    </w:p>
-    <w:p>
-      <w:pPr>
-        <w:ind w:firstLine="420"/>
-        <w:rPr>
-          <w:rFonts w:hint="default" w:asciiTheme="majorEastAsia" w:hAnsiTheme="majorEastAsia" w:eastAsiaTheme="majorEastAsia"/>
-          <w:lang w:val="en-US" w:eastAsia="zh-CN"/>
-        </w:rPr>
-      </w:pPr>
+      <w:r>
+        <w:rPr>
+          <w:rFonts w:hint="eastAsia" w:asciiTheme="majorEastAsia" w:hAnsiTheme="majorEastAsia" w:eastAsiaTheme="majorEastAsia"/>
+          <w:lang w:val="en-US" w:eastAsia="zh-CN"/>
+        </w:rPr>
+        <w:t>。</w:t>
+      </w:r>
     </w:p>
     <w:p>
       <w:pPr>
@@ -6215,22 +6513,6 @@
 <file path=word/numbering.xml><?xml version="1.0" encoding="utf-8"?>
 <w:numbering xmlns:wpc="http://schemas.microsoft.com/office/word/2010/wordprocessingCanvas" xmlns:mc="http://schemas.openxmlformats.org/markup-compatibility/2006" xmlns:o="urn:schemas-microsoft-com:office:office" xmlns:r="http://schemas.openxmlformats.org/officeDocument/2006/relationships" xmlns:m="http://schemas.openxmlformats.org/officeDocument/2006/math" xmlns:v="urn:schemas-microsoft-com:vml" xmlns:wp14="http://schemas.microsoft.com/office/word/2010/wordprocessingDrawing" xmlns:wp="http://schemas.openxmlformats.org/drawingml/2006/wordprocessingDrawing" xmlns:w10="urn:schemas-microsoft-com:office:word" xmlns:w="http://schemas.openxmlformats.org/wordprocessingml/2006/main" xmlns:w14="http://schemas.microsoft.com/office/word/2010/wordml" xmlns:wpg="http://schemas.microsoft.com/office/word/2010/wordprocessingGroup" xmlns:wpi="http://schemas.microsoft.com/office/word/2010/wordprocessingInk" xmlns:wne="http://schemas.microsoft.com/office/word/2006/wordml" xmlns:wps="http://schemas.microsoft.com/office/word/2010/wordprocessingShape" xmlns:wpsCustomData="http://www.wps.cn/officeDocument/2013/wpsCustomData" mc:Ignorable="w14 wp14">
   <w:abstractNum w:abstractNumId="0">
-    <w:nsid w:val="A21F03B2"/>
-    <w:multiLevelType w:val="singleLevel"/>
-    <w:tmpl w:val="A21F03B2"/>
-    <w:lvl w:ilvl="0" w:tentative="0">
-      <w:start w:val="3"/>
-      <w:numFmt w:val="decimal"/>
-      <w:lvlText w:val="(%1)"/>
-      <w:lvlJc w:val="left"/>
-      <w:pPr>
-        <w:tabs>
-          <w:tab w:val="left" w:pos="312"/>
-        </w:tabs>
-      </w:pPr>
-    </w:lvl>
-  </w:abstractNum>
-  <w:abstractNum w:abstractNumId="1">
     <w:nsid w:val="CF9512D6"/>
     <w:multiLevelType w:val="singleLevel"/>
     <w:tmpl w:val="CF9512D6"/>
@@ -6242,7 +6524,7 @@
       <w:lvlJc w:val="left"/>
     </w:lvl>
   </w:abstractNum>
-  <w:abstractNum w:abstractNumId="2">
+  <w:abstractNum w:abstractNumId="1">
     <w:nsid w:val="F2A1028F"/>
     <w:multiLevelType w:val="singleLevel"/>
     <w:tmpl w:val="F2A1028F"/>
@@ -6258,14 +6540,30 @@
       </w:pPr>
     </w:lvl>
   </w:abstractNum>
+  <w:abstractNum w:abstractNumId="2">
+    <w:nsid w:val="1073FFB3"/>
+    <w:multiLevelType w:val="singleLevel"/>
+    <w:tmpl w:val="1073FFB3"/>
+    <w:lvl w:ilvl="0" w:tentative="0">
+      <w:start w:val="1"/>
+      <w:numFmt w:val="decimal"/>
+      <w:lvlText w:val="(%1)"/>
+      <w:lvlJc w:val="left"/>
+      <w:pPr>
+        <w:tabs>
+          <w:tab w:val="left" w:pos="312"/>
+        </w:tabs>
+      </w:pPr>
+    </w:lvl>
+  </w:abstractNum>
   <w:num w:numId="1">
-    <w:abstractNumId w:val="2"/>
+    <w:abstractNumId w:val="1"/>
   </w:num>
   <w:num w:numId="2">
-    <w:abstractNumId w:val="1"/>
+    <w:abstractNumId w:val="0"/>
   </w:num>
   <w:num w:numId="3">
-    <w:abstractNumId w:val="0"/>
+    <w:abstractNumId w:val="2"/>
   </w:num>
 </w:numbering>
 </file>

</xml_diff>